<commit_message>
Updated some functional requirements. This is a little redundant to what we already have but it shows some of the dependencies. I was trying to keep this part as short and succinct as possible.
</commit_message>
<xml_diff>
--- a/Documentation/UnitySRS.docx
+++ b/Documentation/UnitySRS.docx
@@ -1931,8 +1931,6 @@
         </w:rPr>
         <w:fldChar w:fldCharType="end"/>
       </w:r>
-      <w:bookmarkStart w:id="0" w:name="_GoBack"/>
-      <w:bookmarkEnd w:id="0"/>
     </w:p>
     <w:p>
       <w:pPr>
@@ -1977,22 +1975,44 @@
           <w:numId w:val="17"/>
         </w:numPr>
       </w:pPr>
-      <w:bookmarkStart w:id="1" w:name="_Toc411465380"/>
+      <w:bookmarkStart w:id="0" w:name="_Toc411465380"/>
       <w:r>
         <w:t>Introduction</w:t>
       </w:r>
+      <w:bookmarkEnd w:id="0"/>
+    </w:p>
+    <w:p>
+      <w:pPr>
+        <w:pStyle w:val="UnitySubHeadingFinal"/>
+      </w:pPr>
+      <w:r>
+        <w:t xml:space="preserve"> </w:t>
+      </w:r>
+      <w:bookmarkStart w:id="1" w:name="_Toc411465381"/>
+      <w:r>
+        <w:t>Purpose</w:t>
+      </w:r>
       <w:bookmarkEnd w:id="1"/>
     </w:p>
     <w:p>
       <w:pPr>
+        <w:pStyle w:val="UnityBody"/>
+        <w:ind w:left="420"/>
+      </w:pPr>
+      <w:r>
+        <w:t>The purpose of this requirements document is to offer a comprehensive description of the Unity Game Capstone Project. It will cover each intended feature as well as go over the client’s specifications for completion. The document’s envisioned use is to be a contract between the Capstone team and the client that acts as a reference for developing the finished product. This document will also cover software, hardware, and the user interface.</w:t>
+      </w:r>
+    </w:p>
+    <w:p>
+      <w:pPr>
         <w:pStyle w:val="UnitySubHeadingFinal"/>
       </w:pPr>
       <w:r>
         <w:t xml:space="preserve"> </w:t>
       </w:r>
-      <w:bookmarkStart w:id="2" w:name="_Toc411465381"/>
-      <w:r>
-        <w:t>Purpose</w:t>
+      <w:bookmarkStart w:id="2" w:name="_Toc411465382"/>
+      <w:r>
+        <w:t>Problem Description</w:t>
       </w:r>
       <w:bookmarkEnd w:id="2"/>
     </w:p>
@@ -2002,62 +2022,40 @@
         <w:ind w:left="420"/>
       </w:pPr>
       <w:r>
-        <w:t>The purpose of this requirements document is to offer a comprehensive description of the Unity Game Capstone Project. It will cover each intended feature as well as go over the client’s specifications for completion. The document’s envisioned use is to be a contract between the Capstone team and the client that acts as a reference for developing the finished product. This document will also cover software, hardware, and the user interface.</w:t>
+        <w:t xml:space="preserve">The problem which gives rise to this project is that there exists a team of students from the College of Creative Studies whom are really great designers, but lack solid programming skills and experience.  </w:t>
+      </w:r>
+      <w:r>
+        <w:t>The Unity project is the collaboration between the artists of the College of Creative Studies and the software engineers of Wayne State University.</w:t>
       </w:r>
     </w:p>
     <w:p>
       <w:pPr>
         <w:pStyle w:val="UnitySubHeadingFinal"/>
       </w:pPr>
-      <w:r>
-        <w:t xml:space="preserve"> </w:t>
-      </w:r>
-      <w:bookmarkStart w:id="3" w:name="_Toc411465382"/>
-      <w:r>
-        <w:t>Problem Description</w:t>
+      <w:bookmarkStart w:id="3" w:name="_Toc411465383"/>
+      <w:r>
+        <w:t>Project Scope</w:t>
       </w:r>
       <w:bookmarkEnd w:id="3"/>
     </w:p>
     <w:p>
       <w:pPr>
         <w:pStyle w:val="UnityBody"/>
-        <w:ind w:left="420"/>
-      </w:pPr>
-      <w:r>
-        <w:t xml:space="preserve">The problem which gives rise to this project is that there exists a team of students from the College of Creative Studies whom are really great designers, but lack solid programming skills and experience.  </w:t>
-      </w:r>
-      <w:r>
-        <w:t>The Unity project is the collaboration between the artists of the College of Creative Studies and the software engineers of Wayne State University.</w:t>
+        <w:ind w:left="360"/>
+      </w:pPr>
+      <w:r>
+        <w:t>The goal of the project is to create a small, fully playable video game known as a demo that is playable on personal computers with the Windows operating system. This demo will exhibit the various gameplay elements that the full-fledged game will contain.  Required game elements include: One island environment designed to be an introduction tutorial, a user-controlled camera, appropriate and correctly assigned character animations and sounds, a combat system, and a functional user interface.</w:t>
       </w:r>
     </w:p>
     <w:p>
       <w:pPr>
         <w:pStyle w:val="UnitySubHeadingFinal"/>
       </w:pPr>
-      <w:bookmarkStart w:id="4" w:name="_Toc411465383"/>
-      <w:r>
-        <w:t>Project Scope</w:t>
+      <w:bookmarkStart w:id="4" w:name="_Toc411465384"/>
+      <w:r>
+        <w:t>Glossary</w:t>
       </w:r>
       <w:bookmarkEnd w:id="4"/>
-    </w:p>
-    <w:p>
-      <w:pPr>
-        <w:pStyle w:val="UnityBody"/>
-        <w:ind w:left="360"/>
-      </w:pPr>
-      <w:r>
-        <w:t>The goal of the project is to create a small, fully playable video game known as a demo that is playable on personal computers with the Windows operating system. This demo will exhibit the various gameplay elements that the full-fledged game will contain.  Required game elements include: One island environment designed to be an introduction tutorial, a user-controlled camera, appropriate and correctly assigned character animations and sounds, a combat system, and a functional user interface.</w:t>
-      </w:r>
-    </w:p>
-    <w:p>
-      <w:pPr>
-        <w:pStyle w:val="UnitySubHeadingFinal"/>
-      </w:pPr>
-      <w:bookmarkStart w:id="5" w:name="_Toc411465384"/>
-      <w:r>
-        <w:t>Glossary</w:t>
-      </w:r>
-      <w:bookmarkEnd w:id="5"/>
     </w:p>
     <w:p>
       <w:pPr>
@@ -2131,13 +2129,13 @@
         </w:numPr>
         <w:jc w:val="both"/>
       </w:pPr>
-      <w:bookmarkStart w:id="6" w:name="h.gjdgxs" w:colFirst="0" w:colLast="0"/>
-      <w:bookmarkStart w:id="7" w:name="_Toc411465385"/>
+      <w:bookmarkStart w:id="5" w:name="h.gjdgxs" w:colFirst="0" w:colLast="0"/>
+      <w:bookmarkStart w:id="6" w:name="_Toc411465385"/>
+      <w:bookmarkEnd w:id="5"/>
+      <w:r>
+        <w:t>General Description</w:t>
+      </w:r>
       <w:bookmarkEnd w:id="6"/>
-      <w:r>
-        <w:t>General Description</w:t>
-      </w:r>
-      <w:bookmarkEnd w:id="7"/>
     </w:p>
     <w:p>
       <w:pPr>
@@ -2156,48 +2154,48 @@
         <w:lastRenderedPageBreak/>
         <w:t xml:space="preserve"> </w:t>
       </w:r>
-      <w:bookmarkStart w:id="8" w:name="_Toc411465386"/>
+      <w:bookmarkStart w:id="7" w:name="_Toc411465386"/>
       <w:r>
         <w:t>Product Perspective</w:t>
       </w:r>
+      <w:bookmarkEnd w:id="7"/>
+    </w:p>
+    <w:p>
+      <w:pPr>
+        <w:pStyle w:val="UnityBody"/>
+        <w:ind w:left="360"/>
+      </w:pPr>
+      <w:r>
+        <w:t xml:space="preserve">The Unity Capstone Game will be a standalone video game experience that is not connected to the internet and does not require any online interaction or connectivity that will run as an installed program on a player’s personal computer. This game will allow the user to interact with the game environment acting within a set of constraints listed further on in the document. </w:t>
+      </w:r>
+    </w:p>
+    <w:p>
+      <w:pPr>
+        <w:pStyle w:val="UnityBody"/>
+        <w:ind w:left="360"/>
+      </w:pPr>
+    </w:p>
+    <w:p>
+      <w:pPr>
+        <w:pStyle w:val="UnityBody"/>
+        <w:ind w:left="360"/>
+      </w:pPr>
+      <w:r>
+        <w:t>Because video games are played by all different manners of individuals and because players play video games the way they think they should be played, the demo will guide the player through the basic fundamentals of gameplay while becoming more challenging as the game continues.</w:t>
+      </w:r>
+    </w:p>
+    <w:p>
+      <w:pPr>
+        <w:pStyle w:val="UnitySubHeadingFinal"/>
+      </w:pPr>
+      <w:r>
+        <w:t xml:space="preserve"> </w:t>
+      </w:r>
+      <w:bookmarkStart w:id="8" w:name="_Toc411465387"/>
+      <w:r>
+        <w:t>Product Functions</w:t>
+      </w:r>
       <w:bookmarkEnd w:id="8"/>
-    </w:p>
-    <w:p>
-      <w:pPr>
-        <w:pStyle w:val="UnityBody"/>
-        <w:ind w:left="360"/>
-      </w:pPr>
-      <w:r>
-        <w:t xml:space="preserve">The Unity Capstone Game will be a standalone video game experience that is not connected to the internet and does not require any online interaction or connectivity that will run as an installed program on a player’s personal computer. This game will allow the user to interact with the game environment acting within a set of constraints listed further on in the document. </w:t>
-      </w:r>
-    </w:p>
-    <w:p>
-      <w:pPr>
-        <w:pStyle w:val="UnityBody"/>
-        <w:ind w:left="360"/>
-      </w:pPr>
-    </w:p>
-    <w:p>
-      <w:pPr>
-        <w:pStyle w:val="UnityBody"/>
-        <w:ind w:left="360"/>
-      </w:pPr>
-      <w:r>
-        <w:t>Because video games are played by all different manners of individuals and because players play video games the way they think they should be played, the demo will guide the player through the basic fundamentals of gameplay while becoming more challenging as the game continues.</w:t>
-      </w:r>
-    </w:p>
-    <w:p>
-      <w:pPr>
-        <w:pStyle w:val="UnitySubHeadingFinal"/>
-      </w:pPr>
-      <w:r>
-        <w:t xml:space="preserve"> </w:t>
-      </w:r>
-      <w:bookmarkStart w:id="9" w:name="_Toc411465387"/>
-      <w:r>
-        <w:t>Product Functions</w:t>
-      </w:r>
-      <w:bookmarkEnd w:id="9"/>
     </w:p>
     <w:p>
       <w:pPr>
@@ -2207,29 +2205,29 @@
           <w:b/>
         </w:rPr>
       </w:pPr>
-      <w:bookmarkStart w:id="10" w:name="_Toc411464652"/>
+      <w:bookmarkStart w:id="9" w:name="_Toc411464652"/>
       <w:r>
         <w:t>The following list of functions gives a short overview of the essential functions and features of the Unity Capstone game demonstration. These features are critical to the flow of gameplay. The Main features are what make up the heart of the game’s play system while all additional features exist to add new functionality to the game and will only be added if the schedule allows.</w:t>
       </w:r>
+      <w:bookmarkEnd w:id="9"/>
+    </w:p>
+    <w:p>
+      <w:pPr>
+        <w:pStyle w:val="UnityBody"/>
+      </w:pPr>
+    </w:p>
+    <w:p>
+      <w:pPr>
+        <w:pStyle w:val="UnitySubHeadingFinal"/>
+      </w:pPr>
+      <w:r>
+        <w:t xml:space="preserve"> </w:t>
+      </w:r>
+      <w:bookmarkStart w:id="10" w:name="_Toc411465388"/>
+      <w:r>
+        <w:t>Main Features</w:t>
+      </w:r>
       <w:bookmarkEnd w:id="10"/>
-    </w:p>
-    <w:p>
-      <w:pPr>
-        <w:pStyle w:val="UnityBody"/>
-      </w:pPr>
-    </w:p>
-    <w:p>
-      <w:pPr>
-        <w:pStyle w:val="UnitySubHeadingFinal"/>
-      </w:pPr>
-      <w:r>
-        <w:t xml:space="preserve"> </w:t>
-      </w:r>
-      <w:bookmarkStart w:id="11" w:name="_Toc411465388"/>
-      <w:r>
-        <w:t>Main Features</w:t>
-      </w:r>
-      <w:bookmarkEnd w:id="11"/>
     </w:p>
     <w:p>
       <w:pPr>
@@ -2651,11 +2649,11 @@
       <w:r>
         <w:t xml:space="preserve"> </w:t>
       </w:r>
-      <w:bookmarkStart w:id="12" w:name="_Toc411465389"/>
+      <w:bookmarkStart w:id="11" w:name="_Toc411465389"/>
       <w:r>
         <w:t>Additional Features</w:t>
       </w:r>
-      <w:bookmarkEnd w:id="12"/>
+      <w:bookmarkEnd w:id="11"/>
     </w:p>
     <w:p>
       <w:pPr>
@@ -2703,11 +2701,11 @@
       <w:r>
         <w:t xml:space="preserve"> </w:t>
       </w:r>
-      <w:bookmarkStart w:id="13" w:name="_Toc411465390"/>
+      <w:bookmarkStart w:id="12" w:name="_Toc411465390"/>
       <w:r>
         <w:t>Users/Perspectives</w:t>
       </w:r>
-      <w:bookmarkEnd w:id="13"/>
+      <w:bookmarkEnd w:id="12"/>
     </w:p>
     <w:p>
       <w:pPr>
@@ -2733,11 +2731,11 @@
       <w:r>
         <w:t xml:space="preserve"> </w:t>
       </w:r>
-      <w:bookmarkStart w:id="14" w:name="_Toc411465391"/>
+      <w:bookmarkStart w:id="13" w:name="_Toc411465391"/>
       <w:r>
         <w:t>Constraints</w:t>
       </w:r>
-      <w:bookmarkEnd w:id="14"/>
+      <w:bookmarkEnd w:id="13"/>
     </w:p>
     <w:p>
       <w:pPr>
@@ -2886,12 +2884,12 @@
           <w:numId w:val="17"/>
         </w:numPr>
       </w:pPr>
-      <w:bookmarkStart w:id="15" w:name="_Toc411465392"/>
+      <w:bookmarkStart w:id="14" w:name="_Toc411465392"/>
       <w:r>
         <w:lastRenderedPageBreak/>
         <w:t>Game Features</w:t>
       </w:r>
-      <w:bookmarkEnd w:id="15"/>
+      <w:bookmarkEnd w:id="14"/>
     </w:p>
     <w:p>
       <w:pPr>
@@ -2906,11 +2904,13 @@
         <w:pStyle w:val="UnitySubHeadingFinal"/>
         <w:ind w:left="810" w:hanging="450"/>
       </w:pPr>
-      <w:bookmarkStart w:id="16" w:name="_Toc411465393"/>
+      <w:bookmarkStart w:id="15" w:name="_Toc411465393"/>
+      <w:bookmarkStart w:id="16" w:name="_GoBack"/>
+      <w:bookmarkEnd w:id="16"/>
       <w:r>
         <w:t>Functional Requirements</w:t>
       </w:r>
-      <w:bookmarkEnd w:id="16"/>
+      <w:bookmarkEnd w:id="15"/>
     </w:p>
     <w:p>
       <w:pPr>
@@ -2918,7 +2918,571 @@
         <w:ind w:left="360"/>
       </w:pPr>
       <w:r>
-        <w:t>Text for functional requirements.</w:t>
+        <w:t>This section contains the requirements and dependencies of the core functions of the game</w:t>
+      </w:r>
+    </w:p>
+    <w:p>
+      <w:pPr>
+        <w:pStyle w:val="UnityBody"/>
+        <w:numPr>
+          <w:ilvl w:val="2"/>
+          <w:numId w:val="17"/>
+        </w:numPr>
+      </w:pPr>
+      <w:r>
+        <w:t>Game Setup and Creation</w:t>
+      </w:r>
+    </w:p>
+    <w:p>
+      <w:pPr>
+        <w:pStyle w:val="UnityBody"/>
+        <w:numPr>
+          <w:ilvl w:val="3"/>
+          <w:numId w:val="17"/>
+        </w:numPr>
+      </w:pPr>
+      <w:r>
+        <w:t>Functional Requirement 1.1</w:t>
+      </w:r>
+    </w:p>
+    <w:p>
+      <w:pPr>
+        <w:pStyle w:val="UnityBody"/>
+        <w:spacing w:before="0"/>
+        <w:ind w:left="2160"/>
+      </w:pPr>
+      <w:r>
+        <w:t>ID: FR1</w:t>
+      </w:r>
+    </w:p>
+    <w:p>
+      <w:pPr>
+        <w:pStyle w:val="UnityBody"/>
+        <w:spacing w:before="0"/>
+        <w:ind w:left="2160"/>
+      </w:pPr>
+      <w:r>
+        <w:t>Title: Install Game</w:t>
+      </w:r>
+    </w:p>
+    <w:p>
+      <w:pPr>
+        <w:pStyle w:val="UnityBody"/>
+        <w:spacing w:before="0"/>
+        <w:ind w:left="2160"/>
+      </w:pPr>
+      <w:r>
+        <w:t>Description: User should be able to install the game on their PC using the provided files with the Unity Engine installed.</w:t>
+      </w:r>
+    </w:p>
+    <w:p>
+      <w:pPr>
+        <w:pStyle w:val="UnityBody"/>
+        <w:spacing w:before="0"/>
+        <w:ind w:left="2160"/>
+      </w:pPr>
+      <w:r>
+        <w:t>Dependency: None</w:t>
+      </w:r>
+    </w:p>
+    <w:p>
+      <w:pPr>
+        <w:pStyle w:val="UnityBody"/>
+        <w:numPr>
+          <w:ilvl w:val="3"/>
+          <w:numId w:val="17"/>
+        </w:numPr>
+      </w:pPr>
+      <w:r>
+        <w:t>Functional Requirement 1.2</w:t>
+      </w:r>
+    </w:p>
+    <w:p>
+      <w:pPr>
+        <w:pStyle w:val="UnityBody"/>
+        <w:spacing w:before="0"/>
+        <w:ind w:left="2160"/>
+      </w:pPr>
+      <w:r>
+        <w:t>ID: FR2</w:t>
+      </w:r>
+    </w:p>
+    <w:p>
+      <w:pPr>
+        <w:pStyle w:val="UnityBody"/>
+        <w:spacing w:before="0"/>
+        <w:ind w:left="2160"/>
+      </w:pPr>
+      <w:r>
+        <w:t>Title: Begin Game</w:t>
+      </w:r>
+    </w:p>
+    <w:p>
+      <w:pPr>
+        <w:pStyle w:val="UnityBody"/>
+        <w:spacing w:before="0"/>
+        <w:ind w:left="2160"/>
+      </w:pPr>
+      <w:r>
+        <w:t>Description: User should be start the game from the start screen.</w:t>
+      </w:r>
+    </w:p>
+    <w:p>
+      <w:pPr>
+        <w:pStyle w:val="UnityBody"/>
+        <w:spacing w:before="0"/>
+        <w:ind w:left="2160"/>
+      </w:pPr>
+      <w:r>
+        <w:t>Dependency: FR1</w:t>
+      </w:r>
+    </w:p>
+    <w:p>
+      <w:pPr>
+        <w:pStyle w:val="UnityBody"/>
+        <w:numPr>
+          <w:ilvl w:val="3"/>
+          <w:numId w:val="17"/>
+        </w:numPr>
+      </w:pPr>
+      <w:r>
+        <w:t>Functional Requirement 1.3</w:t>
+      </w:r>
+    </w:p>
+    <w:p>
+      <w:pPr>
+        <w:pStyle w:val="UnityBody"/>
+        <w:spacing w:before="0"/>
+        <w:ind w:left="2160"/>
+      </w:pPr>
+      <w:r>
+        <w:t>ID: FR3</w:t>
+      </w:r>
+    </w:p>
+    <w:p>
+      <w:pPr>
+        <w:pStyle w:val="UnityBody"/>
+        <w:spacing w:before="0"/>
+        <w:ind w:left="2160"/>
+      </w:pPr>
+      <w:r>
+        <w:t>Title: Exit Game</w:t>
+      </w:r>
+    </w:p>
+    <w:p>
+      <w:pPr>
+        <w:pStyle w:val="UnityBody"/>
+        <w:spacing w:before="0"/>
+        <w:ind w:left="2160"/>
+      </w:pPr>
+      <w:r>
+        <w:t>Description: User should be exit the game from the start screen or from the in-game menu.</w:t>
+      </w:r>
+    </w:p>
+    <w:p>
+      <w:pPr>
+        <w:pStyle w:val="UnityBody"/>
+        <w:spacing w:before="0"/>
+        <w:ind w:left="2160"/>
+      </w:pPr>
+      <w:r>
+        <w:t>Dependency: FR1, FR2</w:t>
+      </w:r>
+    </w:p>
+    <w:p>
+      <w:pPr>
+        <w:pStyle w:val="UnityBody"/>
+        <w:numPr>
+          <w:ilvl w:val="2"/>
+          <w:numId w:val="17"/>
+        </w:numPr>
+      </w:pPr>
+      <w:r>
+        <w:t>Gameplay and In-Game Intera</w:t>
+      </w:r>
+      <w:r>
+        <w:t>c</w:t>
+      </w:r>
+      <w:r>
+        <w:t>tions</w:t>
+      </w:r>
+    </w:p>
+    <w:p>
+      <w:pPr>
+        <w:pStyle w:val="UnityBody"/>
+        <w:numPr>
+          <w:ilvl w:val="3"/>
+          <w:numId w:val="17"/>
+        </w:numPr>
+      </w:pPr>
+      <w:r>
+        <w:t>Functional Requirement 2.1</w:t>
+      </w:r>
+    </w:p>
+    <w:p>
+      <w:pPr>
+        <w:pStyle w:val="UnityBody"/>
+        <w:spacing w:before="0"/>
+        <w:ind w:left="2160"/>
+      </w:pPr>
+      <w:r>
+        <w:t>ID: FR4</w:t>
+      </w:r>
+    </w:p>
+    <w:p>
+      <w:pPr>
+        <w:pStyle w:val="UnityBody"/>
+        <w:spacing w:before="0"/>
+        <w:ind w:left="2160"/>
+      </w:pPr>
+      <w:r>
+        <w:t>Title: Generate Game World</w:t>
+      </w:r>
+    </w:p>
+    <w:p>
+      <w:pPr>
+        <w:pStyle w:val="UnityBody"/>
+        <w:spacing w:before="0"/>
+        <w:ind w:left="2160"/>
+      </w:pPr>
+      <w:r>
+        <w:t>Description: Upon launch the game should generate the fully functioning game world, the island.</w:t>
+      </w:r>
+      <w:r>
+        <w:t xml:space="preserve"> The island will contain the enemy spawn points, terrain, and any objects that the player can interact with as well as music, the day/night cycle, and the treasure chest the character can open.</w:t>
+      </w:r>
+    </w:p>
+    <w:p>
+      <w:pPr>
+        <w:pStyle w:val="UnityBody"/>
+        <w:spacing w:before="0"/>
+        <w:ind w:left="2160"/>
+      </w:pPr>
+      <w:r>
+        <w:t>Dependency: FR1</w:t>
+      </w:r>
+    </w:p>
+    <w:p>
+      <w:pPr>
+        <w:pStyle w:val="UnityBody"/>
+        <w:numPr>
+          <w:ilvl w:val="3"/>
+          <w:numId w:val="17"/>
+        </w:numPr>
+      </w:pPr>
+      <w:r>
+        <w:t>Functional Requirement 2.2</w:t>
+      </w:r>
+    </w:p>
+    <w:p>
+      <w:pPr>
+        <w:pStyle w:val="UnityBody"/>
+        <w:spacing w:before="0"/>
+        <w:ind w:left="2160"/>
+      </w:pPr>
+      <w:r>
+        <w:t>ID: FR5</w:t>
+      </w:r>
+    </w:p>
+    <w:p>
+      <w:pPr>
+        <w:pStyle w:val="UnityBody"/>
+        <w:spacing w:before="0"/>
+        <w:ind w:left="2160"/>
+      </w:pPr>
+      <w:r>
+        <w:lastRenderedPageBreak/>
+        <w:t>Title: Generate Player Character</w:t>
+      </w:r>
+    </w:p>
+    <w:p>
+      <w:pPr>
+        <w:pStyle w:val="UnityBody"/>
+        <w:spacing w:before="0"/>
+        <w:ind w:left="2160"/>
+      </w:pPr>
+      <w:r>
+        <w:t>Description: The game should create a playable character that the user can control and use that exists within the game world.</w:t>
+      </w:r>
+      <w:r>
+        <w:t xml:space="preserve"> This includes generating the player’s sword, shield, and visual attributes &amp; assets such as clothes or armor.</w:t>
+      </w:r>
+    </w:p>
+    <w:p>
+      <w:pPr>
+        <w:pStyle w:val="UnityBody"/>
+        <w:spacing w:before="0"/>
+        <w:ind w:left="2160"/>
+      </w:pPr>
+      <w:r>
+        <w:t>Dependency: FR1, FR4</w:t>
+      </w:r>
+    </w:p>
+    <w:p>
+      <w:pPr>
+        <w:pStyle w:val="UnityBody"/>
+        <w:numPr>
+          <w:ilvl w:val="3"/>
+          <w:numId w:val="17"/>
+        </w:numPr>
+      </w:pPr>
+      <w:r>
+        <w:t>Functional Requirement 2.3</w:t>
+      </w:r>
+    </w:p>
+    <w:p>
+      <w:pPr>
+        <w:pStyle w:val="UnityBody"/>
+        <w:spacing w:before="0"/>
+        <w:ind w:left="2160"/>
+      </w:pPr>
+      <w:r>
+        <w:t>ID: FR</w:t>
+      </w:r>
+      <w:r>
+        <w:t>6</w:t>
+      </w:r>
+    </w:p>
+    <w:p>
+      <w:pPr>
+        <w:pStyle w:val="UnityBody"/>
+        <w:spacing w:before="0"/>
+        <w:ind w:left="2160"/>
+      </w:pPr>
+      <w:r>
+        <w:t xml:space="preserve">Title: </w:t>
+      </w:r>
+      <w:r>
+        <w:t>Generate Enemy Characters</w:t>
+      </w:r>
+    </w:p>
+    <w:p>
+      <w:pPr>
+        <w:pStyle w:val="UnityBody"/>
+        <w:spacing w:before="0"/>
+        <w:ind w:left="2160"/>
+      </w:pPr>
+      <w:r>
+        <w:t xml:space="preserve">Description: The game should </w:t>
+      </w:r>
+      <w:r>
+        <w:t>generate the enemy objects that the player must face in the game world.</w:t>
+      </w:r>
+      <w:r>
+        <w:t xml:space="preserve"> This includes the audio/visual cues &amp; elements as well as the enemy’s artificial intelligence.</w:t>
+      </w:r>
+    </w:p>
+    <w:p>
+      <w:pPr>
+        <w:pStyle w:val="UnityBody"/>
+        <w:spacing w:before="0"/>
+        <w:ind w:left="2160"/>
+      </w:pPr>
+      <w:r>
+        <w:t xml:space="preserve">Dependency: FR1, </w:t>
+      </w:r>
+      <w:r>
+        <w:t>FR4</w:t>
+      </w:r>
+    </w:p>
+    <w:p>
+      <w:pPr>
+        <w:pStyle w:val="UnityBody"/>
+        <w:numPr>
+          <w:ilvl w:val="3"/>
+          <w:numId w:val="17"/>
+        </w:numPr>
+      </w:pPr>
+      <w:r>
+        <w:t>Functional Requirement 2.4</w:t>
+      </w:r>
+    </w:p>
+    <w:p>
+      <w:pPr>
+        <w:pStyle w:val="UnityBody"/>
+        <w:spacing w:before="0"/>
+        <w:ind w:left="2160"/>
+      </w:pPr>
+      <w:r>
+        <w:t>ID: FR7</w:t>
+      </w:r>
+    </w:p>
+    <w:p>
+      <w:pPr>
+        <w:pStyle w:val="UnityBody"/>
+        <w:spacing w:before="0"/>
+        <w:ind w:left="2160"/>
+      </w:pPr>
+      <w:r>
+        <w:t>Title: Generate Non-Playable Character</w:t>
+      </w:r>
+    </w:p>
+    <w:p>
+      <w:pPr>
+        <w:pStyle w:val="UnityBody"/>
+        <w:spacing w:before="0"/>
+        <w:ind w:left="2160"/>
+      </w:pPr>
+      <w:r>
+        <w:t>Description: The game should generate the non-playable character model in the game world that the player can interact with</w:t>
+      </w:r>
+    </w:p>
+    <w:p>
+      <w:pPr>
+        <w:pStyle w:val="UnityBody"/>
+        <w:spacing w:before="0"/>
+        <w:ind w:left="2160"/>
+      </w:pPr>
+      <w:r>
+        <w:t>Dependency: FR1, FR4</w:t>
+      </w:r>
+    </w:p>
+    <w:p>
+      <w:pPr>
+        <w:pStyle w:val="UnityBody"/>
+        <w:numPr>
+          <w:ilvl w:val="3"/>
+          <w:numId w:val="17"/>
+        </w:numPr>
+      </w:pPr>
+      <w:r>
+        <w:t>Functional Requirement 2.5</w:t>
+      </w:r>
+    </w:p>
+    <w:p>
+      <w:pPr>
+        <w:pStyle w:val="UnityBody"/>
+        <w:spacing w:before="0"/>
+        <w:ind w:left="2160"/>
+      </w:pPr>
+      <w:r>
+        <w:t>ID: FR8</w:t>
+      </w:r>
+    </w:p>
+    <w:p>
+      <w:pPr>
+        <w:pStyle w:val="UnityBody"/>
+        <w:spacing w:before="0"/>
+        <w:ind w:left="2160"/>
+      </w:pPr>
+      <w:r>
+        <w:t>Title: Generate Heads-Up-Display</w:t>
+      </w:r>
+    </w:p>
+    <w:p>
+      <w:pPr>
+        <w:pStyle w:val="UnityBody"/>
+        <w:spacing w:before="0"/>
+        <w:ind w:left="2160"/>
+      </w:pPr>
+      <w:r>
+        <w:t>Description: The screen should show the player character’s health &amp; stamina as well as a depiction of the current items the player is holding.</w:t>
+      </w:r>
+    </w:p>
+    <w:p>
+      <w:pPr>
+        <w:pStyle w:val="UnityBody"/>
+        <w:spacing w:before="0"/>
+        <w:ind w:left="2160"/>
+      </w:pPr>
+      <w:r>
+        <w:t>Dependency: FR1, FR4, FR5</w:t>
+      </w:r>
+    </w:p>
+    <w:p>
+      <w:pPr>
+        <w:pStyle w:val="UnityBody"/>
+        <w:numPr>
+          <w:ilvl w:val="3"/>
+          <w:numId w:val="17"/>
+        </w:numPr>
+      </w:pPr>
+      <w:r>
+        <w:t>Functional Requirement 2.6</w:t>
+      </w:r>
+    </w:p>
+    <w:p>
+      <w:pPr>
+        <w:pStyle w:val="UnityBody"/>
+        <w:spacing w:before="0"/>
+        <w:ind w:left="2160"/>
+      </w:pPr>
+      <w:r>
+        <w:t>ID: FR9</w:t>
+      </w:r>
+    </w:p>
+    <w:p>
+      <w:pPr>
+        <w:pStyle w:val="UnityBody"/>
+        <w:spacing w:before="0"/>
+        <w:ind w:left="2160"/>
+      </w:pPr>
+      <w:r>
+        <w:t>Title: Give User Control of Playable Character</w:t>
+      </w:r>
+    </w:p>
+    <w:p>
+      <w:pPr>
+        <w:pStyle w:val="UnityBody"/>
+        <w:spacing w:before="0"/>
+        <w:ind w:left="2160"/>
+      </w:pPr>
+      <w:r>
+        <w:t>Description: The game should map the default control scheme to the playable character. This means that the playable character will be able to move, attack, defend, or interact with the world following the player’s input.</w:t>
+      </w:r>
+    </w:p>
+    <w:p>
+      <w:pPr>
+        <w:pStyle w:val="UnityBody"/>
+        <w:spacing w:before="0"/>
+        <w:ind w:left="2160"/>
+      </w:pPr>
+      <w:r>
+        <w:t>Dependency: FR1, FR4, FR5</w:t>
+      </w:r>
+    </w:p>
+    <w:p>
+      <w:pPr>
+        <w:pStyle w:val="UnityBody"/>
+        <w:spacing w:before="0"/>
+        <w:ind w:left="2160"/>
+      </w:pPr>
+    </w:p>
+    <w:p>
+      <w:pPr>
+        <w:pStyle w:val="UnityBody"/>
+        <w:spacing w:before="0"/>
+        <w:ind w:left="2160"/>
+      </w:pPr>
+    </w:p>
+    <w:p>
+      <w:pPr>
+        <w:pStyle w:val="UnityBody"/>
+        <w:spacing w:before="0"/>
+        <w:ind w:left="2160"/>
+      </w:pPr>
+    </w:p>
+    <w:p>
+      <w:pPr>
+        <w:pStyle w:val="UnityBody"/>
+        <w:spacing w:before="0"/>
+        <w:ind w:left="2160"/>
+      </w:pPr>
+    </w:p>
+    <w:p>
+      <w:pPr>
+        <w:pStyle w:val="UnityBody"/>
+        <w:spacing w:before="0"/>
+        <w:ind w:left="2160"/>
+      </w:pPr>
+    </w:p>
+    <w:p>
+      <w:pPr>
+        <w:pStyle w:val="UnityBody"/>
+        <w:ind w:left="2160"/>
+      </w:pPr>
+      <w:r>
+        <w:t xml:space="preserve"> </w:t>
       </w:r>
     </w:p>
     <w:p>
@@ -2928,6 +3492,7 @@
       </w:pPr>
       <w:bookmarkStart w:id="17" w:name="_Toc411465394"/>
       <w:r>
+        <w:lastRenderedPageBreak/>
         <w:t>Non-Functional Requirements</w:t>
       </w:r>
       <w:bookmarkEnd w:id="17"/>
@@ -3377,7 +3942,7 @@
       <w:rPr>
         <w:noProof/>
       </w:rPr>
-      <w:t>5</w:t>
+      <w:t>8</w:t>
     </w:r>
     <w:r>
       <w:fldChar w:fldCharType="end"/>
@@ -7599,11 +8164,8 @@
     <w:tblPr>
       <w:tblStyleRowBandSize w:val="1"/>
       <w:tblStyleColBandSize w:val="1"/>
-      <w:tblInd w:w="0" w:type="dxa"/>
       <w:tblCellMar>
-        <w:top w:w="0" w:type="dxa"/>
         <w:left w:w="115" w:type="dxa"/>
-        <w:bottom w:w="0" w:type="dxa"/>
         <w:right w:w="115" w:type="dxa"/>
       </w:tblCellMar>
     </w:tblPr>
@@ -7781,11 +8343,8 @@
     <w:tblPr>
       <w:tblStyleRowBandSize w:val="1"/>
       <w:tblStyleColBandSize w:val="1"/>
-      <w:tblInd w:w="0" w:type="dxa"/>
       <w:tblCellMar>
-        <w:top w:w="0" w:type="dxa"/>
         <w:left w:w="115" w:type="dxa"/>
-        <w:bottom w:w="0" w:type="dxa"/>
         <w:right w:w="115" w:type="dxa"/>
       </w:tblCellMar>
     </w:tblPr>
@@ -7966,11 +8525,8 @@
     <w:tblPr>
       <w:tblStyleRowBandSize w:val="1"/>
       <w:tblStyleColBandSize w:val="1"/>
-      <w:tblInd w:w="0" w:type="dxa"/>
       <w:tblCellMar>
-        <w:top w:w="0" w:type="dxa"/>
         <w:left w:w="115" w:type="dxa"/>
-        <w:bottom w:w="0" w:type="dxa"/>
         <w:right w:w="115" w:type="dxa"/>
       </w:tblCellMar>
     </w:tblPr>
@@ -8169,7 +8725,6 @@
       <w:lang w:eastAsia="en-US"/>
     </w:rPr>
     <w:tblPr>
-      <w:tblInd w:w="0" w:type="dxa"/>
       <w:tblBorders>
         <w:top w:val="single" w:sz="4" w:space="0" w:color="auto"/>
         <w:left w:val="single" w:sz="4" w:space="0" w:color="auto"/>
@@ -8178,12 +8733,6 @@
         <w:insideH w:val="single" w:sz="4" w:space="0" w:color="auto"/>
         <w:insideV w:val="single" w:sz="4" w:space="0" w:color="auto"/>
       </w:tblBorders>
-      <w:tblCellMar>
-        <w:top w:w="0" w:type="dxa"/>
-        <w:left w:w="108" w:type="dxa"/>
-        <w:bottom w:w="0" w:type="dxa"/>
-        <w:right w:w="108" w:type="dxa"/>
-      </w:tblCellMar>
     </w:tblPr>
   </w:style>
   <w:style w:type="paragraph" w:styleId="Header">
@@ -9087,7 +9636,7 @@
 </file>
 
 <file path=customXml/itemProps1.xml><?xml version="1.0" encoding="utf-8"?>
-<ds:datastoreItem xmlns:ds="http://schemas.openxmlformats.org/officeDocument/2006/customXml" ds:itemID="{B8528403-7EFD-41E3-A684-C6CB0EEC8F2B}">
+<ds:datastoreItem xmlns:ds="http://schemas.openxmlformats.org/officeDocument/2006/customXml" ds:itemID="{DECEE7BB-1387-4020-B4FC-E1632A529D01}">
   <ds:schemaRefs>
     <ds:schemaRef ds:uri="http://schemas.openxmlformats.org/officeDocument/2006/bibliography"/>
   </ds:schemaRefs>

</xml_diff>

<commit_message>
Added some non-functional requirements as well as cleaned up some of the placeholder lines in the document.
</commit_message>
<xml_diff>
--- a/Documentation/UnitySRS.docx
+++ b/Documentation/UnitySRS.docx
@@ -2044,18 +2044,32 @@
         <w:ind w:left="360"/>
       </w:pPr>
       <w:r>
-        <w:t>The goal of the project is to create a small, fully playable video game known as a demo that is playable on personal computers with the Windows operating system. This demo will exhibit the various gameplay elements that the full-fledged game will contain.  Required game elements include: One island environment designed to be an introduction tutorial, a user-controlled camera, appropriate and correctly assigned character animations and sounds, a combat system, and a functional user interface.</w:t>
+        <w:t>The goal of the project is to create a small, fully playable video game known as a demo that is playable on personal computers with Windows</w:t>
+      </w:r>
+      <w:r>
+        <w:t xml:space="preserve"> 7 or Windows 8</w:t>
+      </w:r>
+      <w:r>
+        <w:t xml:space="preserve"> operating system</w:t>
+      </w:r>
+      <w:r>
+        <w:t>s</w:t>
+      </w:r>
+      <w:bookmarkStart w:id="4" w:name="_GoBack"/>
+      <w:bookmarkEnd w:id="4"/>
+      <w:r>
+        <w:t>. This demo will exhibit the various gameplay elements that the full-fledged game will contain.  Required game elements include: One island environment designed to be an introduction tutorial, a user-controlled camera, appropriate and correctly assigned character animations and sounds, a combat system, and a functional user interface.</w:t>
       </w:r>
     </w:p>
     <w:p>
       <w:pPr>
         <w:pStyle w:val="UnitySubHeadingFinal"/>
       </w:pPr>
-      <w:bookmarkStart w:id="4" w:name="_Toc411465384"/>
+      <w:bookmarkStart w:id="5" w:name="_Toc411465384"/>
       <w:r>
         <w:t>Glossary</w:t>
       </w:r>
-      <w:bookmarkEnd w:id="4"/>
+      <w:bookmarkEnd w:id="5"/>
     </w:p>
     <w:p>
       <w:pPr>
@@ -2118,6 +2132,22 @@
       </w:r>
       <w:r>
         <w:t>– User interface</w:t>
+      </w:r>
+    </w:p>
+    <w:p>
+      <w:pPr>
+        <w:pStyle w:val="UnityBody"/>
+        <w:spacing w:before="0"/>
+        <w:ind w:firstLine="360"/>
+      </w:pPr>
+      <w:r>
+        <w:rPr>
+          <w:b/>
+        </w:rPr>
+        <w:t>HUD</w:t>
+      </w:r>
+      <w:r>
+        <w:t xml:space="preserve"> – Heads-Up-Display</w:t>
       </w:r>
     </w:p>
     <w:p>
@@ -2129,13 +2159,13 @@
         </w:numPr>
         <w:jc w:val="both"/>
       </w:pPr>
-      <w:bookmarkStart w:id="5" w:name="h.gjdgxs" w:colFirst="0" w:colLast="0"/>
-      <w:bookmarkStart w:id="6" w:name="_Toc411465385"/>
-      <w:bookmarkEnd w:id="5"/>
+      <w:bookmarkStart w:id="6" w:name="h.gjdgxs" w:colFirst="0" w:colLast="0"/>
+      <w:bookmarkStart w:id="7" w:name="_Toc411465385"/>
+      <w:bookmarkEnd w:id="6"/>
       <w:r>
         <w:t>General Description</w:t>
       </w:r>
-      <w:bookmarkEnd w:id="6"/>
+      <w:bookmarkEnd w:id="7"/>
     </w:p>
     <w:p>
       <w:pPr>
@@ -2154,11 +2184,11 @@
         <w:lastRenderedPageBreak/>
         <w:t xml:space="preserve"> </w:t>
       </w:r>
-      <w:bookmarkStart w:id="7" w:name="_Toc411465386"/>
+      <w:bookmarkStart w:id="8" w:name="_Toc411465386"/>
       <w:r>
         <w:t>Product Perspective</w:t>
       </w:r>
-      <w:bookmarkEnd w:id="7"/>
+      <w:bookmarkEnd w:id="8"/>
     </w:p>
     <w:p>
       <w:pPr>
@@ -2166,7 +2196,19 @@
         <w:ind w:left="360"/>
       </w:pPr>
       <w:r>
-        <w:t xml:space="preserve">The Unity Capstone Game will be a standalone video game experience that is not connected to the internet and does not require any online interaction or connectivity that will run as an installed program on a player’s personal computer. This game will allow the user to interact with the game environment acting within a set of constraints listed further on in the document. </w:t>
+        <w:t>The Unity Capstone Game will be a standalone</w:t>
+      </w:r>
+      <w:r>
+        <w:t xml:space="preserve"> offline</w:t>
+      </w:r>
+      <w:r>
+        <w:t xml:space="preserve"> video game that will run as an installed program on a </w:t>
+      </w:r>
+      <w:r>
+        <w:t>user’s</w:t>
+      </w:r>
+      <w:r>
+        <w:t xml:space="preserve"> personal computer. This game will allow the user to interact with the game environment acting within a set of constraints listed further on in the document. </w:t>
       </w:r>
     </w:p>
     <w:p>
@@ -2191,11 +2233,11 @@
       <w:r>
         <w:t xml:space="preserve"> </w:t>
       </w:r>
-      <w:bookmarkStart w:id="8" w:name="_Toc411465387"/>
+      <w:bookmarkStart w:id="9" w:name="_Toc411465387"/>
       <w:r>
         <w:t>Product Functions</w:t>
       </w:r>
-      <w:bookmarkEnd w:id="8"/>
+      <w:bookmarkEnd w:id="9"/>
     </w:p>
     <w:p>
       <w:pPr>
@@ -2205,11 +2247,11 @@
           <w:b/>
         </w:rPr>
       </w:pPr>
-      <w:bookmarkStart w:id="9" w:name="_Toc411464652"/>
+      <w:bookmarkStart w:id="10" w:name="_Toc411464652"/>
       <w:r>
         <w:t>The following list of functions gives a short overview of the essential functions and features of the Unity Capstone game demonstration. These features are critical to the flow of gameplay. The Main features are what make up the heart of the game’s play system while all additional features exist to add new functionality to the game and will only be added if the schedule allows.</w:t>
       </w:r>
-      <w:bookmarkEnd w:id="9"/>
+      <w:bookmarkEnd w:id="10"/>
     </w:p>
     <w:p>
       <w:pPr>
@@ -2223,11 +2265,11 @@
       <w:r>
         <w:t xml:space="preserve"> </w:t>
       </w:r>
-      <w:bookmarkStart w:id="10" w:name="_Toc411465388"/>
+      <w:bookmarkStart w:id="11" w:name="_Toc411465388"/>
       <w:r>
         <w:t>Main Features</w:t>
       </w:r>
-      <w:bookmarkEnd w:id="10"/>
+      <w:bookmarkEnd w:id="11"/>
     </w:p>
     <w:p>
       <w:pPr>
@@ -2258,7 +2300,13 @@
         </w:numPr>
       </w:pPr>
       <w:r>
-        <w:t>Accessible at start of the game or during play.</w:t>
+        <w:t xml:space="preserve">Accessible at start of the game or during </w:t>
+      </w:r>
+      <w:r>
+        <w:t>game</w:t>
+      </w:r>
+      <w:r>
+        <w:t>play.</w:t>
       </w:r>
     </w:p>
     <w:p>
@@ -2649,11 +2697,11 @@
       <w:r>
         <w:t xml:space="preserve"> </w:t>
       </w:r>
-      <w:bookmarkStart w:id="11" w:name="_Toc411465389"/>
+      <w:bookmarkStart w:id="12" w:name="_Toc411465389"/>
       <w:r>
         <w:t>Additional Features</w:t>
       </w:r>
-      <w:bookmarkEnd w:id="11"/>
+      <w:bookmarkEnd w:id="12"/>
     </w:p>
     <w:p>
       <w:pPr>
@@ -2701,11 +2749,11 @@
       <w:r>
         <w:t xml:space="preserve"> </w:t>
       </w:r>
-      <w:bookmarkStart w:id="12" w:name="_Toc411465390"/>
+      <w:bookmarkStart w:id="13" w:name="_Toc411465390"/>
       <w:r>
         <w:t>Users/Perspectives</w:t>
       </w:r>
-      <w:bookmarkEnd w:id="12"/>
+      <w:bookmarkEnd w:id="13"/>
     </w:p>
     <w:p>
       <w:pPr>
@@ -2731,11 +2779,11 @@
       <w:r>
         <w:t xml:space="preserve"> </w:t>
       </w:r>
-      <w:bookmarkStart w:id="13" w:name="_Toc411465391"/>
+      <w:bookmarkStart w:id="14" w:name="_Toc411465391"/>
       <w:r>
         <w:t>Constraints</w:t>
       </w:r>
-      <w:bookmarkEnd w:id="13"/>
+      <w:bookmarkEnd w:id="14"/>
     </w:p>
     <w:p>
       <w:pPr>
@@ -2864,7 +2912,13 @@
         <w:rPr>
           <w:b/>
         </w:rPr>
-        <w:t>he game should not drop below 24</w:t>
+        <w:t>he game should not drop bel</w:t>
+      </w:r>
+      <w:r>
+        <w:rPr>
+          <w:b/>
+        </w:rPr>
+        <w:t>ow 20</w:t>
       </w:r>
       <w:r>
         <w:t xml:space="preserve"> frames per second on any computer that meets the minimum requirements. </w:t>
@@ -2884,12 +2938,12 @@
           <w:numId w:val="17"/>
         </w:numPr>
       </w:pPr>
-      <w:bookmarkStart w:id="14" w:name="_Toc411465392"/>
+      <w:bookmarkStart w:id="15" w:name="_Toc411465392"/>
       <w:r>
         <w:lastRenderedPageBreak/>
         <w:t>Game Features</w:t>
       </w:r>
-      <w:bookmarkEnd w:id="14"/>
+      <w:bookmarkEnd w:id="15"/>
     </w:p>
     <w:p>
       <w:pPr>
@@ -2904,13 +2958,11 @@
         <w:pStyle w:val="UnitySubHeadingFinal"/>
         <w:ind w:left="810" w:hanging="450"/>
       </w:pPr>
-      <w:bookmarkStart w:id="15" w:name="_Toc411465393"/>
-      <w:bookmarkStart w:id="16" w:name="_GoBack"/>
+      <w:bookmarkStart w:id="16" w:name="_Toc411465393"/>
+      <w:r>
+        <w:t>Functional Requirements</w:t>
+      </w:r>
       <w:bookmarkEnd w:id="16"/>
-      <w:r>
-        <w:t>Functional Requirements</w:t>
-      </w:r>
-      <w:bookmarkEnd w:id="15"/>
     </w:p>
     <w:p>
       <w:pPr>
@@ -2919,6 +2971,9 @@
       </w:pPr>
       <w:r>
         <w:t>This section contains the requirements and dependencies of the core functions of the game</w:t>
+      </w:r>
+      <w:r>
+        <w:t>.</w:t>
       </w:r>
     </w:p>
     <w:p>
@@ -2952,7 +3007,13 @@
         <w:ind w:left="2160"/>
       </w:pPr>
       <w:r>
-        <w:t>ID: FR1</w:t>
+        <w:t xml:space="preserve">ID: </w:t>
+      </w:r>
+      <w:r>
+        <w:rPr>
+          <w:b/>
+        </w:rPr>
+        <w:t>FR1</w:t>
       </w:r>
     </w:p>
     <w:p>
@@ -2973,6 +3034,9 @@
       </w:pPr>
       <w:r>
         <w:t>Description: User should be able to install the game on their PC using the provided files with the Unity Engine installed.</w:t>
+      </w:r>
+      <w:r>
+        <w:t xml:space="preserve"> Since the game will not be deployed to an online platform, the user will need Unity as well as the source files for the game itself.</w:t>
       </w:r>
     </w:p>
     <w:p>
@@ -3004,7 +3068,13 @@
         <w:ind w:left="2160"/>
       </w:pPr>
       <w:r>
-        <w:t>ID: FR2</w:t>
+        <w:t xml:space="preserve">ID: </w:t>
+      </w:r>
+      <w:r>
+        <w:rPr>
+          <w:b/>
+        </w:rPr>
+        <w:t>FR2</w:t>
       </w:r>
     </w:p>
     <w:p>
@@ -3025,6 +3095,9 @@
       </w:pPr>
       <w:r>
         <w:t>Description: User should be start the game from the start screen.</w:t>
+      </w:r>
+      <w:r>
+        <w:t xml:space="preserve"> This will take the player form the start screen to the playable game.</w:t>
       </w:r>
     </w:p>
     <w:p>
@@ -3056,7 +3129,13 @@
         <w:ind w:left="2160"/>
       </w:pPr>
       <w:r>
-        <w:t>ID: FR3</w:t>
+        <w:t xml:space="preserve">ID: </w:t>
+      </w:r>
+      <w:r>
+        <w:rPr>
+          <w:b/>
+        </w:rPr>
+        <w:t>FR3</w:t>
       </w:r>
     </w:p>
     <w:p>
@@ -3077,6 +3156,9 @@
       </w:pPr>
       <w:r>
         <w:t>Description: User should be exit the game from the start screen or from the in-game menu.</w:t>
+      </w:r>
+      <w:r>
+        <w:t xml:space="preserve"> This will terminate the game process and will return the user to the desktop or to the game start screen.</w:t>
       </w:r>
     </w:p>
     <w:p>
@@ -3126,7 +3208,13 @@
         <w:ind w:left="2160"/>
       </w:pPr>
       <w:r>
-        <w:t>ID: FR4</w:t>
+        <w:t xml:space="preserve">ID: </w:t>
+      </w:r>
+      <w:r>
+        <w:rPr>
+          <w:b/>
+        </w:rPr>
+        <w:t>FR4</w:t>
       </w:r>
     </w:p>
     <w:p>
@@ -3149,7 +3237,11 @@
         <w:t>Description: Upon launch the game should generate the fully functioning game world, the island.</w:t>
       </w:r>
       <w:r>
-        <w:t xml:space="preserve"> The island will contain the enemy spawn points, terrain, and any objects that the player can interact with as well as music, the day/night cycle, and the treasure chest the character can open.</w:t>
+        <w:t xml:space="preserve"> The island will contain the enemy spawn points, terrain, and any objects that the player can interact with </w:t>
+      </w:r>
+      <w:r>
+        <w:lastRenderedPageBreak/>
+        <w:t>as well as music, the day/night cycle, and the treasure chest the character can open.</w:t>
       </w:r>
     </w:p>
     <w:p>
@@ -3181,7 +3273,13 @@
         <w:ind w:left="2160"/>
       </w:pPr>
       <w:r>
-        <w:t>ID: FR5</w:t>
+        <w:t xml:space="preserve">ID: </w:t>
+      </w:r>
+      <w:r>
+        <w:rPr>
+          <w:b/>
+        </w:rPr>
+        <w:t>FR5</w:t>
       </w:r>
     </w:p>
     <w:p>
@@ -3191,7 +3289,6 @@
         <w:ind w:left="2160"/>
       </w:pPr>
       <w:r>
-        <w:lastRenderedPageBreak/>
         <w:t>Title: Generate Player Character</w:t>
       </w:r>
     </w:p>
@@ -3237,9 +3334,18 @@
         <w:ind w:left="2160"/>
       </w:pPr>
       <w:r>
-        <w:t>ID: FR</w:t>
-      </w:r>
-      <w:r>
+        <w:t xml:space="preserve">ID: </w:t>
+      </w:r>
+      <w:r>
+        <w:rPr>
+          <w:b/>
+        </w:rPr>
+        <w:t>FR</w:t>
+      </w:r>
+      <w:r>
+        <w:rPr>
+          <w:b/>
+        </w:rPr>
         <w:t>6</w:t>
       </w:r>
     </w:p>
@@ -3304,7 +3410,13 @@
         <w:ind w:left="2160"/>
       </w:pPr>
       <w:r>
-        <w:t>ID: FR7</w:t>
+        <w:t xml:space="preserve">ID: </w:t>
+      </w:r>
+      <w:r>
+        <w:rPr>
+          <w:b/>
+        </w:rPr>
+        <w:t>FR7</w:t>
       </w:r>
     </w:p>
     <w:p>
@@ -3356,7 +3468,13 @@
         <w:ind w:left="2160"/>
       </w:pPr>
       <w:r>
-        <w:t>ID: FR8</w:t>
+        <w:t xml:space="preserve">ID: </w:t>
+      </w:r>
+      <w:r>
+        <w:rPr>
+          <w:b/>
+        </w:rPr>
+        <w:t>FR8</w:t>
       </w:r>
     </w:p>
     <w:p>
@@ -3408,7 +3526,13 @@
         <w:ind w:left="2160"/>
       </w:pPr>
       <w:r>
-        <w:t>ID: FR9</w:t>
+        <w:t xml:space="preserve">ID: </w:t>
+      </w:r>
+      <w:r>
+        <w:rPr>
+          <w:b/>
+        </w:rPr>
+        <w:t>FR9</w:t>
       </w:r>
     </w:p>
     <w:p>
@@ -3492,19 +3616,512 @@
       </w:pPr>
       <w:bookmarkStart w:id="17" w:name="_Toc411465394"/>
       <w:r>
+        <w:t>Non-Functional Requirements</w:t>
+      </w:r>
+      <w:bookmarkEnd w:id="17"/>
+    </w:p>
+    <w:p>
+      <w:pPr>
+        <w:pStyle w:val="UnityBody"/>
+        <w:ind w:left="360"/>
+      </w:pPr>
+      <w:r>
+        <w:t xml:space="preserve">This section contains the </w:t>
+      </w:r>
+      <w:r>
+        <w:t>non-functional requirements for the game</w:t>
+      </w:r>
+      <w:r>
+        <w:t>.</w:t>
+      </w:r>
+    </w:p>
+    <w:p>
+      <w:pPr>
+        <w:pStyle w:val="UnityBody"/>
+        <w:numPr>
+          <w:ilvl w:val="2"/>
+          <w:numId w:val="17"/>
+        </w:numPr>
+      </w:pPr>
+      <w:r>
+        <w:t>Game Startup</w:t>
+      </w:r>
+    </w:p>
+    <w:p>
+      <w:pPr>
+        <w:pStyle w:val="UnityBody"/>
+        <w:numPr>
+          <w:ilvl w:val="3"/>
+          <w:numId w:val="17"/>
+        </w:numPr>
+      </w:pPr>
+      <w:r>
+        <w:t>Non-Functional Requirement 1.1</w:t>
+      </w:r>
+    </w:p>
+    <w:p>
+      <w:pPr>
+        <w:pStyle w:val="UnityBody"/>
+        <w:spacing w:before="0"/>
+        <w:ind w:left="2160"/>
+      </w:pPr>
+      <w:r>
+        <w:t xml:space="preserve">ID: </w:t>
+      </w:r>
+      <w:r>
+        <w:rPr>
+          <w:b/>
+        </w:rPr>
+        <w:t>N</w:t>
+      </w:r>
+      <w:r>
+        <w:rPr>
+          <w:b/>
+        </w:rPr>
+        <w:t>FR1</w:t>
+      </w:r>
+    </w:p>
+    <w:p>
+      <w:pPr>
+        <w:pStyle w:val="UnityBody"/>
+        <w:spacing w:before="0"/>
+        <w:ind w:left="2160"/>
+      </w:pPr>
+      <w:r>
+        <w:t>Title:</w:t>
+      </w:r>
+      <w:r>
+        <w:t xml:space="preserve"> Main Screen</w:t>
+      </w:r>
+      <w:r>
+        <w:t xml:space="preserve"> </w:t>
+      </w:r>
+      <w:r>
+        <w:t>Load Time</w:t>
+      </w:r>
+    </w:p>
+    <w:p>
+      <w:pPr>
+        <w:pStyle w:val="UnityBody"/>
+        <w:spacing w:before="0"/>
+        <w:ind w:left="2160"/>
+      </w:pPr>
+      <w:r>
+        <w:t xml:space="preserve">Description: </w:t>
+      </w:r>
+      <w:r>
+        <w:t>Upon loading the game, the time required by the system to launch the main menu should be less than one minute.</w:t>
+      </w:r>
+      <w:r>
+        <w:t xml:space="preserve"> </w:t>
+      </w:r>
+    </w:p>
+    <w:p>
+      <w:pPr>
+        <w:pStyle w:val="UnityBody"/>
+        <w:spacing w:before="0"/>
+        <w:ind w:left="2160"/>
+      </w:pPr>
+      <w:r>
+        <w:t xml:space="preserve">Dependency: </w:t>
+      </w:r>
+      <w:r>
+        <w:t>FR1</w:t>
+      </w:r>
+    </w:p>
+    <w:p>
+      <w:pPr>
+        <w:pStyle w:val="UnityBody"/>
+        <w:numPr>
+          <w:ilvl w:val="3"/>
+          <w:numId w:val="17"/>
+        </w:numPr>
+      </w:pPr>
+      <w:r>
+        <w:t>Non-Functional Requirement 1.2</w:t>
+      </w:r>
+    </w:p>
+    <w:p>
+      <w:pPr>
+        <w:pStyle w:val="UnityBody"/>
+        <w:spacing w:before="0"/>
+        <w:ind w:left="2160"/>
+      </w:pPr>
+      <w:r>
+        <w:t xml:space="preserve">ID: </w:t>
+      </w:r>
+      <w:r>
+        <w:rPr>
+          <w:b/>
+        </w:rPr>
+        <w:t>N</w:t>
+      </w:r>
+      <w:r>
+        <w:rPr>
+          <w:b/>
+        </w:rPr>
+        <w:t>FR2</w:t>
+      </w:r>
+    </w:p>
+    <w:p>
+      <w:pPr>
+        <w:pStyle w:val="UnityBody"/>
+        <w:spacing w:before="0"/>
+        <w:ind w:left="2160"/>
+      </w:pPr>
+      <w:r>
+        <w:t>Title:</w:t>
+      </w:r>
+      <w:r>
+        <w:t xml:space="preserve"> Game</w:t>
+      </w:r>
+      <w:r>
+        <w:t xml:space="preserve"> Load Time</w:t>
+      </w:r>
+    </w:p>
+    <w:p>
+      <w:pPr>
+        <w:pStyle w:val="UnityBody"/>
+        <w:spacing w:before="0"/>
+        <w:ind w:left="2160"/>
+      </w:pPr>
+      <w:r>
+        <w:t xml:space="preserve">Description: </w:t>
+      </w:r>
+      <w:r>
+        <w:t>After pressing ‘Start’ on the main screen, the time to take the player into the game world should be less than three minutes.</w:t>
+      </w:r>
+      <w:r>
+        <w:t xml:space="preserve"> </w:t>
+      </w:r>
+    </w:p>
+    <w:p>
+      <w:pPr>
+        <w:pStyle w:val="UnityBody"/>
+        <w:spacing w:before="0"/>
+        <w:ind w:left="2160"/>
+      </w:pPr>
+      <w:r>
+        <w:t xml:space="preserve">Dependency: </w:t>
+      </w:r>
+      <w:r>
+        <w:t>FR1, FR2</w:t>
+      </w:r>
+    </w:p>
+    <w:p>
+      <w:pPr>
+        <w:pStyle w:val="UnityBody"/>
+        <w:spacing w:before="0"/>
+        <w:ind w:left="2160"/>
+      </w:pPr>
+    </w:p>
+    <w:p>
+      <w:pPr>
+        <w:pStyle w:val="UnityBody"/>
+        <w:spacing w:before="0"/>
+        <w:ind w:left="2160"/>
+      </w:pPr>
+    </w:p>
+    <w:p>
+      <w:pPr>
+        <w:pStyle w:val="UnityBody"/>
+        <w:numPr>
+          <w:ilvl w:val="2"/>
+          <w:numId w:val="17"/>
+        </w:numPr>
+      </w:pPr>
+      <w:r>
+        <w:t>In-Game Mechanics</w:t>
+      </w:r>
+    </w:p>
+    <w:p>
+      <w:pPr>
+        <w:pStyle w:val="UnityBody"/>
+        <w:numPr>
+          <w:ilvl w:val="3"/>
+          <w:numId w:val="17"/>
+        </w:numPr>
+      </w:pPr>
+      <w:r>
+        <w:t xml:space="preserve">Non-Functional Requirement </w:t>
+      </w:r>
+      <w:r>
+        <w:t>2.1</w:t>
+      </w:r>
+    </w:p>
+    <w:p>
+      <w:pPr>
+        <w:pStyle w:val="UnityBody"/>
+        <w:spacing w:before="0"/>
+        <w:ind w:left="2160"/>
+      </w:pPr>
+      <w:r>
+        <w:t xml:space="preserve">ID: </w:t>
+      </w:r>
+      <w:r>
+        <w:rPr>
+          <w:b/>
+        </w:rPr>
+        <w:t>N</w:t>
+      </w:r>
+      <w:r>
+        <w:rPr>
+          <w:b/>
+        </w:rPr>
+        <w:t>FR3</w:t>
+      </w:r>
+    </w:p>
+    <w:p>
+      <w:pPr>
+        <w:pStyle w:val="UnityBody"/>
+        <w:spacing w:before="0"/>
+        <w:ind w:left="2160"/>
+      </w:pPr>
+      <w:r>
+        <w:t xml:space="preserve">Title: </w:t>
+      </w:r>
+      <w:r>
+        <w:t>Character Reaction</w:t>
+      </w:r>
+      <w:r>
+        <w:t xml:space="preserve"> from Damage Sources</w:t>
+      </w:r>
+    </w:p>
+    <w:p>
+      <w:pPr>
+        <w:pStyle w:val="UnityBody"/>
+        <w:spacing w:before="0"/>
+        <w:ind w:left="2160"/>
+      </w:pPr>
+      <w:r>
+        <w:t xml:space="preserve">Description: </w:t>
+      </w:r>
+      <w:r>
+        <w:t xml:space="preserve">During gameplay if the character comes into physical contact with a harmful or destructive force the player should notice the consequences of these actions in </w:t>
+      </w:r>
+      <w:r>
+        <w:t>no more than three seconds</w:t>
+      </w:r>
+      <w:r>
+        <w:t xml:space="preserve">. </w:t>
+      </w:r>
+    </w:p>
+    <w:p>
+      <w:pPr>
+        <w:pStyle w:val="UnityBody"/>
+        <w:spacing w:before="0"/>
+        <w:ind w:left="2160"/>
+      </w:pPr>
+      <w:r>
+        <w:t>Dependency: FR1</w:t>
+      </w:r>
+      <w:r>
+        <w:t>, FR4, FR5</w:t>
+      </w:r>
+      <w:r>
+        <w:t>, FR8</w:t>
+      </w:r>
+    </w:p>
+    <w:p>
+      <w:pPr>
+        <w:pStyle w:val="UnityBody"/>
+        <w:numPr>
+          <w:ilvl w:val="3"/>
+          <w:numId w:val="17"/>
+        </w:numPr>
+      </w:pPr>
+      <w:r>
+        <w:t xml:space="preserve">Non-Functional Requirement </w:t>
+      </w:r>
+      <w:r>
+        <w:t>2.2</w:t>
+      </w:r>
+    </w:p>
+    <w:p>
+      <w:pPr>
+        <w:pStyle w:val="UnityBody"/>
+        <w:spacing w:before="0"/>
+        <w:ind w:left="2160"/>
+      </w:pPr>
+      <w:r>
+        <w:t xml:space="preserve">ID: </w:t>
+      </w:r>
+      <w:r>
+        <w:rPr>
+          <w:b/>
+        </w:rPr>
+        <w:t>N</w:t>
+      </w:r>
+      <w:r>
+        <w:rPr>
+          <w:b/>
+        </w:rPr>
+        <w:t>FR4</w:t>
+      </w:r>
+    </w:p>
+    <w:p>
+      <w:pPr>
+        <w:pStyle w:val="UnityBody"/>
+        <w:spacing w:before="0"/>
+        <w:ind w:left="2160"/>
+      </w:pPr>
+      <w:r>
+        <w:t xml:space="preserve">Title: Character </w:t>
+      </w:r>
+      <w:r>
+        <w:t>Death</w:t>
+      </w:r>
+    </w:p>
+    <w:p>
+      <w:pPr>
+        <w:pStyle w:val="UnityBody"/>
+        <w:spacing w:before="0"/>
+        <w:ind w:left="2160"/>
+      </w:pPr>
+      <w:r>
+        <w:t xml:space="preserve">Description: </w:t>
+      </w:r>
+      <w:r>
+        <w:t xml:space="preserve">Upon a player’s health pool reaching zero, which will happen when a player interacts with harmful events, the player character should “die” </w:t>
+      </w:r>
+      <w:r>
+        <w:t xml:space="preserve">within </w:t>
+      </w:r>
+      <w:r>
+        <w:t xml:space="preserve">three seconds </w:t>
+      </w:r>
+      <w:r>
+        <w:t xml:space="preserve">of the health bar in the HUD reaching zero </w:t>
+      </w:r>
+      <w:r>
+        <w:t xml:space="preserve">and the game should start over from the main screen. </w:t>
+      </w:r>
+      <w:r>
+        <w:t xml:space="preserve"> </w:t>
+      </w:r>
+    </w:p>
+    <w:p>
+      <w:pPr>
+        <w:pStyle w:val="UnityBody"/>
+        <w:spacing w:before="0"/>
+        <w:ind w:left="2160"/>
+      </w:pPr>
+      <w:r>
+        <w:t>Dependency: FR1, FR4, FR5</w:t>
+      </w:r>
+    </w:p>
+    <w:p>
+      <w:pPr>
+        <w:pStyle w:val="UnityBody"/>
+        <w:numPr>
+          <w:ilvl w:val="3"/>
+          <w:numId w:val="17"/>
+        </w:numPr>
+      </w:pPr>
+      <w:r>
+        <w:t xml:space="preserve">Non-Functional Requirement </w:t>
+      </w:r>
+      <w:r>
+        <w:t>2.3</w:t>
+      </w:r>
+    </w:p>
+    <w:p>
+      <w:pPr>
+        <w:pStyle w:val="UnityBody"/>
+        <w:spacing w:before="0"/>
+        <w:ind w:left="2160"/>
+      </w:pPr>
+      <w:r>
+        <w:t xml:space="preserve">ID: </w:t>
+      </w:r>
+      <w:r>
+        <w:rPr>
+          <w:b/>
+        </w:rPr>
+        <w:t>N</w:t>
+      </w:r>
+      <w:r>
+        <w:rPr>
+          <w:b/>
+        </w:rPr>
+        <w:t>FR5</w:t>
+      </w:r>
+    </w:p>
+    <w:p>
+      <w:pPr>
+        <w:pStyle w:val="UnityBody"/>
+        <w:spacing w:before="0"/>
+        <w:ind w:left="2160"/>
+      </w:pPr>
+      <w:r>
+        <w:t xml:space="preserve">Title: </w:t>
+      </w:r>
+      <w:r>
+        <w:t xml:space="preserve">Triggered In-Game </w:t>
+      </w:r>
+      <w:r>
+        <w:t>Events</w:t>
+      </w:r>
+    </w:p>
+    <w:p>
+      <w:pPr>
+        <w:pStyle w:val="UnityBody"/>
+        <w:spacing w:before="0"/>
+        <w:ind w:left="2160"/>
+      </w:pPr>
+      <w:r>
         <w:lastRenderedPageBreak/>
-        <w:t>Non-Functional Requirements</w:t>
-      </w:r>
-      <w:bookmarkEnd w:id="17"/>
+        <w:t xml:space="preserve">Description: </w:t>
+      </w:r>
+      <w:r>
+        <w:t>The game features many in-game events that are triggered upon the player entering a predefined zone or range of a certain object or enemy. Upon triggering the entrance or exit of these zones the game should be able to react to these triggers in no more than three seconds.</w:t>
+      </w:r>
+    </w:p>
+    <w:p>
+      <w:pPr>
+        <w:pStyle w:val="UnityBody"/>
+        <w:spacing w:before="0"/>
+        <w:ind w:left="2160"/>
+      </w:pPr>
+      <w:r>
+        <w:t>Dependency: FR1, FR4, FR5</w:t>
+      </w:r>
+      <w:r>
+        <w:t>, FR6, FR7, FR9</w:t>
+      </w:r>
+    </w:p>
+    <w:p>
+      <w:pPr>
+        <w:pStyle w:val="UnityBody"/>
+        <w:spacing w:before="0"/>
+        <w:ind w:left="2160"/>
+      </w:pPr>
+    </w:p>
+    <w:p>
+      <w:pPr>
+        <w:pStyle w:val="UnityBody"/>
+        <w:spacing w:before="0"/>
+        <w:ind w:left="2160"/>
+      </w:pPr>
+    </w:p>
+    <w:p>
+      <w:pPr>
+        <w:pStyle w:val="UnityBody"/>
+        <w:spacing w:before="0"/>
+        <w:ind w:left="2160"/>
+      </w:pPr>
+    </w:p>
+    <w:p>
+      <w:pPr>
+        <w:pStyle w:val="UnityBody"/>
+        <w:ind w:left="2160"/>
+      </w:pPr>
     </w:p>
     <w:p>
       <w:pPr>
         <w:pStyle w:val="UnityBody"/>
         <w:ind w:left="360"/>
       </w:pPr>
-      <w:r>
-        <w:t>Text for functional requirements.</w:t>
-      </w:r>
     </w:p>
     <w:p>
       <w:pPr>
@@ -3942,7 +4559,7 @@
       <w:rPr>
         <w:noProof/>
       </w:rPr>
-      <w:t>8</w:t>
+      <w:t>10</w:t>
     </w:r>
     <w:r>
       <w:fldChar w:fldCharType="end"/>
@@ -9636,7 +10253,7 @@
 </file>
 
 <file path=customXml/itemProps1.xml><?xml version="1.0" encoding="utf-8"?>
-<ds:datastoreItem xmlns:ds="http://schemas.openxmlformats.org/officeDocument/2006/customXml" ds:itemID="{DECEE7BB-1387-4020-B4FC-E1632A529D01}">
+<ds:datastoreItem xmlns:ds="http://schemas.openxmlformats.org/officeDocument/2006/customXml" ds:itemID="{B6D3351D-E6E9-4876-A66B-733EDB14DF0B}">
   <ds:schemaRefs>
     <ds:schemaRef ds:uri="http://schemas.openxmlformats.org/officeDocument/2006/bibliography"/>
   </ds:schemaRefs>

</xml_diff>

<commit_message>
Made very minor changes, Draft is ready to send out for review.
</commit_message>
<xml_diff>
--- a/Documentation/UnitySRS.docx
+++ b/Documentation/UnitySRS.docx
@@ -2055,21 +2055,19 @@
       <w:r>
         <w:t>s</w:t>
       </w:r>
-      <w:bookmarkStart w:id="4" w:name="_GoBack"/>
+      <w:r>
+        <w:t>. This demo will exhibit the various gameplay elements that the full-fledged game will contain.  Required game elements include: One island environment designed to be an introduction tutorial, a user-controlled camera, appropriate and correctly assigned character animations and sounds, a combat system, and a functional user interface.</w:t>
+      </w:r>
+    </w:p>
+    <w:p>
+      <w:pPr>
+        <w:pStyle w:val="UnitySubHeadingFinal"/>
+      </w:pPr>
+      <w:bookmarkStart w:id="4" w:name="_Toc411465384"/>
+      <w:r>
+        <w:t>Glossary</w:t>
+      </w:r>
       <w:bookmarkEnd w:id="4"/>
-      <w:r>
-        <w:t>. This demo will exhibit the various gameplay elements that the full-fledged game will contain.  Required game elements include: One island environment designed to be an introduction tutorial, a user-controlled camera, appropriate and correctly assigned character animations and sounds, a combat system, and a functional user interface.</w:t>
-      </w:r>
-    </w:p>
-    <w:p>
-      <w:pPr>
-        <w:pStyle w:val="UnitySubHeadingFinal"/>
-      </w:pPr>
-      <w:bookmarkStart w:id="5" w:name="_Toc411465384"/>
-      <w:r>
-        <w:t>Glossary</w:t>
-      </w:r>
-      <w:bookmarkEnd w:id="5"/>
     </w:p>
     <w:p>
       <w:pPr>
@@ -2159,13 +2157,13 @@
         </w:numPr>
         <w:jc w:val="both"/>
       </w:pPr>
-      <w:bookmarkStart w:id="6" w:name="h.gjdgxs" w:colFirst="0" w:colLast="0"/>
-      <w:bookmarkStart w:id="7" w:name="_Toc411465385"/>
+      <w:bookmarkStart w:id="5" w:name="h.gjdgxs" w:colFirst="0" w:colLast="0"/>
+      <w:bookmarkStart w:id="6" w:name="_Toc411465385"/>
+      <w:bookmarkEnd w:id="5"/>
+      <w:r>
+        <w:t>General Description</w:t>
+      </w:r>
       <w:bookmarkEnd w:id="6"/>
-      <w:r>
-        <w:t>General Description</w:t>
-      </w:r>
-      <w:bookmarkEnd w:id="7"/>
     </w:p>
     <w:p>
       <w:pPr>
@@ -2184,60 +2182,60 @@
         <w:lastRenderedPageBreak/>
         <w:t xml:space="preserve"> </w:t>
       </w:r>
-      <w:bookmarkStart w:id="8" w:name="_Toc411465386"/>
+      <w:bookmarkStart w:id="7" w:name="_Toc411465386"/>
       <w:r>
         <w:t>Product Perspective</w:t>
       </w:r>
+      <w:bookmarkEnd w:id="7"/>
+    </w:p>
+    <w:p>
+      <w:pPr>
+        <w:pStyle w:val="UnityBody"/>
+        <w:ind w:left="360"/>
+      </w:pPr>
+      <w:r>
+        <w:t>The Unity Capstone Game will be a standalone</w:t>
+      </w:r>
+      <w:r>
+        <w:t xml:space="preserve"> offline</w:t>
+      </w:r>
+      <w:r>
+        <w:t xml:space="preserve"> video game that will run as an installed program on a </w:t>
+      </w:r>
+      <w:r>
+        <w:t>user’s</w:t>
+      </w:r>
+      <w:r>
+        <w:t xml:space="preserve"> personal computer. This game will allow the user to interact with the game environment acting within a set of constraints listed further on in the document. </w:t>
+      </w:r>
+    </w:p>
+    <w:p>
+      <w:pPr>
+        <w:pStyle w:val="UnityBody"/>
+        <w:ind w:left="360"/>
+      </w:pPr>
+    </w:p>
+    <w:p>
+      <w:pPr>
+        <w:pStyle w:val="UnityBody"/>
+        <w:ind w:left="360"/>
+      </w:pPr>
+      <w:r>
+        <w:t>Because video games are played by all different manners of individuals and because players play video games the way they think they should be played, the demo will guide the player through the basic fundamentals of gameplay while becoming more challenging as the game continues.</w:t>
+      </w:r>
+    </w:p>
+    <w:p>
+      <w:pPr>
+        <w:pStyle w:val="UnitySubHeadingFinal"/>
+      </w:pPr>
+      <w:r>
+        <w:t xml:space="preserve"> </w:t>
+      </w:r>
+      <w:bookmarkStart w:id="8" w:name="_Toc411465387"/>
+      <w:r>
+        <w:t>Product Functions</w:t>
+      </w:r>
       <w:bookmarkEnd w:id="8"/>
-    </w:p>
-    <w:p>
-      <w:pPr>
-        <w:pStyle w:val="UnityBody"/>
-        <w:ind w:left="360"/>
-      </w:pPr>
-      <w:r>
-        <w:t>The Unity Capstone Game will be a standalone</w:t>
-      </w:r>
-      <w:r>
-        <w:t xml:space="preserve"> offline</w:t>
-      </w:r>
-      <w:r>
-        <w:t xml:space="preserve"> video game that will run as an installed program on a </w:t>
-      </w:r>
-      <w:r>
-        <w:t>user’s</w:t>
-      </w:r>
-      <w:r>
-        <w:t xml:space="preserve"> personal computer. This game will allow the user to interact with the game environment acting within a set of constraints listed further on in the document. </w:t>
-      </w:r>
-    </w:p>
-    <w:p>
-      <w:pPr>
-        <w:pStyle w:val="UnityBody"/>
-        <w:ind w:left="360"/>
-      </w:pPr>
-    </w:p>
-    <w:p>
-      <w:pPr>
-        <w:pStyle w:val="UnityBody"/>
-        <w:ind w:left="360"/>
-      </w:pPr>
-      <w:r>
-        <w:t>Because video games are played by all different manners of individuals and because players play video games the way they think they should be played, the demo will guide the player through the basic fundamentals of gameplay while becoming more challenging as the game continues.</w:t>
-      </w:r>
-    </w:p>
-    <w:p>
-      <w:pPr>
-        <w:pStyle w:val="UnitySubHeadingFinal"/>
-      </w:pPr>
-      <w:r>
-        <w:t xml:space="preserve"> </w:t>
-      </w:r>
-      <w:bookmarkStart w:id="9" w:name="_Toc411465387"/>
-      <w:r>
-        <w:t>Product Functions</w:t>
-      </w:r>
-      <w:bookmarkEnd w:id="9"/>
     </w:p>
     <w:p>
       <w:pPr>
@@ -2247,33 +2245,38 @@
           <w:b/>
         </w:rPr>
       </w:pPr>
-      <w:bookmarkStart w:id="10" w:name="_Toc411464652"/>
+      <w:bookmarkStart w:id="9" w:name="_Toc411464652"/>
       <w:r>
         <w:t>The following list of functions gives a short overview of the essential functions and features of the Unity Capstone game demonstration. These features are critical to the flow of gameplay. The Main features are what make up the heart of the game’s play system while all additional features exist to add new functionality to the game and will only be added if the schedule allows.</w:t>
       </w:r>
+      <w:bookmarkEnd w:id="9"/>
+    </w:p>
+    <w:p>
+      <w:pPr>
+        <w:pStyle w:val="UnityBody"/>
+      </w:pPr>
+    </w:p>
+    <w:p>
+      <w:pPr>
+        <w:pStyle w:val="UnitySubHeadingFinal"/>
+      </w:pPr>
+      <w:r>
+        <w:t xml:space="preserve"> </w:t>
+      </w:r>
+      <w:bookmarkStart w:id="10" w:name="_Toc411465388"/>
+      <w:r>
+        <w:t>Main Features</w:t>
+      </w:r>
       <w:bookmarkEnd w:id="10"/>
     </w:p>
     <w:p>
       <w:pPr>
-        <w:pStyle w:val="UnityBody"/>
-      </w:pPr>
-    </w:p>
-    <w:p>
-      <w:pPr>
-        <w:pStyle w:val="UnitySubHeadingFinal"/>
-      </w:pPr>
-      <w:r>
-        <w:t xml:space="preserve"> </w:t>
-      </w:r>
-      <w:bookmarkStart w:id="11" w:name="_Toc411465388"/>
-      <w:r>
-        <w:t>Main Features</w:t>
-      </w:r>
-      <w:bookmarkEnd w:id="11"/>
-    </w:p>
-    <w:p>
-      <w:pPr>
         <w:pStyle w:val="UnitySecondSubHeading"/>
+        <w:numPr>
+          <w:ilvl w:val="0"/>
+          <w:numId w:val="45"/>
+        </w:numPr>
+        <w:ind w:left="1440"/>
       </w:pPr>
       <w:r>
         <w:t>Start/Main Menu</w:t>
@@ -2324,6 +2327,11 @@
     <w:p>
       <w:pPr>
         <w:pStyle w:val="UnitySecondSubHeading"/>
+        <w:numPr>
+          <w:ilvl w:val="0"/>
+          <w:numId w:val="45"/>
+        </w:numPr>
+        <w:ind w:left="1440"/>
       </w:pPr>
       <w:r>
         <w:t>Player-Controlled Camera</w:t>
@@ -2362,16 +2370,7 @@
         </w:numPr>
       </w:pPr>
       <w:r>
-        <w:t>Can toggle between 1</w:t>
-      </w:r>
-      <w:r>
-        <w:rPr>
-          <w:vertAlign w:val="superscript"/>
-        </w:rPr>
-        <w:t>st</w:t>
-      </w:r>
-      <w:r>
-        <w:t xml:space="preserve"> and 3</w:t>
+        <w:t>Can toggle 3</w:t>
       </w:r>
       <w:r>
         <w:rPr>
@@ -2380,12 +2379,17 @@
         <w:t>rd</w:t>
       </w:r>
       <w:r>
-        <w:t xml:space="preserve"> person camera angle.</w:t>
+        <w:t xml:space="preserve"> person camera angle and a “look” mode.</w:t>
       </w:r>
     </w:p>
     <w:p>
       <w:pPr>
         <w:pStyle w:val="UnitySecondSubHeading"/>
+        <w:numPr>
+          <w:ilvl w:val="0"/>
+          <w:numId w:val="45"/>
+        </w:numPr>
+        <w:ind w:left="1440"/>
       </w:pPr>
       <w:r>
         <w:t>Player-Controlled Character</w:t>
@@ -2442,6 +2446,10 @@
     <w:p>
       <w:pPr>
         <w:pStyle w:val="UnitySecondSubHeading"/>
+        <w:numPr>
+          <w:ilvl w:val="0"/>
+          <w:numId w:val="45"/>
+        </w:numPr>
       </w:pPr>
       <w:r>
         <w:lastRenderedPageBreak/>
@@ -2487,6 +2495,10 @@
     <w:p>
       <w:pPr>
         <w:pStyle w:val="UnitySecondSubHeading"/>
+        <w:numPr>
+          <w:ilvl w:val="0"/>
+          <w:numId w:val="45"/>
+        </w:numPr>
       </w:pPr>
       <w:r>
         <w:t>Enemy with Artificial Intelligence</w:t>
@@ -2531,6 +2543,10 @@
     <w:p>
       <w:pPr>
         <w:pStyle w:val="UnitySecondSubHeading"/>
+        <w:numPr>
+          <w:ilvl w:val="0"/>
+          <w:numId w:val="45"/>
+        </w:numPr>
       </w:pPr>
       <w:r>
         <w:t>Non-Player Character</w:t>
@@ -2575,6 +2591,10 @@
     <w:p>
       <w:pPr>
         <w:pStyle w:val="UnitySecondSubHeading"/>
+        <w:numPr>
+          <w:ilvl w:val="0"/>
+          <w:numId w:val="45"/>
+        </w:numPr>
       </w:pPr>
       <w:r>
         <w:t xml:space="preserve">Living </w:t>
@@ -2697,11 +2717,11 @@
       <w:r>
         <w:t xml:space="preserve"> </w:t>
       </w:r>
-      <w:bookmarkStart w:id="12" w:name="_Toc411465389"/>
+      <w:bookmarkStart w:id="11" w:name="_Toc411465389"/>
       <w:r>
         <w:t>Additional Features</w:t>
       </w:r>
-      <w:bookmarkEnd w:id="12"/>
+      <w:bookmarkEnd w:id="11"/>
     </w:p>
     <w:p>
       <w:pPr>
@@ -2749,11 +2769,11 @@
       <w:r>
         <w:t xml:space="preserve"> </w:t>
       </w:r>
-      <w:bookmarkStart w:id="13" w:name="_Toc411465390"/>
+      <w:bookmarkStart w:id="12" w:name="_Toc411465390"/>
       <w:r>
         <w:t>Users/Perspectives</w:t>
       </w:r>
-      <w:bookmarkEnd w:id="13"/>
+      <w:bookmarkEnd w:id="12"/>
     </w:p>
     <w:p>
       <w:pPr>
@@ -2779,20 +2799,20 @@
       <w:r>
         <w:t xml:space="preserve"> </w:t>
       </w:r>
-      <w:bookmarkStart w:id="14" w:name="_Toc411465391"/>
+      <w:bookmarkStart w:id="13" w:name="_Toc411465391"/>
       <w:r>
         <w:t>Constraints</w:t>
       </w:r>
-      <w:bookmarkEnd w:id="14"/>
+      <w:bookmarkEnd w:id="13"/>
     </w:p>
     <w:p>
       <w:pPr>
         <w:pStyle w:val="UnitySecondSubHeading"/>
         <w:numPr>
           <w:ilvl w:val="0"/>
-          <w:numId w:val="43"/>
+          <w:numId w:val="46"/>
         </w:numPr>
-        <w:ind w:left="1080" w:hanging="360"/>
+        <w:ind w:left="1440"/>
       </w:pPr>
       <w:r>
         <w:t>Business Constraints</w:t>
@@ -2801,16 +2821,23 @@
     <w:p>
       <w:pPr>
         <w:pStyle w:val="UnityBody"/>
-        <w:ind w:left="1080"/>
-      </w:pPr>
-      <w:r>
-        <w:t xml:space="preserve">In purchasing usable assets for the game the budget is set at and must not exceed $500 for the completed project. All menus and dialogue in game should be displayed in plain English. </w:t>
+        <w:ind w:left="1440"/>
+      </w:pPr>
+      <w:r>
+        <w:t>In purchasing usable assets for the game the budget is set at and must not exceed $500 for the completed project. All menus and dialogue in game should be displayed in plain English.</w:t>
       </w:r>
     </w:p>
     <w:p>
       <w:pPr>
         <w:pStyle w:val="UnitySecondSubHeading"/>
-        <w:ind w:left="1080" w:hanging="360"/>
+        <w:numPr>
+          <w:ilvl w:val="0"/>
+          <w:numId w:val="46"/>
+        </w:numPr>
+        <w:tabs>
+          <w:tab w:val="left" w:pos="1440"/>
+        </w:tabs>
+        <w:ind w:hanging="1440"/>
       </w:pPr>
       <w:r>
         <w:t>Technical Constraints</w:t>
@@ -2819,109 +2846,112 @@
     <w:p>
       <w:pPr>
         <w:pStyle w:val="UnityBody"/>
-        <w:ind w:left="1080"/>
+        <w:ind w:left="1440"/>
+      </w:pPr>
+      <w:r>
+        <w:t xml:space="preserve">The game is created to run on personal computers or laptops running Windows 7 or Windows 8 and will be optimized for the integrated graphical processing units commonly found in laptops. </w:t>
+      </w:r>
+    </w:p>
+    <w:p>
+      <w:pPr>
+        <w:pStyle w:val="UnityBody"/>
+        <w:ind w:left="1440"/>
+      </w:pPr>
+      <w:r>
+        <w:t>Minimum Requirements:</w:t>
+      </w:r>
+    </w:p>
+    <w:p>
+      <w:pPr>
+        <w:pStyle w:val="UnityBody"/>
+        <w:ind w:left="1440"/>
+      </w:pPr>
+      <w:r>
+        <w:tab/>
+      </w:r>
+      <w:r>
+        <w:tab/>
+      </w:r>
+      <w:r>
+        <w:tab/>
+        <w:t>-Intel HD Graphics 4400 Series</w:t>
+      </w:r>
+    </w:p>
+    <w:p>
+      <w:pPr>
+        <w:pStyle w:val="UnityBody"/>
+        <w:ind w:left="1440"/>
+      </w:pPr>
+      <w:r>
+        <w:tab/>
+      </w:r>
+      <w:r>
+        <w:tab/>
+      </w:r>
+      <w:r>
+        <w:tab/>
+        <w:t>-4GB RAM</w:t>
+      </w:r>
+    </w:p>
+    <w:p>
+      <w:pPr>
+        <w:pStyle w:val="UnityBody"/>
+        <w:ind w:left="1440"/>
+      </w:pPr>
+      <w:r>
+        <w:tab/>
+      </w:r>
+      <w:r>
+        <w:tab/>
+      </w:r>
+      <w:r>
+        <w:tab/>
+        <w:t>-Intel i3 Processor</w:t>
+      </w:r>
+    </w:p>
+    <w:p>
+      <w:pPr>
+        <w:pStyle w:val="UnityBody"/>
+        <w:ind w:left="1440"/>
+      </w:pPr>
+      <w:r>
+        <w:tab/>
+      </w:r>
+      <w:r>
+        <w:tab/>
+      </w:r>
+      <w:r>
+        <w:tab/>
+        <w:t xml:space="preserve">-2 Gigabytes of </w:t>
+      </w:r>
+      <w:r>
+        <w:t>Storage</w:t>
+      </w:r>
+      <w:bookmarkStart w:id="14" w:name="_GoBack"/>
+      <w:bookmarkEnd w:id="14"/>
+    </w:p>
+    <w:p>
+      <w:pPr>
+        <w:pStyle w:val="UnityBody"/>
+        <w:ind w:left="1440"/>
+      </w:pPr>
+      <w:r>
+        <w:t>The game should not drop below 20 frames per second on any computer that meets the minimum requirements.</w:t>
+      </w:r>
+      <w:r>
+        <w:t xml:space="preserve"> </w:t>
+      </w:r>
+    </w:p>
+    <w:p>
+      <w:pPr>
+        <w:pStyle w:val="UnityBody"/>
+        <w:ind w:left="1440"/>
         <w:rPr>
           <w:b/>
         </w:rPr>
       </w:pPr>
       <w:r>
-        <w:t xml:space="preserve">The game is created to run on personal computers or laptops running Windows 7 or Windows 8 and will be optimized for the integrated graphical processing units commonly found in laptops. </w:t>
-      </w:r>
-    </w:p>
-    <w:p>
-      <w:pPr>
-        <w:pStyle w:val="UnityBody"/>
-        <w:ind w:left="1080"/>
-        <w:rPr>
-          <w:b/>
-        </w:rPr>
-      </w:pPr>
-      <w:r>
-        <w:t>Minimum Requirements:</w:t>
-      </w:r>
-    </w:p>
-    <w:p>
-      <w:pPr>
-        <w:pStyle w:val="UnityBody"/>
-        <w:ind w:left="1080"/>
-        <w:rPr>
-          <w:b/>
-        </w:rPr>
-      </w:pPr>
-      <w:r>
-        <w:tab/>
-      </w:r>
-      <w:r>
-        <w:tab/>
-      </w:r>
-      <w:r>
-        <w:tab/>
-        <w:t>-Intel HD Graphics 4400 Series</w:t>
-      </w:r>
-    </w:p>
-    <w:p>
-      <w:pPr>
-        <w:pStyle w:val="UnityBody"/>
-        <w:ind w:left="1080"/>
-        <w:rPr>
-          <w:b/>
-        </w:rPr>
-      </w:pPr>
-      <w:r>
-        <w:tab/>
-      </w:r>
-      <w:r>
-        <w:tab/>
-      </w:r>
-      <w:r>
-        <w:tab/>
-        <w:t>-4GB RAM</w:t>
-      </w:r>
-    </w:p>
-    <w:p>
-      <w:pPr>
-        <w:pStyle w:val="UnityBody"/>
-        <w:ind w:left="1080"/>
-        <w:rPr>
-          <w:b/>
-        </w:rPr>
-      </w:pPr>
-      <w:r>
-        <w:tab/>
-      </w:r>
-      <w:r>
-        <w:tab/>
-      </w:r>
-      <w:r>
-        <w:tab/>
-        <w:t>-Intel i3 Processor</w:t>
-      </w:r>
-    </w:p>
-    <w:p>
-      <w:pPr>
-        <w:pStyle w:val="UnityBody"/>
-        <w:ind w:left="1080"/>
-        <w:rPr>
-          <w:b/>
-        </w:rPr>
-      </w:pPr>
-      <w:r>
-        <w:t>T</w:t>
-      </w:r>
-      <w:r>
-        <w:rPr>
-          <w:b/>
-        </w:rPr>
-        <w:t>he game should not drop bel</w:t>
-      </w:r>
-      <w:r>
-        <w:rPr>
-          <w:b/>
-        </w:rPr>
-        <w:t>ow 20</w:t>
-      </w:r>
-      <w:r>
-        <w:t xml:space="preserve"> frames per second on any computer that meets the minimum requirements. </w:t>
+        <w:t>Must be developed within the Unity Engine.</w:t>
       </w:r>
     </w:p>
     <w:p>
@@ -3299,7 +3329,19 @@
         <w:ind w:left="2160"/>
       </w:pPr>
       <w:r>
-        <w:t>Description: The game should create a playable character that the user can control and use that exists within the game world.</w:t>
+        <w:t>Description: The game should create a playable character that the user can control</w:t>
+      </w:r>
+      <w:r>
+        <w:t xml:space="preserve"> via keyboard/mouse</w:t>
+      </w:r>
+      <w:r>
+        <w:t xml:space="preserve"> and </w:t>
+      </w:r>
+      <w:r>
+        <w:t xml:space="preserve">interact with the environment </w:t>
+      </w:r>
+      <w:r>
+        <w:t>that exists within the game world.</w:t>
       </w:r>
       <w:r>
         <w:t xml:space="preserve"> This includes generating the player’s sword, shield, and visual attributes &amp; assets such as clothes or armor.</w:t>
@@ -3372,7 +3414,25 @@
         <w:t xml:space="preserve">Description: The game should </w:t>
       </w:r>
       <w:r>
-        <w:t>generate the enemy objects that the player must face in the game world.</w:t>
+        <w:t>generate the enemy objects</w:t>
+      </w:r>
+      <w:r>
+        <w:t>,</w:t>
+      </w:r>
+      <w:r>
+        <w:t xml:space="preserve"> </w:t>
+      </w:r>
+      <w:r>
+        <w:t>with specific spawn points</w:t>
+      </w:r>
+      <w:r>
+        <w:t>,</w:t>
+      </w:r>
+      <w:r>
+        <w:t xml:space="preserve"> </w:t>
+      </w:r>
+      <w:r>
+        <w:t>that the player must face in the game world.</w:t>
       </w:r>
       <w:r>
         <w:t xml:space="preserve"> This includes the audio/visual cues &amp; elements as well as the enemy’s artificial intelligence.</w:t>
@@ -3438,6 +3498,9 @@
       <w:r>
         <w:t>Description: The game should generate the non-playable character model in the game world that the player can interact with</w:t>
       </w:r>
+      <w:r>
+        <w:t>.</w:t>
+      </w:r>
     </w:p>
     <w:p>
       <w:pPr>
@@ -3626,10 +3689,7 @@
         <w:ind w:left="360"/>
       </w:pPr>
       <w:r>
-        <w:t xml:space="preserve">This section contains the </w:t>
-      </w:r>
-      <w:r>
-        <w:t>non-functional requirements for the game</w:t>
+        <w:t>This section contains the non-functional requirements for the game</w:t>
       </w:r>
       <w:r>
         <w:t>.</w:t>
@@ -3694,10 +3754,7 @@
         <w:t xml:space="preserve"> Main Screen</w:t>
       </w:r>
       <w:r>
-        <w:t xml:space="preserve"> </w:t>
-      </w:r>
-      <w:r>
-        <w:t>Load Time</w:t>
+        <w:t xml:space="preserve"> Load Time</w:t>
       </w:r>
     </w:p>
     <w:p>
@@ -3707,13 +3764,10 @@
         <w:ind w:left="2160"/>
       </w:pPr>
       <w:r>
-        <w:t xml:space="preserve">Description: </w:t>
-      </w:r>
-      <w:r>
-        <w:t>Upon loading the game, the time required by the system to launch the main menu should be less than one minute.</w:t>
-      </w:r>
-      <w:r>
-        <w:t xml:space="preserve"> </w:t>
+        <w:t xml:space="preserve">Description: Upon loading the game, the time required by the system to launch the main menu should be less than one minute. </w:t>
+      </w:r>
+      <w:r>
+        <w:t>Splash screens will be used to mask the loading.</w:t>
       </w:r>
     </w:p>
     <w:p>
@@ -3843,10 +3897,7 @@
         </w:numPr>
       </w:pPr>
       <w:r>
-        <w:t xml:space="preserve">Non-Functional Requirement </w:t>
-      </w:r>
-      <w:r>
-        <w:t>2.1</w:t>
+        <w:t>Non-Functional Requirement 2.1</w:t>
       </w:r>
     </w:p>
     <w:p>
@@ -3931,10 +3982,7 @@
         </w:numPr>
       </w:pPr>
       <w:r>
-        <w:t xml:space="preserve">Non-Functional Requirement </w:t>
-      </w:r>
-      <w:r>
-        <w:t>2.2</w:t>
+        <w:t>Non-Functional Requirement 2.2</w:t>
       </w:r>
     </w:p>
     <w:p>
@@ -3966,10 +4014,7 @@
         <w:ind w:left="2160"/>
       </w:pPr>
       <w:r>
-        <w:t xml:space="preserve">Title: Character </w:t>
-      </w:r>
-      <w:r>
-        <w:t>Death</w:t>
+        <w:t>Title: Character Death</w:t>
       </w:r>
     </w:p>
     <w:p>
@@ -3979,10 +4024,7 @@
         <w:ind w:left="2160"/>
       </w:pPr>
       <w:r>
-        <w:t xml:space="preserve">Description: </w:t>
-      </w:r>
-      <w:r>
-        <w:t xml:space="preserve">Upon a player’s health pool reaching zero, which will happen when a player interacts with harmful events, the player character should “die” </w:t>
+        <w:t xml:space="preserve">Description: Upon a player’s health pool reaching zero, which will happen when a player interacts with harmful events, the player character should “die” </w:t>
       </w:r>
       <w:r>
         <w:t xml:space="preserve">within </w:t>
@@ -3994,10 +4036,13 @@
         <w:t xml:space="preserve">of the health bar in the HUD reaching zero </w:t>
       </w:r>
       <w:r>
-        <w:t xml:space="preserve">and the game should start over from the main screen. </w:t>
-      </w:r>
-      <w:r>
-        <w:t xml:space="preserve"> </w:t>
+        <w:t xml:space="preserve">and the game should </w:t>
+      </w:r>
+      <w:r>
+        <w:t>notify the user that the game has ended and return the user back to the main menu</w:t>
+      </w:r>
+      <w:r>
+        <w:t xml:space="preserve">.  </w:t>
       </w:r>
     </w:p>
     <w:p>
@@ -4019,10 +4064,7 @@
         </w:numPr>
       </w:pPr>
       <w:r>
-        <w:t xml:space="preserve">Non-Functional Requirement </w:t>
-      </w:r>
-      <w:r>
-        <w:t>2.3</w:t>
+        <w:t>Non-Functional Requirement 2.3</w:t>
       </w:r>
     </w:p>
     <w:p>
@@ -4032,6 +4074,7 @@
         <w:ind w:left="2160"/>
       </w:pPr>
       <w:r>
+        <w:lastRenderedPageBreak/>
         <w:t xml:space="preserve">ID: </w:t>
       </w:r>
       <w:r>
@@ -4054,10 +4097,7 @@
         <w:ind w:left="2160"/>
       </w:pPr>
       <w:r>
-        <w:t xml:space="preserve">Title: </w:t>
-      </w:r>
-      <w:r>
-        <w:t xml:space="preserve">Triggered In-Game </w:t>
+        <w:t xml:space="preserve">Title: Triggered In-Game </w:t>
       </w:r>
       <w:r>
         <w:t>Events</w:t>
@@ -4070,11 +4110,7 @@
         <w:ind w:left="2160"/>
       </w:pPr>
       <w:r>
-        <w:lastRenderedPageBreak/>
-        <w:t xml:space="preserve">Description: </w:t>
-      </w:r>
-      <w:r>
-        <w:t>The game features many in-game events that are triggered upon the player entering a predefined zone or range of a certain object or enemy. Upon triggering the entrance or exit of these zones the game should be able to react to these triggers in no more than three seconds.</w:t>
+        <w:t>Description: The game features many in-game events that are triggered upon the player entering a predefined zone or range of a certain object or enemy. Upon triggering the entrance or exit of these zones the game should be able to react to these triggers in no more than three seconds.</w:t>
       </w:r>
     </w:p>
     <w:p>
@@ -4084,10 +4120,7 @@
         <w:ind w:left="2160"/>
       </w:pPr>
       <w:r>
-        <w:t>Dependency: FR1, FR4, FR5</w:t>
-      </w:r>
-      <w:r>
-        <w:t>, FR6, FR7, FR9</w:t>
+        <w:t>Dependency: FR1, FR4, FR5, FR6, FR7, FR9</w:t>
       </w:r>
     </w:p>
     <w:p>
@@ -4631,6 +4664,95 @@
 <file path=word/numbering.xml><?xml version="1.0" encoding="utf-8"?>
 <w:numbering xmlns:wpc="http://schemas.microsoft.com/office/word/2010/wordprocessingCanvas" xmlns:mc="http://schemas.openxmlformats.org/markup-compatibility/2006" xmlns:o="urn:schemas-microsoft-com:office:office" xmlns:r="http://schemas.openxmlformats.org/officeDocument/2006/relationships" xmlns:m="http://schemas.openxmlformats.org/officeDocument/2006/math" xmlns:v="urn:schemas-microsoft-com:vml" xmlns:wp14="http://schemas.microsoft.com/office/word/2010/wordprocessingDrawing" xmlns:wp="http://schemas.openxmlformats.org/drawingml/2006/wordprocessingDrawing" xmlns:w10="urn:schemas-microsoft-com:office:word" xmlns:w="http://schemas.openxmlformats.org/wordprocessingml/2006/main" xmlns:w14="http://schemas.microsoft.com/office/word/2010/wordml" xmlns:w15="http://schemas.microsoft.com/office/word/2012/wordml" xmlns:wpg="http://schemas.microsoft.com/office/word/2010/wordprocessingGroup" xmlns:wpi="http://schemas.microsoft.com/office/word/2010/wordprocessingInk" xmlns:wne="http://schemas.microsoft.com/office/word/2006/wordml" xmlns:wps="http://schemas.microsoft.com/office/word/2010/wordprocessingShape" mc:Ignorable="w14 w15 wp14">
   <w:abstractNum w:abstractNumId="0">
+    <w:nsid w:val="031F6C87"/>
+    <w:multiLevelType w:val="hybridMultilevel"/>
+    <w:tmpl w:val="6C346106"/>
+    <w:lvl w:ilvl="0" w:tplc="CFDA67C6">
+      <w:start w:val="1"/>
+      <w:numFmt w:val="lowerRoman"/>
+      <w:lvlText w:val="%1."/>
+      <w:lvlJc w:val="left"/>
+      <w:pPr>
+        <w:ind w:left="2160" w:hanging="720"/>
+      </w:pPr>
+      <w:rPr>
+        <w:rFonts w:hint="default"/>
+      </w:rPr>
+    </w:lvl>
+    <w:lvl w:ilvl="1" w:tplc="04090019" w:tentative="1">
+      <w:start w:val="1"/>
+      <w:numFmt w:val="lowerLetter"/>
+      <w:lvlText w:val="%2."/>
+      <w:lvlJc w:val="left"/>
+      <w:pPr>
+        <w:ind w:left="2520" w:hanging="360"/>
+      </w:pPr>
+    </w:lvl>
+    <w:lvl w:ilvl="2" w:tplc="0409001B" w:tentative="1">
+      <w:start w:val="1"/>
+      <w:numFmt w:val="lowerRoman"/>
+      <w:lvlText w:val="%3."/>
+      <w:lvlJc w:val="right"/>
+      <w:pPr>
+        <w:ind w:left="3240" w:hanging="180"/>
+      </w:pPr>
+    </w:lvl>
+    <w:lvl w:ilvl="3" w:tplc="0409000F" w:tentative="1">
+      <w:start w:val="1"/>
+      <w:numFmt w:val="decimal"/>
+      <w:lvlText w:val="%4."/>
+      <w:lvlJc w:val="left"/>
+      <w:pPr>
+        <w:ind w:left="3960" w:hanging="360"/>
+      </w:pPr>
+    </w:lvl>
+    <w:lvl w:ilvl="4" w:tplc="04090019" w:tentative="1">
+      <w:start w:val="1"/>
+      <w:numFmt w:val="lowerLetter"/>
+      <w:lvlText w:val="%5."/>
+      <w:lvlJc w:val="left"/>
+      <w:pPr>
+        <w:ind w:left="4680" w:hanging="360"/>
+      </w:pPr>
+    </w:lvl>
+    <w:lvl w:ilvl="5" w:tplc="0409001B" w:tentative="1">
+      <w:start w:val="1"/>
+      <w:numFmt w:val="lowerRoman"/>
+      <w:lvlText w:val="%6."/>
+      <w:lvlJc w:val="right"/>
+      <w:pPr>
+        <w:ind w:left="5400" w:hanging="180"/>
+      </w:pPr>
+    </w:lvl>
+    <w:lvl w:ilvl="6" w:tplc="0409000F" w:tentative="1">
+      <w:start w:val="1"/>
+      <w:numFmt w:val="decimal"/>
+      <w:lvlText w:val="%7."/>
+      <w:lvlJc w:val="left"/>
+      <w:pPr>
+        <w:ind w:left="6120" w:hanging="360"/>
+      </w:pPr>
+    </w:lvl>
+    <w:lvl w:ilvl="7" w:tplc="04090019" w:tentative="1">
+      <w:start w:val="1"/>
+      <w:numFmt w:val="lowerLetter"/>
+      <w:lvlText w:val="%8."/>
+      <w:lvlJc w:val="left"/>
+      <w:pPr>
+        <w:ind w:left="6840" w:hanging="360"/>
+      </w:pPr>
+    </w:lvl>
+    <w:lvl w:ilvl="8" w:tplc="0409001B" w:tentative="1">
+      <w:start w:val="1"/>
+      <w:numFmt w:val="lowerRoman"/>
+      <w:lvlText w:val="%9."/>
+      <w:lvlJc w:val="right"/>
+      <w:pPr>
+        <w:ind w:left="7560" w:hanging="180"/>
+      </w:pPr>
+    </w:lvl>
+  </w:abstractNum>
+  <w:abstractNum w:abstractNumId="1">
     <w:nsid w:val="087A5634"/>
     <w:multiLevelType w:val="hybridMultilevel"/>
     <w:tmpl w:val="1518BE54"/>
@@ -4719,7 +4841,7 @@
       </w:pPr>
     </w:lvl>
   </w:abstractNum>
-  <w:abstractNum w:abstractNumId="1">
+  <w:abstractNum w:abstractNumId="2">
     <w:nsid w:val="09E958AC"/>
     <w:multiLevelType w:val="hybridMultilevel"/>
     <w:tmpl w:val="216EE17E"/>
@@ -4808,7 +4930,7 @@
       </w:pPr>
     </w:lvl>
   </w:abstractNum>
-  <w:abstractNum w:abstractNumId="2">
+  <w:abstractNum w:abstractNumId="3">
     <w:nsid w:val="0C63720C"/>
     <w:multiLevelType w:val="hybridMultilevel"/>
     <w:tmpl w:val="36B06484"/>
@@ -4956,7 +5078,7 @@
       </w:pPr>
     </w:lvl>
   </w:abstractNum>
-  <w:abstractNum w:abstractNumId="3">
+  <w:abstractNum w:abstractNumId="4">
     <w:nsid w:val="0C9727CC"/>
     <w:multiLevelType w:val="multilevel"/>
     <w:tmpl w:val="F3A0CD82"/>
@@ -5042,7 +5164,7 @@
       </w:pPr>
     </w:lvl>
   </w:abstractNum>
-  <w:abstractNum w:abstractNumId="4">
+  <w:abstractNum w:abstractNumId="5">
     <w:nsid w:val="0CB05BB8"/>
     <w:multiLevelType w:val="hybridMultilevel"/>
     <w:tmpl w:val="7CCE76F0"/>
@@ -5136,7 +5258,96 @@
       </w:pPr>
     </w:lvl>
   </w:abstractNum>
-  <w:abstractNum w:abstractNumId="5">
+  <w:abstractNum w:abstractNumId="6">
+    <w:nsid w:val="105B31E7"/>
+    <w:multiLevelType w:val="hybridMultilevel"/>
+    <w:tmpl w:val="0420A074"/>
+    <w:lvl w:ilvl="0" w:tplc="669CE08C">
+      <w:start w:val="1"/>
+      <w:numFmt w:val="lowerRoman"/>
+      <w:lvlText w:val="%1."/>
+      <w:lvlJc w:val="left"/>
+      <w:pPr>
+        <w:ind w:left="2160" w:hanging="720"/>
+      </w:pPr>
+      <w:rPr>
+        <w:rFonts w:hint="default"/>
+      </w:rPr>
+    </w:lvl>
+    <w:lvl w:ilvl="1" w:tplc="04090019" w:tentative="1">
+      <w:start w:val="1"/>
+      <w:numFmt w:val="lowerLetter"/>
+      <w:lvlText w:val="%2."/>
+      <w:lvlJc w:val="left"/>
+      <w:pPr>
+        <w:ind w:left="2520" w:hanging="360"/>
+      </w:pPr>
+    </w:lvl>
+    <w:lvl w:ilvl="2" w:tplc="0409001B" w:tentative="1">
+      <w:start w:val="1"/>
+      <w:numFmt w:val="lowerRoman"/>
+      <w:lvlText w:val="%3."/>
+      <w:lvlJc w:val="right"/>
+      <w:pPr>
+        <w:ind w:left="3240" w:hanging="180"/>
+      </w:pPr>
+    </w:lvl>
+    <w:lvl w:ilvl="3" w:tplc="0409000F" w:tentative="1">
+      <w:start w:val="1"/>
+      <w:numFmt w:val="decimal"/>
+      <w:lvlText w:val="%4."/>
+      <w:lvlJc w:val="left"/>
+      <w:pPr>
+        <w:ind w:left="3960" w:hanging="360"/>
+      </w:pPr>
+    </w:lvl>
+    <w:lvl w:ilvl="4" w:tplc="04090019" w:tentative="1">
+      <w:start w:val="1"/>
+      <w:numFmt w:val="lowerLetter"/>
+      <w:lvlText w:val="%5."/>
+      <w:lvlJc w:val="left"/>
+      <w:pPr>
+        <w:ind w:left="4680" w:hanging="360"/>
+      </w:pPr>
+    </w:lvl>
+    <w:lvl w:ilvl="5" w:tplc="0409001B" w:tentative="1">
+      <w:start w:val="1"/>
+      <w:numFmt w:val="lowerRoman"/>
+      <w:lvlText w:val="%6."/>
+      <w:lvlJc w:val="right"/>
+      <w:pPr>
+        <w:ind w:left="5400" w:hanging="180"/>
+      </w:pPr>
+    </w:lvl>
+    <w:lvl w:ilvl="6" w:tplc="0409000F" w:tentative="1">
+      <w:start w:val="1"/>
+      <w:numFmt w:val="decimal"/>
+      <w:lvlText w:val="%7."/>
+      <w:lvlJc w:val="left"/>
+      <w:pPr>
+        <w:ind w:left="6120" w:hanging="360"/>
+      </w:pPr>
+    </w:lvl>
+    <w:lvl w:ilvl="7" w:tplc="04090019" w:tentative="1">
+      <w:start w:val="1"/>
+      <w:numFmt w:val="lowerLetter"/>
+      <w:lvlText w:val="%8."/>
+      <w:lvlJc w:val="left"/>
+      <w:pPr>
+        <w:ind w:left="6840" w:hanging="360"/>
+      </w:pPr>
+    </w:lvl>
+    <w:lvl w:ilvl="8" w:tplc="0409001B" w:tentative="1">
+      <w:start w:val="1"/>
+      <w:numFmt w:val="lowerRoman"/>
+      <w:lvlText w:val="%9."/>
+      <w:lvlJc w:val="right"/>
+      <w:pPr>
+        <w:ind w:left="7560" w:hanging="180"/>
+      </w:pPr>
+    </w:lvl>
+  </w:abstractNum>
+  <w:abstractNum w:abstractNumId="7">
     <w:nsid w:val="11CA1E0E"/>
     <w:multiLevelType w:val="multilevel"/>
     <w:tmpl w:val="DDA82D78"/>
@@ -5230,7 +5441,7 @@
       </w:pPr>
     </w:lvl>
   </w:abstractNum>
-  <w:abstractNum w:abstractNumId="6">
+  <w:abstractNum w:abstractNumId="8">
     <w:nsid w:val="135F4711"/>
     <w:multiLevelType w:val="hybridMultilevel"/>
     <w:tmpl w:val="53568610"/>
@@ -5319,7 +5530,7 @@
       </w:pPr>
     </w:lvl>
   </w:abstractNum>
-  <w:abstractNum w:abstractNumId="7">
+  <w:abstractNum w:abstractNumId="9">
     <w:nsid w:val="153558FC"/>
     <w:multiLevelType w:val="hybridMultilevel"/>
     <w:tmpl w:val="055273AE"/>
@@ -5408,7 +5619,7 @@
       </w:pPr>
     </w:lvl>
   </w:abstractNum>
-  <w:abstractNum w:abstractNumId="8">
+  <w:abstractNum w:abstractNumId="10">
     <w:nsid w:val="16585EFF"/>
     <w:multiLevelType w:val="multilevel"/>
     <w:tmpl w:val="54D4C33C"/>
@@ -5521,7 +5732,7 @@
       </w:rPr>
     </w:lvl>
   </w:abstractNum>
-  <w:abstractNum w:abstractNumId="9">
+  <w:abstractNum w:abstractNumId="11">
     <w:nsid w:val="1C00586A"/>
     <w:multiLevelType w:val="hybridMultilevel"/>
     <w:tmpl w:val="7C9C0F02"/>
@@ -5610,7 +5821,7 @@
       </w:pPr>
     </w:lvl>
   </w:abstractNum>
-  <w:abstractNum w:abstractNumId="10">
+  <w:abstractNum w:abstractNumId="12">
     <w:nsid w:val="20B3276D"/>
     <w:multiLevelType w:val="hybridMultilevel"/>
     <w:tmpl w:val="FF609E36"/>
@@ -5699,7 +5910,7 @@
       </w:pPr>
     </w:lvl>
   </w:abstractNum>
-  <w:abstractNum w:abstractNumId="11">
+  <w:abstractNum w:abstractNumId="13">
     <w:nsid w:val="23A82251"/>
     <w:multiLevelType w:val="multilevel"/>
     <w:tmpl w:val="559248FC"/>
@@ -5813,10 +6024,10 @@
       </w:rPr>
     </w:lvl>
   </w:abstractNum>
-  <w:abstractNum w:abstractNumId="12">
+  <w:abstractNum w:abstractNumId="14">
     <w:nsid w:val="23CE424E"/>
     <w:multiLevelType w:val="hybridMultilevel"/>
-    <w:tmpl w:val="DF507E10"/>
+    <w:tmpl w:val="05584358"/>
     <w:lvl w:ilvl="0" w:tplc="0F7EB03E">
       <w:start w:val="1"/>
       <w:numFmt w:val="decimal"/>
@@ -5902,7 +6113,7 @@
       </w:pPr>
     </w:lvl>
   </w:abstractNum>
-  <w:abstractNum w:abstractNumId="13">
+  <w:abstractNum w:abstractNumId="15">
     <w:nsid w:val="25253213"/>
     <w:multiLevelType w:val="hybridMultilevel"/>
     <w:tmpl w:val="E81657FC"/>
@@ -5991,7 +6202,7 @@
       </w:pPr>
     </w:lvl>
   </w:abstractNum>
-  <w:abstractNum w:abstractNumId="14">
+  <w:abstractNum w:abstractNumId="16">
     <w:nsid w:val="2CF26B99"/>
     <w:multiLevelType w:val="hybridMultilevel"/>
     <w:tmpl w:val="FEEA1C66"/>
@@ -6080,7 +6291,7 @@
       </w:pPr>
     </w:lvl>
   </w:abstractNum>
-  <w:abstractNum w:abstractNumId="15">
+  <w:abstractNum w:abstractNumId="17">
     <w:nsid w:val="2D5F45D7"/>
     <w:multiLevelType w:val="hybridMultilevel"/>
     <w:tmpl w:val="E202162E"/>
@@ -6169,7 +6380,7 @@
       </w:pPr>
     </w:lvl>
   </w:abstractNum>
-  <w:abstractNum w:abstractNumId="16">
+  <w:abstractNum w:abstractNumId="18">
     <w:nsid w:val="2DE84CF1"/>
     <w:multiLevelType w:val="hybridMultilevel"/>
     <w:tmpl w:val="1F88F554"/>
@@ -6258,7 +6469,7 @@
       </w:pPr>
     </w:lvl>
   </w:abstractNum>
-  <w:abstractNum w:abstractNumId="17">
+  <w:abstractNum w:abstractNumId="19">
     <w:nsid w:val="332B3F67"/>
     <w:multiLevelType w:val="hybridMultilevel"/>
     <w:tmpl w:val="C86C8B44"/>
@@ -6347,7 +6558,7 @@
       </w:pPr>
     </w:lvl>
   </w:abstractNum>
-  <w:abstractNum w:abstractNumId="18">
+  <w:abstractNum w:abstractNumId="20">
     <w:nsid w:val="33DB17ED"/>
     <w:multiLevelType w:val="multilevel"/>
     <w:tmpl w:val="73DC57E6"/>
@@ -6461,7 +6672,7 @@
       </w:rPr>
     </w:lvl>
   </w:abstractNum>
-  <w:abstractNum w:abstractNumId="19">
+  <w:abstractNum w:abstractNumId="21">
     <w:nsid w:val="35C15E46"/>
     <w:multiLevelType w:val="hybridMultilevel"/>
     <w:tmpl w:val="1B4C93FC"/>
@@ -6550,7 +6761,7 @@
       </w:pPr>
     </w:lvl>
   </w:abstractNum>
-  <w:abstractNum w:abstractNumId="20">
+  <w:abstractNum w:abstractNumId="22">
     <w:nsid w:val="36534656"/>
     <w:multiLevelType w:val="hybridMultilevel"/>
     <w:tmpl w:val="E144A0F4"/>
@@ -6639,7 +6850,7 @@
       </w:pPr>
     </w:lvl>
   </w:abstractNum>
-  <w:abstractNum w:abstractNumId="21">
+  <w:abstractNum w:abstractNumId="23">
     <w:nsid w:val="37C9643F"/>
     <w:multiLevelType w:val="hybridMultilevel"/>
     <w:tmpl w:val="B2C6DAEE"/>
@@ -6728,7 +6939,7 @@
       </w:pPr>
     </w:lvl>
   </w:abstractNum>
-  <w:abstractNum w:abstractNumId="22">
+  <w:abstractNum w:abstractNumId="24">
     <w:nsid w:val="3861111E"/>
     <w:multiLevelType w:val="hybridMultilevel"/>
     <w:tmpl w:val="3858F5EA"/>
@@ -6817,7 +7028,7 @@
       </w:pPr>
     </w:lvl>
   </w:abstractNum>
-  <w:abstractNum w:abstractNumId="23">
+  <w:abstractNum w:abstractNumId="25">
     <w:nsid w:val="389D2E21"/>
     <w:multiLevelType w:val="hybridMultilevel"/>
     <w:tmpl w:val="805A9B74"/>
@@ -6906,7 +7117,7 @@
       </w:pPr>
     </w:lvl>
   </w:abstractNum>
-  <w:abstractNum w:abstractNumId="24">
+  <w:abstractNum w:abstractNumId="26">
     <w:nsid w:val="3BD4057B"/>
     <w:multiLevelType w:val="hybridMultilevel"/>
     <w:tmpl w:val="B0509A66"/>
@@ -6995,7 +7206,7 @@
       </w:pPr>
     </w:lvl>
   </w:abstractNum>
-  <w:abstractNum w:abstractNumId="25">
+  <w:abstractNum w:abstractNumId="27">
     <w:nsid w:val="3E8C3FB8"/>
     <w:multiLevelType w:val="hybridMultilevel"/>
     <w:tmpl w:val="BF9E8A0C"/>
@@ -7084,7 +7295,7 @@
       </w:pPr>
     </w:lvl>
   </w:abstractNum>
-  <w:abstractNum w:abstractNumId="26">
+  <w:abstractNum w:abstractNumId="28">
     <w:nsid w:val="3FEA23D4"/>
     <w:multiLevelType w:val="hybridMultilevel"/>
     <w:tmpl w:val="6E4030EE"/>
@@ -7173,7 +7384,7 @@
       </w:pPr>
     </w:lvl>
   </w:abstractNum>
-  <w:abstractNum w:abstractNumId="27">
+  <w:abstractNum w:abstractNumId="29">
     <w:nsid w:val="48D0169D"/>
     <w:multiLevelType w:val="multilevel"/>
     <w:tmpl w:val="0409001F"/>
@@ -7259,7 +7470,7 @@
       </w:pPr>
     </w:lvl>
   </w:abstractNum>
-  <w:abstractNum w:abstractNumId="28">
+  <w:abstractNum w:abstractNumId="30">
     <w:nsid w:val="4A4040BB"/>
     <w:multiLevelType w:val="hybridMultilevel"/>
     <w:tmpl w:val="0D1C6312"/>
@@ -7348,7 +7559,7 @@
       </w:pPr>
     </w:lvl>
   </w:abstractNum>
-  <w:abstractNum w:abstractNumId="29">
+  <w:abstractNum w:abstractNumId="31">
     <w:nsid w:val="561D6F34"/>
     <w:multiLevelType w:val="hybridMultilevel"/>
     <w:tmpl w:val="B3D0D17C"/>
@@ -7437,7 +7648,7 @@
       </w:pPr>
     </w:lvl>
   </w:abstractNum>
-  <w:abstractNum w:abstractNumId="30">
+  <w:abstractNum w:abstractNumId="32">
     <w:nsid w:val="5F6C0A21"/>
     <w:multiLevelType w:val="multilevel"/>
     <w:tmpl w:val="6568C748"/>
@@ -7550,11 +7761,11 @@
       </w:rPr>
     </w:lvl>
   </w:abstractNum>
-  <w:abstractNum w:abstractNumId="31">
+  <w:abstractNum w:abstractNumId="33">
     <w:nsid w:val="68303C99"/>
     <w:multiLevelType w:val="hybridMultilevel"/>
-    <w:tmpl w:val="ABAEDC1A"/>
-    <w:lvl w:ilvl="0" w:tplc="41642C50">
+    <w:tmpl w:val="475ACD7E"/>
+    <w:lvl w:ilvl="0" w:tplc="DD74553A">
       <w:start w:val="1"/>
       <w:numFmt w:val="lowerRoman"/>
       <w:pStyle w:val="UnitySecondSubHeading"/>
@@ -7694,7 +7905,7 @@
       </w:pPr>
     </w:lvl>
   </w:abstractNum>
-  <w:abstractNum w:abstractNumId="32">
+  <w:abstractNum w:abstractNumId="34">
     <w:nsid w:val="6A6C02CA"/>
     <w:multiLevelType w:val="multilevel"/>
     <w:tmpl w:val="0409001F"/>
@@ -7780,7 +7991,7 @@
       </w:pPr>
     </w:lvl>
   </w:abstractNum>
-  <w:abstractNum w:abstractNumId="33">
+  <w:abstractNum w:abstractNumId="35">
     <w:nsid w:val="7690536B"/>
     <w:multiLevelType w:val="hybridMultilevel"/>
     <w:tmpl w:val="A0EC2F50"/>
@@ -7869,7 +8080,7 @@
       </w:pPr>
     </w:lvl>
   </w:abstractNum>
-  <w:abstractNum w:abstractNumId="34">
+  <w:abstractNum w:abstractNumId="36">
     <w:nsid w:val="78290A95"/>
     <w:multiLevelType w:val="hybridMultilevel"/>
     <w:tmpl w:val="A984D2CE"/>
@@ -7958,7 +8169,7 @@
       </w:pPr>
     </w:lvl>
   </w:abstractNum>
-  <w:abstractNum w:abstractNumId="35">
+  <w:abstractNum w:abstractNumId="37">
     <w:nsid w:val="7B5E0929"/>
     <w:multiLevelType w:val="multilevel"/>
     <w:tmpl w:val="0409001F"/>
@@ -8045,40 +8256,40 @@
     </w:lvl>
   </w:abstractNum>
   <w:num w:numId="1">
+    <w:abstractNumId w:val="4"/>
+  </w:num>
+  <w:num w:numId="2">
     <w:abstractNumId w:val="3"/>
   </w:num>
-  <w:num w:numId="2">
-    <w:abstractNumId w:val="2"/>
-  </w:num>
   <w:num w:numId="3">
-    <w:abstractNumId w:val="2"/>
+    <w:abstractNumId w:val="3"/>
   </w:num>
   <w:num w:numId="4">
-    <w:abstractNumId w:val="4"/>
+    <w:abstractNumId w:val="5"/>
   </w:num>
   <w:num w:numId="5">
-    <w:abstractNumId w:val="5"/>
+    <w:abstractNumId w:val="7"/>
   </w:num>
   <w:num w:numId="6">
-    <w:abstractNumId w:val="24"/>
+    <w:abstractNumId w:val="26"/>
   </w:num>
   <w:num w:numId="7">
-    <w:abstractNumId w:val="2"/>
+    <w:abstractNumId w:val="3"/>
     <w:lvlOverride w:ilvl="0">
       <w:startOverride w:val="1"/>
     </w:lvlOverride>
   </w:num>
   <w:num w:numId="8">
+    <w:abstractNumId w:val="15"/>
+  </w:num>
+  <w:num w:numId="9">
+    <w:abstractNumId w:val="32"/>
+  </w:num>
+  <w:num w:numId="10">
     <w:abstractNumId w:val="13"/>
   </w:num>
-  <w:num w:numId="9">
-    <w:abstractNumId w:val="30"/>
-  </w:num>
-  <w:num w:numId="10">
-    <w:abstractNumId w:val="11"/>
-  </w:num>
   <w:num w:numId="11">
-    <w:abstractNumId w:val="11"/>
+    <w:abstractNumId w:val="13"/>
     <w:lvlOverride w:ilvl="0">
       <w:startOverride w:val="2"/>
     </w:lvlOverride>
@@ -8087,10 +8298,10 @@
     </w:lvlOverride>
   </w:num>
   <w:num w:numId="12">
-    <w:abstractNumId w:val="22"/>
+    <w:abstractNumId w:val="24"/>
   </w:num>
   <w:num w:numId="13">
-    <w:abstractNumId w:val="11"/>
+    <w:abstractNumId w:val="13"/>
     <w:lvlOverride w:ilvl="0">
       <w:startOverride w:val="2"/>
     </w:lvlOverride>
@@ -8099,100 +8310,112 @@
     </w:lvlOverride>
   </w:num>
   <w:num w:numId="14">
+    <w:abstractNumId w:val="29"/>
+  </w:num>
+  <w:num w:numId="15">
+    <w:abstractNumId w:val="34"/>
+  </w:num>
+  <w:num w:numId="16">
+    <w:abstractNumId w:val="10"/>
+  </w:num>
+  <w:num w:numId="17">
+    <w:abstractNumId w:val="20"/>
+  </w:num>
+  <w:num w:numId="18">
+    <w:abstractNumId w:val="18"/>
+  </w:num>
+  <w:num w:numId="19">
+    <w:abstractNumId w:val="17"/>
+  </w:num>
+  <w:num w:numId="20">
+    <w:abstractNumId w:val="16"/>
+  </w:num>
+  <w:num w:numId="21">
+    <w:abstractNumId w:val="33"/>
+  </w:num>
+  <w:num w:numId="22">
+    <w:abstractNumId w:val="37"/>
+  </w:num>
+  <w:num w:numId="23">
+    <w:abstractNumId w:val="28"/>
+  </w:num>
+  <w:num w:numId="24">
+    <w:abstractNumId w:val="23"/>
+  </w:num>
+  <w:num w:numId="25">
+    <w:abstractNumId w:val="22"/>
+  </w:num>
+  <w:num w:numId="26">
+    <w:abstractNumId w:val="11"/>
+  </w:num>
+  <w:num w:numId="27">
+    <w:abstractNumId w:val="1"/>
+  </w:num>
+  <w:num w:numId="28">
+    <w:abstractNumId w:val="14"/>
+  </w:num>
+  <w:num w:numId="29">
+    <w:abstractNumId w:val="31"/>
+  </w:num>
+  <w:num w:numId="30">
+    <w:abstractNumId w:val="21"/>
+  </w:num>
+  <w:num w:numId="31">
+    <w:abstractNumId w:val="30"/>
+  </w:num>
+  <w:num w:numId="32">
+    <w:abstractNumId w:val="2"/>
+  </w:num>
+  <w:num w:numId="33">
+    <w:abstractNumId w:val="9"/>
+  </w:num>
+  <w:num w:numId="34">
     <w:abstractNumId w:val="27"/>
   </w:num>
-  <w:num w:numId="15">
-    <w:abstractNumId w:val="32"/>
+  <w:num w:numId="35">
+    <w:abstractNumId w:val="25"/>
   </w:num>
-  <w:num w:numId="16">
+  <w:num w:numId="36">
     <w:abstractNumId w:val="8"/>
   </w:num>
-  <w:num w:numId="17">
-    <w:abstractNumId w:val="18"/>
-  </w:num>
-  <w:num w:numId="18">
-    <w:abstractNumId w:val="16"/>
-  </w:num>
-  <w:num w:numId="19">
-    <w:abstractNumId w:val="15"/>
-  </w:num>
-  <w:num w:numId="20">
-    <w:abstractNumId w:val="14"/>
-  </w:num>
-  <w:num w:numId="21">
-    <w:abstractNumId w:val="31"/>
-  </w:num>
-  <w:num w:numId="22">
-    <w:abstractNumId w:val="35"/>
-  </w:num>
-  <w:num w:numId="23">
-    <w:abstractNumId w:val="26"/>
-  </w:num>
-  <w:num w:numId="24">
-    <w:abstractNumId w:val="21"/>
-  </w:num>
-  <w:num w:numId="25">
-    <w:abstractNumId w:val="20"/>
-  </w:num>
-  <w:num w:numId="26">
-    <w:abstractNumId w:val="9"/>
-  </w:num>
-  <w:num w:numId="27">
-    <w:abstractNumId w:val="0"/>
-  </w:num>
-  <w:num w:numId="28">
-    <w:abstractNumId w:val="12"/>
-  </w:num>
-  <w:num w:numId="29">
-    <w:abstractNumId w:val="29"/>
-  </w:num>
-  <w:num w:numId="30">
+  <w:num w:numId="37">
     <w:abstractNumId w:val="19"/>
   </w:num>
-  <w:num w:numId="31">
-    <w:abstractNumId w:val="28"/>
-  </w:num>
-  <w:num w:numId="32">
-    <w:abstractNumId w:val="1"/>
-  </w:num>
-  <w:num w:numId="33">
-    <w:abstractNumId w:val="7"/>
-  </w:num>
-  <w:num w:numId="34">
-    <w:abstractNumId w:val="25"/>
-  </w:num>
-  <w:num w:numId="35">
-    <w:abstractNumId w:val="23"/>
-  </w:num>
-  <w:num w:numId="36">
-    <w:abstractNumId w:val="6"/>
-  </w:num>
-  <w:num w:numId="37">
-    <w:abstractNumId w:val="17"/>
-  </w:num>
   <w:num w:numId="38">
-    <w:abstractNumId w:val="34"/>
+    <w:abstractNumId w:val="36"/>
   </w:num>
   <w:num w:numId="39">
-    <w:abstractNumId w:val="31"/>
+    <w:abstractNumId w:val="33"/>
     <w:lvlOverride w:ilvl="0">
       <w:startOverride w:val="1"/>
     </w:lvlOverride>
   </w:num>
   <w:num w:numId="40">
-    <w:abstractNumId w:val="10"/>
+    <w:abstractNumId w:val="12"/>
   </w:num>
   <w:num w:numId="41">
+    <w:abstractNumId w:val="35"/>
+  </w:num>
+  <w:num w:numId="42">
     <w:abstractNumId w:val="33"/>
   </w:num>
-  <w:num w:numId="42">
-    <w:abstractNumId w:val="31"/>
-  </w:num>
   <w:num w:numId="43">
-    <w:abstractNumId w:val="31"/>
+    <w:abstractNumId w:val="33"/>
     <w:lvlOverride w:ilvl="0">
       <w:startOverride w:val="1"/>
     </w:lvlOverride>
+  </w:num>
+  <w:num w:numId="44">
+    <w:abstractNumId w:val="33"/>
+    <w:lvlOverride w:ilvl="0">
+      <w:startOverride w:val="1"/>
+    </w:lvlOverride>
+  </w:num>
+  <w:num w:numId="45">
+    <w:abstractNumId w:val="6"/>
+  </w:num>
+  <w:num w:numId="46">
+    <w:abstractNumId w:val="0"/>
   </w:num>
 </w:numbering>
 </file>
@@ -8781,8 +9004,11 @@
     <w:tblPr>
       <w:tblStyleRowBandSize w:val="1"/>
       <w:tblStyleColBandSize w:val="1"/>
+      <w:tblInd w:w="0" w:type="dxa"/>
       <w:tblCellMar>
+        <w:top w:w="0" w:type="dxa"/>
         <w:left w:w="115" w:type="dxa"/>
+        <w:bottom w:w="0" w:type="dxa"/>
         <w:right w:w="115" w:type="dxa"/>
       </w:tblCellMar>
     </w:tblPr>
@@ -8960,8 +9186,11 @@
     <w:tblPr>
       <w:tblStyleRowBandSize w:val="1"/>
       <w:tblStyleColBandSize w:val="1"/>
+      <w:tblInd w:w="0" w:type="dxa"/>
       <w:tblCellMar>
+        <w:top w:w="0" w:type="dxa"/>
         <w:left w:w="115" w:type="dxa"/>
+        <w:bottom w:w="0" w:type="dxa"/>
         <w:right w:w="115" w:type="dxa"/>
       </w:tblCellMar>
     </w:tblPr>
@@ -9142,8 +9371,11 @@
     <w:tblPr>
       <w:tblStyleRowBandSize w:val="1"/>
       <w:tblStyleColBandSize w:val="1"/>
+      <w:tblInd w:w="0" w:type="dxa"/>
       <w:tblCellMar>
+        <w:top w:w="0" w:type="dxa"/>
         <w:left w:w="115" w:type="dxa"/>
+        <w:bottom w:w="0" w:type="dxa"/>
         <w:right w:w="115" w:type="dxa"/>
       </w:tblCellMar>
     </w:tblPr>
@@ -9342,6 +9574,7 @@
       <w:lang w:eastAsia="en-US"/>
     </w:rPr>
     <w:tblPr>
+      <w:tblInd w:w="0" w:type="dxa"/>
       <w:tblBorders>
         <w:top w:val="single" w:sz="4" w:space="0" w:color="auto"/>
         <w:left w:val="single" w:sz="4" w:space="0" w:color="auto"/>
@@ -9350,6 +9583,12 @@
         <w:insideH w:val="single" w:sz="4" w:space="0" w:color="auto"/>
         <w:insideV w:val="single" w:sz="4" w:space="0" w:color="auto"/>
       </w:tblBorders>
+      <w:tblCellMar>
+        <w:top w:w="0" w:type="dxa"/>
+        <w:left w:w="108" w:type="dxa"/>
+        <w:bottom w:w="0" w:type="dxa"/>
+        <w:right w:w="108" w:type="dxa"/>
+      </w:tblCellMar>
     </w:tblPr>
   </w:style>
   <w:style w:type="paragraph" w:styleId="Header">
@@ -10253,7 +10492,7 @@
 </file>
 
 <file path=customXml/itemProps1.xml><?xml version="1.0" encoding="utf-8"?>
-<ds:datastoreItem xmlns:ds="http://schemas.openxmlformats.org/officeDocument/2006/customXml" ds:itemID="{B6D3351D-E6E9-4876-A66B-733EDB14DF0B}">
+<ds:datastoreItem xmlns:ds="http://schemas.openxmlformats.org/officeDocument/2006/customXml" ds:itemID="{E4F44C6B-4858-46C1-A139-A8948ED9A28F}">
   <ds:schemaRefs>
     <ds:schemaRef ds:uri="http://schemas.openxmlformats.org/officeDocument/2006/bibliography"/>
   </ds:schemaRefs>

</xml_diff>

<commit_message>
CLean up for some of the document. Added some final touches.
</commit_message>
<xml_diff>
--- a/Documentation/UnitySRS.docx
+++ b/Documentation/UnitySRS.docx
@@ -1972,7 +1972,7 @@
         <w:pStyle w:val="UnityHeading"/>
         <w:numPr>
           <w:ilvl w:val="0"/>
-          <w:numId w:val="17"/>
+          <w:numId w:val="3"/>
         </w:numPr>
       </w:pPr>
       <w:bookmarkStart w:id="0" w:name="_Toc411465380"/>
@@ -2153,7 +2153,7 @@
         <w:pStyle w:val="Heading1"/>
         <w:numPr>
           <w:ilvl w:val="0"/>
-          <w:numId w:val="17"/>
+          <w:numId w:val="3"/>
         </w:numPr>
         <w:jc w:val="both"/>
       </w:pPr>
@@ -2197,6 +2197,9 @@
         <w:t>The Unity Capstone Game will be a standalone</w:t>
       </w:r>
       <w:r>
+        <w:t>,</w:t>
+      </w:r>
+      <w:r>
         <w:t xml:space="preserve"> offline</w:t>
       </w:r>
       <w:r>
@@ -2208,12 +2211,6 @@
       <w:r>
         <w:t xml:space="preserve"> personal computer. This game will allow the user to interact with the game environment acting within a set of constraints listed further on in the document. </w:t>
       </w:r>
-    </w:p>
-    <w:p>
-      <w:pPr>
-        <w:pStyle w:val="UnityBody"/>
-        <w:ind w:left="360"/>
-      </w:pPr>
     </w:p>
     <w:p>
       <w:pPr>
@@ -2274,7 +2271,7 @@
         <w:pStyle w:val="UnitySecondSubHeading"/>
         <w:numPr>
           <w:ilvl w:val="0"/>
-          <w:numId w:val="45"/>
+          <w:numId w:val="12"/>
         </w:numPr>
         <w:ind w:left="1440"/>
       </w:pPr>
@@ -2287,7 +2284,7 @@
         <w:pStyle w:val="UnityBody"/>
         <w:numPr>
           <w:ilvl w:val="0"/>
-          <w:numId w:val="28"/>
+          <w:numId w:val="5"/>
         </w:numPr>
       </w:pPr>
       <w:r>
@@ -2299,7 +2296,7 @@
         <w:pStyle w:val="UnityBody"/>
         <w:numPr>
           <w:ilvl w:val="0"/>
-          <w:numId w:val="28"/>
+          <w:numId w:val="5"/>
         </w:numPr>
       </w:pPr>
       <w:r>
@@ -2317,7 +2314,7 @@
         <w:pStyle w:val="UnityBody"/>
         <w:numPr>
           <w:ilvl w:val="0"/>
-          <w:numId w:val="28"/>
+          <w:numId w:val="5"/>
         </w:numPr>
       </w:pPr>
       <w:r>
@@ -2329,7 +2326,7 @@
         <w:pStyle w:val="UnitySecondSubHeading"/>
         <w:numPr>
           <w:ilvl w:val="0"/>
-          <w:numId w:val="45"/>
+          <w:numId w:val="12"/>
         </w:numPr>
         <w:ind w:left="1440"/>
       </w:pPr>
@@ -2342,7 +2339,7 @@
         <w:pStyle w:val="UnityBody"/>
         <w:numPr>
           <w:ilvl w:val="0"/>
-          <w:numId w:val="29"/>
+          <w:numId w:val="6"/>
         </w:numPr>
       </w:pPr>
       <w:r>
@@ -2354,7 +2351,7 @@
         <w:pStyle w:val="UnityBody"/>
         <w:numPr>
           <w:ilvl w:val="0"/>
-          <w:numId w:val="29"/>
+          <w:numId w:val="6"/>
         </w:numPr>
       </w:pPr>
       <w:r>
@@ -2366,7 +2363,7 @@
         <w:pStyle w:val="UnityBody"/>
         <w:numPr>
           <w:ilvl w:val="0"/>
-          <w:numId w:val="29"/>
+          <w:numId w:val="6"/>
         </w:numPr>
       </w:pPr>
       <w:r>
@@ -2387,7 +2384,7 @@
         <w:pStyle w:val="UnitySecondSubHeading"/>
         <w:numPr>
           <w:ilvl w:val="0"/>
-          <w:numId w:val="45"/>
+          <w:numId w:val="12"/>
         </w:numPr>
         <w:ind w:left="1440"/>
       </w:pPr>
@@ -2400,7 +2397,7 @@
         <w:pStyle w:val="UnityBody"/>
         <w:numPr>
           <w:ilvl w:val="0"/>
-          <w:numId w:val="30"/>
+          <w:numId w:val="7"/>
         </w:numPr>
       </w:pPr>
       <w:r>
@@ -2412,7 +2409,7 @@
         <w:pStyle w:val="UnityBody"/>
         <w:numPr>
           <w:ilvl w:val="0"/>
-          <w:numId w:val="30"/>
+          <w:numId w:val="7"/>
         </w:numPr>
       </w:pPr>
       <w:r>
@@ -2424,7 +2421,7 @@
         <w:pStyle w:val="UnityBody"/>
         <w:numPr>
           <w:ilvl w:val="0"/>
-          <w:numId w:val="30"/>
+          <w:numId w:val="7"/>
         </w:numPr>
       </w:pPr>
       <w:r>
@@ -2436,7 +2433,7 @@
         <w:pStyle w:val="UnityBody"/>
         <w:numPr>
           <w:ilvl w:val="0"/>
-          <w:numId w:val="30"/>
+          <w:numId w:val="7"/>
         </w:numPr>
       </w:pPr>
       <w:r>
@@ -2448,11 +2445,17 @@
         <w:pStyle w:val="UnitySecondSubHeading"/>
         <w:numPr>
           <w:ilvl w:val="0"/>
-          <w:numId w:val="45"/>
+          <w:numId w:val="0"/>
         </w:numPr>
-      </w:pPr>
-      <w:r>
-        <w:lastRenderedPageBreak/>
+        <w:ind w:left="1440" w:hanging="720"/>
+      </w:pPr>
+      <w:r>
+        <w:t xml:space="preserve">iv. </w:t>
+      </w:r>
+      <w:r>
+        <w:tab/>
+      </w:r>
+      <w:r>
         <w:t>Heads-Up Display</w:t>
       </w:r>
     </w:p>
@@ -2461,7 +2464,7 @@
         <w:pStyle w:val="UnityBody"/>
         <w:numPr>
           <w:ilvl w:val="0"/>
-          <w:numId w:val="31"/>
+          <w:numId w:val="8"/>
         </w:numPr>
       </w:pPr>
       <w:r>
@@ -2473,10 +2476,11 @@
         <w:pStyle w:val="UnityBody"/>
         <w:numPr>
           <w:ilvl w:val="0"/>
-          <w:numId w:val="31"/>
+          <w:numId w:val="8"/>
         </w:numPr>
       </w:pPr>
       <w:r>
+        <w:lastRenderedPageBreak/>
         <w:t>Gives player ability to always know their characters remaining.</w:t>
       </w:r>
     </w:p>
@@ -2485,7 +2489,7 @@
         <w:pStyle w:val="UnityBody"/>
         <w:numPr>
           <w:ilvl w:val="0"/>
-          <w:numId w:val="31"/>
+          <w:numId w:val="8"/>
         </w:numPr>
       </w:pPr>
       <w:r>
@@ -2497,7 +2501,7 @@
         <w:pStyle w:val="UnitySecondSubHeading"/>
         <w:numPr>
           <w:ilvl w:val="0"/>
-          <w:numId w:val="45"/>
+          <w:numId w:val="16"/>
         </w:numPr>
       </w:pPr>
       <w:r>
@@ -2509,7 +2513,7 @@
         <w:pStyle w:val="UnityBody"/>
         <w:numPr>
           <w:ilvl w:val="0"/>
-          <w:numId w:val="33"/>
+          <w:numId w:val="9"/>
         </w:numPr>
       </w:pPr>
       <w:r>
@@ -2521,7 +2525,7 @@
         <w:pStyle w:val="UnityBody"/>
         <w:numPr>
           <w:ilvl w:val="0"/>
-          <w:numId w:val="33"/>
+          <w:numId w:val="9"/>
         </w:numPr>
       </w:pPr>
       <w:r>
@@ -2533,7 +2537,7 @@
         <w:pStyle w:val="UnityBody"/>
         <w:numPr>
           <w:ilvl w:val="0"/>
-          <w:numId w:val="33"/>
+          <w:numId w:val="9"/>
         </w:numPr>
       </w:pPr>
       <w:r>
@@ -2545,7 +2549,7 @@
         <w:pStyle w:val="UnitySecondSubHeading"/>
         <w:numPr>
           <w:ilvl w:val="0"/>
-          <w:numId w:val="45"/>
+          <w:numId w:val="16"/>
         </w:numPr>
       </w:pPr>
       <w:r>
@@ -2557,7 +2561,7 @@
         <w:pStyle w:val="UnityBody"/>
         <w:numPr>
           <w:ilvl w:val="0"/>
-          <w:numId w:val="34"/>
+          <w:numId w:val="10"/>
         </w:numPr>
       </w:pPr>
       <w:r>
@@ -2569,7 +2573,7 @@
         <w:pStyle w:val="UnityBody"/>
         <w:numPr>
           <w:ilvl w:val="0"/>
-          <w:numId w:val="34"/>
+          <w:numId w:val="10"/>
         </w:numPr>
       </w:pPr>
       <w:r>
@@ -2581,7 +2585,7 @@
         <w:pStyle w:val="UnityBody"/>
         <w:numPr>
           <w:ilvl w:val="0"/>
-          <w:numId w:val="34"/>
+          <w:numId w:val="10"/>
         </w:numPr>
       </w:pPr>
       <w:r>
@@ -2593,7 +2597,7 @@
         <w:pStyle w:val="UnitySecondSubHeading"/>
         <w:numPr>
           <w:ilvl w:val="0"/>
-          <w:numId w:val="45"/>
+          <w:numId w:val="16"/>
         </w:numPr>
       </w:pPr>
       <w:r>
@@ -2608,7 +2612,7 @@
         <w:pStyle w:val="UnityBody"/>
         <w:numPr>
           <w:ilvl w:val="0"/>
-          <w:numId w:val="26"/>
+          <w:numId w:val="4"/>
         </w:numPr>
       </w:pPr>
       <w:r>
@@ -2623,7 +2627,7 @@
         <w:pStyle w:val="UnityBody"/>
         <w:numPr>
           <w:ilvl w:val="0"/>
-          <w:numId w:val="26"/>
+          <w:numId w:val="4"/>
         </w:numPr>
       </w:pPr>
       <w:r>
@@ -2635,7 +2639,7 @@
         <w:pStyle w:val="UnityBody"/>
         <w:numPr>
           <w:ilvl w:val="0"/>
-          <w:numId w:val="26"/>
+          <w:numId w:val="4"/>
         </w:numPr>
       </w:pPr>
       <w:r>
@@ -2647,7 +2651,7 @@
         <w:pStyle w:val="UnityBody"/>
         <w:numPr>
           <w:ilvl w:val="0"/>
-          <w:numId w:val="26"/>
+          <w:numId w:val="4"/>
         </w:numPr>
       </w:pPr>
       <w:r>
@@ -2659,7 +2663,7 @@
         <w:pStyle w:val="UnityBody"/>
         <w:numPr>
           <w:ilvl w:val="0"/>
-          <w:numId w:val="26"/>
+          <w:numId w:val="4"/>
         </w:numPr>
       </w:pPr>
       <w:r>
@@ -2671,7 +2675,7 @@
         <w:pStyle w:val="UnityBody"/>
         <w:numPr>
           <w:ilvl w:val="0"/>
-          <w:numId w:val="26"/>
+          <w:numId w:val="4"/>
         </w:numPr>
       </w:pPr>
       <w:r>
@@ -2683,7 +2687,7 @@
         <w:pStyle w:val="UnityBody"/>
         <w:numPr>
           <w:ilvl w:val="0"/>
-          <w:numId w:val="26"/>
+          <w:numId w:val="4"/>
         </w:numPr>
       </w:pPr>
       <w:r>
@@ -2728,12 +2732,50 @@
         <w:pStyle w:val="UnitySecondSubHeading"/>
         <w:numPr>
           <w:ilvl w:val="0"/>
-          <w:numId w:val="36"/>
+          <w:numId w:val="14"/>
         </w:numPr>
-        <w:ind w:left="990" w:hanging="270"/>
-      </w:pPr>
-      <w:r>
-        <w:t xml:space="preserve"> Save Game</w:t>
+      </w:pPr>
+      <w:r>
+        <w:t xml:space="preserve"> </w:t>
+      </w:r>
+      <w:r>
+        <w:t>Save/Load Option</w:t>
+      </w:r>
+    </w:p>
+    <w:p>
+      <w:pPr>
+        <w:pStyle w:val="UnityBody"/>
+        <w:numPr>
+          <w:ilvl w:val="0"/>
+          <w:numId w:val="15"/>
+        </w:numPr>
+      </w:pPr>
+      <w:r>
+        <w:t xml:space="preserve">Allows </w:t>
+      </w:r>
+      <w:r>
+        <w:t>p</w:t>
+      </w:r>
+      <w:r>
+        <w:t xml:space="preserve">layer to </w:t>
+      </w:r>
+      <w:r>
+        <w:t>save the current game progress of the character to their local machine</w:t>
+      </w:r>
+      <w:r>
+        <w:t>.</w:t>
+      </w:r>
+    </w:p>
+    <w:p>
+      <w:pPr>
+        <w:pStyle w:val="UnityBody"/>
+        <w:numPr>
+          <w:ilvl w:val="0"/>
+          <w:numId w:val="15"/>
+        </w:numPr>
+      </w:pPr>
+      <w:r>
+        <w:t>The player can then load these saved settings at a different time to pick up where they had previously left off.</w:t>
       </w:r>
     </w:p>
     <w:p>
@@ -2741,34 +2783,54 @@
         <w:pStyle w:val="UnitySecondSubHeading"/>
         <w:numPr>
           <w:ilvl w:val="0"/>
-          <w:numId w:val="36"/>
+          <w:numId w:val="14"/>
         </w:numPr>
-        <w:ind w:left="990" w:hanging="270"/>
-      </w:pPr>
-      <w:r>
-        <w:t xml:space="preserve"> Essence System</w:t>
-      </w:r>
-    </w:p>
-    <w:p>
-      <w:pPr>
-        <w:pStyle w:val="UnitySecondSubHeading"/>
+      </w:pPr>
+      <w:r>
+        <w:lastRenderedPageBreak/>
+        <w:t>Essence System</w:t>
+      </w:r>
+    </w:p>
+    <w:p>
+      <w:pPr>
+        <w:pStyle w:val="UnityBody"/>
         <w:numPr>
           <w:ilvl w:val="0"/>
-          <w:numId w:val="36"/>
+          <w:numId w:val="17"/>
         </w:numPr>
-        <w:ind w:left="990" w:hanging="270"/>
-      </w:pPr>
-      <w:r>
-        <w:t xml:space="preserve"> Etc.</w:t>
+      </w:pPr>
+      <w:r>
+        <w:t>Upon killing enemies, players can absorb their “essence”  to be used for purchasing upgrades and special abilities</w:t>
+      </w:r>
+    </w:p>
+    <w:p>
+      <w:pPr>
+        <w:pStyle w:val="UnityBody"/>
+        <w:numPr>
+          <w:ilvl w:val="0"/>
+          <w:numId w:val="17"/>
+        </w:numPr>
+      </w:pPr>
+      <w:r>
+        <w:t>Whenever an enemy is slain, these essences will be added to the player in the form of a numerical counter</w:t>
+      </w:r>
+    </w:p>
+    <w:p>
+      <w:pPr>
+        <w:pStyle w:val="UnityBody"/>
+        <w:numPr>
+          <w:ilvl w:val="0"/>
+          <w:numId w:val="17"/>
+        </w:numPr>
+      </w:pPr>
+      <w:r>
+        <w:t>The player can redeem these essences at the non-playable character to buy upgrades to various statistics of the playable character, such as increased attack speed or reduced damage taken from enemies.</w:t>
       </w:r>
     </w:p>
     <w:p>
       <w:pPr>
         <w:pStyle w:val="UnitySubHeadingFinal"/>
       </w:pPr>
-      <w:r>
-        <w:t xml:space="preserve"> </w:t>
-      </w:r>
       <w:bookmarkStart w:id="12" w:name="_Toc411465390"/>
       <w:r>
         <w:t>Users/Perspectives</w:t>
@@ -2810,7 +2872,7 @@
         <w:pStyle w:val="UnitySecondSubHeading"/>
         <w:numPr>
           <w:ilvl w:val="0"/>
-          <w:numId w:val="46"/>
+          <w:numId w:val="13"/>
         </w:numPr>
         <w:ind w:left="1440"/>
       </w:pPr>
@@ -2832,7 +2894,7 @@
         <w:pStyle w:val="UnitySecondSubHeading"/>
         <w:numPr>
           <w:ilvl w:val="0"/>
-          <w:numId w:val="46"/>
+          <w:numId w:val="13"/>
         </w:numPr>
         <w:tabs>
           <w:tab w:val="left" w:pos="1440"/>
@@ -2851,6 +2913,18 @@
       <w:r>
         <w:t xml:space="preserve">The game is created to run on personal computers or laptops running Windows 7 or Windows 8 and will be optimized for the integrated graphical processing units commonly found in laptops. </w:t>
       </w:r>
+      <w:r>
+        <w:t>Additionally it m</w:t>
+      </w:r>
+      <w:r>
+        <w:t>ust be developed</w:t>
+      </w:r>
+      <w:r>
+        <w:t xml:space="preserve"> and created</w:t>
+      </w:r>
+      <w:r>
+        <w:t xml:space="preserve"> within the Unity Engine.</w:t>
+      </w:r>
     </w:p>
     <w:p>
       <w:pPr>
@@ -2922,24 +2996,13 @@
       </w:r>
       <w:r>
         <w:tab/>
-        <w:t xml:space="preserve">-2 Gigabytes of </w:t>
+        <w:t>-10</w:t>
+      </w:r>
+      <w:r>
+        <w:t xml:space="preserve"> Gigabytes of </w:t>
       </w:r>
       <w:r>
         <w:t>Storage</w:t>
-      </w:r>
-      <w:bookmarkStart w:id="14" w:name="_GoBack"/>
-      <w:bookmarkEnd w:id="14"/>
-    </w:p>
-    <w:p>
-      <w:pPr>
-        <w:pStyle w:val="UnityBody"/>
-        <w:ind w:left="1440"/>
-      </w:pPr>
-      <w:r>
-        <w:t>The game should not drop below 20 frames per second on any computer that meets the minimum requirements.</w:t>
-      </w:r>
-      <w:r>
-        <w:t xml:space="preserve"> </w:t>
       </w:r>
     </w:p>
     <w:p>
@@ -2951,7 +3014,10 @@
         </w:rPr>
       </w:pPr>
       <w:r>
-        <w:t>Must be developed within the Unity Engine.</w:t>
+        <w:t>The game should not drop below 20 frames per second on any computer that meets the minimum requirements.</w:t>
+      </w:r>
+      <w:r>
+        <w:t xml:space="preserve"> </w:t>
       </w:r>
     </w:p>
     <w:p>
@@ -2965,22 +3031,28 @@
         <w:pStyle w:val="UnityHeading"/>
         <w:numPr>
           <w:ilvl w:val="0"/>
-          <w:numId w:val="17"/>
+          <w:numId w:val="3"/>
         </w:numPr>
       </w:pPr>
-      <w:bookmarkStart w:id="15" w:name="_Toc411465392"/>
+      <w:bookmarkStart w:id="14" w:name="_Toc411465392"/>
       <w:r>
         <w:lastRenderedPageBreak/>
         <w:t>Game Features</w:t>
       </w:r>
-      <w:bookmarkEnd w:id="15"/>
-    </w:p>
-    <w:p>
-      <w:pPr>
-        <w:pStyle w:val="UnityBody"/>
-      </w:pPr>
-      <w:r>
-        <w:t xml:space="preserve">The finished product will be a playable demo demonstrating coordinated events, scripts, and textures running within the Unity engine.  The game demo will be robust enough to not crash during regular play (except for unforeseen circumstances such as a sudden computer crash).  The game itself will be able to handle user input and react accordingly on-screen via a keyboard and mouse.  </w:t>
+      <w:bookmarkEnd w:id="14"/>
+    </w:p>
+    <w:p>
+      <w:pPr>
+        <w:pStyle w:val="UnityBody"/>
+      </w:pPr>
+      <w:r>
+        <w:t xml:space="preserve">The finished product will be a playable demo demonstrating coordinated events, scripts, and textures running within the Unity engine.  The </w:t>
+      </w:r>
+      <w:r>
+        <w:t>demo of the game</w:t>
+      </w:r>
+      <w:r>
+        <w:t xml:space="preserve"> will be robust enough to not crash during regular play (except for unforeseen circumstances such as a sudden computer crash).  The game itself will be able to handle user input and react accordingly on-screen via a keyboard and mouse.  </w:t>
       </w:r>
     </w:p>
     <w:p>
@@ -2988,11 +3060,11 @@
         <w:pStyle w:val="UnitySubHeadingFinal"/>
         <w:ind w:left="810" w:hanging="450"/>
       </w:pPr>
-      <w:bookmarkStart w:id="16" w:name="_Toc411465393"/>
+      <w:bookmarkStart w:id="15" w:name="_Toc411465393"/>
       <w:r>
         <w:t>Functional Requirements</w:t>
       </w:r>
-      <w:bookmarkEnd w:id="16"/>
+      <w:bookmarkEnd w:id="15"/>
     </w:p>
     <w:p>
       <w:pPr>
@@ -3011,7 +3083,7 @@
         <w:pStyle w:val="UnityBody"/>
         <w:numPr>
           <w:ilvl w:val="2"/>
-          <w:numId w:val="17"/>
+          <w:numId w:val="3"/>
         </w:numPr>
       </w:pPr>
       <w:r>
@@ -3023,7 +3095,7 @@
         <w:pStyle w:val="UnityBody"/>
         <w:numPr>
           <w:ilvl w:val="3"/>
-          <w:numId w:val="17"/>
+          <w:numId w:val="3"/>
         </w:numPr>
       </w:pPr>
       <w:r>
@@ -3084,7 +3156,7 @@
         <w:pStyle w:val="UnityBody"/>
         <w:numPr>
           <w:ilvl w:val="3"/>
-          <w:numId w:val="17"/>
+          <w:numId w:val="3"/>
         </w:numPr>
       </w:pPr>
       <w:r>
@@ -3145,7 +3217,7 @@
         <w:pStyle w:val="UnityBody"/>
         <w:numPr>
           <w:ilvl w:val="3"/>
-          <w:numId w:val="17"/>
+          <w:numId w:val="3"/>
         </w:numPr>
       </w:pPr>
       <w:r>
@@ -3206,7 +3278,7 @@
         <w:pStyle w:val="UnityBody"/>
         <w:numPr>
           <w:ilvl w:val="2"/>
-          <w:numId w:val="17"/>
+          <w:numId w:val="3"/>
         </w:numPr>
       </w:pPr>
       <w:r>
@@ -3224,7 +3296,7 @@
         <w:pStyle w:val="UnityBody"/>
         <w:numPr>
           <w:ilvl w:val="3"/>
-          <w:numId w:val="17"/>
+          <w:numId w:val="3"/>
         </w:numPr>
       </w:pPr>
       <w:r>
@@ -3289,7 +3361,7 @@
         <w:pStyle w:val="UnityBody"/>
         <w:numPr>
           <w:ilvl w:val="3"/>
-          <w:numId w:val="17"/>
+          <w:numId w:val="3"/>
         </w:numPr>
       </w:pPr>
       <w:r>
@@ -3362,7 +3434,7 @@
         <w:pStyle w:val="UnityBody"/>
         <w:numPr>
           <w:ilvl w:val="3"/>
-          <w:numId w:val="17"/>
+          <w:numId w:val="3"/>
         </w:numPr>
       </w:pPr>
       <w:r>
@@ -3456,7 +3528,7 @@
         <w:pStyle w:val="UnityBody"/>
         <w:numPr>
           <w:ilvl w:val="3"/>
-          <w:numId w:val="17"/>
+          <w:numId w:val="3"/>
         </w:numPr>
       </w:pPr>
       <w:r>
@@ -3517,7 +3589,7 @@
         <w:pStyle w:val="UnityBody"/>
         <w:numPr>
           <w:ilvl w:val="3"/>
-          <w:numId w:val="17"/>
+          <w:numId w:val="3"/>
         </w:numPr>
       </w:pPr>
       <w:r>
@@ -3575,7 +3647,7 @@
         <w:pStyle w:val="UnityBody"/>
         <w:numPr>
           <w:ilvl w:val="3"/>
-          <w:numId w:val="17"/>
+          <w:numId w:val="3"/>
         </w:numPr>
       </w:pPr>
       <w:r>
@@ -3677,11 +3749,11 @@
         <w:pStyle w:val="UnitySubHeadingFinal"/>
         <w:ind w:left="810" w:hanging="450"/>
       </w:pPr>
-      <w:bookmarkStart w:id="17" w:name="_Toc411465394"/>
+      <w:bookmarkStart w:id="16" w:name="_Toc411465394"/>
       <w:r>
         <w:t>Non-Functional Requirements</w:t>
       </w:r>
-      <w:bookmarkEnd w:id="17"/>
+      <w:bookmarkEnd w:id="16"/>
     </w:p>
     <w:p>
       <w:pPr>
@@ -3700,7 +3772,7 @@
         <w:pStyle w:val="UnityBody"/>
         <w:numPr>
           <w:ilvl w:val="2"/>
-          <w:numId w:val="17"/>
+          <w:numId w:val="3"/>
         </w:numPr>
       </w:pPr>
       <w:r>
@@ -3712,7 +3784,7 @@
         <w:pStyle w:val="UnityBody"/>
         <w:numPr>
           <w:ilvl w:val="3"/>
-          <w:numId w:val="17"/>
+          <w:numId w:val="3"/>
         </w:numPr>
       </w:pPr>
       <w:r>
@@ -3788,7 +3860,7 @@
         <w:pStyle w:val="UnityBody"/>
         <w:numPr>
           <w:ilvl w:val="3"/>
-          <w:numId w:val="17"/>
+          <w:numId w:val="3"/>
         </w:numPr>
       </w:pPr>
       <w:r>
@@ -3881,7 +3953,7 @@
         <w:pStyle w:val="UnityBody"/>
         <w:numPr>
           <w:ilvl w:val="2"/>
-          <w:numId w:val="17"/>
+          <w:numId w:val="3"/>
         </w:numPr>
       </w:pPr>
       <w:r>
@@ -3893,7 +3965,7 @@
         <w:pStyle w:val="UnityBody"/>
         <w:numPr>
           <w:ilvl w:val="3"/>
-          <w:numId w:val="17"/>
+          <w:numId w:val="3"/>
         </w:numPr>
       </w:pPr>
       <w:r>
@@ -3978,7 +4050,7 @@
         <w:pStyle w:val="UnityBody"/>
         <w:numPr>
           <w:ilvl w:val="3"/>
-          <w:numId w:val="17"/>
+          <w:numId w:val="3"/>
         </w:numPr>
       </w:pPr>
       <w:r>
@@ -4060,7 +4132,7 @@
         <w:pStyle w:val="UnityBody"/>
         <w:numPr>
           <w:ilvl w:val="3"/>
-          <w:numId w:val="17"/>
+          <w:numId w:val="3"/>
         </w:numPr>
       </w:pPr>
       <w:r>
@@ -4161,14 +4233,14 @@
         <w:pStyle w:val="UnityHeading"/>
         <w:numPr>
           <w:ilvl w:val="0"/>
-          <w:numId w:val="17"/>
+          <w:numId w:val="3"/>
         </w:numPr>
       </w:pPr>
-      <w:bookmarkStart w:id="18" w:name="_Toc411465395"/>
+      <w:bookmarkStart w:id="17" w:name="_Toc411465395"/>
       <w:r>
         <w:t>References</w:t>
       </w:r>
-      <w:bookmarkEnd w:id="18"/>
+      <w:bookmarkEnd w:id="17"/>
     </w:p>
     <w:tbl>
       <w:tblPr>
@@ -4193,6 +4265,7 @@
             <w:shd w:val="clear" w:color="auto" w:fill="E7E6E6" w:themeFill="background2"/>
           </w:tcPr>
           <w:p>
+            <w:bookmarkStart w:id="18" w:name="_GoBack"/>
             <w:r>
               <w:t>Doc Number</w:t>
             </w:r>
@@ -4316,12 +4389,13 @@
         </w:tc>
       </w:tr>
     </w:tbl>
+    <w:bookmarkEnd w:id="18"/>
     <w:p>
       <w:pPr>
         <w:pStyle w:val="UnityHeading"/>
         <w:numPr>
           <w:ilvl w:val="0"/>
-          <w:numId w:val="17"/>
+          <w:numId w:val="3"/>
         </w:numPr>
       </w:pPr>
       <w:r>
@@ -4450,7 +4524,7 @@
         <w:pStyle w:val="UnityHeading"/>
         <w:numPr>
           <w:ilvl w:val="0"/>
-          <w:numId w:val="17"/>
+          <w:numId w:val="3"/>
         </w:numPr>
       </w:pPr>
       <w:bookmarkStart w:id="20" w:name="_Toc411465397"/>
@@ -4592,7 +4666,7 @@
       <w:rPr>
         <w:noProof/>
       </w:rPr>
-      <w:t>10</w:t>
+      <w:t>9</w:t>
     </w:r>
     <w:r>
       <w:fldChar w:fldCharType="end"/>
@@ -4753,184 +4827,6 @@
     </w:lvl>
   </w:abstractNum>
   <w:abstractNum w:abstractNumId="1">
-    <w:nsid w:val="087A5634"/>
-    <w:multiLevelType w:val="hybridMultilevel"/>
-    <w:tmpl w:val="1518BE54"/>
-    <w:lvl w:ilvl="0" w:tplc="98CA2926">
-      <w:start w:val="1"/>
-      <w:numFmt w:val="decimal"/>
-      <w:lvlText w:val="%1."/>
-      <w:lvlJc w:val="left"/>
-      <w:pPr>
-        <w:ind w:left="1440" w:hanging="360"/>
-      </w:pPr>
-      <w:rPr>
-        <w:rFonts w:hint="default"/>
-      </w:rPr>
-    </w:lvl>
-    <w:lvl w:ilvl="1" w:tplc="04090019" w:tentative="1">
-      <w:start w:val="1"/>
-      <w:numFmt w:val="lowerLetter"/>
-      <w:lvlText w:val="%2."/>
-      <w:lvlJc w:val="left"/>
-      <w:pPr>
-        <w:ind w:left="2160" w:hanging="360"/>
-      </w:pPr>
-    </w:lvl>
-    <w:lvl w:ilvl="2" w:tplc="0409001B" w:tentative="1">
-      <w:start w:val="1"/>
-      <w:numFmt w:val="lowerRoman"/>
-      <w:lvlText w:val="%3."/>
-      <w:lvlJc w:val="right"/>
-      <w:pPr>
-        <w:ind w:left="2880" w:hanging="180"/>
-      </w:pPr>
-    </w:lvl>
-    <w:lvl w:ilvl="3" w:tplc="0409000F" w:tentative="1">
-      <w:start w:val="1"/>
-      <w:numFmt w:val="decimal"/>
-      <w:lvlText w:val="%4."/>
-      <w:lvlJc w:val="left"/>
-      <w:pPr>
-        <w:ind w:left="3600" w:hanging="360"/>
-      </w:pPr>
-    </w:lvl>
-    <w:lvl w:ilvl="4" w:tplc="04090019" w:tentative="1">
-      <w:start w:val="1"/>
-      <w:numFmt w:val="lowerLetter"/>
-      <w:lvlText w:val="%5."/>
-      <w:lvlJc w:val="left"/>
-      <w:pPr>
-        <w:ind w:left="4320" w:hanging="360"/>
-      </w:pPr>
-    </w:lvl>
-    <w:lvl w:ilvl="5" w:tplc="0409001B" w:tentative="1">
-      <w:start w:val="1"/>
-      <w:numFmt w:val="lowerRoman"/>
-      <w:lvlText w:val="%6."/>
-      <w:lvlJc w:val="right"/>
-      <w:pPr>
-        <w:ind w:left="5040" w:hanging="180"/>
-      </w:pPr>
-    </w:lvl>
-    <w:lvl w:ilvl="6" w:tplc="0409000F" w:tentative="1">
-      <w:start w:val="1"/>
-      <w:numFmt w:val="decimal"/>
-      <w:lvlText w:val="%7."/>
-      <w:lvlJc w:val="left"/>
-      <w:pPr>
-        <w:ind w:left="5760" w:hanging="360"/>
-      </w:pPr>
-    </w:lvl>
-    <w:lvl w:ilvl="7" w:tplc="04090019" w:tentative="1">
-      <w:start w:val="1"/>
-      <w:numFmt w:val="lowerLetter"/>
-      <w:lvlText w:val="%8."/>
-      <w:lvlJc w:val="left"/>
-      <w:pPr>
-        <w:ind w:left="6480" w:hanging="360"/>
-      </w:pPr>
-    </w:lvl>
-    <w:lvl w:ilvl="8" w:tplc="0409001B" w:tentative="1">
-      <w:start w:val="1"/>
-      <w:numFmt w:val="lowerRoman"/>
-      <w:lvlText w:val="%9."/>
-      <w:lvlJc w:val="right"/>
-      <w:pPr>
-        <w:ind w:left="7200" w:hanging="180"/>
-      </w:pPr>
-    </w:lvl>
-  </w:abstractNum>
-  <w:abstractNum w:abstractNumId="2">
-    <w:nsid w:val="09E958AC"/>
-    <w:multiLevelType w:val="hybridMultilevel"/>
-    <w:tmpl w:val="216EE17E"/>
-    <w:lvl w:ilvl="0" w:tplc="77A2E176">
-      <w:start w:val="1"/>
-      <w:numFmt w:val="decimal"/>
-      <w:lvlText w:val="%1."/>
-      <w:lvlJc w:val="left"/>
-      <w:pPr>
-        <w:ind w:left="1440" w:hanging="360"/>
-      </w:pPr>
-      <w:rPr>
-        <w:rFonts w:hint="default"/>
-      </w:rPr>
-    </w:lvl>
-    <w:lvl w:ilvl="1" w:tplc="04090019" w:tentative="1">
-      <w:start w:val="1"/>
-      <w:numFmt w:val="lowerLetter"/>
-      <w:lvlText w:val="%2."/>
-      <w:lvlJc w:val="left"/>
-      <w:pPr>
-        <w:ind w:left="2160" w:hanging="360"/>
-      </w:pPr>
-    </w:lvl>
-    <w:lvl w:ilvl="2" w:tplc="0409001B" w:tentative="1">
-      <w:start w:val="1"/>
-      <w:numFmt w:val="lowerRoman"/>
-      <w:lvlText w:val="%3."/>
-      <w:lvlJc w:val="right"/>
-      <w:pPr>
-        <w:ind w:left="2880" w:hanging="180"/>
-      </w:pPr>
-    </w:lvl>
-    <w:lvl w:ilvl="3" w:tplc="0409000F" w:tentative="1">
-      <w:start w:val="1"/>
-      <w:numFmt w:val="decimal"/>
-      <w:lvlText w:val="%4."/>
-      <w:lvlJc w:val="left"/>
-      <w:pPr>
-        <w:ind w:left="3600" w:hanging="360"/>
-      </w:pPr>
-    </w:lvl>
-    <w:lvl w:ilvl="4" w:tplc="04090019" w:tentative="1">
-      <w:start w:val="1"/>
-      <w:numFmt w:val="lowerLetter"/>
-      <w:lvlText w:val="%5."/>
-      <w:lvlJc w:val="left"/>
-      <w:pPr>
-        <w:ind w:left="4320" w:hanging="360"/>
-      </w:pPr>
-    </w:lvl>
-    <w:lvl w:ilvl="5" w:tplc="0409001B" w:tentative="1">
-      <w:start w:val="1"/>
-      <w:numFmt w:val="lowerRoman"/>
-      <w:lvlText w:val="%6."/>
-      <w:lvlJc w:val="right"/>
-      <w:pPr>
-        <w:ind w:left="5040" w:hanging="180"/>
-      </w:pPr>
-    </w:lvl>
-    <w:lvl w:ilvl="6" w:tplc="0409000F" w:tentative="1">
-      <w:start w:val="1"/>
-      <w:numFmt w:val="decimal"/>
-      <w:lvlText w:val="%7."/>
-      <w:lvlJc w:val="left"/>
-      <w:pPr>
-        <w:ind w:left="5760" w:hanging="360"/>
-      </w:pPr>
-    </w:lvl>
-    <w:lvl w:ilvl="7" w:tplc="04090019" w:tentative="1">
-      <w:start w:val="1"/>
-      <w:numFmt w:val="lowerLetter"/>
-      <w:lvlText w:val="%8."/>
-      <w:lvlJc w:val="left"/>
-      <w:pPr>
-        <w:ind w:left="6480" w:hanging="360"/>
-      </w:pPr>
-    </w:lvl>
-    <w:lvl w:ilvl="8" w:tplc="0409001B" w:tentative="1">
-      <w:start w:val="1"/>
-      <w:numFmt w:val="lowerRoman"/>
-      <w:lvlText w:val="%9."/>
-      <w:lvlJc w:val="right"/>
-      <w:pPr>
-        <w:ind w:left="7200" w:hanging="180"/>
-      </w:pPr>
-    </w:lvl>
-  </w:abstractNum>
-  <w:abstractNum w:abstractNumId="3">
     <w:nsid w:val="0C63720C"/>
     <w:multiLevelType w:val="hybridMultilevel"/>
     <w:tmpl w:val="36B06484"/>
@@ -5078,187 +4974,7 @@
       </w:pPr>
     </w:lvl>
   </w:abstractNum>
-  <w:abstractNum w:abstractNumId="4">
-    <w:nsid w:val="0C9727CC"/>
-    <w:multiLevelType w:val="multilevel"/>
-    <w:tmpl w:val="F3A0CD82"/>
-    <w:lvl w:ilvl="0">
-      <w:start w:val="1"/>
-      <w:numFmt w:val="decimal"/>
-      <w:lvlText w:val="%1"/>
-      <w:lvlJc w:val="left"/>
-      <w:pPr>
-        <w:ind w:left="0" w:firstLine="432"/>
-      </w:pPr>
-    </w:lvl>
-    <w:lvl w:ilvl="1">
-      <w:start w:val="1"/>
-      <w:numFmt w:val="decimal"/>
-      <w:lvlText w:val="%1.%2"/>
-      <w:lvlJc w:val="left"/>
-      <w:pPr>
-        <w:ind w:left="144" w:firstLine="576"/>
-      </w:pPr>
-    </w:lvl>
-    <w:lvl w:ilvl="2">
-      <w:start w:val="1"/>
-      <w:numFmt w:val="decimal"/>
-      <w:lvlText w:val="%1.%2.%3"/>
-      <w:lvlJc w:val="left"/>
-      <w:pPr>
-        <w:ind w:left="288" w:firstLine="720"/>
-      </w:pPr>
-    </w:lvl>
-    <w:lvl w:ilvl="3">
-      <w:start w:val="1"/>
-      <w:numFmt w:val="decimal"/>
-      <w:lvlText w:val="%1.%2.%3.%4"/>
-      <w:lvlJc w:val="left"/>
-      <w:pPr>
-        <w:ind w:left="432" w:firstLine="864"/>
-      </w:pPr>
-    </w:lvl>
-    <w:lvl w:ilvl="4">
-      <w:start w:val="1"/>
-      <w:numFmt w:val="decimal"/>
-      <w:lvlText w:val="%1.%2.%3.%4.%5"/>
-      <w:lvlJc w:val="left"/>
-      <w:pPr>
-        <w:ind w:left="576" w:firstLine="1008"/>
-      </w:pPr>
-    </w:lvl>
-    <w:lvl w:ilvl="5">
-      <w:start w:val="1"/>
-      <w:numFmt w:val="decimal"/>
-      <w:lvlText w:val="%1.%2.%3.%4.%5.%6"/>
-      <w:lvlJc w:val="left"/>
-      <w:pPr>
-        <w:ind w:left="720" w:firstLine="1152"/>
-      </w:pPr>
-    </w:lvl>
-    <w:lvl w:ilvl="6">
-      <w:start w:val="1"/>
-      <w:numFmt w:val="decimal"/>
-      <w:lvlText w:val="%1.%2.%3.%4.%5.%6.%7"/>
-      <w:lvlJc w:val="left"/>
-      <w:pPr>
-        <w:ind w:left="864" w:firstLine="1296"/>
-      </w:pPr>
-    </w:lvl>
-    <w:lvl w:ilvl="7">
-      <w:start w:val="1"/>
-      <w:numFmt w:val="decimal"/>
-      <w:lvlText w:val="%1.%2.%3.%4.%5.%6.%7.%8"/>
-      <w:lvlJc w:val="left"/>
-      <w:pPr>
-        <w:ind w:left="1008" w:firstLine="1440"/>
-      </w:pPr>
-    </w:lvl>
-    <w:lvl w:ilvl="8">
-      <w:start w:val="1"/>
-      <w:numFmt w:val="decimal"/>
-      <w:lvlText w:val="%1.%2.%3.%4.%5.%6.%7.%8.%9"/>
-      <w:lvlJc w:val="left"/>
-      <w:pPr>
-        <w:ind w:left="1152" w:firstLine="1584"/>
-      </w:pPr>
-    </w:lvl>
-  </w:abstractNum>
-  <w:abstractNum w:abstractNumId="5">
-    <w:nsid w:val="0CB05BB8"/>
-    <w:multiLevelType w:val="hybridMultilevel"/>
-    <w:tmpl w:val="7CCE76F0"/>
-    <w:lvl w:ilvl="0" w:tplc="B9768808">
-      <w:start w:val="1"/>
-      <w:numFmt w:val="lowerLetter"/>
-      <w:lvlText w:val="%1."/>
-      <w:lvlJc w:val="left"/>
-      <w:pPr>
-        <w:ind w:left="1080" w:hanging="360"/>
-      </w:pPr>
-      <w:rPr>
-        <w:rFonts w:ascii="Cambria" w:hAnsi="Cambria" w:hint="default"/>
-        <w:b/>
-        <w:i w:val="0"/>
-        <w:caps w:val="0"/>
-        <w:color w:val="2E74B5" w:themeColor="accent1" w:themeShade="BF"/>
-        <w:sz w:val="26"/>
-      </w:rPr>
-    </w:lvl>
-    <w:lvl w:ilvl="1" w:tplc="04090019" w:tentative="1">
-      <w:start w:val="1"/>
-      <w:numFmt w:val="lowerLetter"/>
-      <w:lvlText w:val="%2."/>
-      <w:lvlJc w:val="left"/>
-      <w:pPr>
-        <w:ind w:left="1440" w:hanging="360"/>
-      </w:pPr>
-    </w:lvl>
-    <w:lvl w:ilvl="2" w:tplc="0409001B" w:tentative="1">
-      <w:start w:val="1"/>
-      <w:numFmt w:val="lowerRoman"/>
-      <w:lvlText w:val="%3."/>
-      <w:lvlJc w:val="right"/>
-      <w:pPr>
-        <w:ind w:left="2160" w:hanging="180"/>
-      </w:pPr>
-    </w:lvl>
-    <w:lvl w:ilvl="3" w:tplc="0409000F" w:tentative="1">
-      <w:start w:val="1"/>
-      <w:numFmt w:val="decimal"/>
-      <w:lvlText w:val="%4."/>
-      <w:lvlJc w:val="left"/>
-      <w:pPr>
-        <w:ind w:left="2880" w:hanging="360"/>
-      </w:pPr>
-    </w:lvl>
-    <w:lvl w:ilvl="4" w:tplc="04090019" w:tentative="1">
-      <w:start w:val="1"/>
-      <w:numFmt w:val="lowerLetter"/>
-      <w:lvlText w:val="%5."/>
-      <w:lvlJc w:val="left"/>
-      <w:pPr>
-        <w:ind w:left="3600" w:hanging="360"/>
-      </w:pPr>
-    </w:lvl>
-    <w:lvl w:ilvl="5" w:tplc="0409001B" w:tentative="1">
-      <w:start w:val="1"/>
-      <w:numFmt w:val="lowerRoman"/>
-      <w:lvlText w:val="%6."/>
-      <w:lvlJc w:val="right"/>
-      <w:pPr>
-        <w:ind w:left="4320" w:hanging="180"/>
-      </w:pPr>
-    </w:lvl>
-    <w:lvl w:ilvl="6" w:tplc="0409000F" w:tentative="1">
-      <w:start w:val="1"/>
-      <w:numFmt w:val="decimal"/>
-      <w:lvlText w:val="%7."/>
-      <w:lvlJc w:val="left"/>
-      <w:pPr>
-        <w:ind w:left="5040" w:hanging="360"/>
-      </w:pPr>
-    </w:lvl>
-    <w:lvl w:ilvl="7" w:tplc="04090019" w:tentative="1">
-      <w:start w:val="1"/>
-      <w:numFmt w:val="lowerLetter"/>
-      <w:lvlText w:val="%8."/>
-      <w:lvlJc w:val="left"/>
-      <w:pPr>
-        <w:ind w:left="5760" w:hanging="360"/>
-      </w:pPr>
-    </w:lvl>
-    <w:lvl w:ilvl="8" w:tplc="0409001B" w:tentative="1">
-      <w:start w:val="1"/>
-      <w:numFmt w:val="lowerRoman"/>
-      <w:lvlText w:val="%9."/>
-      <w:lvlJc w:val="right"/>
-      <w:pPr>
-        <w:ind w:left="6480" w:hanging="180"/>
-      </w:pPr>
-    </w:lvl>
-  </w:abstractNum>
-  <w:abstractNum w:abstractNumId="6">
+  <w:abstractNum w:abstractNumId="2">
     <w:nsid w:val="105B31E7"/>
     <w:multiLevelType w:val="hybridMultilevel"/>
     <w:tmpl w:val="0420A074"/>
@@ -5347,190 +5063,7 @@
       </w:pPr>
     </w:lvl>
   </w:abstractNum>
-  <w:abstractNum w:abstractNumId="7">
-    <w:nsid w:val="11CA1E0E"/>
-    <w:multiLevelType w:val="multilevel"/>
-    <w:tmpl w:val="DDA82D78"/>
-    <w:lvl w:ilvl="0">
-      <w:start w:val="1"/>
-      <w:numFmt w:val="lowerLetter"/>
-      <w:lvlText w:val="%1."/>
-      <w:lvlJc w:val="left"/>
-      <w:pPr>
-        <w:ind w:left="1080" w:hanging="360"/>
-      </w:pPr>
-      <w:rPr>
-        <w:rFonts w:ascii="Cambria" w:hAnsi="Cambria" w:hint="default"/>
-        <w:b/>
-        <w:i w:val="0"/>
-        <w:caps w:val="0"/>
-        <w:color w:val="2E74B5" w:themeColor="accent1" w:themeShade="BF"/>
-        <w:sz w:val="28"/>
-      </w:rPr>
-    </w:lvl>
-    <w:lvl w:ilvl="1">
-      <w:start w:val="1"/>
-      <w:numFmt w:val="lowerLetter"/>
-      <w:lvlText w:val="%2."/>
-      <w:lvlJc w:val="left"/>
-      <w:pPr>
-        <w:ind w:left="1440" w:hanging="360"/>
-      </w:pPr>
-    </w:lvl>
-    <w:lvl w:ilvl="2">
-      <w:start w:val="1"/>
-      <w:numFmt w:val="lowerRoman"/>
-      <w:lvlText w:val="%3."/>
-      <w:lvlJc w:val="right"/>
-      <w:pPr>
-        <w:ind w:left="2160" w:hanging="180"/>
-      </w:pPr>
-    </w:lvl>
-    <w:lvl w:ilvl="3">
-      <w:start w:val="1"/>
-      <w:numFmt w:val="decimal"/>
-      <w:lvlText w:val="%4."/>
-      <w:lvlJc w:val="left"/>
-      <w:pPr>
-        <w:ind w:left="2880" w:hanging="360"/>
-      </w:pPr>
-    </w:lvl>
-    <w:lvl w:ilvl="4">
-      <w:start w:val="1"/>
-      <w:numFmt w:val="lowerLetter"/>
-      <w:lvlText w:val="%5."/>
-      <w:lvlJc w:val="left"/>
-      <w:pPr>
-        <w:ind w:left="3600" w:hanging="360"/>
-      </w:pPr>
-    </w:lvl>
-    <w:lvl w:ilvl="5">
-      <w:start w:val="1"/>
-      <w:numFmt w:val="lowerRoman"/>
-      <w:lvlText w:val="%6."/>
-      <w:lvlJc w:val="right"/>
-      <w:pPr>
-        <w:ind w:left="4320" w:hanging="180"/>
-      </w:pPr>
-    </w:lvl>
-    <w:lvl w:ilvl="6">
-      <w:start w:val="1"/>
-      <w:numFmt w:val="decimal"/>
-      <w:lvlText w:val="%7."/>
-      <w:lvlJc w:val="left"/>
-      <w:pPr>
-        <w:ind w:left="5040" w:hanging="360"/>
-      </w:pPr>
-    </w:lvl>
-    <w:lvl w:ilvl="7">
-      <w:start w:val="1"/>
-      <w:numFmt w:val="lowerLetter"/>
-      <w:lvlText w:val="%8."/>
-      <w:lvlJc w:val="left"/>
-      <w:pPr>
-        <w:ind w:left="5760" w:hanging="360"/>
-      </w:pPr>
-    </w:lvl>
-    <w:lvl w:ilvl="8">
-      <w:start w:val="1"/>
-      <w:numFmt w:val="lowerRoman"/>
-      <w:lvlText w:val="%9."/>
-      <w:lvlJc w:val="right"/>
-      <w:pPr>
-        <w:ind w:left="6480" w:hanging="180"/>
-      </w:pPr>
-    </w:lvl>
-  </w:abstractNum>
-  <w:abstractNum w:abstractNumId="8">
-    <w:nsid w:val="135F4711"/>
-    <w:multiLevelType w:val="hybridMultilevel"/>
-    <w:tmpl w:val="53568610"/>
-    <w:lvl w:ilvl="0" w:tplc="6E5C53C6">
-      <w:start w:val="1"/>
-      <w:numFmt w:val="lowerRoman"/>
-      <w:lvlText w:val="%1."/>
-      <w:lvlJc w:val="left"/>
-      <w:pPr>
-        <w:ind w:left="1440" w:hanging="720"/>
-      </w:pPr>
-      <w:rPr>
-        <w:rFonts w:hint="default"/>
-      </w:rPr>
-    </w:lvl>
-    <w:lvl w:ilvl="1" w:tplc="04090019" w:tentative="1">
-      <w:start w:val="1"/>
-      <w:numFmt w:val="lowerLetter"/>
-      <w:lvlText w:val="%2."/>
-      <w:lvlJc w:val="left"/>
-      <w:pPr>
-        <w:ind w:left="1800" w:hanging="360"/>
-      </w:pPr>
-    </w:lvl>
-    <w:lvl w:ilvl="2" w:tplc="0409001B" w:tentative="1">
-      <w:start w:val="1"/>
-      <w:numFmt w:val="lowerRoman"/>
-      <w:lvlText w:val="%3."/>
-      <w:lvlJc w:val="right"/>
-      <w:pPr>
-        <w:ind w:left="2520" w:hanging="180"/>
-      </w:pPr>
-    </w:lvl>
-    <w:lvl w:ilvl="3" w:tplc="0409000F" w:tentative="1">
-      <w:start w:val="1"/>
-      <w:numFmt w:val="decimal"/>
-      <w:lvlText w:val="%4."/>
-      <w:lvlJc w:val="left"/>
-      <w:pPr>
-        <w:ind w:left="3240" w:hanging="360"/>
-      </w:pPr>
-    </w:lvl>
-    <w:lvl w:ilvl="4" w:tplc="04090019" w:tentative="1">
-      <w:start w:val="1"/>
-      <w:numFmt w:val="lowerLetter"/>
-      <w:lvlText w:val="%5."/>
-      <w:lvlJc w:val="left"/>
-      <w:pPr>
-        <w:ind w:left="3960" w:hanging="360"/>
-      </w:pPr>
-    </w:lvl>
-    <w:lvl w:ilvl="5" w:tplc="0409001B" w:tentative="1">
-      <w:start w:val="1"/>
-      <w:numFmt w:val="lowerRoman"/>
-      <w:lvlText w:val="%6."/>
-      <w:lvlJc w:val="right"/>
-      <w:pPr>
-        <w:ind w:left="4680" w:hanging="180"/>
-      </w:pPr>
-    </w:lvl>
-    <w:lvl w:ilvl="6" w:tplc="0409000F" w:tentative="1">
-      <w:start w:val="1"/>
-      <w:numFmt w:val="decimal"/>
-      <w:lvlText w:val="%7."/>
-      <w:lvlJc w:val="left"/>
-      <w:pPr>
-        <w:ind w:left="5400" w:hanging="360"/>
-      </w:pPr>
-    </w:lvl>
-    <w:lvl w:ilvl="7" w:tplc="04090019" w:tentative="1">
-      <w:start w:val="1"/>
-      <w:numFmt w:val="lowerLetter"/>
-      <w:lvlText w:val="%8."/>
-      <w:lvlJc w:val="left"/>
-      <w:pPr>
-        <w:ind w:left="6120" w:hanging="360"/>
-      </w:pPr>
-    </w:lvl>
-    <w:lvl w:ilvl="8" w:tplc="0409001B" w:tentative="1">
-      <w:start w:val="1"/>
-      <w:numFmt w:val="lowerRoman"/>
-      <w:lvlText w:val="%9."/>
-      <w:lvlJc w:val="right"/>
-      <w:pPr>
-        <w:ind w:left="6840" w:hanging="180"/>
-      </w:pPr>
-    </w:lvl>
-  </w:abstractNum>
-  <w:abstractNum w:abstractNumId="9">
+  <w:abstractNum w:abstractNumId="3">
     <w:nsid w:val="153558FC"/>
     <w:multiLevelType w:val="hybridMultilevel"/>
     <w:tmpl w:val="055273AE"/>
@@ -5619,120 +5152,7 @@
       </w:pPr>
     </w:lvl>
   </w:abstractNum>
-  <w:abstractNum w:abstractNumId="10">
-    <w:nsid w:val="16585EFF"/>
-    <w:multiLevelType w:val="multilevel"/>
-    <w:tmpl w:val="54D4C33C"/>
-    <w:lvl w:ilvl="0">
-      <w:start w:val="1"/>
-      <w:numFmt w:val="decimal"/>
-      <w:lvlText w:val="%1."/>
-      <w:lvlJc w:val="left"/>
-      <w:pPr>
-        <w:ind w:left="420" w:hanging="420"/>
-      </w:pPr>
-      <w:rPr>
-        <w:rFonts w:hint="default"/>
-      </w:rPr>
-    </w:lvl>
-    <w:lvl w:ilvl="1">
-      <w:start w:val="1"/>
-      <w:numFmt w:val="decimal"/>
-      <w:lvlText w:val="%2"/>
-      <w:lvlJc w:val="left"/>
-      <w:pPr>
-        <w:ind w:left="1080" w:hanging="720"/>
-      </w:pPr>
-      <w:rPr>
-        <w:rFonts w:hint="default"/>
-      </w:rPr>
-    </w:lvl>
-    <w:lvl w:ilvl="2">
-      <w:start w:val="1"/>
-      <w:numFmt w:val="decimal"/>
-      <w:lvlText w:val="%1.%2.%3."/>
-      <w:lvlJc w:val="left"/>
-      <w:pPr>
-        <w:ind w:left="1440" w:hanging="720"/>
-      </w:pPr>
-      <w:rPr>
-        <w:rFonts w:hint="default"/>
-      </w:rPr>
-    </w:lvl>
-    <w:lvl w:ilvl="3">
-      <w:start w:val="1"/>
-      <w:numFmt w:val="decimal"/>
-      <w:lvlText w:val="%1.%2.%3.%4."/>
-      <w:lvlJc w:val="left"/>
-      <w:pPr>
-        <w:ind w:left="2160" w:hanging="1080"/>
-      </w:pPr>
-      <w:rPr>
-        <w:rFonts w:hint="default"/>
-      </w:rPr>
-    </w:lvl>
-    <w:lvl w:ilvl="4">
-      <w:start w:val="1"/>
-      <w:numFmt w:val="decimal"/>
-      <w:lvlText w:val="%1.%2.%3.%4.%5."/>
-      <w:lvlJc w:val="left"/>
-      <w:pPr>
-        <w:ind w:left="2520" w:hanging="1080"/>
-      </w:pPr>
-      <w:rPr>
-        <w:rFonts w:hint="default"/>
-      </w:rPr>
-    </w:lvl>
-    <w:lvl w:ilvl="5">
-      <w:start w:val="1"/>
-      <w:numFmt w:val="decimal"/>
-      <w:lvlText w:val="%1.%2.%3.%4.%5.%6."/>
-      <w:lvlJc w:val="left"/>
-      <w:pPr>
-        <w:ind w:left="3240" w:hanging="1440"/>
-      </w:pPr>
-      <w:rPr>
-        <w:rFonts w:hint="default"/>
-      </w:rPr>
-    </w:lvl>
-    <w:lvl w:ilvl="6">
-      <w:start w:val="1"/>
-      <w:numFmt w:val="decimal"/>
-      <w:lvlText w:val="%1.%2.%3.%4.%5.%6.%7."/>
-      <w:lvlJc w:val="left"/>
-      <w:pPr>
-        <w:ind w:left="3600" w:hanging="1440"/>
-      </w:pPr>
-      <w:rPr>
-        <w:rFonts w:hint="default"/>
-      </w:rPr>
-    </w:lvl>
-    <w:lvl w:ilvl="7">
-      <w:start w:val="1"/>
-      <w:numFmt w:val="decimal"/>
-      <w:lvlText w:val="%1.%2.%3.%4.%5.%6.%7.%8."/>
-      <w:lvlJc w:val="left"/>
-      <w:pPr>
-        <w:ind w:left="4320" w:hanging="1800"/>
-      </w:pPr>
-      <w:rPr>
-        <w:rFonts w:hint="default"/>
-      </w:rPr>
-    </w:lvl>
-    <w:lvl w:ilvl="8">
-      <w:start w:val="1"/>
-      <w:numFmt w:val="decimal"/>
-      <w:lvlText w:val="%1.%2.%3.%4.%5.%6.%7.%8.%9."/>
-      <w:lvlJc w:val="left"/>
-      <w:pPr>
-        <w:ind w:left="4680" w:hanging="1800"/>
-      </w:pPr>
-      <w:rPr>
-        <w:rFonts w:hint="default"/>
-      </w:rPr>
-    </w:lvl>
-  </w:abstractNum>
-  <w:abstractNum w:abstractNumId="11">
+  <w:abstractNum w:abstractNumId="4">
     <w:nsid w:val="1C00586A"/>
     <w:multiLevelType w:val="hybridMultilevel"/>
     <w:tmpl w:val="7C9C0F02"/>
@@ -5821,96 +5241,7 @@
       </w:pPr>
     </w:lvl>
   </w:abstractNum>
-  <w:abstractNum w:abstractNumId="12">
-    <w:nsid w:val="20B3276D"/>
-    <w:multiLevelType w:val="hybridMultilevel"/>
-    <w:tmpl w:val="FF609E36"/>
-    <w:lvl w:ilvl="0" w:tplc="D80600FC">
-      <w:start w:val="1"/>
-      <w:numFmt w:val="upperRoman"/>
-      <w:lvlText w:val="%1."/>
-      <w:lvlJc w:val="left"/>
-      <w:pPr>
-        <w:ind w:left="1440" w:hanging="720"/>
-      </w:pPr>
-      <w:rPr>
-        <w:rFonts w:hint="default"/>
-      </w:rPr>
-    </w:lvl>
-    <w:lvl w:ilvl="1" w:tplc="04090019" w:tentative="1">
-      <w:start w:val="1"/>
-      <w:numFmt w:val="lowerLetter"/>
-      <w:lvlText w:val="%2."/>
-      <w:lvlJc w:val="left"/>
-      <w:pPr>
-        <w:ind w:left="1800" w:hanging="360"/>
-      </w:pPr>
-    </w:lvl>
-    <w:lvl w:ilvl="2" w:tplc="0409001B" w:tentative="1">
-      <w:start w:val="1"/>
-      <w:numFmt w:val="lowerRoman"/>
-      <w:lvlText w:val="%3."/>
-      <w:lvlJc w:val="right"/>
-      <w:pPr>
-        <w:ind w:left="2520" w:hanging="180"/>
-      </w:pPr>
-    </w:lvl>
-    <w:lvl w:ilvl="3" w:tplc="0409000F" w:tentative="1">
-      <w:start w:val="1"/>
-      <w:numFmt w:val="decimal"/>
-      <w:lvlText w:val="%4."/>
-      <w:lvlJc w:val="left"/>
-      <w:pPr>
-        <w:ind w:left="3240" w:hanging="360"/>
-      </w:pPr>
-    </w:lvl>
-    <w:lvl w:ilvl="4" w:tplc="04090019" w:tentative="1">
-      <w:start w:val="1"/>
-      <w:numFmt w:val="lowerLetter"/>
-      <w:lvlText w:val="%5."/>
-      <w:lvlJc w:val="left"/>
-      <w:pPr>
-        <w:ind w:left="3960" w:hanging="360"/>
-      </w:pPr>
-    </w:lvl>
-    <w:lvl w:ilvl="5" w:tplc="0409001B" w:tentative="1">
-      <w:start w:val="1"/>
-      <w:numFmt w:val="lowerRoman"/>
-      <w:lvlText w:val="%6."/>
-      <w:lvlJc w:val="right"/>
-      <w:pPr>
-        <w:ind w:left="4680" w:hanging="180"/>
-      </w:pPr>
-    </w:lvl>
-    <w:lvl w:ilvl="6" w:tplc="0409000F" w:tentative="1">
-      <w:start w:val="1"/>
-      <w:numFmt w:val="decimal"/>
-      <w:lvlText w:val="%7."/>
-      <w:lvlJc w:val="left"/>
-      <w:pPr>
-        <w:ind w:left="5400" w:hanging="360"/>
-      </w:pPr>
-    </w:lvl>
-    <w:lvl w:ilvl="7" w:tplc="04090019" w:tentative="1">
-      <w:start w:val="1"/>
-      <w:numFmt w:val="lowerLetter"/>
-      <w:lvlText w:val="%8."/>
-      <w:lvlJc w:val="left"/>
-      <w:pPr>
-        <w:ind w:left="6120" w:hanging="360"/>
-      </w:pPr>
-    </w:lvl>
-    <w:lvl w:ilvl="8" w:tplc="0409001B" w:tentative="1">
-      <w:start w:val="1"/>
-      <w:numFmt w:val="lowerRoman"/>
-      <w:lvlText w:val="%9."/>
-      <w:lvlJc w:val="right"/>
-      <w:pPr>
-        <w:ind w:left="6840" w:hanging="180"/>
-      </w:pPr>
-    </w:lvl>
-  </w:abstractNum>
-  <w:abstractNum w:abstractNumId="13">
+  <w:abstractNum w:abstractNumId="5">
     <w:nsid w:val="23A82251"/>
     <w:multiLevelType w:val="multilevel"/>
     <w:tmpl w:val="559248FC"/>
@@ -6024,7 +5355,7 @@
       </w:rPr>
     </w:lvl>
   </w:abstractNum>
-  <w:abstractNum w:abstractNumId="14">
+  <w:abstractNum w:abstractNumId="6">
     <w:nsid w:val="23CE424E"/>
     <w:multiLevelType w:val="hybridMultilevel"/>
     <w:tmpl w:val="05584358"/>
@@ -6113,452 +5444,7 @@
       </w:pPr>
     </w:lvl>
   </w:abstractNum>
-  <w:abstractNum w:abstractNumId="15">
-    <w:nsid w:val="25253213"/>
-    <w:multiLevelType w:val="hybridMultilevel"/>
-    <w:tmpl w:val="E81657FC"/>
-    <w:lvl w:ilvl="0" w:tplc="E724DBA6">
-      <w:start w:val="1"/>
-      <w:numFmt w:val="lowerLetter"/>
-      <w:lvlText w:val="%1."/>
-      <w:lvlJc w:val="left"/>
-      <w:pPr>
-        <w:ind w:left="720" w:hanging="360"/>
-      </w:pPr>
-      <w:rPr>
-        <w:rFonts w:hint="default"/>
-      </w:rPr>
-    </w:lvl>
-    <w:lvl w:ilvl="1" w:tplc="04090019" w:tentative="1">
-      <w:start w:val="1"/>
-      <w:numFmt w:val="lowerLetter"/>
-      <w:lvlText w:val="%2."/>
-      <w:lvlJc w:val="left"/>
-      <w:pPr>
-        <w:ind w:left="1440" w:hanging="360"/>
-      </w:pPr>
-    </w:lvl>
-    <w:lvl w:ilvl="2" w:tplc="0409001B" w:tentative="1">
-      <w:start w:val="1"/>
-      <w:numFmt w:val="lowerRoman"/>
-      <w:lvlText w:val="%3."/>
-      <w:lvlJc w:val="right"/>
-      <w:pPr>
-        <w:ind w:left="2160" w:hanging="180"/>
-      </w:pPr>
-    </w:lvl>
-    <w:lvl w:ilvl="3" w:tplc="0409000F" w:tentative="1">
-      <w:start w:val="1"/>
-      <w:numFmt w:val="decimal"/>
-      <w:lvlText w:val="%4."/>
-      <w:lvlJc w:val="left"/>
-      <w:pPr>
-        <w:ind w:left="2880" w:hanging="360"/>
-      </w:pPr>
-    </w:lvl>
-    <w:lvl w:ilvl="4" w:tplc="04090019" w:tentative="1">
-      <w:start w:val="1"/>
-      <w:numFmt w:val="lowerLetter"/>
-      <w:lvlText w:val="%5."/>
-      <w:lvlJc w:val="left"/>
-      <w:pPr>
-        <w:ind w:left="3600" w:hanging="360"/>
-      </w:pPr>
-    </w:lvl>
-    <w:lvl w:ilvl="5" w:tplc="0409001B" w:tentative="1">
-      <w:start w:val="1"/>
-      <w:numFmt w:val="lowerRoman"/>
-      <w:lvlText w:val="%6."/>
-      <w:lvlJc w:val="right"/>
-      <w:pPr>
-        <w:ind w:left="4320" w:hanging="180"/>
-      </w:pPr>
-    </w:lvl>
-    <w:lvl w:ilvl="6" w:tplc="0409000F" w:tentative="1">
-      <w:start w:val="1"/>
-      <w:numFmt w:val="decimal"/>
-      <w:lvlText w:val="%7."/>
-      <w:lvlJc w:val="left"/>
-      <w:pPr>
-        <w:ind w:left="5040" w:hanging="360"/>
-      </w:pPr>
-    </w:lvl>
-    <w:lvl w:ilvl="7" w:tplc="04090019" w:tentative="1">
-      <w:start w:val="1"/>
-      <w:numFmt w:val="lowerLetter"/>
-      <w:lvlText w:val="%8."/>
-      <w:lvlJc w:val="left"/>
-      <w:pPr>
-        <w:ind w:left="5760" w:hanging="360"/>
-      </w:pPr>
-    </w:lvl>
-    <w:lvl w:ilvl="8" w:tplc="0409001B" w:tentative="1">
-      <w:start w:val="1"/>
-      <w:numFmt w:val="lowerRoman"/>
-      <w:lvlText w:val="%9."/>
-      <w:lvlJc w:val="right"/>
-      <w:pPr>
-        <w:ind w:left="6480" w:hanging="180"/>
-      </w:pPr>
-    </w:lvl>
-  </w:abstractNum>
-  <w:abstractNum w:abstractNumId="16">
-    <w:nsid w:val="2CF26B99"/>
-    <w:multiLevelType w:val="hybridMultilevel"/>
-    <w:tmpl w:val="FEEA1C66"/>
-    <w:lvl w:ilvl="0" w:tplc="23863008">
-      <w:start w:val="1"/>
-      <w:numFmt w:val="lowerRoman"/>
-      <w:lvlText w:val="%1."/>
-      <w:lvlJc w:val="left"/>
-      <w:pPr>
-        <w:ind w:left="1440" w:hanging="720"/>
-      </w:pPr>
-      <w:rPr>
-        <w:rFonts w:hint="default"/>
-      </w:rPr>
-    </w:lvl>
-    <w:lvl w:ilvl="1" w:tplc="04090019" w:tentative="1">
-      <w:start w:val="1"/>
-      <w:numFmt w:val="lowerLetter"/>
-      <w:lvlText w:val="%2."/>
-      <w:lvlJc w:val="left"/>
-      <w:pPr>
-        <w:ind w:left="1800" w:hanging="360"/>
-      </w:pPr>
-    </w:lvl>
-    <w:lvl w:ilvl="2" w:tplc="0409001B" w:tentative="1">
-      <w:start w:val="1"/>
-      <w:numFmt w:val="lowerRoman"/>
-      <w:lvlText w:val="%3."/>
-      <w:lvlJc w:val="right"/>
-      <w:pPr>
-        <w:ind w:left="2520" w:hanging="180"/>
-      </w:pPr>
-    </w:lvl>
-    <w:lvl w:ilvl="3" w:tplc="0409000F" w:tentative="1">
-      <w:start w:val="1"/>
-      <w:numFmt w:val="decimal"/>
-      <w:lvlText w:val="%4."/>
-      <w:lvlJc w:val="left"/>
-      <w:pPr>
-        <w:ind w:left="3240" w:hanging="360"/>
-      </w:pPr>
-    </w:lvl>
-    <w:lvl w:ilvl="4" w:tplc="04090019" w:tentative="1">
-      <w:start w:val="1"/>
-      <w:numFmt w:val="lowerLetter"/>
-      <w:lvlText w:val="%5."/>
-      <w:lvlJc w:val="left"/>
-      <w:pPr>
-        <w:ind w:left="3960" w:hanging="360"/>
-      </w:pPr>
-    </w:lvl>
-    <w:lvl w:ilvl="5" w:tplc="0409001B" w:tentative="1">
-      <w:start w:val="1"/>
-      <w:numFmt w:val="lowerRoman"/>
-      <w:lvlText w:val="%6."/>
-      <w:lvlJc w:val="right"/>
-      <w:pPr>
-        <w:ind w:left="4680" w:hanging="180"/>
-      </w:pPr>
-    </w:lvl>
-    <w:lvl w:ilvl="6" w:tplc="0409000F" w:tentative="1">
-      <w:start w:val="1"/>
-      <w:numFmt w:val="decimal"/>
-      <w:lvlText w:val="%7."/>
-      <w:lvlJc w:val="left"/>
-      <w:pPr>
-        <w:ind w:left="5400" w:hanging="360"/>
-      </w:pPr>
-    </w:lvl>
-    <w:lvl w:ilvl="7" w:tplc="04090019" w:tentative="1">
-      <w:start w:val="1"/>
-      <w:numFmt w:val="lowerLetter"/>
-      <w:lvlText w:val="%8."/>
-      <w:lvlJc w:val="left"/>
-      <w:pPr>
-        <w:ind w:left="6120" w:hanging="360"/>
-      </w:pPr>
-    </w:lvl>
-    <w:lvl w:ilvl="8" w:tplc="0409001B" w:tentative="1">
-      <w:start w:val="1"/>
-      <w:numFmt w:val="lowerRoman"/>
-      <w:lvlText w:val="%9."/>
-      <w:lvlJc w:val="right"/>
-      <w:pPr>
-        <w:ind w:left="6840" w:hanging="180"/>
-      </w:pPr>
-    </w:lvl>
-  </w:abstractNum>
-  <w:abstractNum w:abstractNumId="17">
-    <w:nsid w:val="2D5F45D7"/>
-    <w:multiLevelType w:val="hybridMultilevel"/>
-    <w:tmpl w:val="E202162E"/>
-    <w:lvl w:ilvl="0" w:tplc="2196B8B8">
-      <w:start w:val="1"/>
-      <w:numFmt w:val="lowerLetter"/>
-      <w:lvlText w:val="%1."/>
-      <w:lvlJc w:val="left"/>
-      <w:pPr>
-        <w:ind w:left="1080" w:hanging="360"/>
-      </w:pPr>
-      <w:rPr>
-        <w:rFonts w:hint="default"/>
-      </w:rPr>
-    </w:lvl>
-    <w:lvl w:ilvl="1" w:tplc="04090019" w:tentative="1">
-      <w:start w:val="1"/>
-      <w:numFmt w:val="lowerLetter"/>
-      <w:lvlText w:val="%2."/>
-      <w:lvlJc w:val="left"/>
-      <w:pPr>
-        <w:ind w:left="1800" w:hanging="360"/>
-      </w:pPr>
-    </w:lvl>
-    <w:lvl w:ilvl="2" w:tplc="0409001B" w:tentative="1">
-      <w:start w:val="1"/>
-      <w:numFmt w:val="lowerRoman"/>
-      <w:lvlText w:val="%3."/>
-      <w:lvlJc w:val="right"/>
-      <w:pPr>
-        <w:ind w:left="2520" w:hanging="180"/>
-      </w:pPr>
-    </w:lvl>
-    <w:lvl w:ilvl="3" w:tplc="0409000F" w:tentative="1">
-      <w:start w:val="1"/>
-      <w:numFmt w:val="decimal"/>
-      <w:lvlText w:val="%4."/>
-      <w:lvlJc w:val="left"/>
-      <w:pPr>
-        <w:ind w:left="3240" w:hanging="360"/>
-      </w:pPr>
-    </w:lvl>
-    <w:lvl w:ilvl="4" w:tplc="04090019" w:tentative="1">
-      <w:start w:val="1"/>
-      <w:numFmt w:val="lowerLetter"/>
-      <w:lvlText w:val="%5."/>
-      <w:lvlJc w:val="left"/>
-      <w:pPr>
-        <w:ind w:left="3960" w:hanging="360"/>
-      </w:pPr>
-    </w:lvl>
-    <w:lvl w:ilvl="5" w:tplc="0409001B" w:tentative="1">
-      <w:start w:val="1"/>
-      <w:numFmt w:val="lowerRoman"/>
-      <w:lvlText w:val="%6."/>
-      <w:lvlJc w:val="right"/>
-      <w:pPr>
-        <w:ind w:left="4680" w:hanging="180"/>
-      </w:pPr>
-    </w:lvl>
-    <w:lvl w:ilvl="6" w:tplc="0409000F" w:tentative="1">
-      <w:start w:val="1"/>
-      <w:numFmt w:val="decimal"/>
-      <w:lvlText w:val="%7."/>
-      <w:lvlJc w:val="left"/>
-      <w:pPr>
-        <w:ind w:left="5400" w:hanging="360"/>
-      </w:pPr>
-    </w:lvl>
-    <w:lvl w:ilvl="7" w:tplc="04090019" w:tentative="1">
-      <w:start w:val="1"/>
-      <w:numFmt w:val="lowerLetter"/>
-      <w:lvlText w:val="%8."/>
-      <w:lvlJc w:val="left"/>
-      <w:pPr>
-        <w:ind w:left="6120" w:hanging="360"/>
-      </w:pPr>
-    </w:lvl>
-    <w:lvl w:ilvl="8" w:tplc="0409001B" w:tentative="1">
-      <w:start w:val="1"/>
-      <w:numFmt w:val="lowerRoman"/>
-      <w:lvlText w:val="%9."/>
-      <w:lvlJc w:val="right"/>
-      <w:pPr>
-        <w:ind w:left="6840" w:hanging="180"/>
-      </w:pPr>
-    </w:lvl>
-  </w:abstractNum>
-  <w:abstractNum w:abstractNumId="18">
-    <w:nsid w:val="2DE84CF1"/>
-    <w:multiLevelType w:val="hybridMultilevel"/>
-    <w:tmpl w:val="1F88F554"/>
-    <w:lvl w:ilvl="0" w:tplc="870E9C28">
-      <w:start w:val="1"/>
-      <w:numFmt w:val="decimal"/>
-      <w:lvlText w:val="%1.1.1"/>
-      <w:lvlJc w:val="left"/>
-      <w:pPr>
-        <w:ind w:left="1440" w:hanging="360"/>
-      </w:pPr>
-      <w:rPr>
-        <w:rFonts w:hint="default"/>
-      </w:rPr>
-    </w:lvl>
-    <w:lvl w:ilvl="1" w:tplc="04090019">
-      <w:start w:val="1"/>
-      <w:numFmt w:val="lowerLetter"/>
-      <w:lvlText w:val="%2."/>
-      <w:lvlJc w:val="left"/>
-      <w:pPr>
-        <w:ind w:left="1440" w:hanging="360"/>
-      </w:pPr>
-    </w:lvl>
-    <w:lvl w:ilvl="2" w:tplc="0409001B" w:tentative="1">
-      <w:start w:val="1"/>
-      <w:numFmt w:val="lowerRoman"/>
-      <w:lvlText w:val="%3."/>
-      <w:lvlJc w:val="right"/>
-      <w:pPr>
-        <w:ind w:left="2160" w:hanging="180"/>
-      </w:pPr>
-    </w:lvl>
-    <w:lvl w:ilvl="3" w:tplc="0409000F" w:tentative="1">
-      <w:start w:val="1"/>
-      <w:numFmt w:val="decimal"/>
-      <w:lvlText w:val="%4."/>
-      <w:lvlJc w:val="left"/>
-      <w:pPr>
-        <w:ind w:left="2880" w:hanging="360"/>
-      </w:pPr>
-    </w:lvl>
-    <w:lvl w:ilvl="4" w:tplc="04090019" w:tentative="1">
-      <w:start w:val="1"/>
-      <w:numFmt w:val="lowerLetter"/>
-      <w:lvlText w:val="%5."/>
-      <w:lvlJc w:val="left"/>
-      <w:pPr>
-        <w:ind w:left="3600" w:hanging="360"/>
-      </w:pPr>
-    </w:lvl>
-    <w:lvl w:ilvl="5" w:tplc="0409001B" w:tentative="1">
-      <w:start w:val="1"/>
-      <w:numFmt w:val="lowerRoman"/>
-      <w:lvlText w:val="%6."/>
-      <w:lvlJc w:val="right"/>
-      <w:pPr>
-        <w:ind w:left="4320" w:hanging="180"/>
-      </w:pPr>
-    </w:lvl>
-    <w:lvl w:ilvl="6" w:tplc="0409000F" w:tentative="1">
-      <w:start w:val="1"/>
-      <w:numFmt w:val="decimal"/>
-      <w:lvlText w:val="%7."/>
-      <w:lvlJc w:val="left"/>
-      <w:pPr>
-        <w:ind w:left="5040" w:hanging="360"/>
-      </w:pPr>
-    </w:lvl>
-    <w:lvl w:ilvl="7" w:tplc="04090019" w:tentative="1">
-      <w:start w:val="1"/>
-      <w:numFmt w:val="lowerLetter"/>
-      <w:lvlText w:val="%8."/>
-      <w:lvlJc w:val="left"/>
-      <w:pPr>
-        <w:ind w:left="5760" w:hanging="360"/>
-      </w:pPr>
-    </w:lvl>
-    <w:lvl w:ilvl="8" w:tplc="0409001B" w:tentative="1">
-      <w:start w:val="1"/>
-      <w:numFmt w:val="lowerRoman"/>
-      <w:lvlText w:val="%9."/>
-      <w:lvlJc w:val="right"/>
-      <w:pPr>
-        <w:ind w:left="6480" w:hanging="180"/>
-      </w:pPr>
-    </w:lvl>
-  </w:abstractNum>
-  <w:abstractNum w:abstractNumId="19">
-    <w:nsid w:val="332B3F67"/>
-    <w:multiLevelType w:val="hybridMultilevel"/>
-    <w:tmpl w:val="C86C8B44"/>
-    <w:lvl w:ilvl="0" w:tplc="6C8E2654">
-      <w:start w:val="1"/>
-      <w:numFmt w:val="lowerRoman"/>
-      <w:lvlText w:val="%1."/>
-      <w:lvlJc w:val="left"/>
-      <w:pPr>
-        <w:ind w:left="1440" w:hanging="720"/>
-      </w:pPr>
-      <w:rPr>
-        <w:rFonts w:hint="default"/>
-      </w:rPr>
-    </w:lvl>
-    <w:lvl w:ilvl="1" w:tplc="04090019" w:tentative="1">
-      <w:start w:val="1"/>
-      <w:numFmt w:val="lowerLetter"/>
-      <w:lvlText w:val="%2."/>
-      <w:lvlJc w:val="left"/>
-      <w:pPr>
-        <w:ind w:left="1800" w:hanging="360"/>
-      </w:pPr>
-    </w:lvl>
-    <w:lvl w:ilvl="2" w:tplc="0409001B" w:tentative="1">
-      <w:start w:val="1"/>
-      <w:numFmt w:val="lowerRoman"/>
-      <w:lvlText w:val="%3."/>
-      <w:lvlJc w:val="right"/>
-      <w:pPr>
-        <w:ind w:left="2520" w:hanging="180"/>
-      </w:pPr>
-    </w:lvl>
-    <w:lvl w:ilvl="3" w:tplc="0409000F" w:tentative="1">
-      <w:start w:val="1"/>
-      <w:numFmt w:val="decimal"/>
-      <w:lvlText w:val="%4."/>
-      <w:lvlJc w:val="left"/>
-      <w:pPr>
-        <w:ind w:left="3240" w:hanging="360"/>
-      </w:pPr>
-    </w:lvl>
-    <w:lvl w:ilvl="4" w:tplc="04090019" w:tentative="1">
-      <w:start w:val="1"/>
-      <w:numFmt w:val="lowerLetter"/>
-      <w:lvlText w:val="%5."/>
-      <w:lvlJc w:val="left"/>
-      <w:pPr>
-        <w:ind w:left="3960" w:hanging="360"/>
-      </w:pPr>
-    </w:lvl>
-    <w:lvl w:ilvl="5" w:tplc="0409001B" w:tentative="1">
-      <w:start w:val="1"/>
-      <w:numFmt w:val="lowerRoman"/>
-      <w:lvlText w:val="%6."/>
-      <w:lvlJc w:val="right"/>
-      <w:pPr>
-        <w:ind w:left="4680" w:hanging="180"/>
-      </w:pPr>
-    </w:lvl>
-    <w:lvl w:ilvl="6" w:tplc="0409000F" w:tentative="1">
-      <w:start w:val="1"/>
-      <w:numFmt w:val="decimal"/>
-      <w:lvlText w:val="%7."/>
-      <w:lvlJc w:val="left"/>
-      <w:pPr>
-        <w:ind w:left="5400" w:hanging="360"/>
-      </w:pPr>
-    </w:lvl>
-    <w:lvl w:ilvl="7" w:tplc="04090019" w:tentative="1">
-      <w:start w:val="1"/>
-      <w:numFmt w:val="lowerLetter"/>
-      <w:lvlText w:val="%8."/>
-      <w:lvlJc w:val="left"/>
-      <w:pPr>
-        <w:ind w:left="6120" w:hanging="360"/>
-      </w:pPr>
-    </w:lvl>
-    <w:lvl w:ilvl="8" w:tplc="0409001B" w:tentative="1">
-      <w:start w:val="1"/>
-      <w:numFmt w:val="lowerRoman"/>
-      <w:lvlText w:val="%9."/>
-      <w:lvlJc w:val="right"/>
-      <w:pPr>
-        <w:ind w:left="6840" w:hanging="180"/>
-      </w:pPr>
-    </w:lvl>
-  </w:abstractNum>
-  <w:abstractNum w:abstractNumId="20">
+  <w:abstractNum w:abstractNumId="7">
     <w:nsid w:val="33DB17ED"/>
     <w:multiLevelType w:val="multilevel"/>
     <w:tmpl w:val="73DC57E6"/>
@@ -6672,7 +5558,7 @@
       </w:rPr>
     </w:lvl>
   </w:abstractNum>
-  <w:abstractNum w:abstractNumId="21">
+  <w:abstractNum w:abstractNumId="8">
     <w:nsid w:val="35C15E46"/>
     <w:multiLevelType w:val="hybridMultilevel"/>
     <w:tmpl w:val="1B4C93FC"/>
@@ -6761,452 +5647,7 @@
       </w:pPr>
     </w:lvl>
   </w:abstractNum>
-  <w:abstractNum w:abstractNumId="22">
-    <w:nsid w:val="36534656"/>
-    <w:multiLevelType w:val="hybridMultilevel"/>
-    <w:tmpl w:val="E144A0F4"/>
-    <w:lvl w:ilvl="0" w:tplc="448897C4">
-      <w:start w:val="1"/>
-      <w:numFmt w:val="decimal"/>
-      <w:lvlText w:val="%1."/>
-      <w:lvlJc w:val="left"/>
-      <w:pPr>
-        <w:ind w:left="1440" w:hanging="360"/>
-      </w:pPr>
-      <w:rPr>
-        <w:rFonts w:hint="default"/>
-      </w:rPr>
-    </w:lvl>
-    <w:lvl w:ilvl="1" w:tplc="04090019" w:tentative="1">
-      <w:start w:val="1"/>
-      <w:numFmt w:val="lowerLetter"/>
-      <w:lvlText w:val="%2."/>
-      <w:lvlJc w:val="left"/>
-      <w:pPr>
-        <w:ind w:left="2160" w:hanging="360"/>
-      </w:pPr>
-    </w:lvl>
-    <w:lvl w:ilvl="2" w:tplc="0409001B" w:tentative="1">
-      <w:start w:val="1"/>
-      <w:numFmt w:val="lowerRoman"/>
-      <w:lvlText w:val="%3."/>
-      <w:lvlJc w:val="right"/>
-      <w:pPr>
-        <w:ind w:left="2880" w:hanging="180"/>
-      </w:pPr>
-    </w:lvl>
-    <w:lvl w:ilvl="3" w:tplc="0409000F" w:tentative="1">
-      <w:start w:val="1"/>
-      <w:numFmt w:val="decimal"/>
-      <w:lvlText w:val="%4."/>
-      <w:lvlJc w:val="left"/>
-      <w:pPr>
-        <w:ind w:left="3600" w:hanging="360"/>
-      </w:pPr>
-    </w:lvl>
-    <w:lvl w:ilvl="4" w:tplc="04090019" w:tentative="1">
-      <w:start w:val="1"/>
-      <w:numFmt w:val="lowerLetter"/>
-      <w:lvlText w:val="%5."/>
-      <w:lvlJc w:val="left"/>
-      <w:pPr>
-        <w:ind w:left="4320" w:hanging="360"/>
-      </w:pPr>
-    </w:lvl>
-    <w:lvl w:ilvl="5" w:tplc="0409001B" w:tentative="1">
-      <w:start w:val="1"/>
-      <w:numFmt w:val="lowerRoman"/>
-      <w:lvlText w:val="%6."/>
-      <w:lvlJc w:val="right"/>
-      <w:pPr>
-        <w:ind w:left="5040" w:hanging="180"/>
-      </w:pPr>
-    </w:lvl>
-    <w:lvl w:ilvl="6" w:tplc="0409000F" w:tentative="1">
-      <w:start w:val="1"/>
-      <w:numFmt w:val="decimal"/>
-      <w:lvlText w:val="%7."/>
-      <w:lvlJc w:val="left"/>
-      <w:pPr>
-        <w:ind w:left="5760" w:hanging="360"/>
-      </w:pPr>
-    </w:lvl>
-    <w:lvl w:ilvl="7" w:tplc="04090019" w:tentative="1">
-      <w:start w:val="1"/>
-      <w:numFmt w:val="lowerLetter"/>
-      <w:lvlText w:val="%8."/>
-      <w:lvlJc w:val="left"/>
-      <w:pPr>
-        <w:ind w:left="6480" w:hanging="360"/>
-      </w:pPr>
-    </w:lvl>
-    <w:lvl w:ilvl="8" w:tplc="0409001B" w:tentative="1">
-      <w:start w:val="1"/>
-      <w:numFmt w:val="lowerRoman"/>
-      <w:lvlText w:val="%9."/>
-      <w:lvlJc w:val="right"/>
-      <w:pPr>
-        <w:ind w:left="7200" w:hanging="180"/>
-      </w:pPr>
-    </w:lvl>
-  </w:abstractNum>
-  <w:abstractNum w:abstractNumId="23">
-    <w:nsid w:val="37C9643F"/>
-    <w:multiLevelType w:val="hybridMultilevel"/>
-    <w:tmpl w:val="B2C6DAEE"/>
-    <w:lvl w:ilvl="0" w:tplc="B352DED8">
-      <w:start w:val="1"/>
-      <w:numFmt w:val="decimal"/>
-      <w:lvlText w:val="%1."/>
-      <w:lvlJc w:val="left"/>
-      <w:pPr>
-        <w:ind w:left="720" w:hanging="360"/>
-      </w:pPr>
-      <w:rPr>
-        <w:rFonts w:hint="default"/>
-      </w:rPr>
-    </w:lvl>
-    <w:lvl w:ilvl="1" w:tplc="04090019" w:tentative="1">
-      <w:start w:val="1"/>
-      <w:numFmt w:val="lowerLetter"/>
-      <w:lvlText w:val="%2."/>
-      <w:lvlJc w:val="left"/>
-      <w:pPr>
-        <w:ind w:left="1440" w:hanging="360"/>
-      </w:pPr>
-    </w:lvl>
-    <w:lvl w:ilvl="2" w:tplc="0409001B" w:tentative="1">
-      <w:start w:val="1"/>
-      <w:numFmt w:val="lowerRoman"/>
-      <w:lvlText w:val="%3."/>
-      <w:lvlJc w:val="right"/>
-      <w:pPr>
-        <w:ind w:left="2160" w:hanging="180"/>
-      </w:pPr>
-    </w:lvl>
-    <w:lvl w:ilvl="3" w:tplc="0409000F" w:tentative="1">
-      <w:start w:val="1"/>
-      <w:numFmt w:val="decimal"/>
-      <w:lvlText w:val="%4."/>
-      <w:lvlJc w:val="left"/>
-      <w:pPr>
-        <w:ind w:left="2880" w:hanging="360"/>
-      </w:pPr>
-    </w:lvl>
-    <w:lvl w:ilvl="4" w:tplc="04090019" w:tentative="1">
-      <w:start w:val="1"/>
-      <w:numFmt w:val="lowerLetter"/>
-      <w:lvlText w:val="%5."/>
-      <w:lvlJc w:val="left"/>
-      <w:pPr>
-        <w:ind w:left="3600" w:hanging="360"/>
-      </w:pPr>
-    </w:lvl>
-    <w:lvl w:ilvl="5" w:tplc="0409001B" w:tentative="1">
-      <w:start w:val="1"/>
-      <w:numFmt w:val="lowerRoman"/>
-      <w:lvlText w:val="%6."/>
-      <w:lvlJc w:val="right"/>
-      <w:pPr>
-        <w:ind w:left="4320" w:hanging="180"/>
-      </w:pPr>
-    </w:lvl>
-    <w:lvl w:ilvl="6" w:tplc="0409000F" w:tentative="1">
-      <w:start w:val="1"/>
-      <w:numFmt w:val="decimal"/>
-      <w:lvlText w:val="%7."/>
-      <w:lvlJc w:val="left"/>
-      <w:pPr>
-        <w:ind w:left="5040" w:hanging="360"/>
-      </w:pPr>
-    </w:lvl>
-    <w:lvl w:ilvl="7" w:tplc="04090019" w:tentative="1">
-      <w:start w:val="1"/>
-      <w:numFmt w:val="lowerLetter"/>
-      <w:lvlText w:val="%8."/>
-      <w:lvlJc w:val="left"/>
-      <w:pPr>
-        <w:ind w:left="5760" w:hanging="360"/>
-      </w:pPr>
-    </w:lvl>
-    <w:lvl w:ilvl="8" w:tplc="0409001B" w:tentative="1">
-      <w:start w:val="1"/>
-      <w:numFmt w:val="lowerRoman"/>
-      <w:lvlText w:val="%9."/>
-      <w:lvlJc w:val="right"/>
-      <w:pPr>
-        <w:ind w:left="6480" w:hanging="180"/>
-      </w:pPr>
-    </w:lvl>
-  </w:abstractNum>
-  <w:abstractNum w:abstractNumId="24">
-    <w:nsid w:val="3861111E"/>
-    <w:multiLevelType w:val="hybridMultilevel"/>
-    <w:tmpl w:val="3858F5EA"/>
-    <w:lvl w:ilvl="0" w:tplc="0409000F">
-      <w:start w:val="2"/>
-      <w:numFmt w:val="decimal"/>
-      <w:lvlText w:val="%1."/>
-      <w:lvlJc w:val="left"/>
-      <w:pPr>
-        <w:ind w:left="720" w:hanging="360"/>
-      </w:pPr>
-      <w:rPr>
-        <w:rFonts w:hint="default"/>
-      </w:rPr>
-    </w:lvl>
-    <w:lvl w:ilvl="1" w:tplc="04090019" w:tentative="1">
-      <w:start w:val="1"/>
-      <w:numFmt w:val="lowerLetter"/>
-      <w:lvlText w:val="%2."/>
-      <w:lvlJc w:val="left"/>
-      <w:pPr>
-        <w:ind w:left="1440" w:hanging="360"/>
-      </w:pPr>
-    </w:lvl>
-    <w:lvl w:ilvl="2" w:tplc="0409001B" w:tentative="1">
-      <w:start w:val="1"/>
-      <w:numFmt w:val="lowerRoman"/>
-      <w:lvlText w:val="%3."/>
-      <w:lvlJc w:val="right"/>
-      <w:pPr>
-        <w:ind w:left="2160" w:hanging="180"/>
-      </w:pPr>
-    </w:lvl>
-    <w:lvl w:ilvl="3" w:tplc="0409000F" w:tentative="1">
-      <w:start w:val="1"/>
-      <w:numFmt w:val="decimal"/>
-      <w:lvlText w:val="%4."/>
-      <w:lvlJc w:val="left"/>
-      <w:pPr>
-        <w:ind w:left="2880" w:hanging="360"/>
-      </w:pPr>
-    </w:lvl>
-    <w:lvl w:ilvl="4" w:tplc="04090019" w:tentative="1">
-      <w:start w:val="1"/>
-      <w:numFmt w:val="lowerLetter"/>
-      <w:lvlText w:val="%5."/>
-      <w:lvlJc w:val="left"/>
-      <w:pPr>
-        <w:ind w:left="3600" w:hanging="360"/>
-      </w:pPr>
-    </w:lvl>
-    <w:lvl w:ilvl="5" w:tplc="0409001B" w:tentative="1">
-      <w:start w:val="1"/>
-      <w:numFmt w:val="lowerRoman"/>
-      <w:lvlText w:val="%6."/>
-      <w:lvlJc w:val="right"/>
-      <w:pPr>
-        <w:ind w:left="4320" w:hanging="180"/>
-      </w:pPr>
-    </w:lvl>
-    <w:lvl w:ilvl="6" w:tplc="0409000F" w:tentative="1">
-      <w:start w:val="1"/>
-      <w:numFmt w:val="decimal"/>
-      <w:lvlText w:val="%7."/>
-      <w:lvlJc w:val="left"/>
-      <w:pPr>
-        <w:ind w:left="5040" w:hanging="360"/>
-      </w:pPr>
-    </w:lvl>
-    <w:lvl w:ilvl="7" w:tplc="04090019" w:tentative="1">
-      <w:start w:val="1"/>
-      <w:numFmt w:val="lowerLetter"/>
-      <w:lvlText w:val="%8."/>
-      <w:lvlJc w:val="left"/>
-      <w:pPr>
-        <w:ind w:left="5760" w:hanging="360"/>
-      </w:pPr>
-    </w:lvl>
-    <w:lvl w:ilvl="8" w:tplc="0409001B" w:tentative="1">
-      <w:start w:val="1"/>
-      <w:numFmt w:val="lowerRoman"/>
-      <w:lvlText w:val="%9."/>
-      <w:lvlJc w:val="right"/>
-      <w:pPr>
-        <w:ind w:left="6480" w:hanging="180"/>
-      </w:pPr>
-    </w:lvl>
-  </w:abstractNum>
-  <w:abstractNum w:abstractNumId="25">
-    <w:nsid w:val="389D2E21"/>
-    <w:multiLevelType w:val="hybridMultilevel"/>
-    <w:tmpl w:val="805A9B74"/>
-    <w:lvl w:ilvl="0" w:tplc="CD863812">
-      <w:start w:val="1"/>
-      <w:numFmt w:val="decimal"/>
-      <w:lvlText w:val="%1."/>
-      <w:lvlJc w:val="left"/>
-      <w:pPr>
-        <w:ind w:left="1080" w:hanging="360"/>
-      </w:pPr>
-      <w:rPr>
-        <w:rFonts w:hint="default"/>
-      </w:rPr>
-    </w:lvl>
-    <w:lvl w:ilvl="1" w:tplc="04090019" w:tentative="1">
-      <w:start w:val="1"/>
-      <w:numFmt w:val="lowerLetter"/>
-      <w:lvlText w:val="%2."/>
-      <w:lvlJc w:val="left"/>
-      <w:pPr>
-        <w:ind w:left="1800" w:hanging="360"/>
-      </w:pPr>
-    </w:lvl>
-    <w:lvl w:ilvl="2" w:tplc="0409001B" w:tentative="1">
-      <w:start w:val="1"/>
-      <w:numFmt w:val="lowerRoman"/>
-      <w:lvlText w:val="%3."/>
-      <w:lvlJc w:val="right"/>
-      <w:pPr>
-        <w:ind w:left="2520" w:hanging="180"/>
-      </w:pPr>
-    </w:lvl>
-    <w:lvl w:ilvl="3" w:tplc="0409000F" w:tentative="1">
-      <w:start w:val="1"/>
-      <w:numFmt w:val="decimal"/>
-      <w:lvlText w:val="%4."/>
-      <w:lvlJc w:val="left"/>
-      <w:pPr>
-        <w:ind w:left="3240" w:hanging="360"/>
-      </w:pPr>
-    </w:lvl>
-    <w:lvl w:ilvl="4" w:tplc="04090019" w:tentative="1">
-      <w:start w:val="1"/>
-      <w:numFmt w:val="lowerLetter"/>
-      <w:lvlText w:val="%5."/>
-      <w:lvlJc w:val="left"/>
-      <w:pPr>
-        <w:ind w:left="3960" w:hanging="360"/>
-      </w:pPr>
-    </w:lvl>
-    <w:lvl w:ilvl="5" w:tplc="0409001B" w:tentative="1">
-      <w:start w:val="1"/>
-      <w:numFmt w:val="lowerRoman"/>
-      <w:lvlText w:val="%6."/>
-      <w:lvlJc w:val="right"/>
-      <w:pPr>
-        <w:ind w:left="4680" w:hanging="180"/>
-      </w:pPr>
-    </w:lvl>
-    <w:lvl w:ilvl="6" w:tplc="0409000F" w:tentative="1">
-      <w:start w:val="1"/>
-      <w:numFmt w:val="decimal"/>
-      <w:lvlText w:val="%7."/>
-      <w:lvlJc w:val="left"/>
-      <w:pPr>
-        <w:ind w:left="5400" w:hanging="360"/>
-      </w:pPr>
-    </w:lvl>
-    <w:lvl w:ilvl="7" w:tplc="04090019" w:tentative="1">
-      <w:start w:val="1"/>
-      <w:numFmt w:val="lowerLetter"/>
-      <w:lvlText w:val="%8."/>
-      <w:lvlJc w:val="left"/>
-      <w:pPr>
-        <w:ind w:left="6120" w:hanging="360"/>
-      </w:pPr>
-    </w:lvl>
-    <w:lvl w:ilvl="8" w:tplc="0409001B" w:tentative="1">
-      <w:start w:val="1"/>
-      <w:numFmt w:val="lowerRoman"/>
-      <w:lvlText w:val="%9."/>
-      <w:lvlJc w:val="right"/>
-      <w:pPr>
-        <w:ind w:left="6840" w:hanging="180"/>
-      </w:pPr>
-    </w:lvl>
-  </w:abstractNum>
-  <w:abstractNum w:abstractNumId="26">
-    <w:nsid w:val="3BD4057B"/>
-    <w:multiLevelType w:val="hybridMultilevel"/>
-    <w:tmpl w:val="B0509A66"/>
-    <w:lvl w:ilvl="0" w:tplc="A06CF000">
-      <w:start w:val="1"/>
-      <w:numFmt w:val="lowerLetter"/>
-      <w:lvlText w:val="%1."/>
-      <w:lvlJc w:val="left"/>
-      <w:pPr>
-        <w:ind w:left="720" w:hanging="360"/>
-      </w:pPr>
-      <w:rPr>
-        <w:rFonts w:hint="default"/>
-      </w:rPr>
-    </w:lvl>
-    <w:lvl w:ilvl="1" w:tplc="04090019" w:tentative="1">
-      <w:start w:val="1"/>
-      <w:numFmt w:val="lowerLetter"/>
-      <w:lvlText w:val="%2."/>
-      <w:lvlJc w:val="left"/>
-      <w:pPr>
-        <w:ind w:left="1440" w:hanging="360"/>
-      </w:pPr>
-    </w:lvl>
-    <w:lvl w:ilvl="2" w:tplc="0409001B" w:tentative="1">
-      <w:start w:val="1"/>
-      <w:numFmt w:val="lowerRoman"/>
-      <w:lvlText w:val="%3."/>
-      <w:lvlJc w:val="right"/>
-      <w:pPr>
-        <w:ind w:left="2160" w:hanging="180"/>
-      </w:pPr>
-    </w:lvl>
-    <w:lvl w:ilvl="3" w:tplc="0409000F" w:tentative="1">
-      <w:start w:val="1"/>
-      <w:numFmt w:val="decimal"/>
-      <w:lvlText w:val="%4."/>
-      <w:lvlJc w:val="left"/>
-      <w:pPr>
-        <w:ind w:left="2880" w:hanging="360"/>
-      </w:pPr>
-    </w:lvl>
-    <w:lvl w:ilvl="4" w:tplc="04090019" w:tentative="1">
-      <w:start w:val="1"/>
-      <w:numFmt w:val="lowerLetter"/>
-      <w:lvlText w:val="%5."/>
-      <w:lvlJc w:val="left"/>
-      <w:pPr>
-        <w:ind w:left="3600" w:hanging="360"/>
-      </w:pPr>
-    </w:lvl>
-    <w:lvl w:ilvl="5" w:tplc="0409001B" w:tentative="1">
-      <w:start w:val="1"/>
-      <w:numFmt w:val="lowerRoman"/>
-      <w:lvlText w:val="%6."/>
-      <w:lvlJc w:val="right"/>
-      <w:pPr>
-        <w:ind w:left="4320" w:hanging="180"/>
-      </w:pPr>
-    </w:lvl>
-    <w:lvl w:ilvl="6" w:tplc="0409000F" w:tentative="1">
-      <w:start w:val="1"/>
-      <w:numFmt w:val="decimal"/>
-      <w:lvlText w:val="%7."/>
-      <w:lvlJc w:val="left"/>
-      <w:pPr>
-        <w:ind w:left="5040" w:hanging="360"/>
-      </w:pPr>
-    </w:lvl>
-    <w:lvl w:ilvl="7" w:tplc="04090019" w:tentative="1">
-      <w:start w:val="1"/>
-      <w:numFmt w:val="lowerLetter"/>
-      <w:lvlText w:val="%8."/>
-      <w:lvlJc w:val="left"/>
-      <w:pPr>
-        <w:ind w:left="5760" w:hanging="360"/>
-      </w:pPr>
-    </w:lvl>
-    <w:lvl w:ilvl="8" w:tplc="0409001B" w:tentative="1">
-      <w:start w:val="1"/>
-      <w:numFmt w:val="lowerRoman"/>
-      <w:lvlText w:val="%9."/>
-      <w:lvlJc w:val="right"/>
-      <w:pPr>
-        <w:ind w:left="6480" w:hanging="180"/>
-      </w:pPr>
-    </w:lvl>
-  </w:abstractNum>
-  <w:abstractNum w:abstractNumId="27">
+  <w:abstractNum w:abstractNumId="9">
     <w:nsid w:val="3E8C3FB8"/>
     <w:multiLevelType w:val="hybridMultilevel"/>
     <w:tmpl w:val="BF9E8A0C"/>
@@ -7295,182 +5736,7 @@
       </w:pPr>
     </w:lvl>
   </w:abstractNum>
-  <w:abstractNum w:abstractNumId="28">
-    <w:nsid w:val="3FEA23D4"/>
-    <w:multiLevelType w:val="hybridMultilevel"/>
-    <w:tmpl w:val="6E4030EE"/>
-    <w:lvl w:ilvl="0" w:tplc="D19018EC">
-      <w:start w:val="1"/>
-      <w:numFmt w:val="decimal"/>
-      <w:lvlText w:val="%1"/>
-      <w:lvlJc w:val="left"/>
-      <w:pPr>
-        <w:ind w:left="1800" w:hanging="360"/>
-      </w:pPr>
-      <w:rPr>
-        <w:rFonts w:hint="default"/>
-      </w:rPr>
-    </w:lvl>
-    <w:lvl w:ilvl="1" w:tplc="04090019" w:tentative="1">
-      <w:start w:val="1"/>
-      <w:numFmt w:val="lowerLetter"/>
-      <w:lvlText w:val="%2."/>
-      <w:lvlJc w:val="left"/>
-      <w:pPr>
-        <w:ind w:left="2520" w:hanging="360"/>
-      </w:pPr>
-    </w:lvl>
-    <w:lvl w:ilvl="2" w:tplc="0409001B" w:tentative="1">
-      <w:start w:val="1"/>
-      <w:numFmt w:val="lowerRoman"/>
-      <w:lvlText w:val="%3."/>
-      <w:lvlJc w:val="right"/>
-      <w:pPr>
-        <w:ind w:left="3240" w:hanging="180"/>
-      </w:pPr>
-    </w:lvl>
-    <w:lvl w:ilvl="3" w:tplc="0409000F" w:tentative="1">
-      <w:start w:val="1"/>
-      <w:numFmt w:val="decimal"/>
-      <w:lvlText w:val="%4."/>
-      <w:lvlJc w:val="left"/>
-      <w:pPr>
-        <w:ind w:left="3960" w:hanging="360"/>
-      </w:pPr>
-    </w:lvl>
-    <w:lvl w:ilvl="4" w:tplc="04090019" w:tentative="1">
-      <w:start w:val="1"/>
-      <w:numFmt w:val="lowerLetter"/>
-      <w:lvlText w:val="%5."/>
-      <w:lvlJc w:val="left"/>
-      <w:pPr>
-        <w:ind w:left="4680" w:hanging="360"/>
-      </w:pPr>
-    </w:lvl>
-    <w:lvl w:ilvl="5" w:tplc="0409001B" w:tentative="1">
-      <w:start w:val="1"/>
-      <w:numFmt w:val="lowerRoman"/>
-      <w:lvlText w:val="%6."/>
-      <w:lvlJc w:val="right"/>
-      <w:pPr>
-        <w:ind w:left="5400" w:hanging="180"/>
-      </w:pPr>
-    </w:lvl>
-    <w:lvl w:ilvl="6" w:tplc="0409000F" w:tentative="1">
-      <w:start w:val="1"/>
-      <w:numFmt w:val="decimal"/>
-      <w:lvlText w:val="%7."/>
-      <w:lvlJc w:val="left"/>
-      <w:pPr>
-        <w:ind w:left="6120" w:hanging="360"/>
-      </w:pPr>
-    </w:lvl>
-    <w:lvl w:ilvl="7" w:tplc="04090019" w:tentative="1">
-      <w:start w:val="1"/>
-      <w:numFmt w:val="lowerLetter"/>
-      <w:lvlText w:val="%8."/>
-      <w:lvlJc w:val="left"/>
-      <w:pPr>
-        <w:ind w:left="6840" w:hanging="360"/>
-      </w:pPr>
-    </w:lvl>
-    <w:lvl w:ilvl="8" w:tplc="0409001B" w:tentative="1">
-      <w:start w:val="1"/>
-      <w:numFmt w:val="lowerRoman"/>
-      <w:lvlText w:val="%9."/>
-      <w:lvlJc w:val="right"/>
-      <w:pPr>
-        <w:ind w:left="7560" w:hanging="180"/>
-      </w:pPr>
-    </w:lvl>
-  </w:abstractNum>
-  <w:abstractNum w:abstractNumId="29">
-    <w:nsid w:val="48D0169D"/>
-    <w:multiLevelType w:val="multilevel"/>
-    <w:tmpl w:val="0409001F"/>
-    <w:lvl w:ilvl="0">
-      <w:start w:val="1"/>
-      <w:numFmt w:val="decimal"/>
-      <w:lvlText w:val="%1."/>
-      <w:lvlJc w:val="left"/>
-      <w:pPr>
-        <w:ind w:left="360" w:hanging="360"/>
-      </w:pPr>
-    </w:lvl>
-    <w:lvl w:ilvl="1">
-      <w:start w:val="1"/>
-      <w:numFmt w:val="decimal"/>
-      <w:lvlText w:val="%1.%2."/>
-      <w:lvlJc w:val="left"/>
-      <w:pPr>
-        <w:ind w:left="792" w:hanging="432"/>
-      </w:pPr>
-    </w:lvl>
-    <w:lvl w:ilvl="2">
-      <w:start w:val="1"/>
-      <w:numFmt w:val="decimal"/>
-      <w:lvlText w:val="%1.%2.%3."/>
-      <w:lvlJc w:val="left"/>
-      <w:pPr>
-        <w:ind w:left="1224" w:hanging="504"/>
-      </w:pPr>
-    </w:lvl>
-    <w:lvl w:ilvl="3">
-      <w:start w:val="1"/>
-      <w:numFmt w:val="decimal"/>
-      <w:lvlText w:val="%1.%2.%3.%4."/>
-      <w:lvlJc w:val="left"/>
-      <w:pPr>
-        <w:ind w:left="1728" w:hanging="648"/>
-      </w:pPr>
-    </w:lvl>
-    <w:lvl w:ilvl="4">
-      <w:start w:val="1"/>
-      <w:numFmt w:val="decimal"/>
-      <w:lvlText w:val="%1.%2.%3.%4.%5."/>
-      <w:lvlJc w:val="left"/>
-      <w:pPr>
-        <w:ind w:left="2232" w:hanging="792"/>
-      </w:pPr>
-    </w:lvl>
-    <w:lvl w:ilvl="5">
-      <w:start w:val="1"/>
-      <w:numFmt w:val="decimal"/>
-      <w:lvlText w:val="%1.%2.%3.%4.%5.%6."/>
-      <w:lvlJc w:val="left"/>
-      <w:pPr>
-        <w:ind w:left="2736" w:hanging="936"/>
-      </w:pPr>
-    </w:lvl>
-    <w:lvl w:ilvl="6">
-      <w:start w:val="1"/>
-      <w:numFmt w:val="decimal"/>
-      <w:lvlText w:val="%1.%2.%3.%4.%5.%6.%7."/>
-      <w:lvlJc w:val="left"/>
-      <w:pPr>
-        <w:ind w:left="3240" w:hanging="1080"/>
-      </w:pPr>
-    </w:lvl>
-    <w:lvl w:ilvl="7">
-      <w:start w:val="1"/>
-      <w:numFmt w:val="decimal"/>
-      <w:lvlText w:val="%1.%2.%3.%4.%5.%6.%7.%8."/>
-      <w:lvlJc w:val="left"/>
-      <w:pPr>
-        <w:ind w:left="3744" w:hanging="1224"/>
-      </w:pPr>
-    </w:lvl>
-    <w:lvl w:ilvl="8">
-      <w:start w:val="1"/>
-      <w:numFmt w:val="decimal"/>
-      <w:lvlText w:val="%1.%2.%3.%4.%5.%6.%7.%8.%9."/>
-      <w:lvlJc w:val="left"/>
-      <w:pPr>
-        <w:ind w:left="4320" w:hanging="1440"/>
-      </w:pPr>
-    </w:lvl>
-  </w:abstractNum>
-  <w:abstractNum w:abstractNumId="30">
+  <w:abstractNum w:abstractNumId="10">
     <w:nsid w:val="4A4040BB"/>
     <w:multiLevelType w:val="hybridMultilevel"/>
     <w:tmpl w:val="0D1C6312"/>
@@ -7559,7 +5825,274 @@
       </w:pPr>
     </w:lvl>
   </w:abstractNum>
-  <w:abstractNum w:abstractNumId="31">
+  <w:abstractNum w:abstractNumId="11">
+    <w:nsid w:val="4AB13600"/>
+    <w:multiLevelType w:val="hybridMultilevel"/>
+    <w:tmpl w:val="0420A074"/>
+    <w:lvl w:ilvl="0" w:tplc="669CE08C">
+      <w:start w:val="1"/>
+      <w:numFmt w:val="lowerRoman"/>
+      <w:lvlText w:val="%1."/>
+      <w:lvlJc w:val="left"/>
+      <w:pPr>
+        <w:ind w:left="2160" w:hanging="720"/>
+      </w:pPr>
+      <w:rPr>
+        <w:rFonts w:hint="default"/>
+      </w:rPr>
+    </w:lvl>
+    <w:lvl w:ilvl="1" w:tplc="04090019" w:tentative="1">
+      <w:start w:val="1"/>
+      <w:numFmt w:val="lowerLetter"/>
+      <w:lvlText w:val="%2."/>
+      <w:lvlJc w:val="left"/>
+      <w:pPr>
+        <w:ind w:left="2520" w:hanging="360"/>
+      </w:pPr>
+    </w:lvl>
+    <w:lvl w:ilvl="2" w:tplc="0409001B" w:tentative="1">
+      <w:start w:val="1"/>
+      <w:numFmt w:val="lowerRoman"/>
+      <w:lvlText w:val="%3."/>
+      <w:lvlJc w:val="right"/>
+      <w:pPr>
+        <w:ind w:left="3240" w:hanging="180"/>
+      </w:pPr>
+    </w:lvl>
+    <w:lvl w:ilvl="3" w:tplc="0409000F" w:tentative="1">
+      <w:start w:val="1"/>
+      <w:numFmt w:val="decimal"/>
+      <w:lvlText w:val="%4."/>
+      <w:lvlJc w:val="left"/>
+      <w:pPr>
+        <w:ind w:left="3960" w:hanging="360"/>
+      </w:pPr>
+    </w:lvl>
+    <w:lvl w:ilvl="4" w:tplc="04090019" w:tentative="1">
+      <w:start w:val="1"/>
+      <w:numFmt w:val="lowerLetter"/>
+      <w:lvlText w:val="%5."/>
+      <w:lvlJc w:val="left"/>
+      <w:pPr>
+        <w:ind w:left="4680" w:hanging="360"/>
+      </w:pPr>
+    </w:lvl>
+    <w:lvl w:ilvl="5" w:tplc="0409001B" w:tentative="1">
+      <w:start w:val="1"/>
+      <w:numFmt w:val="lowerRoman"/>
+      <w:lvlText w:val="%6."/>
+      <w:lvlJc w:val="right"/>
+      <w:pPr>
+        <w:ind w:left="5400" w:hanging="180"/>
+      </w:pPr>
+    </w:lvl>
+    <w:lvl w:ilvl="6" w:tplc="0409000F" w:tentative="1">
+      <w:start w:val="1"/>
+      <w:numFmt w:val="decimal"/>
+      <w:lvlText w:val="%7."/>
+      <w:lvlJc w:val="left"/>
+      <w:pPr>
+        <w:ind w:left="6120" w:hanging="360"/>
+      </w:pPr>
+    </w:lvl>
+    <w:lvl w:ilvl="7" w:tplc="04090019" w:tentative="1">
+      <w:start w:val="1"/>
+      <w:numFmt w:val="lowerLetter"/>
+      <w:lvlText w:val="%8."/>
+      <w:lvlJc w:val="left"/>
+      <w:pPr>
+        <w:ind w:left="6840" w:hanging="360"/>
+      </w:pPr>
+    </w:lvl>
+    <w:lvl w:ilvl="8" w:tplc="0409001B" w:tentative="1">
+      <w:start w:val="1"/>
+      <w:numFmt w:val="lowerRoman"/>
+      <w:lvlText w:val="%9."/>
+      <w:lvlJc w:val="right"/>
+      <w:pPr>
+        <w:ind w:left="7560" w:hanging="180"/>
+      </w:pPr>
+    </w:lvl>
+  </w:abstractNum>
+  <w:abstractNum w:abstractNumId="12">
+    <w:nsid w:val="4CAE7939"/>
+    <w:multiLevelType w:val="hybridMultilevel"/>
+    <w:tmpl w:val="05584358"/>
+    <w:lvl w:ilvl="0" w:tplc="0F7EB03E">
+      <w:start w:val="1"/>
+      <w:numFmt w:val="decimal"/>
+      <w:lvlText w:val="%1."/>
+      <w:lvlJc w:val="left"/>
+      <w:pPr>
+        <w:ind w:left="1440" w:hanging="360"/>
+      </w:pPr>
+      <w:rPr>
+        <w:rFonts w:hint="default"/>
+      </w:rPr>
+    </w:lvl>
+    <w:lvl w:ilvl="1" w:tplc="04090019" w:tentative="1">
+      <w:start w:val="1"/>
+      <w:numFmt w:val="lowerLetter"/>
+      <w:lvlText w:val="%2."/>
+      <w:lvlJc w:val="left"/>
+      <w:pPr>
+        <w:ind w:left="2160" w:hanging="360"/>
+      </w:pPr>
+    </w:lvl>
+    <w:lvl w:ilvl="2" w:tplc="0409001B" w:tentative="1">
+      <w:start w:val="1"/>
+      <w:numFmt w:val="lowerRoman"/>
+      <w:lvlText w:val="%3."/>
+      <w:lvlJc w:val="right"/>
+      <w:pPr>
+        <w:ind w:left="2880" w:hanging="180"/>
+      </w:pPr>
+    </w:lvl>
+    <w:lvl w:ilvl="3" w:tplc="0409000F" w:tentative="1">
+      <w:start w:val="1"/>
+      <w:numFmt w:val="decimal"/>
+      <w:lvlText w:val="%4."/>
+      <w:lvlJc w:val="left"/>
+      <w:pPr>
+        <w:ind w:left="3600" w:hanging="360"/>
+      </w:pPr>
+    </w:lvl>
+    <w:lvl w:ilvl="4" w:tplc="04090019" w:tentative="1">
+      <w:start w:val="1"/>
+      <w:numFmt w:val="lowerLetter"/>
+      <w:lvlText w:val="%5."/>
+      <w:lvlJc w:val="left"/>
+      <w:pPr>
+        <w:ind w:left="4320" w:hanging="360"/>
+      </w:pPr>
+    </w:lvl>
+    <w:lvl w:ilvl="5" w:tplc="0409001B" w:tentative="1">
+      <w:start w:val="1"/>
+      <w:numFmt w:val="lowerRoman"/>
+      <w:lvlText w:val="%6."/>
+      <w:lvlJc w:val="right"/>
+      <w:pPr>
+        <w:ind w:left="5040" w:hanging="180"/>
+      </w:pPr>
+    </w:lvl>
+    <w:lvl w:ilvl="6" w:tplc="0409000F" w:tentative="1">
+      <w:start w:val="1"/>
+      <w:numFmt w:val="decimal"/>
+      <w:lvlText w:val="%7."/>
+      <w:lvlJc w:val="left"/>
+      <w:pPr>
+        <w:ind w:left="5760" w:hanging="360"/>
+      </w:pPr>
+    </w:lvl>
+    <w:lvl w:ilvl="7" w:tplc="04090019" w:tentative="1">
+      <w:start w:val="1"/>
+      <w:numFmt w:val="lowerLetter"/>
+      <w:lvlText w:val="%8."/>
+      <w:lvlJc w:val="left"/>
+      <w:pPr>
+        <w:ind w:left="6480" w:hanging="360"/>
+      </w:pPr>
+    </w:lvl>
+    <w:lvl w:ilvl="8" w:tplc="0409001B" w:tentative="1">
+      <w:start w:val="1"/>
+      <w:numFmt w:val="lowerRoman"/>
+      <w:lvlText w:val="%9."/>
+      <w:lvlJc w:val="right"/>
+      <w:pPr>
+        <w:ind w:left="7200" w:hanging="180"/>
+      </w:pPr>
+    </w:lvl>
+  </w:abstractNum>
+  <w:abstractNum w:abstractNumId="13">
+    <w:nsid w:val="51225C76"/>
+    <w:multiLevelType w:val="hybridMultilevel"/>
+    <w:tmpl w:val="0A362CE0"/>
+    <w:lvl w:ilvl="0" w:tplc="295E48AA">
+      <w:start w:val="5"/>
+      <w:numFmt w:val="lowerRoman"/>
+      <w:lvlText w:val="%1."/>
+      <w:lvlJc w:val="left"/>
+      <w:pPr>
+        <w:ind w:left="1800" w:hanging="720"/>
+      </w:pPr>
+      <w:rPr>
+        <w:rFonts w:hint="default"/>
+      </w:rPr>
+    </w:lvl>
+    <w:lvl w:ilvl="1" w:tplc="04090019" w:tentative="1">
+      <w:start w:val="1"/>
+      <w:numFmt w:val="lowerLetter"/>
+      <w:lvlText w:val="%2."/>
+      <w:lvlJc w:val="left"/>
+      <w:pPr>
+        <w:ind w:left="2160" w:hanging="360"/>
+      </w:pPr>
+    </w:lvl>
+    <w:lvl w:ilvl="2" w:tplc="0409001B" w:tentative="1">
+      <w:start w:val="1"/>
+      <w:numFmt w:val="lowerRoman"/>
+      <w:lvlText w:val="%3."/>
+      <w:lvlJc w:val="right"/>
+      <w:pPr>
+        <w:ind w:left="2880" w:hanging="180"/>
+      </w:pPr>
+    </w:lvl>
+    <w:lvl w:ilvl="3" w:tplc="0409000F" w:tentative="1">
+      <w:start w:val="1"/>
+      <w:numFmt w:val="decimal"/>
+      <w:lvlText w:val="%4."/>
+      <w:lvlJc w:val="left"/>
+      <w:pPr>
+        <w:ind w:left="3600" w:hanging="360"/>
+      </w:pPr>
+    </w:lvl>
+    <w:lvl w:ilvl="4" w:tplc="04090019" w:tentative="1">
+      <w:start w:val="1"/>
+      <w:numFmt w:val="lowerLetter"/>
+      <w:lvlText w:val="%5."/>
+      <w:lvlJc w:val="left"/>
+      <w:pPr>
+        <w:ind w:left="4320" w:hanging="360"/>
+      </w:pPr>
+    </w:lvl>
+    <w:lvl w:ilvl="5" w:tplc="0409001B" w:tentative="1">
+      <w:start w:val="1"/>
+      <w:numFmt w:val="lowerRoman"/>
+      <w:lvlText w:val="%6."/>
+      <w:lvlJc w:val="right"/>
+      <w:pPr>
+        <w:ind w:left="5040" w:hanging="180"/>
+      </w:pPr>
+    </w:lvl>
+    <w:lvl w:ilvl="6" w:tplc="0409000F" w:tentative="1">
+      <w:start w:val="1"/>
+      <w:numFmt w:val="decimal"/>
+      <w:lvlText w:val="%7."/>
+      <w:lvlJc w:val="left"/>
+      <w:pPr>
+        <w:ind w:left="5760" w:hanging="360"/>
+      </w:pPr>
+    </w:lvl>
+    <w:lvl w:ilvl="7" w:tplc="04090019" w:tentative="1">
+      <w:start w:val="1"/>
+      <w:numFmt w:val="lowerLetter"/>
+      <w:lvlText w:val="%8."/>
+      <w:lvlJc w:val="left"/>
+      <w:pPr>
+        <w:ind w:left="6480" w:hanging="360"/>
+      </w:pPr>
+    </w:lvl>
+    <w:lvl w:ilvl="8" w:tplc="0409001B" w:tentative="1">
+      <w:start w:val="1"/>
+      <w:numFmt w:val="lowerRoman"/>
+      <w:lvlText w:val="%9."/>
+      <w:lvlJc w:val="right"/>
+      <w:pPr>
+        <w:ind w:left="7200" w:hanging="180"/>
+      </w:pPr>
+    </w:lvl>
+  </w:abstractNum>
+  <w:abstractNum w:abstractNumId="14">
     <w:nsid w:val="561D6F34"/>
     <w:multiLevelType w:val="hybridMultilevel"/>
     <w:tmpl w:val="B3D0D17C"/>
@@ -7648,120 +6181,7 @@
       </w:pPr>
     </w:lvl>
   </w:abstractNum>
-  <w:abstractNum w:abstractNumId="32">
-    <w:nsid w:val="5F6C0A21"/>
-    <w:multiLevelType w:val="multilevel"/>
-    <w:tmpl w:val="6568C748"/>
-    <w:lvl w:ilvl="0">
-      <w:start w:val="1"/>
-      <w:numFmt w:val="decimal"/>
-      <w:lvlText w:val="%1."/>
-      <w:lvlJc w:val="left"/>
-      <w:pPr>
-        <w:ind w:left="420" w:hanging="420"/>
-      </w:pPr>
-      <w:rPr>
-        <w:rFonts w:hint="default"/>
-      </w:rPr>
-    </w:lvl>
-    <w:lvl w:ilvl="1">
-      <w:start w:val="1"/>
-      <w:numFmt w:val="decimal"/>
-      <w:lvlText w:val="%1.%2."/>
-      <w:lvlJc w:val="left"/>
-      <w:pPr>
-        <w:ind w:left="1080" w:hanging="720"/>
-      </w:pPr>
-      <w:rPr>
-        <w:rFonts w:hint="default"/>
-      </w:rPr>
-    </w:lvl>
-    <w:lvl w:ilvl="2">
-      <w:start w:val="1"/>
-      <w:numFmt w:val="decimal"/>
-      <w:lvlText w:val="%1.%2.%3."/>
-      <w:lvlJc w:val="left"/>
-      <w:pPr>
-        <w:ind w:left="1440" w:hanging="720"/>
-      </w:pPr>
-      <w:rPr>
-        <w:rFonts w:hint="default"/>
-      </w:rPr>
-    </w:lvl>
-    <w:lvl w:ilvl="3">
-      <w:start w:val="1"/>
-      <w:numFmt w:val="decimal"/>
-      <w:lvlText w:val="%1.%2.%3.%4."/>
-      <w:lvlJc w:val="left"/>
-      <w:pPr>
-        <w:ind w:left="2160" w:hanging="1080"/>
-      </w:pPr>
-      <w:rPr>
-        <w:rFonts w:hint="default"/>
-      </w:rPr>
-    </w:lvl>
-    <w:lvl w:ilvl="4">
-      <w:start w:val="1"/>
-      <w:numFmt w:val="decimal"/>
-      <w:lvlText w:val="%1.%2.%3.%4.%5."/>
-      <w:lvlJc w:val="left"/>
-      <w:pPr>
-        <w:ind w:left="2520" w:hanging="1080"/>
-      </w:pPr>
-      <w:rPr>
-        <w:rFonts w:hint="default"/>
-      </w:rPr>
-    </w:lvl>
-    <w:lvl w:ilvl="5">
-      <w:start w:val="1"/>
-      <w:numFmt w:val="decimal"/>
-      <w:lvlText w:val="%1.%2.%3.%4.%5.%6."/>
-      <w:lvlJc w:val="left"/>
-      <w:pPr>
-        <w:ind w:left="3240" w:hanging="1440"/>
-      </w:pPr>
-      <w:rPr>
-        <w:rFonts w:hint="default"/>
-      </w:rPr>
-    </w:lvl>
-    <w:lvl w:ilvl="6">
-      <w:start w:val="1"/>
-      <w:numFmt w:val="decimal"/>
-      <w:lvlText w:val="%1.%2.%3.%4.%5.%6.%7."/>
-      <w:lvlJc w:val="left"/>
-      <w:pPr>
-        <w:ind w:left="3600" w:hanging="1440"/>
-      </w:pPr>
-      <w:rPr>
-        <w:rFonts w:hint="default"/>
-      </w:rPr>
-    </w:lvl>
-    <w:lvl w:ilvl="7">
-      <w:start w:val="1"/>
-      <w:numFmt w:val="decimal"/>
-      <w:lvlText w:val="%1.%2.%3.%4.%5.%6.%7.%8."/>
-      <w:lvlJc w:val="left"/>
-      <w:pPr>
-        <w:ind w:left="4320" w:hanging="1800"/>
-      </w:pPr>
-      <w:rPr>
-        <w:rFonts w:hint="default"/>
-      </w:rPr>
-    </w:lvl>
-    <w:lvl w:ilvl="8">
-      <w:start w:val="1"/>
-      <w:numFmt w:val="decimal"/>
-      <w:lvlText w:val="%1.%2.%3.%4.%5.%6.%7.%8.%9."/>
-      <w:lvlJc w:val="left"/>
-      <w:pPr>
-        <w:ind w:left="4680" w:hanging="1800"/>
-      </w:pPr>
-      <w:rPr>
-        <w:rFonts w:hint="default"/>
-      </w:rPr>
-    </w:lvl>
-  </w:abstractNum>
-  <w:abstractNum w:abstractNumId="33">
+  <w:abstractNum w:abstractNumId="15">
     <w:nsid w:val="68303C99"/>
     <w:multiLevelType w:val="hybridMultilevel"/>
     <w:tmpl w:val="475ACD7E"/>
@@ -7905,103 +6325,17 @@
       </w:pPr>
     </w:lvl>
   </w:abstractNum>
-  <w:abstractNum w:abstractNumId="34">
-    <w:nsid w:val="6A6C02CA"/>
-    <w:multiLevelType w:val="multilevel"/>
-    <w:tmpl w:val="0409001F"/>
-    <w:lvl w:ilvl="0">
+  <w:abstractNum w:abstractNumId="16">
+    <w:nsid w:val="79B97BE4"/>
+    <w:multiLevelType w:val="hybridMultilevel"/>
+    <w:tmpl w:val="05584358"/>
+    <w:lvl w:ilvl="0" w:tplc="0F7EB03E">
       <w:start w:val="1"/>
       <w:numFmt w:val="decimal"/>
       <w:lvlText w:val="%1."/>
       <w:lvlJc w:val="left"/>
       <w:pPr>
-        <w:ind w:left="360" w:hanging="360"/>
-      </w:pPr>
-    </w:lvl>
-    <w:lvl w:ilvl="1">
-      <w:start w:val="1"/>
-      <w:numFmt w:val="decimal"/>
-      <w:lvlText w:val="%1.%2."/>
-      <w:lvlJc w:val="left"/>
-      <w:pPr>
-        <w:ind w:left="792" w:hanging="432"/>
-      </w:pPr>
-    </w:lvl>
-    <w:lvl w:ilvl="2">
-      <w:start w:val="1"/>
-      <w:numFmt w:val="decimal"/>
-      <w:lvlText w:val="%1.%2.%3."/>
-      <w:lvlJc w:val="left"/>
-      <w:pPr>
-        <w:ind w:left="1224" w:hanging="504"/>
-      </w:pPr>
-    </w:lvl>
-    <w:lvl w:ilvl="3">
-      <w:start w:val="1"/>
-      <w:numFmt w:val="decimal"/>
-      <w:lvlText w:val="%1.%2.%3.%4."/>
-      <w:lvlJc w:val="left"/>
-      <w:pPr>
-        <w:ind w:left="1728" w:hanging="648"/>
-      </w:pPr>
-    </w:lvl>
-    <w:lvl w:ilvl="4">
-      <w:start w:val="1"/>
-      <w:numFmt w:val="decimal"/>
-      <w:lvlText w:val="%1.%2.%3.%4.%5."/>
-      <w:lvlJc w:val="left"/>
-      <w:pPr>
-        <w:ind w:left="2232" w:hanging="792"/>
-      </w:pPr>
-    </w:lvl>
-    <w:lvl w:ilvl="5">
-      <w:start w:val="1"/>
-      <w:numFmt w:val="decimal"/>
-      <w:lvlText w:val="%1.%2.%3.%4.%5.%6."/>
-      <w:lvlJc w:val="left"/>
-      <w:pPr>
-        <w:ind w:left="2736" w:hanging="936"/>
-      </w:pPr>
-    </w:lvl>
-    <w:lvl w:ilvl="6">
-      <w:start w:val="1"/>
-      <w:numFmt w:val="decimal"/>
-      <w:lvlText w:val="%1.%2.%3.%4.%5.%6.%7."/>
-      <w:lvlJc w:val="left"/>
-      <w:pPr>
-        <w:ind w:left="3240" w:hanging="1080"/>
-      </w:pPr>
-    </w:lvl>
-    <w:lvl w:ilvl="7">
-      <w:start w:val="1"/>
-      <w:numFmt w:val="decimal"/>
-      <w:lvlText w:val="%1.%2.%3.%4.%5.%6.%7.%8."/>
-      <w:lvlJc w:val="left"/>
-      <w:pPr>
-        <w:ind w:left="3744" w:hanging="1224"/>
-      </w:pPr>
-    </w:lvl>
-    <w:lvl w:ilvl="8">
-      <w:start w:val="1"/>
-      <w:numFmt w:val="decimal"/>
-      <w:lvlText w:val="%1.%2.%3.%4.%5.%6.%7.%8.%9."/>
-      <w:lvlJc w:val="left"/>
-      <w:pPr>
-        <w:ind w:left="4320" w:hanging="1440"/>
-      </w:pPr>
-    </w:lvl>
-  </w:abstractNum>
-  <w:abstractNum w:abstractNumId="35">
-    <w:nsid w:val="7690536B"/>
-    <w:multiLevelType w:val="hybridMultilevel"/>
-    <w:tmpl w:val="A0EC2F50"/>
-    <w:lvl w:ilvl="0" w:tplc="67EC64F6">
-      <w:start w:val="1"/>
-      <w:numFmt w:val="upperRoman"/>
-      <w:lvlText w:val="%1."/>
-      <w:lvlJc w:val="left"/>
-      <w:pPr>
-        <w:ind w:left="1440" w:hanging="720"/>
+        <w:ind w:left="1440" w:hanging="360"/>
       </w:pPr>
       <w:rPr>
         <w:rFonts w:hint="default"/>
@@ -8013,7 +6347,7 @@
       <w:lvlText w:val="%2."/>
       <w:lvlJc w:val="left"/>
       <w:pPr>
-        <w:ind w:left="1800" w:hanging="360"/>
+        <w:ind w:left="2160" w:hanging="360"/>
       </w:pPr>
     </w:lvl>
     <w:lvl w:ilvl="2" w:tplc="0409001B" w:tentative="1">
@@ -8022,7 +6356,7 @@
       <w:lvlText w:val="%3."/>
       <w:lvlJc w:val="right"/>
       <w:pPr>
-        <w:ind w:left="2520" w:hanging="180"/>
+        <w:ind w:left="2880" w:hanging="180"/>
       </w:pPr>
     </w:lvl>
     <w:lvl w:ilvl="3" w:tplc="0409000F" w:tentative="1">
@@ -8031,7 +6365,7 @@
       <w:lvlText w:val="%4."/>
       <w:lvlJc w:val="left"/>
       <w:pPr>
-        <w:ind w:left="3240" w:hanging="360"/>
+        <w:ind w:left="3600" w:hanging="360"/>
       </w:pPr>
     </w:lvl>
     <w:lvl w:ilvl="4" w:tplc="04090019" w:tentative="1">
@@ -8040,7 +6374,7 @@
       <w:lvlText w:val="%5."/>
       <w:lvlJc w:val="left"/>
       <w:pPr>
-        <w:ind w:left="3960" w:hanging="360"/>
+        <w:ind w:left="4320" w:hanging="360"/>
       </w:pPr>
     </w:lvl>
     <w:lvl w:ilvl="5" w:tplc="0409001B" w:tentative="1">
@@ -8049,7 +6383,7 @@
       <w:lvlText w:val="%6."/>
       <w:lvlJc w:val="right"/>
       <w:pPr>
-        <w:ind w:left="4680" w:hanging="180"/>
+        <w:ind w:left="5040" w:hanging="180"/>
       </w:pPr>
     </w:lvl>
     <w:lvl w:ilvl="6" w:tplc="0409000F" w:tentative="1">
@@ -8058,7 +6392,7 @@
       <w:lvlText w:val="%7."/>
       <w:lvlJc w:val="left"/>
       <w:pPr>
-        <w:ind w:left="5400" w:hanging="360"/>
+        <w:ind w:left="5760" w:hanging="360"/>
       </w:pPr>
     </w:lvl>
     <w:lvl w:ilvl="7" w:tplc="04090019" w:tentative="1">
@@ -8067,7 +6401,7 @@
       <w:lvlText w:val="%8."/>
       <w:lvlJc w:val="left"/>
       <w:pPr>
-        <w:ind w:left="6120" w:hanging="360"/>
+        <w:ind w:left="6480" w:hanging="360"/>
       </w:pPr>
     </w:lvl>
     <w:lvl w:ilvl="8" w:tplc="0409001B" w:tentative="1">
@@ -8076,347 +6410,62 @@
       <w:lvlText w:val="%9."/>
       <w:lvlJc w:val="right"/>
       <w:pPr>
-        <w:ind w:left="6840" w:hanging="180"/>
-      </w:pPr>
-    </w:lvl>
-  </w:abstractNum>
-  <w:abstractNum w:abstractNumId="36">
-    <w:nsid w:val="78290A95"/>
-    <w:multiLevelType w:val="hybridMultilevel"/>
-    <w:tmpl w:val="A984D2CE"/>
-    <w:lvl w:ilvl="0" w:tplc="7FD825FC">
-      <w:start w:val="1"/>
-      <w:numFmt w:val="lowerRoman"/>
-      <w:lvlText w:val="%1."/>
-      <w:lvlJc w:val="left"/>
-      <w:pPr>
-        <w:ind w:left="1440" w:hanging="720"/>
-      </w:pPr>
-      <w:rPr>
-        <w:rFonts w:hint="default"/>
-      </w:rPr>
-    </w:lvl>
-    <w:lvl w:ilvl="1" w:tplc="04090019" w:tentative="1">
-      <w:start w:val="1"/>
-      <w:numFmt w:val="lowerLetter"/>
-      <w:lvlText w:val="%2."/>
-      <w:lvlJc w:val="left"/>
-      <w:pPr>
-        <w:ind w:left="1800" w:hanging="360"/>
-      </w:pPr>
-    </w:lvl>
-    <w:lvl w:ilvl="2" w:tplc="0409001B" w:tentative="1">
-      <w:start w:val="1"/>
-      <w:numFmt w:val="lowerRoman"/>
-      <w:lvlText w:val="%3."/>
-      <w:lvlJc w:val="right"/>
-      <w:pPr>
-        <w:ind w:left="2520" w:hanging="180"/>
-      </w:pPr>
-    </w:lvl>
-    <w:lvl w:ilvl="3" w:tplc="0409000F" w:tentative="1">
-      <w:start w:val="1"/>
-      <w:numFmt w:val="decimal"/>
-      <w:lvlText w:val="%4."/>
-      <w:lvlJc w:val="left"/>
-      <w:pPr>
-        <w:ind w:left="3240" w:hanging="360"/>
-      </w:pPr>
-    </w:lvl>
-    <w:lvl w:ilvl="4" w:tplc="04090019" w:tentative="1">
-      <w:start w:val="1"/>
-      <w:numFmt w:val="lowerLetter"/>
-      <w:lvlText w:val="%5."/>
-      <w:lvlJc w:val="left"/>
-      <w:pPr>
-        <w:ind w:left="3960" w:hanging="360"/>
-      </w:pPr>
-    </w:lvl>
-    <w:lvl w:ilvl="5" w:tplc="0409001B" w:tentative="1">
-      <w:start w:val="1"/>
-      <w:numFmt w:val="lowerRoman"/>
-      <w:lvlText w:val="%6."/>
-      <w:lvlJc w:val="right"/>
-      <w:pPr>
-        <w:ind w:left="4680" w:hanging="180"/>
-      </w:pPr>
-    </w:lvl>
-    <w:lvl w:ilvl="6" w:tplc="0409000F" w:tentative="1">
-      <w:start w:val="1"/>
-      <w:numFmt w:val="decimal"/>
-      <w:lvlText w:val="%7."/>
-      <w:lvlJc w:val="left"/>
-      <w:pPr>
-        <w:ind w:left="5400" w:hanging="360"/>
-      </w:pPr>
-    </w:lvl>
-    <w:lvl w:ilvl="7" w:tplc="04090019" w:tentative="1">
-      <w:start w:val="1"/>
-      <w:numFmt w:val="lowerLetter"/>
-      <w:lvlText w:val="%8."/>
-      <w:lvlJc w:val="left"/>
-      <w:pPr>
-        <w:ind w:left="6120" w:hanging="360"/>
-      </w:pPr>
-    </w:lvl>
-    <w:lvl w:ilvl="8" w:tplc="0409001B" w:tentative="1">
-      <w:start w:val="1"/>
-      <w:numFmt w:val="lowerRoman"/>
-      <w:lvlText w:val="%9."/>
-      <w:lvlJc w:val="right"/>
-      <w:pPr>
-        <w:ind w:left="6840" w:hanging="180"/>
-      </w:pPr>
-    </w:lvl>
-  </w:abstractNum>
-  <w:abstractNum w:abstractNumId="37">
-    <w:nsid w:val="7B5E0929"/>
-    <w:multiLevelType w:val="multilevel"/>
-    <w:tmpl w:val="0409001F"/>
-    <w:lvl w:ilvl="0">
-      <w:start w:val="1"/>
-      <w:numFmt w:val="decimal"/>
-      <w:lvlText w:val="%1."/>
-      <w:lvlJc w:val="left"/>
-      <w:pPr>
-        <w:ind w:left="360" w:hanging="360"/>
-      </w:pPr>
-    </w:lvl>
-    <w:lvl w:ilvl="1">
-      <w:start w:val="1"/>
-      <w:numFmt w:val="decimal"/>
-      <w:lvlText w:val="%1.%2."/>
-      <w:lvlJc w:val="left"/>
-      <w:pPr>
-        <w:ind w:left="792" w:hanging="432"/>
-      </w:pPr>
-    </w:lvl>
-    <w:lvl w:ilvl="2">
-      <w:start w:val="1"/>
-      <w:numFmt w:val="decimal"/>
-      <w:lvlText w:val="%1.%2.%3."/>
-      <w:lvlJc w:val="left"/>
-      <w:pPr>
-        <w:ind w:left="1224" w:hanging="504"/>
-      </w:pPr>
-    </w:lvl>
-    <w:lvl w:ilvl="3">
-      <w:start w:val="1"/>
-      <w:numFmt w:val="decimal"/>
-      <w:lvlText w:val="%1.%2.%3.%4."/>
-      <w:lvlJc w:val="left"/>
-      <w:pPr>
-        <w:ind w:left="1728" w:hanging="648"/>
-      </w:pPr>
-    </w:lvl>
-    <w:lvl w:ilvl="4">
-      <w:start w:val="1"/>
-      <w:numFmt w:val="decimal"/>
-      <w:lvlText w:val="%1.%2.%3.%4.%5."/>
-      <w:lvlJc w:val="left"/>
-      <w:pPr>
-        <w:ind w:left="2232" w:hanging="792"/>
-      </w:pPr>
-    </w:lvl>
-    <w:lvl w:ilvl="5">
-      <w:start w:val="1"/>
-      <w:numFmt w:val="decimal"/>
-      <w:lvlText w:val="%1.%2.%3.%4.%5.%6."/>
-      <w:lvlJc w:val="left"/>
-      <w:pPr>
-        <w:ind w:left="2736" w:hanging="936"/>
-      </w:pPr>
-    </w:lvl>
-    <w:lvl w:ilvl="6">
-      <w:start w:val="1"/>
-      <w:numFmt w:val="decimal"/>
-      <w:lvlText w:val="%1.%2.%3.%4.%5.%6.%7."/>
-      <w:lvlJc w:val="left"/>
-      <w:pPr>
-        <w:ind w:left="3240" w:hanging="1080"/>
-      </w:pPr>
-    </w:lvl>
-    <w:lvl w:ilvl="7">
-      <w:start w:val="1"/>
-      <w:numFmt w:val="decimal"/>
-      <w:lvlText w:val="%1.%2.%3.%4.%5.%6.%7.%8."/>
-      <w:lvlJc w:val="left"/>
-      <w:pPr>
-        <w:ind w:left="3744" w:hanging="1224"/>
-      </w:pPr>
-    </w:lvl>
-    <w:lvl w:ilvl="8">
-      <w:start w:val="1"/>
-      <w:numFmt w:val="decimal"/>
-      <w:lvlText w:val="%1.%2.%3.%4.%5.%6.%7.%8.%9."/>
-      <w:lvlJc w:val="left"/>
-      <w:pPr>
-        <w:ind w:left="4320" w:hanging="1440"/>
+        <w:ind w:left="7200" w:hanging="180"/>
       </w:pPr>
     </w:lvl>
   </w:abstractNum>
   <w:num w:numId="1">
+    <w:abstractNumId w:val="1"/>
+  </w:num>
+  <w:num w:numId="2">
+    <w:abstractNumId w:val="5"/>
+  </w:num>
+  <w:num w:numId="3">
+    <w:abstractNumId w:val="7"/>
+  </w:num>
+  <w:num w:numId="4">
     <w:abstractNumId w:val="4"/>
   </w:num>
-  <w:num w:numId="2">
+  <w:num w:numId="5">
+    <w:abstractNumId w:val="6"/>
+  </w:num>
+  <w:num w:numId="6">
+    <w:abstractNumId w:val="14"/>
+  </w:num>
+  <w:num w:numId="7">
+    <w:abstractNumId w:val="8"/>
+  </w:num>
+  <w:num w:numId="8">
+    <w:abstractNumId w:val="10"/>
+  </w:num>
+  <w:num w:numId="9">
     <w:abstractNumId w:val="3"/>
   </w:num>
-  <w:num w:numId="3">
-    <w:abstractNumId w:val="3"/>
+  <w:num w:numId="10">
+    <w:abstractNumId w:val="9"/>
   </w:num>
-  <w:num w:numId="4">
-    <w:abstractNumId w:val="5"/>
-  </w:num>
-  <w:num w:numId="5">
-    <w:abstractNumId w:val="7"/>
-  </w:num>
-  <w:num w:numId="6">
-    <w:abstractNumId w:val="26"/>
-  </w:num>
-  <w:num w:numId="7">
-    <w:abstractNumId w:val="3"/>
-    <w:lvlOverride w:ilvl="0">
-      <w:startOverride w:val="1"/>
-    </w:lvlOverride>
-  </w:num>
-  <w:num w:numId="8">
+  <w:num w:numId="11">
     <w:abstractNumId w:val="15"/>
   </w:num>
-  <w:num w:numId="9">
-    <w:abstractNumId w:val="32"/>
+  <w:num w:numId="12">
+    <w:abstractNumId w:val="2"/>
   </w:num>
-  <w:num w:numId="10">
+  <w:num w:numId="13">
+    <w:abstractNumId w:val="0"/>
+  </w:num>
+  <w:num w:numId="14">
+    <w:abstractNumId w:val="11"/>
+  </w:num>
+  <w:num w:numId="15">
+    <w:abstractNumId w:val="12"/>
+  </w:num>
+  <w:num w:numId="16">
     <w:abstractNumId w:val="13"/>
   </w:num>
-  <w:num w:numId="11">
-    <w:abstractNumId w:val="13"/>
-    <w:lvlOverride w:ilvl="0">
-      <w:startOverride w:val="2"/>
-    </w:lvlOverride>
-    <w:lvlOverride w:ilvl="1">
-      <w:startOverride w:val="1"/>
-    </w:lvlOverride>
-  </w:num>
-  <w:num w:numId="12">
-    <w:abstractNumId w:val="24"/>
-  </w:num>
-  <w:num w:numId="13">
-    <w:abstractNumId w:val="13"/>
-    <w:lvlOverride w:ilvl="0">
-      <w:startOverride w:val="2"/>
-    </w:lvlOverride>
-    <w:lvlOverride w:ilvl="1">
-      <w:startOverride w:val="1"/>
-    </w:lvlOverride>
-  </w:num>
-  <w:num w:numId="14">
-    <w:abstractNumId w:val="29"/>
-  </w:num>
-  <w:num w:numId="15">
-    <w:abstractNumId w:val="34"/>
-  </w:num>
-  <w:num w:numId="16">
-    <w:abstractNumId w:val="10"/>
-  </w:num>
   <w:num w:numId="17">
-    <w:abstractNumId w:val="20"/>
-  </w:num>
-  <w:num w:numId="18">
-    <w:abstractNumId w:val="18"/>
-  </w:num>
-  <w:num w:numId="19">
-    <w:abstractNumId w:val="17"/>
-  </w:num>
-  <w:num w:numId="20">
     <w:abstractNumId w:val="16"/>
   </w:num>
-  <w:num w:numId="21">
-    <w:abstractNumId w:val="33"/>
-  </w:num>
-  <w:num w:numId="22">
-    <w:abstractNumId w:val="37"/>
-  </w:num>
-  <w:num w:numId="23">
-    <w:abstractNumId w:val="28"/>
-  </w:num>
-  <w:num w:numId="24">
-    <w:abstractNumId w:val="23"/>
-  </w:num>
-  <w:num w:numId="25">
-    <w:abstractNumId w:val="22"/>
-  </w:num>
-  <w:num w:numId="26">
-    <w:abstractNumId w:val="11"/>
-  </w:num>
-  <w:num w:numId="27">
-    <w:abstractNumId w:val="1"/>
-  </w:num>
-  <w:num w:numId="28">
-    <w:abstractNumId w:val="14"/>
-  </w:num>
-  <w:num w:numId="29">
-    <w:abstractNumId w:val="31"/>
-  </w:num>
-  <w:num w:numId="30">
-    <w:abstractNumId w:val="21"/>
-  </w:num>
-  <w:num w:numId="31">
-    <w:abstractNumId w:val="30"/>
-  </w:num>
-  <w:num w:numId="32">
-    <w:abstractNumId w:val="2"/>
-  </w:num>
-  <w:num w:numId="33">
-    <w:abstractNumId w:val="9"/>
-  </w:num>
-  <w:num w:numId="34">
-    <w:abstractNumId w:val="27"/>
-  </w:num>
-  <w:num w:numId="35">
-    <w:abstractNumId w:val="25"/>
-  </w:num>
-  <w:num w:numId="36">
-    <w:abstractNumId w:val="8"/>
-  </w:num>
-  <w:num w:numId="37">
-    <w:abstractNumId w:val="19"/>
-  </w:num>
-  <w:num w:numId="38">
-    <w:abstractNumId w:val="36"/>
-  </w:num>
-  <w:num w:numId="39">
-    <w:abstractNumId w:val="33"/>
-    <w:lvlOverride w:ilvl="0">
-      <w:startOverride w:val="1"/>
-    </w:lvlOverride>
-  </w:num>
-  <w:num w:numId="40">
-    <w:abstractNumId w:val="12"/>
-  </w:num>
-  <w:num w:numId="41">
-    <w:abstractNumId w:val="35"/>
-  </w:num>
-  <w:num w:numId="42">
-    <w:abstractNumId w:val="33"/>
-  </w:num>
-  <w:num w:numId="43">
-    <w:abstractNumId w:val="33"/>
-    <w:lvlOverride w:ilvl="0">
-      <w:startOverride w:val="1"/>
-    </w:lvlOverride>
-  </w:num>
-  <w:num w:numId="44">
-    <w:abstractNumId w:val="33"/>
-    <w:lvlOverride w:ilvl="0">
-      <w:startOverride w:val="1"/>
-    </w:lvlOverride>
-  </w:num>
-  <w:num w:numId="45">
-    <w:abstractNumId w:val="6"/>
-  </w:num>
-  <w:num w:numId="46">
-    <w:abstractNumId w:val="0"/>
-  </w:num>
+  <w:numIdMacAtCleanup w:val="17"/>
 </w:numbering>
 </file>
 
@@ -9004,11 +7053,8 @@
     <w:tblPr>
       <w:tblStyleRowBandSize w:val="1"/>
       <w:tblStyleColBandSize w:val="1"/>
-      <w:tblInd w:w="0" w:type="dxa"/>
       <w:tblCellMar>
-        <w:top w:w="0" w:type="dxa"/>
         <w:left w:w="115" w:type="dxa"/>
-        <w:bottom w:w="0" w:type="dxa"/>
         <w:right w:w="115" w:type="dxa"/>
       </w:tblCellMar>
     </w:tblPr>
@@ -9186,11 +7232,8 @@
     <w:tblPr>
       <w:tblStyleRowBandSize w:val="1"/>
       <w:tblStyleColBandSize w:val="1"/>
-      <w:tblInd w:w="0" w:type="dxa"/>
       <w:tblCellMar>
-        <w:top w:w="0" w:type="dxa"/>
         <w:left w:w="115" w:type="dxa"/>
-        <w:bottom w:w="0" w:type="dxa"/>
         <w:right w:w="115" w:type="dxa"/>
       </w:tblCellMar>
     </w:tblPr>
@@ -9371,11 +7414,8 @@
     <w:tblPr>
       <w:tblStyleRowBandSize w:val="1"/>
       <w:tblStyleColBandSize w:val="1"/>
-      <w:tblInd w:w="0" w:type="dxa"/>
       <w:tblCellMar>
-        <w:top w:w="0" w:type="dxa"/>
         <w:left w:w="115" w:type="dxa"/>
-        <w:bottom w:w="0" w:type="dxa"/>
         <w:right w:w="115" w:type="dxa"/>
       </w:tblCellMar>
     </w:tblPr>
@@ -9574,7 +7614,6 @@
       <w:lang w:eastAsia="en-US"/>
     </w:rPr>
     <w:tblPr>
-      <w:tblInd w:w="0" w:type="dxa"/>
       <w:tblBorders>
         <w:top w:val="single" w:sz="4" w:space="0" w:color="auto"/>
         <w:left w:val="single" w:sz="4" w:space="0" w:color="auto"/>
@@ -9583,12 +7622,6 @@
         <w:insideH w:val="single" w:sz="4" w:space="0" w:color="auto"/>
         <w:insideV w:val="single" w:sz="4" w:space="0" w:color="auto"/>
       </w:tblBorders>
-      <w:tblCellMar>
-        <w:top w:w="0" w:type="dxa"/>
-        <w:left w:w="108" w:type="dxa"/>
-        <w:bottom w:w="0" w:type="dxa"/>
-        <w:right w:w="108" w:type="dxa"/>
-      </w:tblCellMar>
     </w:tblPr>
   </w:style>
   <w:style w:type="paragraph" w:styleId="Header">
@@ -9763,7 +7796,7 @@
     <w:pPr>
       <w:numPr>
         <w:ilvl w:val="1"/>
-        <w:numId w:val="2"/>
+        <w:numId w:val="1"/>
       </w:numPr>
       <w:ind w:left="360" w:firstLine="0"/>
       <w:jc w:val="both"/>
@@ -9810,7 +7843,7 @@
     <w:rsid w:val="00794E8B"/>
     <w:pPr>
       <w:numPr>
-        <w:numId w:val="2"/>
+        <w:numId w:val="1"/>
       </w:numPr>
       <w:autoSpaceDN w:val="0"/>
       <w:adjustRightInd w:val="0"/>
@@ -10132,7 +8165,7 @@
     <w:rsid w:val="00B45799"/>
     <w:pPr>
       <w:numPr>
-        <w:numId w:val="10"/>
+        <w:numId w:val="2"/>
       </w:numPr>
       <w:ind w:left="360" w:firstLine="0"/>
     </w:pPr>
@@ -10182,7 +8215,7 @@
     <w:rsid w:val="00460492"/>
     <w:pPr>
       <w:numPr>
-        <w:numId w:val="17"/>
+        <w:numId w:val="3"/>
       </w:numPr>
     </w:pPr>
   </w:style>
@@ -10195,7 +8228,7 @@
     <w:pPr>
       <w:numPr>
         <w:ilvl w:val="0"/>
-        <w:numId w:val="42"/>
+        <w:numId w:val="11"/>
       </w:numPr>
     </w:pPr>
   </w:style>
@@ -10492,7 +8525,7 @@
 </file>
 
 <file path=customXml/itemProps1.xml><?xml version="1.0" encoding="utf-8"?>
-<ds:datastoreItem xmlns:ds="http://schemas.openxmlformats.org/officeDocument/2006/customXml" ds:itemID="{E4F44C6B-4858-46C1-A139-A8948ED9A28F}">
+<ds:datastoreItem xmlns:ds="http://schemas.openxmlformats.org/officeDocument/2006/customXml" ds:itemID="{5C0B154E-D76A-4A74-AC46-BA5D5AAC3312}">
   <ds:schemaRefs>
     <ds:schemaRef ds:uri="http://schemas.openxmlformats.org/officeDocument/2006/bibliography"/>
   </ds:schemaRefs>

</xml_diff>

<commit_message>
Very minor changes to documentations.
</commit_message>
<xml_diff>
--- a/Documentation/UnitySRS.docx
+++ b/Documentation/UnitySRS.docx
@@ -2481,7 +2481,19 @@
       </w:pPr>
       <w:r>
         <w:lastRenderedPageBreak/>
-        <w:t>Gives player ability to always know their characters remaining.</w:t>
+        <w:t>Gives player ability to always know their character</w:t>
+      </w:r>
+      <w:r>
+        <w:t>’</w:t>
+      </w:r>
+      <w:r>
+        <w:t>s remaining</w:t>
+      </w:r>
+      <w:r>
+        <w:t xml:space="preserve"> health</w:t>
+      </w:r>
+      <w:r>
+        <w:t>.</w:t>
       </w:r>
     </w:p>
     <w:p>
@@ -2751,19 +2763,7 @@
         </w:numPr>
       </w:pPr>
       <w:r>
-        <w:t xml:space="preserve">Allows </w:t>
-      </w:r>
-      <w:r>
-        <w:t>p</w:t>
-      </w:r>
-      <w:r>
-        <w:t xml:space="preserve">layer to </w:t>
-      </w:r>
-      <w:r>
-        <w:t>save the current game progress of the character to their local machine</w:t>
-      </w:r>
-      <w:r>
-        <w:t>.</w:t>
+        <w:t>Allows player to save the current game progress of the character to their local machine.</w:t>
       </w:r>
     </w:p>
     <w:p>
@@ -2914,16 +2914,7 @@
         <w:t xml:space="preserve">The game is created to run on personal computers or laptops running Windows 7 or Windows 8 and will be optimized for the integrated graphical processing units commonly found in laptops. </w:t>
       </w:r>
       <w:r>
-        <w:t>Additionally it m</w:t>
-      </w:r>
-      <w:r>
-        <w:t>ust be developed</w:t>
-      </w:r>
-      <w:r>
-        <w:t xml:space="preserve"> and created</w:t>
-      </w:r>
-      <w:r>
-        <w:t xml:space="preserve"> within the Unity Engine.</w:t>
+        <w:t>Additionally it must be developed and created within the Unity Engine.</w:t>
       </w:r>
     </w:p>
     <w:p>
@@ -3052,7 +3043,13 @@
         <w:t>demo of the game</w:t>
       </w:r>
       <w:r>
-        <w:t xml:space="preserve"> will be robust enough to not crash during regular play (except for unforeseen circumstances such as a sudden computer crash).  The game itself will be able to handle user input and react accordingly on-screen via a keyboard and mouse.  </w:t>
+        <w:t xml:space="preserve"> will be robust enough to not crash during regular play (except for unforeseen circumstances such as a sudden computer crash</w:t>
+      </w:r>
+      <w:r>
+        <w:t xml:space="preserve"> or power outage</w:t>
+      </w:r>
+      <w:r>
+        <w:t xml:space="preserve">).  The game itself will be able to handle user input and react accordingly on-screen via a keyboard and mouse.  </w:t>
       </w:r>
     </w:p>
     <w:p>
@@ -4265,7 +4262,6 @@
             <w:shd w:val="clear" w:color="auto" w:fill="E7E6E6" w:themeFill="background2"/>
           </w:tcPr>
           <w:p>
-            <w:bookmarkStart w:id="18" w:name="_GoBack"/>
             <w:r>
               <w:t>Doc Number</w:t>
             </w:r>
@@ -4389,7 +4385,6 @@
         </w:tc>
       </w:tr>
     </w:tbl>
-    <w:bookmarkEnd w:id="18"/>
     <w:p>
       <w:pPr>
         <w:pStyle w:val="UnityHeading"/>
@@ -4401,11 +4396,11 @@
       <w:r>
         <w:t xml:space="preserve"> </w:t>
       </w:r>
-      <w:bookmarkStart w:id="19" w:name="_Toc411465396"/>
+      <w:bookmarkStart w:id="18" w:name="_Toc411465396"/>
       <w:r>
         <w:t>Document Revision History</w:t>
       </w:r>
-      <w:bookmarkEnd w:id="19"/>
+      <w:bookmarkEnd w:id="18"/>
     </w:p>
     <w:tbl>
       <w:tblPr>
@@ -4527,18 +4522,23 @@
           <w:numId w:val="3"/>
         </w:numPr>
       </w:pPr>
-      <w:bookmarkStart w:id="20" w:name="_Toc411465397"/>
+      <w:bookmarkStart w:id="19" w:name="_Toc411465397"/>
       <w:r>
         <w:t>Appendix</w:t>
       </w:r>
+      <w:bookmarkEnd w:id="19"/>
+    </w:p>
+    <w:p>
+      <w:pPr>
+        <w:pStyle w:val="UnityBody"/>
+      </w:pPr>
+      <w:r>
+        <w:t>Material including reference</w:t>
+      </w:r>
+      <w:bookmarkStart w:id="20" w:name="_GoBack"/>
       <w:bookmarkEnd w:id="20"/>
-    </w:p>
-    <w:p>
-      <w:pPr>
-        <w:pStyle w:val="UnityBody"/>
-      </w:pPr>
-      <w:r>
-        <w:t>Material including referenced documentation the web or elsewhere, as well as alternative designs or items/ideas for future improvements.</w:t>
+      <w:r>
+        <w:t>d documentation the web or elsewhere, as well as alternative designs or items/ideas for future improvements.</w:t>
       </w:r>
     </w:p>
     <w:p>
@@ -4666,7 +4666,7 @@
       <w:rPr>
         <w:noProof/>
       </w:rPr>
-      <w:t>9</w:t>
+      <w:t>10</w:t>
     </w:r>
     <w:r>
       <w:fldChar w:fldCharType="end"/>
@@ -8525,7 +8525,7 @@
 </file>
 
 <file path=customXml/itemProps1.xml><?xml version="1.0" encoding="utf-8"?>
-<ds:datastoreItem xmlns:ds="http://schemas.openxmlformats.org/officeDocument/2006/customXml" ds:itemID="{5C0B154E-D76A-4A74-AC46-BA5D5AAC3312}">
+<ds:datastoreItem xmlns:ds="http://schemas.openxmlformats.org/officeDocument/2006/customXml" ds:itemID="{2DBBDFA5-8F45-4770-8548-F171DC5E07C4}">
   <ds:schemaRefs>
     <ds:schemaRef ds:uri="http://schemas.openxmlformats.org/officeDocument/2006/bibliography"/>
   </ds:schemaRefs>

</xml_diff>

<commit_message>
Small change to order of slides in PowerPoint per Dr. Sam's advice. Added GameFlowDiagram, which is a Visio file for the overall flow of data and the game. Big update in functional requirements section of the SRS document that will need to be formatted tonight when I get home.
</commit_message>
<xml_diff>
--- a/Documentation/UnitySRS.docx
+++ b/Documentation/UnitySRS.docx
@@ -2987,7 +2987,7 @@
       </w:r>
       <w:r>
         <w:tab/>
-        <w:t>-10</w:t>
+        <w:t>-2</w:t>
       </w:r>
       <w:r>
         <w:t xml:space="preserve"> Gigabytes of </w:t>
@@ -3132,10 +3132,28 @@
         <w:ind w:left="2160"/>
       </w:pPr>
       <w:r>
-        <w:t>Description: User should be able to install the game on their PC using the provided files with the Unity Engine installed.</w:t>
-      </w:r>
-      <w:r>
-        <w:t xml:space="preserve"> Since the game will not be deployed to an online platform, the user will need Unity as well as the source files for the game itself.</w:t>
+        <w:t xml:space="preserve">Description: </w:t>
+      </w:r>
+      <w:r>
+        <w:t>The player</w:t>
+      </w:r>
+      <w:r>
+        <w:t xml:space="preserve"> should be able to install the game on their PC using </w:t>
+      </w:r>
+      <w:r>
+        <w:t>a downloaded or provided executable</w:t>
+      </w:r>
+      <w:r>
+        <w:t>.</w:t>
+      </w:r>
+      <w:r>
+        <w:t xml:space="preserve"> This executable can either be a standalone installer or a zipped folder</w:t>
+      </w:r>
+      <w:r>
+        <w:t xml:space="preserve"> with the executable located inside of it as well as the game files</w:t>
+      </w:r>
+      <w:r>
+        <w:t>.</w:t>
       </w:r>
     </w:p>
     <w:p>
@@ -3183,20 +3201,23 @@
         <w:ind w:left="2160"/>
       </w:pPr>
       <w:r>
-        <w:t>Title: Begin Game</w:t>
-      </w:r>
-    </w:p>
-    <w:p>
-      <w:pPr>
-        <w:pStyle w:val="UnityBody"/>
-        <w:spacing w:before="0"/>
-        <w:ind w:left="2160"/>
-      </w:pPr>
-      <w:r>
-        <w:t>Description: User should be start the game from the start screen.</w:t>
-      </w:r>
-      <w:r>
-        <w:t xml:space="preserve"> This will take the player form the start screen to the playable game.</w:t>
+        <w:t xml:space="preserve">Title: </w:t>
+      </w:r>
+      <w:r>
+        <w:t>Logo/Loading Screen</w:t>
+      </w:r>
+    </w:p>
+    <w:p>
+      <w:pPr>
+        <w:pStyle w:val="UnityBody"/>
+        <w:spacing w:before="0"/>
+        <w:ind w:left="2160"/>
+      </w:pPr>
+      <w:r>
+        <w:t xml:space="preserve">Description: </w:t>
+      </w:r>
+      <w:r>
+        <w:t>After launching the executable, the game will display a static screen with the logo of the company as well as a small animation to represent the loading of the game.</w:t>
       </w:r>
     </w:p>
     <w:p>
@@ -3244,6 +3265,652 @@
         <w:ind w:left="2160"/>
       </w:pPr>
       <w:r>
+        <w:t>Title: Load Game Scripts</w:t>
+      </w:r>
+    </w:p>
+    <w:p>
+      <w:pPr>
+        <w:pStyle w:val="UnityBody"/>
+        <w:spacing w:before="0"/>
+        <w:ind w:left="2160"/>
+      </w:pPr>
+      <w:r>
+        <w:t xml:space="preserve">Description: </w:t>
+      </w:r>
+      <w:r>
+        <w:t>During the Logo/Loading Screen and before the Main Menu, the game should load and attach all of the scripts to their relevant game objects</w:t>
+      </w:r>
+      <w:r>
+        <w:t>.</w:t>
+      </w:r>
+      <w:r>
+        <w:t xml:space="preserve"> </w:t>
+      </w:r>
+    </w:p>
+    <w:p>
+      <w:pPr>
+        <w:pStyle w:val="UnityBody"/>
+        <w:spacing w:before="0"/>
+        <w:ind w:left="2160"/>
+      </w:pPr>
+      <w:r>
+        <w:t>Dependency: FR1, FR2</w:t>
+      </w:r>
+    </w:p>
+    <w:p>
+      <w:pPr>
+        <w:pStyle w:val="UnityBody"/>
+        <w:numPr>
+          <w:ilvl w:val="3"/>
+          <w:numId w:val="3"/>
+        </w:numPr>
+      </w:pPr>
+      <w:r>
+        <w:t>Functional Requirement 1.4</w:t>
+      </w:r>
+    </w:p>
+    <w:p>
+      <w:pPr>
+        <w:pStyle w:val="UnityBody"/>
+        <w:spacing w:before="0"/>
+        <w:ind w:left="2160"/>
+      </w:pPr>
+      <w:r>
+        <w:t xml:space="preserve">ID: </w:t>
+      </w:r>
+      <w:r>
+        <w:rPr>
+          <w:b/>
+        </w:rPr>
+        <w:t>FR4</w:t>
+      </w:r>
+    </w:p>
+    <w:p>
+      <w:pPr>
+        <w:pStyle w:val="UnityBody"/>
+        <w:spacing w:before="0"/>
+        <w:ind w:left="2160"/>
+      </w:pPr>
+      <w:r>
+        <w:t xml:space="preserve">Title: </w:t>
+      </w:r>
+      <w:r>
+        <w:t>Main Menu Screen</w:t>
+      </w:r>
+    </w:p>
+    <w:p>
+      <w:pPr>
+        <w:pStyle w:val="UnityBody"/>
+        <w:spacing w:before="0"/>
+        <w:ind w:left="2160"/>
+      </w:pPr>
+      <w:r>
+        <w:t xml:space="preserve">Description: </w:t>
+      </w:r>
+      <w:r>
+        <w:t>After the screen has loaded the player will be presented with the main menu. The main menu will give the user the ability to start a new game, exit the game, open the options menu, view the control scheme, and see the game’s credits.</w:t>
+      </w:r>
+    </w:p>
+    <w:p>
+      <w:pPr>
+        <w:pStyle w:val="UnityBody"/>
+        <w:spacing w:before="0"/>
+        <w:ind w:left="2160"/>
+      </w:pPr>
+      <w:r>
+        <w:t>Dependency: FR1</w:t>
+      </w:r>
+      <w:r>
+        <w:t>, FR2, FR3</w:t>
+      </w:r>
+    </w:p>
+    <w:p>
+      <w:pPr>
+        <w:pStyle w:val="UnityBody"/>
+        <w:numPr>
+          <w:ilvl w:val="3"/>
+          <w:numId w:val="3"/>
+        </w:numPr>
+      </w:pPr>
+      <w:r>
+        <w:lastRenderedPageBreak/>
+        <w:t>Functional Requirement 1.5</w:t>
+      </w:r>
+    </w:p>
+    <w:p>
+      <w:pPr>
+        <w:pStyle w:val="UnityBody"/>
+        <w:spacing w:before="0"/>
+        <w:ind w:left="2160"/>
+      </w:pPr>
+      <w:r>
+        <w:t xml:space="preserve">ID: </w:t>
+      </w:r>
+      <w:r>
+        <w:rPr>
+          <w:b/>
+        </w:rPr>
+        <w:t>FR5</w:t>
+      </w:r>
+    </w:p>
+    <w:p>
+      <w:pPr>
+        <w:pStyle w:val="UnityBody"/>
+        <w:spacing w:before="0"/>
+        <w:ind w:left="2160"/>
+      </w:pPr>
+      <w:r>
+        <w:t xml:space="preserve">Title: </w:t>
+      </w:r>
+      <w:r>
+        <w:t>Options</w:t>
+      </w:r>
+      <w:r>
+        <w:t xml:space="preserve"> Screen</w:t>
+      </w:r>
+    </w:p>
+    <w:p>
+      <w:pPr>
+        <w:pStyle w:val="UnityBody"/>
+        <w:spacing w:before="0"/>
+        <w:ind w:left="2160"/>
+      </w:pPr>
+      <w:r>
+        <w:t xml:space="preserve">Description: </w:t>
+      </w:r>
+      <w:r>
+        <w:t xml:space="preserve">From the main menu the player should be able to access the options menu, where the player will be able to change the resolution, adjust graphics video quality, and set a preferred game brightness. </w:t>
+      </w:r>
+    </w:p>
+    <w:p>
+      <w:pPr>
+        <w:pStyle w:val="UnityBody"/>
+        <w:spacing w:before="0"/>
+        <w:ind w:left="2160"/>
+      </w:pPr>
+      <w:r>
+        <w:t xml:space="preserve">Dependency: </w:t>
+      </w:r>
+      <w:r>
+        <w:t>FR1, FR2, FR3</w:t>
+      </w:r>
+      <w:r>
+        <w:t>, FR4</w:t>
+      </w:r>
+    </w:p>
+    <w:p>
+      <w:pPr>
+        <w:pStyle w:val="UnityBody"/>
+        <w:numPr>
+          <w:ilvl w:val="3"/>
+          <w:numId w:val="3"/>
+        </w:numPr>
+      </w:pPr>
+      <w:r>
+        <w:t xml:space="preserve">Functional </w:t>
+      </w:r>
+      <w:r>
+        <w:t>Requirement 1.6</w:t>
+      </w:r>
+    </w:p>
+    <w:p>
+      <w:pPr>
+        <w:pStyle w:val="UnityBody"/>
+        <w:spacing w:before="0"/>
+        <w:ind w:left="2160"/>
+      </w:pPr>
+      <w:r>
+        <w:t xml:space="preserve">ID: </w:t>
+      </w:r>
+      <w:r>
+        <w:rPr>
+          <w:b/>
+        </w:rPr>
+        <w:t>FR6</w:t>
+      </w:r>
+    </w:p>
+    <w:p>
+      <w:pPr>
+        <w:pStyle w:val="UnityBody"/>
+        <w:spacing w:before="0"/>
+        <w:ind w:left="2160"/>
+      </w:pPr>
+      <w:r>
+        <w:t xml:space="preserve">Title: </w:t>
+      </w:r>
+      <w:r>
+        <w:t>Change Resolution</w:t>
+      </w:r>
+    </w:p>
+    <w:p>
+      <w:pPr>
+        <w:pStyle w:val="UnityBody"/>
+        <w:spacing w:before="0"/>
+        <w:ind w:left="2160"/>
+      </w:pPr>
+      <w:r>
+        <w:t xml:space="preserve">Description: From the </w:t>
+      </w:r>
+      <w:r>
+        <w:t>options menu the player will be able to select from a dropdown of 4 available resolutions to fit the one that best represents their current display device. The 4 resolutions are 640x360, 960x540, 1280x720, and 1920x1080.</w:t>
+      </w:r>
+    </w:p>
+    <w:p>
+      <w:pPr>
+        <w:pStyle w:val="UnityBody"/>
+        <w:spacing w:before="0"/>
+        <w:ind w:left="2160"/>
+      </w:pPr>
+      <w:r>
+        <w:t xml:space="preserve">Dependency: </w:t>
+      </w:r>
+      <w:r>
+        <w:t>FR1, FR2, FR3, FR4</w:t>
+      </w:r>
+      <w:r>
+        <w:t>, FR5</w:t>
+      </w:r>
+    </w:p>
+    <w:p>
+      <w:pPr>
+        <w:pStyle w:val="UnityBody"/>
+        <w:numPr>
+          <w:ilvl w:val="3"/>
+          <w:numId w:val="3"/>
+        </w:numPr>
+      </w:pPr>
+      <w:r>
+        <w:t>Functional Requirement 1.7</w:t>
+      </w:r>
+    </w:p>
+    <w:p>
+      <w:pPr>
+        <w:pStyle w:val="UnityBody"/>
+        <w:spacing w:before="0"/>
+        <w:ind w:left="2160"/>
+      </w:pPr>
+      <w:r>
+        <w:t xml:space="preserve">ID: </w:t>
+      </w:r>
+      <w:r>
+        <w:rPr>
+          <w:b/>
+        </w:rPr>
+        <w:t>FR7</w:t>
+      </w:r>
+    </w:p>
+    <w:p>
+      <w:pPr>
+        <w:pStyle w:val="UnityBody"/>
+        <w:spacing w:before="0"/>
+        <w:ind w:left="2160"/>
+      </w:pPr>
+      <w:r>
+        <w:t xml:space="preserve">Title: </w:t>
+      </w:r>
+      <w:r>
+        <w:t>Adjust Graphics Quality</w:t>
+      </w:r>
+    </w:p>
+    <w:p>
+      <w:pPr>
+        <w:pStyle w:val="UnityBody"/>
+        <w:spacing w:before="0"/>
+        <w:ind w:left="2160"/>
+      </w:pPr>
+      <w:r>
+        <w:t xml:space="preserve">Description: From the </w:t>
+      </w:r>
+      <w:r>
+        <w:t xml:space="preserve">options menu the player will be able to select either Low, Medium, or High graphics qualities based on the player’s </w:t>
+      </w:r>
+      <w:r>
+        <w:t>video card in their computer.</w:t>
+      </w:r>
+    </w:p>
+    <w:p>
+      <w:pPr>
+        <w:pStyle w:val="UnityBody"/>
+        <w:spacing w:before="0"/>
+        <w:ind w:left="2160"/>
+      </w:pPr>
+      <w:r>
+        <w:t xml:space="preserve">Dependency: </w:t>
+      </w:r>
+      <w:r>
+        <w:t>FR1, FR2, FR3, FR4, FR5</w:t>
+      </w:r>
+    </w:p>
+    <w:p>
+      <w:pPr>
+        <w:pStyle w:val="UnityBody"/>
+        <w:numPr>
+          <w:ilvl w:val="3"/>
+          <w:numId w:val="3"/>
+        </w:numPr>
+      </w:pPr>
+      <w:r>
+        <w:t>Functional Requirement 1.8</w:t>
+      </w:r>
+    </w:p>
+    <w:p>
+      <w:pPr>
+        <w:pStyle w:val="UnityBody"/>
+        <w:spacing w:before="0"/>
+        <w:ind w:left="2160"/>
+      </w:pPr>
+      <w:r>
+        <w:t xml:space="preserve">ID: </w:t>
+      </w:r>
+      <w:r>
+        <w:rPr>
+          <w:b/>
+        </w:rPr>
+        <w:t>FR8</w:t>
+      </w:r>
+    </w:p>
+    <w:p>
+      <w:pPr>
+        <w:pStyle w:val="UnityBody"/>
+        <w:spacing w:before="0"/>
+        <w:ind w:left="2160"/>
+      </w:pPr>
+      <w:r>
+        <w:t xml:space="preserve">Title: </w:t>
+      </w:r>
+      <w:r>
+        <w:t>Select Brightness Level</w:t>
+      </w:r>
+    </w:p>
+    <w:p>
+      <w:pPr>
+        <w:pStyle w:val="UnityBody"/>
+        <w:spacing w:before="0"/>
+        <w:ind w:left="2160"/>
+      </w:pPr>
+      <w:r>
+        <w:t xml:space="preserve">Description: From the </w:t>
+      </w:r>
+      <w:r>
+        <w:t>options menu the player will be able to control the brightness level via a slider control to set a preferred brightness level to play the game in</w:t>
+      </w:r>
+      <w:r>
+        <w:t xml:space="preserve">. </w:t>
+      </w:r>
+    </w:p>
+    <w:p>
+      <w:pPr>
+        <w:pStyle w:val="UnityBody"/>
+        <w:spacing w:before="0"/>
+        <w:ind w:left="2160"/>
+      </w:pPr>
+      <w:r>
+        <w:t xml:space="preserve">Dependency: </w:t>
+      </w:r>
+      <w:r>
+        <w:t>FR1, FR2, FR3, FR4, FR5</w:t>
+      </w:r>
+    </w:p>
+    <w:p>
+      <w:pPr>
+        <w:pStyle w:val="UnityBody"/>
+        <w:numPr>
+          <w:ilvl w:val="3"/>
+          <w:numId w:val="3"/>
+        </w:numPr>
+      </w:pPr>
+      <w:r>
+        <w:t>Functional Requirement 1.9</w:t>
+      </w:r>
+    </w:p>
+    <w:p>
+      <w:pPr>
+        <w:pStyle w:val="UnityBody"/>
+        <w:spacing w:before="0"/>
+        <w:ind w:left="2160"/>
+      </w:pPr>
+      <w:r>
+        <w:t xml:space="preserve">ID: </w:t>
+      </w:r>
+      <w:r>
+        <w:rPr>
+          <w:b/>
+        </w:rPr>
+        <w:t>FR8</w:t>
+      </w:r>
+    </w:p>
+    <w:p>
+      <w:pPr>
+        <w:pStyle w:val="UnityBody"/>
+        <w:spacing w:before="0"/>
+        <w:ind w:left="2160"/>
+      </w:pPr>
+      <w:r>
+        <w:t>Title: Select Brightness Level</w:t>
+      </w:r>
+    </w:p>
+    <w:p>
+      <w:pPr>
+        <w:pStyle w:val="UnityBody"/>
+        <w:spacing w:before="0"/>
+        <w:ind w:left="2160"/>
+      </w:pPr>
+      <w:r>
+        <w:t xml:space="preserve">Description: From the options menu the player will be able to control the brightness level via a slider control to set a preferred brightness level to play the game in. </w:t>
+      </w:r>
+    </w:p>
+    <w:p>
+      <w:pPr>
+        <w:pStyle w:val="UnityBody"/>
+        <w:spacing w:before="0"/>
+        <w:ind w:left="2160"/>
+      </w:pPr>
+      <w:r>
+        <w:t>Dependency: FR1, FR2, FR3, FR4, FR5</w:t>
+      </w:r>
+    </w:p>
+    <w:p>
+      <w:pPr>
+        <w:pStyle w:val="UnityBody"/>
+        <w:spacing w:before="0"/>
+        <w:ind w:left="2160"/>
+      </w:pPr>
+    </w:p>
+    <w:p>
+      <w:pPr>
+        <w:pStyle w:val="UnityBody"/>
+        <w:numPr>
+          <w:ilvl w:val="3"/>
+          <w:numId w:val="3"/>
+        </w:numPr>
+      </w:pPr>
+      <w:r>
+        <w:t>Functional Requirement 1.10</w:t>
+      </w:r>
+    </w:p>
+    <w:p>
+      <w:pPr>
+        <w:pStyle w:val="UnityBody"/>
+        <w:spacing w:before="0"/>
+        <w:ind w:left="2160"/>
+      </w:pPr>
+      <w:r>
+        <w:t xml:space="preserve">ID: </w:t>
+      </w:r>
+      <w:r>
+        <w:rPr>
+          <w:b/>
+        </w:rPr>
+        <w:t>FR10</w:t>
+      </w:r>
+    </w:p>
+    <w:p>
+      <w:pPr>
+        <w:pStyle w:val="UnityBody"/>
+        <w:spacing w:before="0"/>
+        <w:ind w:left="2160"/>
+      </w:pPr>
+      <w:r>
+        <w:t xml:space="preserve">Title: </w:t>
+      </w:r>
+      <w:r>
+        <w:t>View Control Scheme</w:t>
+      </w:r>
+    </w:p>
+    <w:p>
+      <w:pPr>
+        <w:pStyle w:val="UnityBody"/>
+        <w:spacing w:before="0"/>
+        <w:ind w:left="2160"/>
+      </w:pPr>
+      <w:r>
+        <w:lastRenderedPageBreak/>
+        <w:t xml:space="preserve">Description: </w:t>
+      </w:r>
+      <w:r>
+        <w:t>From the main menu the player will be able to select the option to view the control scheme of the game</w:t>
+      </w:r>
+      <w:r>
+        <w:t>.</w:t>
+      </w:r>
+      <w:r>
+        <w:t xml:space="preserve"> This will bring up a visual representation of a keyboard that has clear indicators using arrows pointing to the keys on this keyboard showing what each control is. The player will not be able to change the control scheme, just view what the designated controls are.</w:t>
+      </w:r>
+    </w:p>
+    <w:p>
+      <w:pPr>
+        <w:pStyle w:val="UnityBody"/>
+        <w:spacing w:before="0"/>
+        <w:ind w:left="2160"/>
+      </w:pPr>
+      <w:r>
+        <w:t xml:space="preserve">Dependency: </w:t>
+      </w:r>
+      <w:r>
+        <w:t>FR1, FR2, FR3, FR4</w:t>
+      </w:r>
+    </w:p>
+    <w:p>
+      <w:pPr>
+        <w:pStyle w:val="UnityBody"/>
+        <w:numPr>
+          <w:ilvl w:val="3"/>
+          <w:numId w:val="3"/>
+        </w:numPr>
+      </w:pPr>
+      <w:r>
+        <w:t>Functional Requirement 1.11</w:t>
+      </w:r>
+    </w:p>
+    <w:p>
+      <w:pPr>
+        <w:pStyle w:val="UnityBody"/>
+        <w:spacing w:before="0"/>
+        <w:ind w:left="2160"/>
+      </w:pPr>
+      <w:r>
+        <w:t xml:space="preserve">ID: </w:t>
+      </w:r>
+      <w:r>
+        <w:rPr>
+          <w:b/>
+        </w:rPr>
+        <w:t>FR11</w:t>
+      </w:r>
+    </w:p>
+    <w:p>
+      <w:pPr>
+        <w:pStyle w:val="UnityBody"/>
+        <w:spacing w:before="0"/>
+        <w:ind w:left="2160"/>
+      </w:pPr>
+      <w:r>
+        <w:t xml:space="preserve">Title: View </w:t>
+      </w:r>
+      <w:r>
+        <w:t>Game Credits</w:t>
+      </w:r>
+    </w:p>
+    <w:p>
+      <w:pPr>
+        <w:pStyle w:val="UnityBody"/>
+        <w:spacing w:before="0"/>
+        <w:ind w:left="2160"/>
+      </w:pPr>
+      <w:r>
+        <w:t xml:space="preserve">Description: </w:t>
+      </w:r>
+      <w:r>
+        <w:t>At</w:t>
+      </w:r>
+      <w:r>
+        <w:t xml:space="preserve"> the main menu </w:t>
+      </w:r>
+      <w:r>
+        <w:t>screen the player will have the option to view the game’s credits</w:t>
+      </w:r>
+      <w:r>
+        <w:t>.</w:t>
+      </w:r>
+      <w:r>
+        <w:t xml:space="preserve"> This menu selection will open up a new screen that will display the names and roles that each member of the team had. From the menu the player may return to the main menu.</w:t>
+      </w:r>
+    </w:p>
+    <w:p>
+      <w:pPr>
+        <w:pStyle w:val="UnityBody"/>
+        <w:spacing w:before="0"/>
+        <w:ind w:left="2160"/>
+      </w:pPr>
+      <w:r>
+        <w:t>Dependency: FR1, FR2, FR3, FR4</w:t>
+      </w:r>
+    </w:p>
+    <w:p>
+      <w:pPr>
+        <w:pStyle w:val="UnityBody"/>
+        <w:spacing w:before="0"/>
+        <w:ind w:left="2160"/>
+      </w:pPr>
+    </w:p>
+    <w:p>
+      <w:pPr>
+        <w:pStyle w:val="UnityBody"/>
+        <w:numPr>
+          <w:ilvl w:val="3"/>
+          <w:numId w:val="3"/>
+        </w:numPr>
+      </w:pPr>
+      <w:r>
+        <w:t xml:space="preserve">Functional </w:t>
+      </w:r>
+      <w:r>
+        <w:t>Requirement 1.12</w:t>
+      </w:r>
+    </w:p>
+    <w:p>
+      <w:pPr>
+        <w:pStyle w:val="UnityBody"/>
+        <w:spacing w:before="0"/>
+        <w:ind w:left="2160"/>
+      </w:pPr>
+      <w:r>
+        <w:t xml:space="preserve">ID: </w:t>
+      </w:r>
+      <w:r>
+        <w:rPr>
+          <w:b/>
+        </w:rPr>
+        <w:t>FR11</w:t>
+      </w:r>
+    </w:p>
+    <w:p>
+      <w:pPr>
+        <w:pStyle w:val="UnityBody"/>
+        <w:spacing w:before="0"/>
+        <w:ind w:left="2160"/>
+      </w:pPr>
+      <w:r>
         <w:t>Title: Exit Game</w:t>
       </w:r>
     </w:p>
@@ -3254,21 +3921,49 @@
         <w:ind w:left="2160"/>
       </w:pPr>
       <w:r>
-        <w:t>Description: User should be exit the game from the start screen or from the in-game menu.</w:t>
-      </w:r>
-      <w:r>
-        <w:t xml:space="preserve"> This will terminate the game process and will return the user to the desktop or to the game start screen.</w:t>
-      </w:r>
-    </w:p>
-    <w:p>
-      <w:pPr>
-        <w:pStyle w:val="UnityBody"/>
-        <w:spacing w:before="0"/>
-        <w:ind w:left="2160"/>
-      </w:pPr>
-      <w:r>
-        <w:t>Dependency: FR1, FR2</w:t>
-      </w:r>
+        <w:t xml:space="preserve">Description: </w:t>
+      </w:r>
+      <w:r>
+        <w:t>The player</w:t>
+      </w:r>
+      <w:r>
+        <w:t xml:space="preserve"> should be exit the game from the start </w:t>
+      </w:r>
+      <w:r>
+        <w:t>main menu</w:t>
+      </w:r>
+      <w:r>
+        <w:t xml:space="preserve"> or from the in-game menu.</w:t>
+      </w:r>
+      <w:r>
+        <w:t xml:space="preserve"> This will terminate the game process and will return the </w:t>
+      </w:r>
+      <w:r>
+        <w:t>user to their desktop</w:t>
+      </w:r>
+      <w:r>
+        <w:t>.</w:t>
+      </w:r>
+    </w:p>
+    <w:p>
+      <w:pPr>
+        <w:pStyle w:val="UnityBody"/>
+        <w:spacing w:before="0"/>
+        <w:ind w:left="2160"/>
+      </w:pPr>
+      <w:r>
+        <w:t xml:space="preserve">Dependency: </w:t>
+      </w:r>
+      <w:r>
+        <w:t>FR1, FR2, FR3, FR4</w:t>
+      </w:r>
+    </w:p>
+    <w:p>
+      <w:pPr>
+        <w:pStyle w:val="UnityBody"/>
+        <w:spacing w:before="0"/>
+        <w:ind w:left="2160"/>
+      </w:pPr>
     </w:p>
     <w:p>
       <w:pPr>
@@ -3333,14 +4028,13 @@
         <w:ind w:left="2160"/>
       </w:pPr>
       <w:r>
-        <w:t>Description: Upon launch the game should generate the fully functioning game world, the island.</w:t>
-      </w:r>
-      <w:r>
-        <w:t xml:space="preserve"> The island will contain the enemy spawn points, terrain, and any objects that the player can interact with </w:t>
-      </w:r>
-      <w:r>
-        <w:lastRenderedPageBreak/>
-        <w:t>as well as music, the day/night cycle, and the treasure chest the character can open.</w:t>
+        <w:t>Description: Upon the game launching</w:t>
+      </w:r>
+      <w:r>
+        <w:t xml:space="preserve"> the game should generate the fully functioning game world, the island.</w:t>
+      </w:r>
+      <w:r>
+        <w:t xml:space="preserve"> The island will contain the enemy spawn points, terrain, and objects that the player can interact with as well as music, the day/night cycle, and the treasure chest the character can open.</w:t>
       </w:r>
     </w:p>
     <w:p>
@@ -3362,6 +4056,391 @@
         </w:numPr>
       </w:pPr>
       <w:r>
+        <w:t>Functional Requirement 2.1</w:t>
+      </w:r>
+    </w:p>
+    <w:p>
+      <w:pPr>
+        <w:pStyle w:val="UnityBody"/>
+        <w:spacing w:before="0"/>
+        <w:ind w:left="2160"/>
+      </w:pPr>
+      <w:r>
+        <w:t xml:space="preserve">ID: </w:t>
+      </w:r>
+      <w:r>
+        <w:rPr>
+          <w:b/>
+        </w:rPr>
+        <w:t>FR4</w:t>
+      </w:r>
+    </w:p>
+    <w:p>
+      <w:pPr>
+        <w:pStyle w:val="UnityBody"/>
+        <w:spacing w:before="0"/>
+        <w:ind w:left="2160"/>
+      </w:pPr>
+      <w:r>
+        <w:t xml:space="preserve">Title: </w:t>
+      </w:r>
+      <w:r>
+        <w:t>Load</w:t>
+      </w:r>
+      <w:r>
+        <w:t xml:space="preserve"> </w:t>
+      </w:r>
+      <w:r>
+        <w:t>Playable Island Object</w:t>
+      </w:r>
+    </w:p>
+    <w:p>
+      <w:pPr>
+        <w:pStyle w:val="UnityBody"/>
+        <w:spacing w:before="0"/>
+        <w:ind w:left="2160"/>
+      </w:pPr>
+      <w:r>
+        <w:t xml:space="preserve">Description: </w:t>
+      </w:r>
+      <w:r>
+        <w:t xml:space="preserve">Once the game has loaded, the island will be generated </w:t>
+      </w:r>
+      <w:r>
+        <w:t xml:space="preserve">using the game files </w:t>
+      </w:r>
+      <w:r>
+        <w:t xml:space="preserve">that the </w:t>
+      </w:r>
+      <w:r>
+        <w:t>player will spend their time in-</w:t>
+      </w:r>
+      <w:r>
+        <w:t xml:space="preserve">game interacting with. </w:t>
+      </w:r>
+      <w:r>
+        <w:t xml:space="preserve">This includes all textures and visual elements as the island consists of hundreds of individual visual elements. </w:t>
+      </w:r>
+    </w:p>
+    <w:p>
+      <w:pPr>
+        <w:pStyle w:val="UnityBody"/>
+        <w:spacing w:before="0"/>
+        <w:ind w:left="2160"/>
+      </w:pPr>
+      <w:r>
+        <w:t>Dependency: FR1</w:t>
+      </w:r>
+    </w:p>
+    <w:p>
+      <w:pPr>
+        <w:pStyle w:val="UnityBody"/>
+        <w:numPr>
+          <w:ilvl w:val="3"/>
+          <w:numId w:val="3"/>
+        </w:numPr>
+      </w:pPr>
+      <w:r>
+        <w:lastRenderedPageBreak/>
+        <w:t>Functional Requirement 2.1</w:t>
+      </w:r>
+    </w:p>
+    <w:p>
+      <w:pPr>
+        <w:pStyle w:val="UnityBody"/>
+        <w:spacing w:before="0"/>
+        <w:ind w:left="2160"/>
+      </w:pPr>
+      <w:r>
+        <w:t xml:space="preserve">ID: </w:t>
+      </w:r>
+      <w:r>
+        <w:rPr>
+          <w:b/>
+        </w:rPr>
+        <w:t>FR4</w:t>
+      </w:r>
+    </w:p>
+    <w:p>
+      <w:pPr>
+        <w:pStyle w:val="UnityBody"/>
+        <w:spacing w:before="0"/>
+        <w:ind w:left="2160"/>
+      </w:pPr>
+      <w:r>
+        <w:t xml:space="preserve">Title: </w:t>
+      </w:r>
+      <w:r>
+        <w:t>Attach Enemy Spawn Points</w:t>
+      </w:r>
+    </w:p>
+    <w:p>
+      <w:pPr>
+        <w:pStyle w:val="UnityBody"/>
+        <w:spacing w:before="0"/>
+        <w:ind w:left="2160"/>
+      </w:pPr>
+      <w:r>
+        <w:t xml:space="preserve">Description: </w:t>
+      </w:r>
+      <w:r>
+        <w:t>After the island has loaded, the</w:t>
+      </w:r>
+      <w:r>
+        <w:t xml:space="preserve"> predefined enemy spawn points will attach themselves to the appropriate locations on the island using the game scripts and visual cues provided by the island’s layout.</w:t>
+      </w:r>
+      <w:r>
+        <w:t xml:space="preserve"> </w:t>
+      </w:r>
+      <w:r>
+        <w:t xml:space="preserve">  </w:t>
+      </w:r>
+    </w:p>
+    <w:p>
+      <w:pPr>
+        <w:pStyle w:val="UnityBody"/>
+        <w:numPr>
+          <w:ilvl w:val="3"/>
+          <w:numId w:val="3"/>
+        </w:numPr>
+      </w:pPr>
+      <w:r>
+        <w:t>Dependency: FR1</w:t>
+      </w:r>
+      <w:r>
+        <w:t xml:space="preserve"> </w:t>
+      </w:r>
+      <w:r>
+        <w:t>Functional Requirement 2.1</w:t>
+      </w:r>
+    </w:p>
+    <w:p>
+      <w:pPr>
+        <w:pStyle w:val="UnityBody"/>
+        <w:spacing w:before="0"/>
+        <w:ind w:left="2160"/>
+      </w:pPr>
+      <w:r>
+        <w:t xml:space="preserve">ID: </w:t>
+      </w:r>
+      <w:r>
+        <w:rPr>
+          <w:b/>
+        </w:rPr>
+        <w:t>FR4</w:t>
+      </w:r>
+    </w:p>
+    <w:p>
+      <w:pPr>
+        <w:pStyle w:val="UnityBody"/>
+        <w:spacing w:before="0"/>
+        <w:ind w:left="2160"/>
+      </w:pPr>
+      <w:r>
+        <w:t xml:space="preserve">Title: </w:t>
+      </w:r>
+      <w:r>
+        <w:t>Begin Game Music &amp; Audio</w:t>
+      </w:r>
+    </w:p>
+    <w:p>
+      <w:pPr>
+        <w:pStyle w:val="UnityBody"/>
+        <w:spacing w:before="0"/>
+        <w:ind w:left="2160"/>
+      </w:pPr>
+      <w:r>
+        <w:t xml:space="preserve">Description: </w:t>
+      </w:r>
+      <w:r>
+        <w:t>Upon successful load of the island, the game will load the audio assets from the source files and related game scripts</w:t>
+      </w:r>
+      <w:r>
+        <w:t>.</w:t>
+      </w:r>
+      <w:r>
+        <w:t xml:space="preserve"> This process will begin the playing of ambient sounds for background music as well as the specific triggers for the </w:t>
+      </w:r>
+      <w:r>
+        <w:t>audio cues created by the player such as footsteps.</w:t>
+      </w:r>
+      <w:r>
+        <w:t xml:space="preserve">   </w:t>
+      </w:r>
+    </w:p>
+    <w:p>
+      <w:pPr>
+        <w:pStyle w:val="UnityBody"/>
+        <w:spacing w:before="0"/>
+        <w:ind w:left="2160"/>
+      </w:pPr>
+      <w:r>
+        <w:t>Dependency: FR1</w:t>
+      </w:r>
+    </w:p>
+    <w:p>
+      <w:pPr>
+        <w:pStyle w:val="UnityBody"/>
+        <w:numPr>
+          <w:ilvl w:val="3"/>
+          <w:numId w:val="3"/>
+        </w:numPr>
+      </w:pPr>
+      <w:r>
+        <w:t>Functional Requirement 2.1</w:t>
+      </w:r>
+    </w:p>
+    <w:p>
+      <w:pPr>
+        <w:pStyle w:val="UnityBody"/>
+        <w:spacing w:before="0"/>
+        <w:ind w:left="2160"/>
+      </w:pPr>
+      <w:r>
+        <w:t xml:space="preserve">ID: </w:t>
+      </w:r>
+      <w:r>
+        <w:rPr>
+          <w:b/>
+        </w:rPr>
+        <w:t>FR4</w:t>
+      </w:r>
+    </w:p>
+    <w:p>
+      <w:pPr>
+        <w:pStyle w:val="UnityBody"/>
+        <w:spacing w:before="0"/>
+        <w:ind w:left="2160"/>
+      </w:pPr>
+      <w:r>
+        <w:t xml:space="preserve">Title: </w:t>
+      </w:r>
+      <w:r>
+        <w:t>Load Day/Night Cycle &amp; Lighting</w:t>
+      </w:r>
+    </w:p>
+    <w:p>
+      <w:pPr>
+        <w:pStyle w:val="UnityBody"/>
+        <w:spacing w:before="0"/>
+        <w:ind w:left="2160"/>
+      </w:pPr>
+      <w:r>
+        <w:t xml:space="preserve">Description: </w:t>
+      </w:r>
+      <w:r>
+        <w:t>Once</w:t>
+      </w:r>
+      <w:r>
+        <w:t xml:space="preserve"> the island has loaded,</w:t>
+      </w:r>
+      <w:r>
+        <w:t xml:space="preserve"> the</w:t>
+      </w:r>
+      <w:r>
+        <w:t xml:space="preserve"> </w:t>
+      </w:r>
+      <w:r>
+        <w:t xml:space="preserve">game’s lighting system generate based off of the scripts. This includes the dozens of static directional, point, and spot lights that give the island the general lighting feel as well as the day/night cycle that will give the effect of a setting and rising sun in the game.  </w:t>
+      </w:r>
+      <w:r>
+        <w:t xml:space="preserve">  </w:t>
+      </w:r>
+    </w:p>
+    <w:p>
+      <w:pPr>
+        <w:pStyle w:val="UnityBody"/>
+        <w:numPr>
+          <w:ilvl w:val="3"/>
+          <w:numId w:val="3"/>
+        </w:numPr>
+      </w:pPr>
+      <w:r>
+        <w:t>Dependency: FR1</w:t>
+      </w:r>
+      <w:r>
+        <w:t xml:space="preserve"> </w:t>
+      </w:r>
+      <w:r>
+        <w:t>Dependency: FR1</w:t>
+      </w:r>
+      <w:r>
+        <w:t xml:space="preserve"> </w:t>
+      </w:r>
+      <w:r>
+        <w:t>Functional Requirement 2.1</w:t>
+      </w:r>
+    </w:p>
+    <w:p>
+      <w:pPr>
+        <w:pStyle w:val="UnityBody"/>
+        <w:spacing w:before="0"/>
+        <w:ind w:left="2160"/>
+      </w:pPr>
+      <w:r>
+        <w:t xml:space="preserve">ID: </w:t>
+      </w:r>
+      <w:r>
+        <w:rPr>
+          <w:b/>
+        </w:rPr>
+        <w:t>FR4</w:t>
+      </w:r>
+    </w:p>
+    <w:p>
+      <w:pPr>
+        <w:pStyle w:val="UnityBody"/>
+        <w:spacing w:before="0"/>
+        <w:ind w:left="2160"/>
+      </w:pPr>
+      <w:r>
+        <w:t xml:space="preserve">Title: </w:t>
+      </w:r>
+      <w:r>
+        <w:t>Initialize Treasure Chest</w:t>
+      </w:r>
+    </w:p>
+    <w:p>
+      <w:pPr>
+        <w:pStyle w:val="UnityBody"/>
+        <w:spacing w:before="0"/>
+        <w:ind w:left="2160"/>
+      </w:pPr>
+      <w:r>
+        <w:t xml:space="preserve">Description: </w:t>
+      </w:r>
+      <w:r>
+        <w:t xml:space="preserve"> Once the island has loaded, the treasure chest that the player can open to find a healing potion will be placed in the predefined location on the island</w:t>
+      </w:r>
+      <w:r>
+        <w:t>.</w:t>
+      </w:r>
+      <w:r>
+        <w:t xml:space="preserve"> The player will collide with this object and will not be able to pass through it and will be able to open it by interacting with it using the keyboard.</w:t>
+      </w:r>
+      <w:r>
+        <w:t xml:space="preserve">   </w:t>
+      </w:r>
+    </w:p>
+    <w:p>
+      <w:pPr>
+        <w:pStyle w:val="UnityBody"/>
+        <w:spacing w:before="0"/>
+        <w:ind w:left="2160"/>
+      </w:pPr>
+      <w:r>
+        <w:t>Dependency: FR1</w:t>
+      </w:r>
+    </w:p>
+    <w:p>
+      <w:pPr>
+        <w:pStyle w:val="UnityBody"/>
+        <w:numPr>
+          <w:ilvl w:val="3"/>
+          <w:numId w:val="3"/>
+        </w:numPr>
+      </w:pPr>
+      <w:r>
         <w:t>Functional Requirement 2.2</w:t>
       </w:r>
     </w:p>
@@ -3435,6 +4514,500 @@
         </w:numPr>
       </w:pPr>
       <w:r>
+        <w:t>Functional Requirement 2.2</w:t>
+      </w:r>
+    </w:p>
+    <w:p>
+      <w:pPr>
+        <w:pStyle w:val="UnityBody"/>
+        <w:spacing w:before="0"/>
+        <w:ind w:left="2160"/>
+      </w:pPr>
+      <w:r>
+        <w:t xml:space="preserve">ID: </w:t>
+      </w:r>
+      <w:r>
+        <w:rPr>
+          <w:b/>
+        </w:rPr>
+        <w:t>FR5</w:t>
+      </w:r>
+    </w:p>
+    <w:p>
+      <w:pPr>
+        <w:pStyle w:val="UnityBody"/>
+        <w:spacing w:before="0"/>
+        <w:ind w:left="2160"/>
+      </w:pPr>
+      <w:r>
+        <w:lastRenderedPageBreak/>
+        <w:t xml:space="preserve">Title: </w:t>
+      </w:r>
+      <w:r>
+        <w:t>Load Player Model</w:t>
+      </w:r>
+    </w:p>
+    <w:p>
+      <w:pPr>
+        <w:pStyle w:val="UnityBody"/>
+        <w:spacing w:before="0"/>
+        <w:ind w:left="2160"/>
+      </w:pPr>
+      <w:r>
+        <w:t xml:space="preserve">Description: </w:t>
+      </w:r>
+      <w:r>
+        <w:t>Upon initial creation of the playable character, the game will provide and attach the model that will be the in-game representation of the player</w:t>
+      </w:r>
+      <w:r>
+        <w:t>.</w:t>
+      </w:r>
+      <w:r>
+        <w:t xml:space="preserve"> This includes the collision</w:t>
+      </w:r>
+      <w:r>
+        <w:t xml:space="preserve"> agent that prevents the player character from falling through the world or walking through any game objects as well as the three-dimensional model</w:t>
+      </w:r>
+      <w:r>
+        <w:t xml:space="preserve"> with the armor and clothes</w:t>
+      </w:r>
+      <w:r>
+        <w:t xml:space="preserve"> attached to it</w:t>
+      </w:r>
+      <w:r>
+        <w:t>.</w:t>
+      </w:r>
+      <w:r>
+        <w:t xml:space="preserve"> The player character and his armor, hair, facial features, and anything else not in his hands are all one cohesive object.</w:t>
+      </w:r>
+    </w:p>
+    <w:p>
+      <w:pPr>
+        <w:pStyle w:val="UnityBody"/>
+        <w:spacing w:before="0"/>
+        <w:ind w:left="2160"/>
+      </w:pPr>
+      <w:r>
+        <w:t>Dependency: FR1, FR4</w:t>
+      </w:r>
+    </w:p>
+    <w:p>
+      <w:pPr>
+        <w:pStyle w:val="UnityBody"/>
+        <w:numPr>
+          <w:ilvl w:val="3"/>
+          <w:numId w:val="3"/>
+        </w:numPr>
+      </w:pPr>
+      <w:r>
+        <w:t>Functional Requirement 2.2</w:t>
+      </w:r>
+    </w:p>
+    <w:p>
+      <w:pPr>
+        <w:pStyle w:val="UnityBody"/>
+        <w:spacing w:before="0"/>
+        <w:ind w:left="2160"/>
+      </w:pPr>
+      <w:r>
+        <w:t xml:space="preserve">ID: </w:t>
+      </w:r>
+      <w:r>
+        <w:rPr>
+          <w:b/>
+        </w:rPr>
+        <w:t>FR5</w:t>
+      </w:r>
+    </w:p>
+    <w:p>
+      <w:pPr>
+        <w:pStyle w:val="UnityBody"/>
+        <w:spacing w:before="0"/>
+        <w:ind w:left="2160"/>
+      </w:pPr>
+      <w:r>
+        <w:t xml:space="preserve">Title: </w:t>
+      </w:r>
+      <w:r>
+        <w:t>Attach Control Scheme to Player Character</w:t>
+      </w:r>
+    </w:p>
+    <w:p>
+      <w:pPr>
+        <w:pStyle w:val="UnityBody"/>
+        <w:spacing w:before="0"/>
+        <w:ind w:left="2160"/>
+      </w:pPr>
+      <w:r>
+        <w:t xml:space="preserve">Description: </w:t>
+      </w:r>
+      <w:r>
+        <w:t>When the request to generate the player has made, the game will attach the game scripts to the player object that link the control scheme to the player object. This allows the player to control the character via the mouse and keyboard.</w:t>
+      </w:r>
+    </w:p>
+    <w:p>
+      <w:pPr>
+        <w:pStyle w:val="UnityBody"/>
+        <w:spacing w:before="0"/>
+        <w:ind w:left="2160"/>
+      </w:pPr>
+      <w:r>
+        <w:t>Dependency: FR1, FR4</w:t>
+      </w:r>
+    </w:p>
+    <w:p>
+      <w:pPr>
+        <w:pStyle w:val="UnityBody"/>
+        <w:numPr>
+          <w:ilvl w:val="3"/>
+          <w:numId w:val="3"/>
+        </w:numPr>
+      </w:pPr>
+      <w:r>
+        <w:t>Functional Requirement 2.2</w:t>
+      </w:r>
+    </w:p>
+    <w:p>
+      <w:pPr>
+        <w:pStyle w:val="UnityBody"/>
+        <w:spacing w:before="0"/>
+        <w:ind w:left="2160"/>
+      </w:pPr>
+      <w:r>
+        <w:t xml:space="preserve">ID: </w:t>
+      </w:r>
+      <w:r>
+        <w:rPr>
+          <w:b/>
+        </w:rPr>
+        <w:t>FR5</w:t>
+      </w:r>
+    </w:p>
+    <w:p>
+      <w:pPr>
+        <w:pStyle w:val="UnityBody"/>
+        <w:spacing w:before="0"/>
+        <w:ind w:left="2160"/>
+      </w:pPr>
+      <w:r>
+        <w:t xml:space="preserve">Title: </w:t>
+      </w:r>
+      <w:r>
+        <w:t>Load Sword &amp; Shield</w:t>
+      </w:r>
+    </w:p>
+    <w:p>
+      <w:pPr>
+        <w:pStyle w:val="UnityBody"/>
+        <w:spacing w:before="0"/>
+        <w:ind w:left="2160"/>
+      </w:pPr>
+      <w:r>
+        <w:t xml:space="preserve">Description: </w:t>
+      </w:r>
+      <w:r>
+        <w:t xml:space="preserve">After the Control Scheme has been attached to the player character, the game will load the assets &amp; scripts for the </w:t>
+      </w:r>
+      <w:r>
+        <w:t>sword and shield that the player character wields in the game. This includes not only the visual representation but also the animations related to it.</w:t>
+      </w:r>
+    </w:p>
+    <w:p>
+      <w:pPr>
+        <w:pStyle w:val="UnityBody"/>
+        <w:spacing w:before="0"/>
+        <w:ind w:left="2160"/>
+      </w:pPr>
+      <w:r>
+        <w:t>Dependency: FR1, FR4</w:t>
+      </w:r>
+    </w:p>
+    <w:p>
+      <w:pPr>
+        <w:pStyle w:val="UnityBody"/>
+        <w:numPr>
+          <w:ilvl w:val="3"/>
+          <w:numId w:val="3"/>
+        </w:numPr>
+      </w:pPr>
+      <w:r>
+        <w:t>Functional Requirement 2.2</w:t>
+      </w:r>
+    </w:p>
+    <w:p>
+      <w:pPr>
+        <w:pStyle w:val="UnityBody"/>
+        <w:spacing w:before="0"/>
+        <w:ind w:left="2160"/>
+      </w:pPr>
+      <w:r>
+        <w:t xml:space="preserve">ID: </w:t>
+      </w:r>
+      <w:r>
+        <w:rPr>
+          <w:b/>
+        </w:rPr>
+        <w:t>FR5</w:t>
+      </w:r>
+    </w:p>
+    <w:p>
+      <w:pPr>
+        <w:pStyle w:val="UnityBody"/>
+        <w:spacing w:before="0"/>
+        <w:ind w:left="2160"/>
+      </w:pPr>
+      <w:r>
+        <w:t xml:space="preserve">Title: </w:t>
+      </w:r>
+      <w:r>
+        <w:t>Player Movement</w:t>
+      </w:r>
+    </w:p>
+    <w:p>
+      <w:pPr>
+        <w:pStyle w:val="UnityBody"/>
+        <w:spacing w:before="0"/>
+        <w:ind w:left="2160"/>
+      </w:pPr>
+      <w:r>
+        <w:t xml:space="preserve">Description: </w:t>
+      </w:r>
+      <w:r>
+        <w:t>Once</w:t>
+      </w:r>
+      <w:r>
+        <w:t xml:space="preserve"> the Control Scheme </w:t>
+      </w:r>
+      <w:r>
+        <w:t xml:space="preserve">and items </w:t>
+      </w:r>
+      <w:r>
+        <w:t>ha</w:t>
+      </w:r>
+      <w:r>
+        <w:t>ve</w:t>
+      </w:r>
+      <w:r>
+        <w:t xml:space="preserve"> been attached to the player character, </w:t>
+      </w:r>
+      <w:r>
+        <w:t>the player will be able to move in a 360° directional range of movement. The player character will also collide with any objects he may encounter which will stop the player from moving on contact.</w:t>
+      </w:r>
+    </w:p>
+    <w:p>
+      <w:pPr>
+        <w:pStyle w:val="UnityBody"/>
+        <w:spacing w:before="0"/>
+        <w:ind w:left="2160"/>
+      </w:pPr>
+      <w:r>
+        <w:t>Dependency: FR1, FR4</w:t>
+      </w:r>
+    </w:p>
+    <w:p>
+      <w:pPr>
+        <w:pStyle w:val="UnityBody"/>
+        <w:numPr>
+          <w:ilvl w:val="3"/>
+          <w:numId w:val="3"/>
+        </w:numPr>
+      </w:pPr>
+      <w:r>
+        <w:t>Functional Requirement 2.2</w:t>
+      </w:r>
+    </w:p>
+    <w:p>
+      <w:pPr>
+        <w:pStyle w:val="UnityBody"/>
+        <w:spacing w:before="0"/>
+        <w:ind w:left="2160"/>
+      </w:pPr>
+      <w:r>
+        <w:t xml:space="preserve">ID: </w:t>
+      </w:r>
+      <w:r>
+        <w:rPr>
+          <w:b/>
+        </w:rPr>
+        <w:t>FR5</w:t>
+      </w:r>
+    </w:p>
+    <w:p>
+      <w:pPr>
+        <w:pStyle w:val="UnityBody"/>
+        <w:spacing w:before="0"/>
+        <w:ind w:left="2160"/>
+      </w:pPr>
+      <w:r>
+        <w:t xml:space="preserve">Title: Player </w:t>
+      </w:r>
+      <w:r>
+        <w:t>Jumping</w:t>
+      </w:r>
+    </w:p>
+    <w:p>
+      <w:pPr>
+        <w:pStyle w:val="UnityBody"/>
+        <w:spacing w:before="0"/>
+        <w:ind w:left="2160"/>
+      </w:pPr>
+      <w:r>
+        <w:t xml:space="preserve">Description: </w:t>
+      </w:r>
+      <w:r>
+        <w:t xml:space="preserve">In addition to the player being able to move freely on land or any surfaces, the player can also trigger the jump action by pressing the Space Bar on the keyboard. This will propel the player character in an upward motion with an attached animation the visually represent </w:t>
+      </w:r>
+      <w:r>
+        <w:lastRenderedPageBreak/>
+        <w:t>jumping. The player can use this to help their character navigate over small terrain or to reach higher up areas on the map.</w:t>
+      </w:r>
+    </w:p>
+    <w:p>
+      <w:pPr>
+        <w:pStyle w:val="UnityBody"/>
+        <w:spacing w:before="0"/>
+        <w:ind w:left="2160"/>
+      </w:pPr>
+      <w:r>
+        <w:t>Dependency: FR1, FR4</w:t>
+      </w:r>
+    </w:p>
+    <w:p>
+      <w:pPr>
+        <w:pStyle w:val="UnityBody"/>
+        <w:numPr>
+          <w:ilvl w:val="3"/>
+          <w:numId w:val="3"/>
+        </w:numPr>
+      </w:pPr>
+      <w:r>
+        <w:t>Functional Requirement 2.2</w:t>
+      </w:r>
+    </w:p>
+    <w:p>
+      <w:pPr>
+        <w:pStyle w:val="UnityBody"/>
+        <w:spacing w:before="0"/>
+        <w:ind w:left="2160"/>
+      </w:pPr>
+      <w:r>
+        <w:t xml:space="preserve">ID: </w:t>
+      </w:r>
+      <w:r>
+        <w:rPr>
+          <w:b/>
+        </w:rPr>
+        <w:t>FR5</w:t>
+      </w:r>
+    </w:p>
+    <w:p>
+      <w:pPr>
+        <w:pStyle w:val="UnityBody"/>
+        <w:spacing w:before="0"/>
+        <w:ind w:left="2160"/>
+      </w:pPr>
+      <w:r>
+        <w:t xml:space="preserve">Title: Player </w:t>
+      </w:r>
+      <w:r>
+        <w:t>Attacking</w:t>
+      </w:r>
+    </w:p>
+    <w:p>
+      <w:pPr>
+        <w:pStyle w:val="UnityBody"/>
+        <w:spacing w:before="0"/>
+        <w:ind w:left="2160"/>
+      </w:pPr>
+      <w:r>
+        <w:t xml:space="preserve">Description: </w:t>
+      </w:r>
+      <w:r>
+        <w:t>The player</w:t>
+      </w:r>
+      <w:r>
+        <w:t xml:space="preserve"> will have the ability to make attacks against enemy characters using his sword. These attacks will be displayed visually on the screen using an animation with the player character’s sword and will award damage points to the enemy on collision. </w:t>
+      </w:r>
+      <w:bookmarkStart w:id="16" w:name="_GoBack"/>
+      <w:bookmarkEnd w:id="16"/>
+    </w:p>
+    <w:p>
+      <w:pPr>
+        <w:pStyle w:val="UnityBody"/>
+        <w:spacing w:before="0"/>
+        <w:ind w:left="2160"/>
+      </w:pPr>
+      <w:r>
+        <w:t>Dependency: FR1, FR4</w:t>
+      </w:r>
+    </w:p>
+    <w:p>
+      <w:pPr>
+        <w:pStyle w:val="UnityBody"/>
+        <w:numPr>
+          <w:ilvl w:val="3"/>
+          <w:numId w:val="3"/>
+        </w:numPr>
+      </w:pPr>
+      <w:r>
+        <w:t>Functional Requirement 2.2</w:t>
+      </w:r>
+    </w:p>
+    <w:p>
+      <w:pPr>
+        <w:pStyle w:val="UnityBody"/>
+        <w:spacing w:before="0"/>
+        <w:ind w:left="2160"/>
+      </w:pPr>
+      <w:r>
+        <w:t xml:space="preserve">ID: </w:t>
+      </w:r>
+      <w:r>
+        <w:rPr>
+          <w:b/>
+        </w:rPr>
+        <w:t>FR5</w:t>
+      </w:r>
+    </w:p>
+    <w:p>
+      <w:pPr>
+        <w:pStyle w:val="UnityBody"/>
+        <w:spacing w:before="0"/>
+        <w:ind w:left="2160"/>
+      </w:pPr>
+      <w:r>
+        <w:t>Title: Player Climbing</w:t>
+      </w:r>
+    </w:p>
+    <w:p>
+      <w:pPr>
+        <w:pStyle w:val="UnityBody"/>
+        <w:spacing w:before="0"/>
+        <w:ind w:left="2160"/>
+      </w:pPr>
+      <w:r>
+        <w:t>Description: The player will not be limited to only using his jump to get to higher locations. There will also be an action available to the playable character that allows him to climb ladders to reach higher points in the game. This event will trigger on collision between the player and the ladder object.</w:t>
+      </w:r>
+    </w:p>
+    <w:p>
+      <w:pPr>
+        <w:pStyle w:val="UnityBody"/>
+        <w:spacing w:before="0"/>
+        <w:ind w:left="2160"/>
+      </w:pPr>
+      <w:r>
+        <w:t>Dependency: FR1, FR4</w:t>
+      </w:r>
+    </w:p>
+    <w:p>
+      <w:pPr>
+        <w:pStyle w:val="UnityBody"/>
+        <w:numPr>
+          <w:ilvl w:val="3"/>
+          <w:numId w:val="3"/>
+        </w:numPr>
+      </w:pPr>
+      <w:r>
         <w:t>Functional Requirement 2.3</w:t>
       </w:r>
     </w:p>
@@ -3658,6 +5231,7 @@
         <w:ind w:left="2160"/>
       </w:pPr>
       <w:r>
+        <w:lastRenderedPageBreak/>
         <w:t xml:space="preserve">ID: </w:t>
       </w:r>
       <w:r>
@@ -3746,11 +5320,11 @@
         <w:pStyle w:val="UnitySubHeadingFinal"/>
         <w:ind w:left="810" w:hanging="450"/>
       </w:pPr>
-      <w:bookmarkStart w:id="16" w:name="_Toc411465394"/>
+      <w:bookmarkStart w:id="17" w:name="_Toc411465394"/>
       <w:r>
         <w:t>Non-Functional Requirements</w:t>
       </w:r>
-      <w:bookmarkEnd w:id="16"/>
+      <w:bookmarkEnd w:id="17"/>
     </w:p>
     <w:p>
       <w:pPr>
@@ -4061,6 +5635,7 @@
         <w:ind w:left="2160"/>
       </w:pPr>
       <w:r>
+        <w:lastRenderedPageBreak/>
         <w:t xml:space="preserve">ID: </w:t>
       </w:r>
       <w:r>
@@ -4143,7 +5718,6 @@
         <w:ind w:left="2160"/>
       </w:pPr>
       <w:r>
-        <w:lastRenderedPageBreak/>
         <w:t xml:space="preserve">ID: </w:t>
       </w:r>
       <w:r>
@@ -4233,11 +5807,11 @@
           <w:numId w:val="3"/>
         </w:numPr>
       </w:pPr>
-      <w:bookmarkStart w:id="17" w:name="_Toc411465395"/>
+      <w:bookmarkStart w:id="18" w:name="_Toc411465395"/>
       <w:r>
         <w:t>References</w:t>
       </w:r>
-      <w:bookmarkEnd w:id="17"/>
+      <w:bookmarkEnd w:id="18"/>
     </w:p>
     <w:tbl>
       <w:tblPr>
@@ -4396,11 +5970,11 @@
       <w:r>
         <w:t xml:space="preserve"> </w:t>
       </w:r>
-      <w:bookmarkStart w:id="18" w:name="_Toc411465396"/>
+      <w:bookmarkStart w:id="19" w:name="_Toc411465396"/>
       <w:r>
         <w:t>Document Revision History</w:t>
       </w:r>
-      <w:bookmarkEnd w:id="18"/>
+      <w:bookmarkEnd w:id="19"/>
     </w:p>
     <w:tbl>
       <w:tblPr>
@@ -4522,23 +6096,18 @@
           <w:numId w:val="3"/>
         </w:numPr>
       </w:pPr>
-      <w:bookmarkStart w:id="19" w:name="_Toc411465397"/>
+      <w:bookmarkStart w:id="20" w:name="_Toc411465397"/>
       <w:r>
         <w:t>Appendix</w:t>
       </w:r>
-      <w:bookmarkEnd w:id="19"/>
-    </w:p>
-    <w:p>
-      <w:pPr>
-        <w:pStyle w:val="UnityBody"/>
-      </w:pPr>
-      <w:r>
-        <w:t>Material including reference</w:t>
-      </w:r>
-      <w:bookmarkStart w:id="20" w:name="_GoBack"/>
       <w:bookmarkEnd w:id="20"/>
-      <w:r>
-        <w:t>d documentation the web or elsewhere, as well as alternative designs or items/ideas for future improvements.</w:t>
+    </w:p>
+    <w:p>
+      <w:pPr>
+        <w:pStyle w:val="UnityBody"/>
+      </w:pPr>
+      <w:r>
+        <w:t>Material including referenced documentation the web or elsewhere, as well as alternative designs or items/ideas for future improvements.</w:t>
       </w:r>
     </w:p>
     <w:p>
@@ -4666,7 +6235,7 @@
       <w:rPr>
         <w:noProof/>
       </w:rPr>
-      <w:t>10</w:t>
+      <w:t>15</w:t>
     </w:r>
     <w:r>
       <w:fldChar w:fldCharType="end"/>
@@ -8525,7 +10094,7 @@
 </file>
 
 <file path=customXml/itemProps1.xml><?xml version="1.0" encoding="utf-8"?>
-<ds:datastoreItem xmlns:ds="http://schemas.openxmlformats.org/officeDocument/2006/customXml" ds:itemID="{2DBBDFA5-8F45-4770-8548-F171DC5E07C4}">
+<ds:datastoreItem xmlns:ds="http://schemas.openxmlformats.org/officeDocument/2006/customXml" ds:itemID="{01F93AAD-78D9-4A35-8ECD-6C1581050123}">
   <ds:schemaRefs>
     <ds:schemaRef ds:uri="http://schemas.openxmlformats.org/officeDocument/2006/bibliography"/>
   </ds:schemaRefs>

</xml_diff>

<commit_message>
Document format and correcting for Function Requirements. Is still missing the diagram I am completing tomorrow morning as well as any kind of screen shots from the game we may need to add.
</commit_message>
<xml_diff>
--- a/Documentation/UnitySRS.docx
+++ b/Documentation/UnitySRS.docx
@@ -3568,17 +3568,23 @@
         <w:ind w:left="2160"/>
       </w:pPr>
       <w:r>
-        <w:t>Title: Select Brightness Level</w:t>
-      </w:r>
-    </w:p>
-    <w:p>
-      <w:pPr>
-        <w:pStyle w:val="UnityBody"/>
-        <w:spacing w:before="0"/>
-        <w:ind w:left="2160"/>
-      </w:pPr>
-      <w:r>
-        <w:t xml:space="preserve">Description: From the options menu the player will be able to control the brightness level via a slider control to set a preferred brightness level to play the game in. </w:t>
+        <w:t xml:space="preserve">Title: </w:t>
+      </w:r>
+      <w:r>
+        <w:t>Start Game</w:t>
+      </w:r>
+    </w:p>
+    <w:p>
+      <w:pPr>
+        <w:pStyle w:val="UnityBody"/>
+        <w:spacing w:before="0"/>
+        <w:ind w:left="2160"/>
+      </w:pPr>
+      <w:r>
+        <w:t xml:space="preserve">Description: From the </w:t>
+      </w:r>
+      <w:r>
+        <w:t>main menu the player will have the ability to start playing the game. Selecting this option will trigger the game start event and will take the player into the game world and out of the main menu.</w:t>
       </w:r>
     </w:p>
     <w:p>
@@ -3591,7 +3597,7 @@
         <w:t xml:space="preserve">Dependency: </w:t>
       </w:r>
       <w:r>
-        <w:t>FR1, FR2, FR3, FR4, FR5</w:t>
+        <w:t>FR1, FR2, FR3, FR4</w:t>
       </w:r>
     </w:p>
     <w:p>
@@ -3619,7 +3625,7 @@
         <w:rPr>
           <w:b/>
         </w:rPr>
-        <w:t>FR8</w:t>
+        <w:t>FR9</w:t>
       </w:r>
     </w:p>
     <w:p>
@@ -3826,7 +3832,7 @@
         <w:rPr>
           <w:b/>
         </w:rPr>
-        <w:t>FR11</w:t>
+        <w:t>FR12</w:t>
       </w:r>
     </w:p>
     <w:p>
@@ -3933,43 +3939,55 @@
         <w:rPr>
           <w:b/>
         </w:rPr>
-        <w:t>FR4</w:t>
-      </w:r>
-    </w:p>
-    <w:p>
-      <w:pPr>
-        <w:pStyle w:val="UnityBody"/>
-        <w:spacing w:before="0"/>
-        <w:ind w:left="2160"/>
-      </w:pPr>
-      <w:r>
-        <w:t>Title: Generate Game World</w:t>
-      </w:r>
-    </w:p>
-    <w:p>
-      <w:pPr>
-        <w:pStyle w:val="UnityBody"/>
-        <w:spacing w:before="0"/>
-        <w:ind w:left="2160"/>
-      </w:pPr>
-      <w:r>
-        <w:t>Description: Upon the game launching</w:t>
-      </w:r>
-      <w:r>
-        <w:t xml:space="preserve"> the game should generate the fully functioning game world, the island.</w:t>
-      </w:r>
-      <w:r>
-        <w:t xml:space="preserve"> The island will contain the enemy spawn points, terrain, and objects that the player can interact with as well as music, the day/night cycle, and the treasure chest the character can open.</w:t>
-      </w:r>
-    </w:p>
-    <w:p>
-      <w:pPr>
-        <w:pStyle w:val="UnityBody"/>
-        <w:spacing w:before="0"/>
-        <w:ind w:left="2160"/>
-      </w:pPr>
-      <w:r>
-        <w:t>Dependency: FR1</w:t>
+        <w:t>FR13</w:t>
+      </w:r>
+    </w:p>
+    <w:p>
+      <w:pPr>
+        <w:pStyle w:val="UnityBody"/>
+        <w:spacing w:before="0"/>
+        <w:ind w:left="2160"/>
+      </w:pPr>
+      <w:r>
+        <w:t>Title: Load Playable Island Object</w:t>
+      </w:r>
+    </w:p>
+    <w:p>
+      <w:pPr>
+        <w:pStyle w:val="UnityBody"/>
+        <w:spacing w:before="0"/>
+        <w:ind w:left="2160"/>
+      </w:pPr>
+      <w:r>
+        <w:t xml:space="preserve">Description: Once the game has loaded, the island will be generated </w:t>
+      </w:r>
+      <w:r>
+        <w:t xml:space="preserve">using the game files </w:t>
+      </w:r>
+      <w:r>
+        <w:t xml:space="preserve">that the </w:t>
+      </w:r>
+      <w:r>
+        <w:t>player will spend their time in-</w:t>
+      </w:r>
+      <w:r>
+        <w:t xml:space="preserve">game interacting with. </w:t>
+      </w:r>
+      <w:r>
+        <w:t xml:space="preserve">This includes all textures and visual elements as the island consists of hundreds of individual visual elements. </w:t>
+      </w:r>
+    </w:p>
+    <w:p>
+      <w:pPr>
+        <w:pStyle w:val="UnityBody"/>
+        <w:spacing w:before="0"/>
+        <w:ind w:left="2160"/>
+      </w:pPr>
+      <w:r>
+        <w:t xml:space="preserve">Dependency: </w:t>
+      </w:r>
+      <w:r>
+        <w:t>FR1, FR2, FR3, FR4, FR8</w:t>
       </w:r>
     </w:p>
     <w:p>
@@ -3981,7 +3999,7 @@
         </w:numPr>
       </w:pPr>
       <w:r>
-        <w:t>Functional Requirement 2.1</w:t>
+        <w:t>Functional Requirement 2.2</w:t>
       </w:r>
     </w:p>
     <w:p>
@@ -3997,52 +4015,66 @@
         <w:rPr>
           <w:b/>
         </w:rPr>
-        <w:t>FR4</w:t>
-      </w:r>
-    </w:p>
-    <w:p>
-      <w:pPr>
-        <w:pStyle w:val="UnityBody"/>
-        <w:spacing w:before="0"/>
-        <w:ind w:left="2160"/>
-      </w:pPr>
-      <w:r>
-        <w:t>Title: Load Playable Island Object</w:t>
-      </w:r>
-    </w:p>
-    <w:p>
-      <w:pPr>
-        <w:pStyle w:val="UnityBody"/>
-        <w:spacing w:before="0"/>
-        <w:ind w:left="2160"/>
-      </w:pPr>
-      <w:r>
-        <w:t xml:space="preserve">Description: Once the game has loaded, the island will be generated </w:t>
-      </w:r>
-      <w:r>
-        <w:t xml:space="preserve">using the game files </w:t>
-      </w:r>
-      <w:r>
-        <w:t xml:space="preserve">that the </w:t>
-      </w:r>
-      <w:r>
-        <w:t>player will spend their time in-</w:t>
-      </w:r>
-      <w:r>
-        <w:t xml:space="preserve">game interacting with. </w:t>
-      </w:r>
-      <w:r>
-        <w:t xml:space="preserve">This includes all textures and visual elements as the island consists of hundreds of individual visual elements. </w:t>
-      </w:r>
-    </w:p>
-    <w:p>
-      <w:pPr>
-        <w:pStyle w:val="UnityBody"/>
-        <w:spacing w:before="0"/>
-        <w:ind w:left="2160"/>
-      </w:pPr>
-      <w:r>
-        <w:t>Dependency: FR1</w:t>
+        <w:t>FR14</w:t>
+      </w:r>
+    </w:p>
+    <w:p>
+      <w:pPr>
+        <w:pStyle w:val="UnityBody"/>
+        <w:spacing w:before="0"/>
+        <w:ind w:left="2160"/>
+      </w:pPr>
+      <w:r>
+        <w:t>Title: Attach Enemy Spawn Points</w:t>
+      </w:r>
+    </w:p>
+    <w:p>
+      <w:pPr>
+        <w:pStyle w:val="UnityBody"/>
+        <w:spacing w:before="0"/>
+        <w:ind w:left="2160"/>
+      </w:pPr>
+      <w:r>
+        <w:t>Description: After the island has loaded, the</w:t>
+      </w:r>
+      <w:r>
+        <w:t xml:space="preserve"> predefined enemy spawn points will attach themselves to the appropriate locations on the island using the game scripts and visual cues provided by the island’s layout.</w:t>
+      </w:r>
+      <w:r>
+        <w:t xml:space="preserve"> </w:t>
+      </w:r>
+    </w:p>
+    <w:p>
+      <w:pPr>
+        <w:pStyle w:val="UnityBody"/>
+        <w:spacing w:before="0"/>
+        <w:ind w:left="2160"/>
+      </w:pPr>
+      <w:r>
+        <w:t xml:space="preserve">Dependency: </w:t>
+      </w:r>
+      <w:r>
+        <w:t>FR1, FR2, FR3, FR4, FR8</w:t>
+      </w:r>
+      <w:r>
+        <w:t>, FR13</w:t>
+      </w:r>
+    </w:p>
+    <w:p>
+      <w:pPr>
+        <w:pStyle w:val="UnityBody"/>
+        <w:spacing w:before="0"/>
+        <w:ind w:left="2160"/>
+      </w:pPr>
+    </w:p>
+    <w:p>
+      <w:pPr>
+        <w:pStyle w:val="UnityBody"/>
+        <w:spacing w:before="0"/>
+        <w:ind w:left="2160"/>
+      </w:pPr>
+      <w:r>
+        <w:t xml:space="preserve">  </w:t>
       </w:r>
     </w:p>
     <w:p>
@@ -4055,7 +4087,13 @@
       </w:pPr>
       <w:r>
         <w:lastRenderedPageBreak/>
-        <w:t>Functional Requirement 2.1</w:t>
+        <w:t>Dependency: FR1</w:t>
+      </w:r>
+      <w:r>
+        <w:t xml:space="preserve"> </w:t>
+      </w:r>
+      <w:r>
+        <w:t>Functional Requirement 2.3</w:t>
       </w:r>
     </w:p>
     <w:p>
@@ -4071,33 +4109,46 @@
         <w:rPr>
           <w:b/>
         </w:rPr>
-        <w:t>FR4</w:t>
-      </w:r>
-    </w:p>
-    <w:p>
-      <w:pPr>
-        <w:pStyle w:val="UnityBody"/>
-        <w:spacing w:before="0"/>
-        <w:ind w:left="2160"/>
-      </w:pPr>
-      <w:r>
-        <w:t>Title: Attach Enemy Spawn Points</w:t>
-      </w:r>
-    </w:p>
-    <w:p>
-      <w:pPr>
-        <w:pStyle w:val="UnityBody"/>
-        <w:spacing w:before="0"/>
-        <w:ind w:left="2160"/>
-      </w:pPr>
-      <w:r>
-        <w:t>Description: After the island has loaded, the</w:t>
-      </w:r>
-      <w:r>
-        <w:t xml:space="preserve"> predefined enemy spawn points will attach themselves to the appropriate locations on the island using the game scripts and visual cues provided by the island’s layout.</w:t>
+        <w:t>FR15</w:t>
+      </w:r>
+    </w:p>
+    <w:p>
+      <w:pPr>
+        <w:pStyle w:val="UnityBody"/>
+        <w:spacing w:before="0"/>
+        <w:ind w:left="2160"/>
+      </w:pPr>
+      <w:r>
+        <w:t>Title: Begin Game Music &amp; Audio</w:t>
+      </w:r>
+    </w:p>
+    <w:p>
+      <w:pPr>
+        <w:pStyle w:val="UnityBody"/>
+        <w:spacing w:before="0"/>
+        <w:ind w:left="2160"/>
+      </w:pPr>
+      <w:r>
+        <w:t xml:space="preserve">Description: Upon successful load of the island, the game will load the audio assets from the source files and related game scripts. This process will begin the playing of ambient sounds for background music as well as the specific triggers for the </w:t>
+      </w:r>
+      <w:r>
+        <w:t>audio cues created by the player such as footsteps.</w:t>
       </w:r>
       <w:r>
         <w:t xml:space="preserve">   </w:t>
+      </w:r>
+    </w:p>
+    <w:p>
+      <w:pPr>
+        <w:pStyle w:val="UnityBody"/>
+        <w:spacing w:before="0"/>
+        <w:ind w:left="2160"/>
+      </w:pPr>
+      <w:r>
+        <w:t xml:space="preserve">Dependency: </w:t>
+      </w:r>
+      <w:r>
+        <w:t>FR1, FR2, FR3, FR4, FR8, FR13</w:t>
       </w:r>
     </w:p>
     <w:p>
@@ -4109,13 +4160,10 @@
         </w:numPr>
       </w:pPr>
       <w:r>
-        <w:t>Dependency: FR1</w:t>
-      </w:r>
-      <w:r>
-        <w:t xml:space="preserve"> </w:t>
-      </w:r>
-      <w:r>
-        <w:t>Functional Requirement 2.1</w:t>
+        <w:t>Functional Requirement 2.</w:t>
+      </w:r>
+      <w:r>
+        <w:t>4</w:t>
       </w:r>
     </w:p>
     <w:p>
@@ -4131,43 +4179,43 @@
         <w:rPr>
           <w:b/>
         </w:rPr>
-        <w:t>FR4</w:t>
-      </w:r>
-    </w:p>
-    <w:p>
-      <w:pPr>
-        <w:pStyle w:val="UnityBody"/>
-        <w:spacing w:before="0"/>
-        <w:ind w:left="2160"/>
-      </w:pPr>
-      <w:r>
-        <w:t>Title: Begin Game Music &amp; Audio</w:t>
-      </w:r>
-    </w:p>
-    <w:p>
-      <w:pPr>
-        <w:pStyle w:val="UnityBody"/>
-        <w:spacing w:before="0"/>
-        <w:ind w:left="2160"/>
-      </w:pPr>
-      <w:r>
-        <w:t xml:space="preserve">Description: Upon successful load of the island, the game will load the audio assets from the source files and related game scripts. This process will begin the playing of ambient sounds for background music as well as the specific triggers for the </w:t>
-      </w:r>
-      <w:r>
-        <w:t>audio cues created by the player such as footsteps.</w:t>
+        <w:t>FR16</w:t>
+      </w:r>
+    </w:p>
+    <w:p>
+      <w:pPr>
+        <w:pStyle w:val="UnityBody"/>
+        <w:spacing w:before="0"/>
+        <w:ind w:left="2160"/>
+      </w:pPr>
+      <w:r>
+        <w:t>Title: Load Day/Night Cycle &amp; Lighting</w:t>
+      </w:r>
+    </w:p>
+    <w:p>
+      <w:pPr>
+        <w:pStyle w:val="UnityBody"/>
+        <w:spacing w:before="0"/>
+        <w:ind w:left="2160"/>
+      </w:pPr>
+      <w:r>
+        <w:t xml:space="preserve">Description: Once the island has loaded, the game’s lighting system generate based off of the scripts. This includes the dozens of static directional, point, and spot lights that give the island the general lighting feel as well as the day/night cycle that will give the effect of a setting and rising sun in the game. </w:t>
+      </w:r>
+    </w:p>
+    <w:p>
+      <w:pPr>
+        <w:pStyle w:val="UnityBody"/>
+        <w:spacing w:before="0"/>
+        <w:ind w:left="2160"/>
+      </w:pPr>
+      <w:r>
+        <w:t xml:space="preserve">Dependency: </w:t>
+      </w:r>
+      <w:r>
+        <w:t>FR1, FR2, FR3, FR4, FR8, FR13</w:t>
       </w:r>
       <w:r>
         <w:t xml:space="preserve">   </w:t>
-      </w:r>
-    </w:p>
-    <w:p>
-      <w:pPr>
-        <w:pStyle w:val="UnityBody"/>
-        <w:spacing w:before="0"/>
-        <w:ind w:left="2160"/>
-      </w:pPr>
-      <w:r>
-        <w:t>Dependency: FR1</w:t>
       </w:r>
     </w:p>
     <w:p>
@@ -4179,7 +4227,13 @@
         </w:numPr>
       </w:pPr>
       <w:r>
-        <w:t>Functional Requirement 2.1</w:t>
+        <w:t>Functional Requirem</w:t>
+      </w:r>
+      <w:r>
+        <w:t>ent 2.</w:t>
+      </w:r>
+      <w:r>
+        <w:t>5</w:t>
       </w:r>
     </w:p>
     <w:p>
@@ -4195,27 +4249,40 @@
         <w:rPr>
           <w:b/>
         </w:rPr>
-        <w:t>FR4</w:t>
-      </w:r>
-    </w:p>
-    <w:p>
-      <w:pPr>
-        <w:pStyle w:val="UnityBody"/>
-        <w:spacing w:before="0"/>
-        <w:ind w:left="2160"/>
-      </w:pPr>
-      <w:r>
-        <w:t>Title: Load Day/Night Cycle &amp; Lighting</w:t>
-      </w:r>
-    </w:p>
-    <w:p>
-      <w:pPr>
-        <w:pStyle w:val="UnityBody"/>
-        <w:spacing w:before="0"/>
-        <w:ind w:left="2160"/>
-      </w:pPr>
-      <w:r>
-        <w:t xml:space="preserve">Description: Once the island has loaded, the game’s lighting system generate based off of the scripts. This includes the dozens of static directional, point, and spot lights that give the island the general lighting feel as well as the day/night cycle that will give the effect of a setting and rising sun in the game.    </w:t>
+        <w:t>FR17</w:t>
+      </w:r>
+    </w:p>
+    <w:p>
+      <w:pPr>
+        <w:pStyle w:val="UnityBody"/>
+        <w:spacing w:before="0"/>
+        <w:ind w:left="2160"/>
+      </w:pPr>
+      <w:r>
+        <w:t>Title: Initialize Treasure Chest</w:t>
+      </w:r>
+    </w:p>
+    <w:p>
+      <w:pPr>
+        <w:pStyle w:val="UnityBody"/>
+        <w:spacing w:before="0"/>
+        <w:ind w:left="2160"/>
+      </w:pPr>
+      <w:r>
+        <w:t xml:space="preserve">Description:  Once the island has loaded, the treasure chest that the player can open to find a healing potion will be placed in the predefined location on the island. The player will collide with this object and will not be able to pass through it and will be able to open it by interacting with it using the keyboard.   </w:t>
+      </w:r>
+    </w:p>
+    <w:p>
+      <w:pPr>
+        <w:pStyle w:val="UnityBody"/>
+        <w:spacing w:before="0"/>
+        <w:ind w:left="2160"/>
+      </w:pPr>
+      <w:r>
+        <w:t xml:space="preserve">Dependency: </w:t>
+      </w:r>
+      <w:r>
+        <w:t>FR1, FR2, FR3, FR4, FR8, FR13</w:t>
       </w:r>
     </w:p>
     <w:p>
@@ -4227,19 +4294,7 @@
         </w:numPr>
       </w:pPr>
       <w:r>
-        <w:t>Dependency: FR1</w:t>
-      </w:r>
-      <w:r>
-        <w:t xml:space="preserve"> </w:t>
-      </w:r>
-      <w:r>
-        <w:t>Dependency: FR1</w:t>
-      </w:r>
-      <w:r>
-        <w:t xml:space="preserve"> </w:t>
-      </w:r>
-      <w:r>
-        <w:t>Functional Requirement 2.1</w:t>
+        <w:t>Functional Requirement 2.6</w:t>
       </w:r>
     </w:p>
     <w:p>
@@ -4255,37 +4310,55 @@
         <w:rPr>
           <w:b/>
         </w:rPr>
-        <w:t>FR4</w:t>
-      </w:r>
-    </w:p>
-    <w:p>
-      <w:pPr>
-        <w:pStyle w:val="UnityBody"/>
-        <w:spacing w:before="0"/>
-        <w:ind w:left="2160"/>
-      </w:pPr>
-      <w:r>
-        <w:t>Title: Initialize Treasure Chest</w:t>
-      </w:r>
-    </w:p>
-    <w:p>
-      <w:pPr>
-        <w:pStyle w:val="UnityBody"/>
-        <w:spacing w:before="0"/>
-        <w:ind w:left="2160"/>
-      </w:pPr>
-      <w:r>
-        <w:t xml:space="preserve">Description:  Once the island has loaded, the treasure chest that the player can open to find a healing potion will be placed in the predefined location on the island. The player will collide with this object and will not be able to pass through it and will be able to open it by interacting with it using the keyboard.   </w:t>
-      </w:r>
-    </w:p>
-    <w:p>
-      <w:pPr>
-        <w:pStyle w:val="UnityBody"/>
-        <w:spacing w:before="0"/>
-        <w:ind w:left="2160"/>
-      </w:pPr>
-      <w:r>
-        <w:t>Dependency: FR1</w:t>
+        <w:t>FR18</w:t>
+      </w:r>
+    </w:p>
+    <w:p>
+      <w:pPr>
+        <w:pStyle w:val="UnityBody"/>
+        <w:spacing w:before="0"/>
+        <w:ind w:left="2160"/>
+      </w:pPr>
+      <w:r>
+        <w:t>Title: Generate Player Character</w:t>
+      </w:r>
+    </w:p>
+    <w:p>
+      <w:pPr>
+        <w:pStyle w:val="UnityBody"/>
+        <w:spacing w:before="0"/>
+        <w:ind w:left="2160"/>
+      </w:pPr>
+      <w:r>
+        <w:t>Description: The game should create a playable character that the user can control</w:t>
+      </w:r>
+      <w:r>
+        <w:t xml:space="preserve"> via keyboard/mouse</w:t>
+      </w:r>
+      <w:r>
+        <w:t xml:space="preserve"> and </w:t>
+      </w:r>
+      <w:r>
+        <w:t xml:space="preserve">interact with the environment </w:t>
+      </w:r>
+      <w:r>
+        <w:t>that exists within the game world.</w:t>
+      </w:r>
+      <w:r>
+        <w:t xml:space="preserve"> This includes generating the player’s sword, shield, and visual attributes &amp; assets such as clothes or armor.</w:t>
+      </w:r>
+    </w:p>
+    <w:p>
+      <w:pPr>
+        <w:pStyle w:val="UnityBody"/>
+        <w:spacing w:before="0"/>
+        <w:ind w:left="2160"/>
+      </w:pPr>
+      <w:r>
+        <w:t xml:space="preserve">Dependency: </w:t>
+      </w:r>
+      <w:r>
+        <w:t>FR1, FR2, FR3, FR4, FR8, FR13</w:t>
       </w:r>
     </w:p>
     <w:p>
@@ -4297,7 +4370,13 @@
         </w:numPr>
       </w:pPr>
       <w:r>
-        <w:t>Functional Requirement 2.2</w:t>
+        <w:t>Functional</w:t>
+      </w:r>
+      <w:r>
+        <w:t xml:space="preserve"> Requir</w:t>
+      </w:r>
+      <w:r>
+        <w:t>ement 2.7</w:t>
       </w:r>
     </w:p>
     <w:p>
@@ -4313,52 +4392,62 @@
         <w:rPr>
           <w:b/>
         </w:rPr>
-        <w:t>FR5</w:t>
-      </w:r>
-    </w:p>
-    <w:p>
-      <w:pPr>
-        <w:pStyle w:val="UnityBody"/>
-        <w:spacing w:before="0"/>
-        <w:ind w:left="2160"/>
-      </w:pPr>
-      <w:r>
-        <w:t>Title: Generate Player Character</w:t>
-      </w:r>
-    </w:p>
-    <w:p>
-      <w:pPr>
-        <w:pStyle w:val="UnityBody"/>
-        <w:spacing w:before="0"/>
-        <w:ind w:left="2160"/>
-      </w:pPr>
-      <w:r>
-        <w:t>Description: The game should create a playable character that the user can control</w:t>
-      </w:r>
-      <w:r>
-        <w:t xml:space="preserve"> via keyboard/mouse</w:t>
-      </w:r>
-      <w:r>
-        <w:t xml:space="preserve"> and </w:t>
-      </w:r>
-      <w:r>
-        <w:t xml:space="preserve">interact with the environment </w:t>
-      </w:r>
-      <w:r>
-        <w:t>that exists within the game world.</w:t>
-      </w:r>
-      <w:r>
-        <w:t xml:space="preserve"> This includes generating the player’s sword, shield, and visual attributes &amp; assets such as clothes or armor.</w:t>
-      </w:r>
-    </w:p>
-    <w:p>
-      <w:pPr>
-        <w:pStyle w:val="UnityBody"/>
-        <w:spacing w:before="0"/>
-        <w:ind w:left="2160"/>
-      </w:pPr>
-      <w:r>
-        <w:t>Dependency: FR1, FR4</w:t>
+        <w:t>FR19</w:t>
+      </w:r>
+    </w:p>
+    <w:p>
+      <w:pPr>
+        <w:pStyle w:val="UnityBody"/>
+        <w:spacing w:before="0"/>
+        <w:ind w:left="2160"/>
+      </w:pPr>
+      <w:r>
+        <w:t>Title: Load Player Model</w:t>
+      </w:r>
+    </w:p>
+    <w:p>
+      <w:pPr>
+        <w:pStyle w:val="UnityBody"/>
+        <w:spacing w:before="0"/>
+        <w:ind w:left="2160"/>
+      </w:pPr>
+      <w:r>
+        <w:t>Description: Upon initial creation of the playable character, the game will provide and attach the model that will be the in-game representation of the player. This includes the collision</w:t>
+      </w:r>
+      <w:r>
+        <w:t xml:space="preserve"> agent that prevents the player character from falling through the world or </w:t>
+      </w:r>
+      <w:r>
+        <w:lastRenderedPageBreak/>
+        <w:t>walking through any game objects as well as the three-dimensional model</w:t>
+      </w:r>
+      <w:r>
+        <w:t xml:space="preserve"> with the armor and clothes</w:t>
+      </w:r>
+      <w:r>
+        <w:t xml:space="preserve"> attached to it</w:t>
+      </w:r>
+      <w:r>
+        <w:t>.</w:t>
+      </w:r>
+      <w:r>
+        <w:t xml:space="preserve"> The player character and his armor, hair, facial features, and anything else not in his hands are all one cohesive object.</w:t>
+      </w:r>
+    </w:p>
+    <w:p>
+      <w:pPr>
+        <w:pStyle w:val="UnityBody"/>
+        <w:spacing w:before="0"/>
+        <w:ind w:left="2160"/>
+      </w:pPr>
+      <w:r>
+        <w:t xml:space="preserve">Dependency: </w:t>
+      </w:r>
+      <w:r>
+        <w:t>FR1, FR2, FR3, FR4, FR8, FR13</w:t>
+      </w:r>
+      <w:r>
+        <w:t>, FR18</w:t>
       </w:r>
     </w:p>
     <w:p>
@@ -4370,7 +4459,7 @@
         </w:numPr>
       </w:pPr>
       <w:r>
-        <w:t>Functional Requirement 2.2</w:t>
+        <w:t>Functional Requirement 2.8</w:t>
       </w:r>
     </w:p>
     <w:p>
@@ -4386,53 +4475,43 @@
         <w:rPr>
           <w:b/>
         </w:rPr>
-        <w:t>FR5</w:t>
-      </w:r>
-    </w:p>
-    <w:p>
-      <w:pPr>
-        <w:pStyle w:val="UnityBody"/>
-        <w:spacing w:before="0"/>
-        <w:ind w:left="2160"/>
-      </w:pPr>
-      <w:r>
-        <w:lastRenderedPageBreak/>
-        <w:t>Title: Load Player Model</w:t>
-      </w:r>
-    </w:p>
-    <w:p>
-      <w:pPr>
-        <w:pStyle w:val="UnityBody"/>
-        <w:spacing w:before="0"/>
-        <w:ind w:left="2160"/>
-      </w:pPr>
-      <w:r>
-        <w:t>Description: Upon initial creation of the playable character, the game will provide and attach the model that will be the in-game representation of the player. This includes the collision</w:t>
-      </w:r>
-      <w:r>
-        <w:t xml:space="preserve"> agent that prevents the player character from falling through the world or walking through any game objects as well as the three-dimensional model</w:t>
-      </w:r>
-      <w:r>
-        <w:t xml:space="preserve"> with the armor and clothes</w:t>
-      </w:r>
-      <w:r>
-        <w:t xml:space="preserve"> attached to it</w:t>
-      </w:r>
-      <w:r>
-        <w:t>.</w:t>
-      </w:r>
-      <w:r>
-        <w:t xml:space="preserve"> The player character and his armor, hair, facial features, and anything else not in his hands are all one cohesive object.</w:t>
-      </w:r>
-    </w:p>
-    <w:p>
-      <w:pPr>
-        <w:pStyle w:val="UnityBody"/>
-        <w:spacing w:before="0"/>
-        <w:ind w:left="2160"/>
-      </w:pPr>
-      <w:r>
-        <w:t>Dependency: FR1, FR4</w:t>
+        <w:t>FR20</w:t>
+      </w:r>
+    </w:p>
+    <w:p>
+      <w:pPr>
+        <w:pStyle w:val="UnityBody"/>
+        <w:spacing w:before="0"/>
+        <w:ind w:left="2160"/>
+      </w:pPr>
+      <w:r>
+        <w:t>Title: Attach Control Scheme to Player Character</w:t>
+      </w:r>
+    </w:p>
+    <w:p>
+      <w:pPr>
+        <w:pStyle w:val="UnityBody"/>
+        <w:spacing w:before="0"/>
+        <w:ind w:left="2160"/>
+      </w:pPr>
+      <w:r>
+        <w:t>Description: When the request to generate the player has made, the game will attach the game scripts to the player object that link the control scheme to the player object. This allows the player to control the character via the mouse and keyboard.</w:t>
+      </w:r>
+    </w:p>
+    <w:p>
+      <w:pPr>
+        <w:pStyle w:val="UnityBody"/>
+        <w:spacing w:before="0"/>
+        <w:ind w:left="2160"/>
+      </w:pPr>
+      <w:r>
+        <w:t xml:space="preserve">Dependency: </w:t>
+      </w:r>
+      <w:r>
+        <w:t>FR1, FR2, FR3, FR4, FR8, FR13, FR18</w:t>
+      </w:r>
+      <w:r>
+        <w:t>, FR19</w:t>
       </w:r>
     </w:p>
     <w:p>
@@ -4444,7 +4523,7 @@
         </w:numPr>
       </w:pPr>
       <w:r>
-        <w:t>Functional Requirement 2.2</w:t>
+        <w:t>Functional Requirement 2.9</w:t>
       </w:r>
     </w:p>
     <w:p>
@@ -4460,37 +4539,52 @@
         <w:rPr>
           <w:b/>
         </w:rPr>
-        <w:t>FR5</w:t>
-      </w:r>
-    </w:p>
-    <w:p>
-      <w:pPr>
-        <w:pStyle w:val="UnityBody"/>
-        <w:spacing w:before="0"/>
-        <w:ind w:left="2160"/>
-      </w:pPr>
-      <w:r>
-        <w:t>Title: Attach Control Scheme to Player Character</w:t>
-      </w:r>
-    </w:p>
-    <w:p>
-      <w:pPr>
-        <w:pStyle w:val="UnityBody"/>
-        <w:spacing w:before="0"/>
-        <w:ind w:left="2160"/>
-      </w:pPr>
-      <w:r>
-        <w:t>Description: When the request to generate the player has made, the game will attach the game scripts to the player object that link the control scheme to the player object. This allows the player to control the character via the mouse and keyboard.</w:t>
-      </w:r>
-    </w:p>
-    <w:p>
-      <w:pPr>
-        <w:pStyle w:val="UnityBody"/>
-        <w:spacing w:before="0"/>
-        <w:ind w:left="2160"/>
-      </w:pPr>
-      <w:r>
-        <w:t>Dependency: FR1, FR4</w:t>
+        <w:t>FR21</w:t>
+      </w:r>
+    </w:p>
+    <w:p>
+      <w:pPr>
+        <w:pStyle w:val="UnityBody"/>
+        <w:spacing w:before="0"/>
+        <w:ind w:left="2160"/>
+      </w:pPr>
+      <w:r>
+        <w:t xml:space="preserve">Title: </w:t>
+      </w:r>
+      <w:r>
+        <w:t>Load Sword &amp; Shield</w:t>
+      </w:r>
+    </w:p>
+    <w:p>
+      <w:pPr>
+        <w:pStyle w:val="UnityBody"/>
+        <w:spacing w:before="0"/>
+        <w:ind w:left="2160"/>
+      </w:pPr>
+      <w:r>
+        <w:t xml:space="preserve">Description: </w:t>
+      </w:r>
+      <w:r>
+        <w:t xml:space="preserve">After the Control Scheme has been attached to the player character, the game will load the assets &amp; scripts for the </w:t>
+      </w:r>
+      <w:r>
+        <w:t>sword and shield that the player character wields in the game. This includes not only the visual representation but also the animations related to it.</w:t>
+      </w:r>
+    </w:p>
+    <w:p>
+      <w:pPr>
+        <w:pStyle w:val="UnityBody"/>
+        <w:spacing w:before="0"/>
+        <w:ind w:left="2160"/>
+      </w:pPr>
+      <w:r>
+        <w:t xml:space="preserve">Dependency: </w:t>
+      </w:r>
+      <w:r>
+        <w:t>FR1, FR2, FR3, FR4, FR8, FR13, FR18</w:t>
+      </w:r>
+      <w:r>
+        <w:t>, FR19</w:t>
       </w:r>
     </w:p>
     <w:p>
@@ -4502,7 +4596,7 @@
         </w:numPr>
       </w:pPr>
       <w:r>
-        <w:t>Functional Requirement 2.2</w:t>
+        <w:t>Functional Requirement 2.10</w:t>
       </w:r>
     </w:p>
     <w:p>
@@ -4518,46 +4612,55 @@
         <w:rPr>
           <w:b/>
         </w:rPr>
-        <w:t>FR5</w:t>
-      </w:r>
-    </w:p>
-    <w:p>
-      <w:pPr>
-        <w:pStyle w:val="UnityBody"/>
-        <w:spacing w:before="0"/>
-        <w:ind w:left="2160"/>
-      </w:pPr>
-      <w:r>
-        <w:t xml:space="preserve">Title: </w:t>
-      </w:r>
-      <w:r>
-        <w:t>Load Sword &amp; Shield</w:t>
-      </w:r>
-    </w:p>
-    <w:p>
-      <w:pPr>
-        <w:pStyle w:val="UnityBody"/>
-        <w:spacing w:before="0"/>
-        <w:ind w:left="2160"/>
-      </w:pPr>
-      <w:r>
-        <w:t xml:space="preserve">Description: </w:t>
-      </w:r>
-      <w:r>
-        <w:t xml:space="preserve">After the Control Scheme has been attached to the player character, the game will load the assets &amp; scripts for the </w:t>
-      </w:r>
-      <w:r>
-        <w:t>sword and shield that the player character wields in the game. This includes not only the visual representation but also the animations related to it.</w:t>
-      </w:r>
-    </w:p>
-    <w:p>
-      <w:pPr>
-        <w:pStyle w:val="UnityBody"/>
-        <w:spacing w:before="0"/>
-        <w:ind w:left="2160"/>
-      </w:pPr>
-      <w:r>
-        <w:t>Dependency: FR1, FR4</w:t>
+        <w:t>FR22</w:t>
+      </w:r>
+    </w:p>
+    <w:p>
+      <w:pPr>
+        <w:pStyle w:val="UnityBody"/>
+        <w:spacing w:before="0"/>
+        <w:ind w:left="2160"/>
+      </w:pPr>
+      <w:r>
+        <w:t>Title: Player Movement</w:t>
+      </w:r>
+    </w:p>
+    <w:p>
+      <w:pPr>
+        <w:pStyle w:val="UnityBody"/>
+        <w:spacing w:before="0"/>
+        <w:ind w:left="2160"/>
+      </w:pPr>
+      <w:r>
+        <w:t>Description: Once the Control Scheme and items have been attached to the player character, the player will be able to move in a 360° directional range of movement. The player character will also collide with any objects he may encounter which will stop the player from moving on contact.</w:t>
+      </w:r>
+    </w:p>
+    <w:p>
+      <w:pPr>
+        <w:pStyle w:val="UnityBody"/>
+        <w:spacing w:before="0"/>
+        <w:ind w:left="2160"/>
+      </w:pPr>
+      <w:r>
+        <w:t xml:space="preserve">Dependency: </w:t>
+      </w:r>
+      <w:r>
+        <w:t>FR1, FR2, FR3, FR4, FR8, FR13, FR18</w:t>
+      </w:r>
+      <w:r>
+        <w:t>,</w:t>
+      </w:r>
+      <w:r>
+        <w:t xml:space="preserve"> </w:t>
+      </w:r>
+      <w:r>
+        <w:t>FR19</w:t>
+      </w:r>
+      <w:r>
+        <w:t>,</w:t>
+      </w:r>
+      <w:r>
+        <w:t xml:space="preserve"> FR20</w:t>
       </w:r>
     </w:p>
     <w:p>
@@ -4569,7 +4672,7 @@
         </w:numPr>
       </w:pPr>
       <w:r>
-        <w:t>Functional Requirement 2.2</w:t>
+        <w:t>Functional Requirement 2.11</w:t>
       </w:r>
     </w:p>
     <w:p>
@@ -4585,37 +4688,46 @@
         <w:rPr>
           <w:b/>
         </w:rPr>
-        <w:t>FR5</w:t>
-      </w:r>
-    </w:p>
-    <w:p>
-      <w:pPr>
-        <w:pStyle w:val="UnityBody"/>
-        <w:spacing w:before="0"/>
-        <w:ind w:left="2160"/>
-      </w:pPr>
-      <w:r>
-        <w:t>Title: Player Movement</w:t>
-      </w:r>
-    </w:p>
-    <w:p>
-      <w:pPr>
-        <w:pStyle w:val="UnityBody"/>
-        <w:spacing w:before="0"/>
-        <w:ind w:left="2160"/>
-      </w:pPr>
-      <w:r>
-        <w:t>Description: Once the Control Scheme and items have been attached to the player character, the player will be able to move in a 360° directional range of movement. The player character will also collide with any objects he may encounter which will stop the player from moving on contact.</w:t>
-      </w:r>
-    </w:p>
-    <w:p>
-      <w:pPr>
-        <w:pStyle w:val="UnityBody"/>
-        <w:spacing w:before="0"/>
-        <w:ind w:left="2160"/>
-      </w:pPr>
-      <w:r>
-        <w:t>Dependency: FR1, FR4</w:t>
+        <w:t>FR23</w:t>
+      </w:r>
+    </w:p>
+    <w:p>
+      <w:pPr>
+        <w:pStyle w:val="UnityBody"/>
+        <w:spacing w:before="0"/>
+        <w:ind w:left="2160"/>
+      </w:pPr>
+      <w:r>
+        <w:t>Title: Player Jumping</w:t>
+      </w:r>
+    </w:p>
+    <w:p>
+      <w:pPr>
+        <w:pStyle w:val="UnityBody"/>
+        <w:spacing w:before="0"/>
+        <w:ind w:left="2160"/>
+      </w:pPr>
+      <w:r>
+        <w:t>Description: In addition to the player being able to move freely on land or any surfaces, the player can also trigger the jump action by pressing the Space Bar on the keyboard. This will propel the player character in an upward motion with an attached animation the visually represent jumping. The player can use this to help their character navigate over small terrain or to reach higher up areas on the map.</w:t>
+      </w:r>
+    </w:p>
+    <w:p>
+      <w:pPr>
+        <w:pStyle w:val="UnityBody"/>
+        <w:spacing w:before="0"/>
+        <w:ind w:left="2160"/>
+      </w:pPr>
+      <w:r>
+        <w:t xml:space="preserve">Dependency: </w:t>
+      </w:r>
+      <w:r>
+        <w:t xml:space="preserve">FR1, FR2, FR3, FR4, FR8, FR13, FR18, </w:t>
+      </w:r>
+      <w:r>
+        <w:t xml:space="preserve">FR19, </w:t>
+      </w:r>
+      <w:r>
+        <w:t>FR20</w:t>
       </w:r>
     </w:p>
     <w:p>
@@ -4627,7 +4739,7 @@
         </w:numPr>
       </w:pPr>
       <w:r>
-        <w:t>Functional Requirement 2.2</w:t>
+        <w:t>Functional Requirement 2.12</w:t>
       </w:r>
     </w:p>
     <w:p>
@@ -4643,41 +4755,53 @@
         <w:rPr>
           <w:b/>
         </w:rPr>
-        <w:t>FR5</w:t>
-      </w:r>
-    </w:p>
-    <w:p>
-      <w:pPr>
-        <w:pStyle w:val="UnityBody"/>
-        <w:spacing w:before="0"/>
-        <w:ind w:left="2160"/>
-      </w:pPr>
-      <w:r>
-        <w:t>Title: Player Jumping</w:t>
-      </w:r>
-    </w:p>
-    <w:p>
-      <w:pPr>
-        <w:pStyle w:val="UnityBody"/>
-        <w:spacing w:before="0"/>
-        <w:ind w:left="2160"/>
-      </w:pPr>
-      <w:r>
-        <w:t xml:space="preserve">Description: In addition to the player being able to move freely on land or any surfaces, the player can also trigger the jump action by pressing the Space Bar on the keyboard. This will propel the player character in an upward motion with an attached animation the visually represent </w:t>
-      </w:r>
+        <w:t>FR24</w:t>
+      </w:r>
+    </w:p>
+    <w:p>
+      <w:pPr>
+        <w:pStyle w:val="UnityBody"/>
+        <w:spacing w:before="0"/>
+        <w:ind w:left="2160"/>
+      </w:pPr>
       <w:r>
         <w:lastRenderedPageBreak/>
-        <w:t>jumping. The player can use this to help their character navigate over small terrain or to reach higher up areas on the map.</w:t>
-      </w:r>
-    </w:p>
-    <w:p>
-      <w:pPr>
-        <w:pStyle w:val="UnityBody"/>
-        <w:spacing w:before="0"/>
-        <w:ind w:left="2160"/>
-      </w:pPr>
-      <w:r>
-        <w:t>Dependency: FR1, FR4</w:t>
+        <w:t xml:space="preserve">Title: Player </w:t>
+      </w:r>
+      <w:r>
+        <w:t>Attacking</w:t>
+      </w:r>
+    </w:p>
+    <w:p>
+      <w:pPr>
+        <w:pStyle w:val="UnityBody"/>
+        <w:spacing w:before="0"/>
+        <w:ind w:left="2160"/>
+      </w:pPr>
+      <w:r>
+        <w:t>Description: The player</w:t>
+      </w:r>
+      <w:r>
+        <w:t xml:space="preserve"> will have the ability to make attacks against enemy characters using his sword. These attacks will be displayed visually on the screen using an animation with the player character’s sword and will award damage points to the enemy on collision. </w:t>
+      </w:r>
+    </w:p>
+    <w:p>
+      <w:pPr>
+        <w:pStyle w:val="UnityBody"/>
+        <w:spacing w:before="0"/>
+        <w:ind w:left="2160"/>
+      </w:pPr>
+      <w:r>
+        <w:t xml:space="preserve">Dependency: </w:t>
+      </w:r>
+      <w:r>
+        <w:t xml:space="preserve">FR1, FR2, FR3, FR4, FR8, FR13, FR18, </w:t>
+      </w:r>
+      <w:r>
+        <w:t xml:space="preserve">FR19, </w:t>
+      </w:r>
+      <w:r>
+        <w:t>FR20</w:t>
       </w:r>
     </w:p>
     <w:p>
@@ -4689,7 +4813,7 @@
         </w:numPr>
       </w:pPr>
       <w:r>
-        <w:t>Functional Requirement 2.2</w:t>
+        <w:t>Functional Requirement 2.13</w:t>
       </w:r>
     </w:p>
     <w:p>
@@ -4705,43 +4829,46 @@
         <w:rPr>
           <w:b/>
         </w:rPr>
-        <w:t>FR5</w:t>
-      </w:r>
-    </w:p>
-    <w:p>
-      <w:pPr>
-        <w:pStyle w:val="UnityBody"/>
-        <w:spacing w:before="0"/>
-        <w:ind w:left="2160"/>
-      </w:pPr>
-      <w:r>
-        <w:t xml:space="preserve">Title: Player </w:t>
-      </w:r>
-      <w:r>
-        <w:t>Attacking</w:t>
-      </w:r>
-    </w:p>
-    <w:p>
-      <w:pPr>
-        <w:pStyle w:val="UnityBody"/>
-        <w:spacing w:before="0"/>
-        <w:ind w:left="2160"/>
-      </w:pPr>
-      <w:r>
-        <w:t>Description: The player</w:t>
-      </w:r>
-      <w:r>
-        <w:t xml:space="preserve"> will have the ability to make attacks against enemy characters using his sword. These attacks will be displayed visually on the screen using an animation with the player character’s sword and will award damage points to the enemy on collision. </w:t>
-      </w:r>
-    </w:p>
-    <w:p>
-      <w:pPr>
-        <w:pStyle w:val="UnityBody"/>
-        <w:spacing w:before="0"/>
-        <w:ind w:left="2160"/>
-      </w:pPr>
-      <w:r>
-        <w:t>Dependency: FR1, FR4</w:t>
+        <w:t>FR25</w:t>
+      </w:r>
+    </w:p>
+    <w:p>
+      <w:pPr>
+        <w:pStyle w:val="UnityBody"/>
+        <w:spacing w:before="0"/>
+        <w:ind w:left="2160"/>
+      </w:pPr>
+      <w:r>
+        <w:t>Title: Player Blocking</w:t>
+      </w:r>
+    </w:p>
+    <w:p>
+      <w:pPr>
+        <w:pStyle w:val="UnityBody"/>
+        <w:spacing w:before="0"/>
+        <w:ind w:left="2160"/>
+      </w:pPr>
+      <w:r>
+        <w:t xml:space="preserve">Description: The player will have the ability to block attacks made by the enemy characters using the player character’s shield. Blocking the enemy character’s attacks negates all damage that would have otherwise been applied to the character if he had not been blocking at the time. This block ability will be accompanied by an appropriate animation.  </w:t>
+      </w:r>
+    </w:p>
+    <w:p>
+      <w:pPr>
+        <w:pStyle w:val="UnityBody"/>
+        <w:spacing w:before="0"/>
+        <w:ind w:left="2160"/>
+      </w:pPr>
+      <w:r>
+        <w:t xml:space="preserve">Dependency: </w:t>
+      </w:r>
+      <w:r>
+        <w:t xml:space="preserve">FR1, FR2, FR3, FR4, FR8, FR13, FR18, </w:t>
+      </w:r>
+      <w:r>
+        <w:t xml:space="preserve">FR19, </w:t>
+      </w:r>
+      <w:r>
+        <w:t>FR20</w:t>
       </w:r>
     </w:p>
     <w:p>
@@ -4753,7 +4880,7 @@
         </w:numPr>
       </w:pPr>
       <w:r>
-        <w:t>Functional Requirement 2.2</w:t>
+        <w:t>Functional Requirement 2.14</w:t>
       </w:r>
     </w:p>
     <w:p>
@@ -4769,37 +4896,46 @@
         <w:rPr>
           <w:b/>
         </w:rPr>
-        <w:t>FR5</w:t>
-      </w:r>
-    </w:p>
-    <w:p>
-      <w:pPr>
-        <w:pStyle w:val="UnityBody"/>
-        <w:spacing w:before="0"/>
-        <w:ind w:left="2160"/>
-      </w:pPr>
-      <w:r>
-        <w:t>Title: Player Blocking</w:t>
-      </w:r>
-    </w:p>
-    <w:p>
-      <w:pPr>
-        <w:pStyle w:val="UnityBody"/>
-        <w:spacing w:before="0"/>
-        <w:ind w:left="2160"/>
-      </w:pPr>
-      <w:r>
-        <w:t xml:space="preserve">Description: The player will have the ability to block attacks made by the enemy characters using the player character’s shield. Blocking the enemy character’s attacks negates all damage that would have otherwise been applied to the character if he had not been blocking at the time. This block ability will be accompanied by an appropriate animation.  </w:t>
-      </w:r>
-    </w:p>
-    <w:p>
-      <w:pPr>
-        <w:pStyle w:val="UnityBody"/>
-        <w:spacing w:before="0"/>
-        <w:ind w:left="2160"/>
-      </w:pPr>
-      <w:r>
-        <w:t>Dependency: FR1, FR4</w:t>
+        <w:t>FR26</w:t>
+      </w:r>
+    </w:p>
+    <w:p>
+      <w:pPr>
+        <w:pStyle w:val="UnityBody"/>
+        <w:spacing w:before="0"/>
+        <w:ind w:left="2160"/>
+      </w:pPr>
+      <w:r>
+        <w:t>Title: Player Health Regeneration by Potion Drinking</w:t>
+      </w:r>
+    </w:p>
+    <w:p>
+      <w:pPr>
+        <w:pStyle w:val="UnityBody"/>
+        <w:spacing w:before="0"/>
+        <w:ind w:left="2160"/>
+      </w:pPr>
+      <w:r>
+        <w:t xml:space="preserve">Description: The player character may lose health if he is struck by an enemy or falls from a high distance. The player can then trigger an event from the keyboard to force the player character to drink a health potion from his inventory to regain 100% of his health back. The player begins with 3 potions but may find more in the game world such as in the treasure chest or on the ground after killing an enemy character.   </w:t>
+      </w:r>
+    </w:p>
+    <w:p>
+      <w:pPr>
+        <w:pStyle w:val="UnityBody"/>
+        <w:spacing w:before="0"/>
+        <w:ind w:left="2160"/>
+      </w:pPr>
+      <w:r>
+        <w:t xml:space="preserve">Dependency: </w:t>
+      </w:r>
+      <w:r>
+        <w:t xml:space="preserve">FR1, FR2, FR3, FR4, FR8, FR13, FR18, </w:t>
+      </w:r>
+      <w:r>
+        <w:t xml:space="preserve">FR19, </w:t>
+      </w:r>
+      <w:r>
+        <w:t>FR20</w:t>
       </w:r>
     </w:p>
     <w:p>
@@ -4811,7 +4947,7 @@
         </w:numPr>
       </w:pPr>
       <w:r>
-        <w:t>Functional Requirement 2.2</w:t>
+        <w:t>Functional Requirement 2.15</w:t>
       </w:r>
     </w:p>
     <w:p>
@@ -4827,37 +4963,52 @@
         <w:rPr>
           <w:b/>
         </w:rPr>
-        <w:t>FR5</w:t>
-      </w:r>
-    </w:p>
-    <w:p>
-      <w:pPr>
-        <w:pStyle w:val="UnityBody"/>
-        <w:spacing w:before="0"/>
-        <w:ind w:left="2160"/>
-      </w:pPr>
-      <w:r>
-        <w:t>Title: Player Health Regeneration by Potion Drinking</w:t>
-      </w:r>
-    </w:p>
-    <w:p>
-      <w:pPr>
-        <w:pStyle w:val="UnityBody"/>
-        <w:spacing w:before="0"/>
-        <w:ind w:left="2160"/>
-      </w:pPr>
-      <w:r>
-        <w:t xml:space="preserve">Description: The player character may lose health if he is struck by an enemy or falls from a high distance. The player can then trigger an event from the keyboard to force the player character to drink a health potion from his inventory to regain 100% of his health back. The player begins with 3 potions but may find more in the game world such as in the treasure chest or on the ground after killing an enemy character.   </w:t>
-      </w:r>
-    </w:p>
-    <w:p>
-      <w:pPr>
-        <w:pStyle w:val="UnityBody"/>
-        <w:spacing w:before="0"/>
-        <w:ind w:left="2160"/>
-      </w:pPr>
-      <w:r>
-        <w:t>Dependency: FR1, FR4</w:t>
+        <w:t>FR</w:t>
+      </w:r>
+      <w:r>
+        <w:rPr>
+          <w:b/>
+        </w:rPr>
+        <w:t>27</w:t>
+      </w:r>
+    </w:p>
+    <w:p>
+      <w:pPr>
+        <w:pStyle w:val="UnityBody"/>
+        <w:spacing w:before="0"/>
+        <w:ind w:left="2160"/>
+      </w:pPr>
+      <w:r>
+        <w:t>Title: Player Death</w:t>
+      </w:r>
+    </w:p>
+    <w:p>
+      <w:pPr>
+        <w:pStyle w:val="UnityBody"/>
+        <w:spacing w:before="0"/>
+        <w:ind w:left="2160"/>
+      </w:pPr>
+      <w:r>
+        <w:t>Description: Upon the player character reaching zero health, the player character will die in the game. After this death has occurred, the player will be presented with a menu that allows them to quit or restart the game from the beginning. The game loop will restart as if the game is loaded from the Main Menu.</w:t>
+      </w:r>
+    </w:p>
+    <w:p>
+      <w:pPr>
+        <w:pStyle w:val="UnityBody"/>
+        <w:spacing w:before="0"/>
+        <w:ind w:left="2160"/>
+      </w:pPr>
+      <w:r>
+        <w:t xml:space="preserve">Dependency: </w:t>
+      </w:r>
+      <w:r>
+        <w:t>FR1, FR2, FR3, FR4, FR8, FR13, FR18,</w:t>
+      </w:r>
+      <w:r>
+        <w:t xml:space="preserve"> FR19,</w:t>
+      </w:r>
+      <w:r>
+        <w:t xml:space="preserve"> FR20</w:t>
       </w:r>
     </w:p>
     <w:p>
@@ -4869,7 +5020,7 @@
         </w:numPr>
       </w:pPr>
       <w:r>
-        <w:t>Functional Requirement 2.2</w:t>
+        <w:t>Functional Requirement 2.16</w:t>
       </w:r>
     </w:p>
     <w:p>
@@ -4885,37 +5036,53 @@
         <w:rPr>
           <w:b/>
         </w:rPr>
-        <w:t>FR5</w:t>
-      </w:r>
-    </w:p>
-    <w:p>
-      <w:pPr>
-        <w:pStyle w:val="UnityBody"/>
-        <w:spacing w:before="0"/>
-        <w:ind w:left="2160"/>
-      </w:pPr>
-      <w:r>
-        <w:t>Title: Player Death</w:t>
-      </w:r>
-    </w:p>
-    <w:p>
-      <w:pPr>
-        <w:pStyle w:val="UnityBody"/>
-        <w:spacing w:before="0"/>
-        <w:ind w:left="2160"/>
-      </w:pPr>
-      <w:r>
-        <w:t>Description: Upon the player character reaching zero health, the player character will die in the game. After this death has occurred, the player will be presented with a menu that allows them to quit or restart the game from the beginning. The game loop will restart as if the game is loaded from the Main Menu.</w:t>
-      </w:r>
-    </w:p>
-    <w:p>
-      <w:pPr>
-        <w:pStyle w:val="UnityBody"/>
-        <w:spacing w:before="0"/>
-        <w:ind w:left="2160"/>
-      </w:pPr>
-      <w:r>
-        <w:t>Dependency: FR1, FR4</w:t>
+        <w:t>FR28</w:t>
+      </w:r>
+    </w:p>
+    <w:p>
+      <w:pPr>
+        <w:pStyle w:val="UnityBody"/>
+        <w:spacing w:before="0"/>
+        <w:ind w:left="2160"/>
+      </w:pPr>
+      <w:r>
+        <w:t>Title: Player Essence Collection</w:t>
+      </w:r>
+    </w:p>
+    <w:p>
+      <w:pPr>
+        <w:pStyle w:val="UnityBody"/>
+        <w:spacing w:before="0"/>
+        <w:ind w:left="2160"/>
+      </w:pPr>
+      <w:r>
+        <w:t xml:space="preserve">Description: Throughout the game, the player may collect a currency known as Essences. These Essences are dropped by the enemy characters upon their death and can be collected by the player. This collection is triggered by the player character colliding with the </w:t>
+      </w:r>
+      <w:r>
+        <w:lastRenderedPageBreak/>
+        <w:t>Essences found in the game and will be displayed by a counter in the heads-up-display.</w:t>
+      </w:r>
+    </w:p>
+    <w:p>
+      <w:pPr>
+        <w:pStyle w:val="UnityBody"/>
+        <w:spacing w:before="0"/>
+        <w:ind w:left="2160"/>
+      </w:pPr>
+      <w:r>
+        <w:t xml:space="preserve">Dependency: </w:t>
+      </w:r>
+      <w:r>
+        <w:t xml:space="preserve">FR1, FR2, FR3, FR4, FR8, FR13, FR18, </w:t>
+      </w:r>
+      <w:r>
+        <w:t xml:space="preserve">FR19, </w:t>
+      </w:r>
+      <w:r>
+        <w:t>FR20</w:t>
+      </w:r>
+      <w:r>
+        <w:t>, FR22</w:t>
       </w:r>
     </w:p>
     <w:p>
@@ -4927,7 +5094,7 @@
         </w:numPr>
       </w:pPr>
       <w:r>
-        <w:t>Functional Requirement 2.2</w:t>
+        <w:t>Functional Requirement 2.17</w:t>
       </w:r>
     </w:p>
     <w:p>
@@ -4943,38 +5110,46 @@
         <w:rPr>
           <w:b/>
         </w:rPr>
-        <w:t>FR5</w:t>
-      </w:r>
-    </w:p>
-    <w:p>
-      <w:pPr>
-        <w:pStyle w:val="UnityBody"/>
-        <w:spacing w:before="0"/>
-        <w:ind w:left="2160"/>
-      </w:pPr>
-      <w:r>
-        <w:lastRenderedPageBreak/>
-        <w:t>Title: Player Essence Collection</w:t>
-      </w:r>
-    </w:p>
-    <w:p>
-      <w:pPr>
-        <w:pStyle w:val="UnityBody"/>
-        <w:spacing w:before="0"/>
-        <w:ind w:left="2160"/>
-      </w:pPr>
-      <w:r>
-        <w:t>Description: Throughout the game, the player may collect a currency known as Essences. These Essences are dropped by the enemy characters upon their death and can be collected by the player. This collection is triggered by the player character colliding with the Essences found in the game and will be displayed by a counter in the heads-up-display.</w:t>
-      </w:r>
-    </w:p>
-    <w:p>
-      <w:pPr>
-        <w:pStyle w:val="UnityBody"/>
-        <w:spacing w:before="0"/>
-        <w:ind w:left="2160"/>
-      </w:pPr>
-      <w:r>
-        <w:t>Dependency: FR1, FR4</w:t>
+        <w:t>FR29</w:t>
+      </w:r>
+    </w:p>
+    <w:p>
+      <w:pPr>
+        <w:pStyle w:val="UnityBody"/>
+        <w:spacing w:before="0"/>
+        <w:ind w:left="2160"/>
+      </w:pPr>
+      <w:r>
+        <w:t>Title: Player Climbing</w:t>
+      </w:r>
+    </w:p>
+    <w:p>
+      <w:pPr>
+        <w:pStyle w:val="UnityBody"/>
+        <w:spacing w:before="0"/>
+        <w:ind w:left="2160"/>
+      </w:pPr>
+      <w:r>
+        <w:t>Description: The player will not be limited to only using his jump to get to higher locations. There will also be an action available to the playable character that allows him to climb ladders to reach higher points in the game. This event will trigger on collision between the player and the ladder object.</w:t>
+      </w:r>
+    </w:p>
+    <w:p>
+      <w:pPr>
+        <w:pStyle w:val="UnityBody"/>
+        <w:spacing w:before="0"/>
+        <w:ind w:left="2160"/>
+      </w:pPr>
+      <w:r>
+        <w:t xml:space="preserve">Dependency: </w:t>
+      </w:r>
+      <w:r>
+        <w:t xml:space="preserve">FR1, FR2, FR3, FR4, FR8, FR13, FR18, </w:t>
+      </w:r>
+      <w:r>
+        <w:t xml:space="preserve">FR19, </w:t>
+      </w:r>
+      <w:r>
+        <w:t>FR20</w:t>
       </w:r>
     </w:p>
     <w:p>
@@ -4986,7 +5161,7 @@
         </w:numPr>
       </w:pPr>
       <w:r>
-        <w:t>Functional Requirement 2.2</w:t>
+        <w:t>Functional Requirement 2.18</w:t>
       </w:r>
     </w:p>
     <w:p>
@@ -5002,37 +5177,82 @@
         <w:rPr>
           <w:b/>
         </w:rPr>
-        <w:t>FR5</w:t>
-      </w:r>
-    </w:p>
-    <w:p>
-      <w:pPr>
-        <w:pStyle w:val="UnityBody"/>
-        <w:spacing w:before="0"/>
-        <w:ind w:left="2160"/>
-      </w:pPr>
-      <w:r>
-        <w:t>Title: Player Climbing</w:t>
-      </w:r>
-    </w:p>
-    <w:p>
-      <w:pPr>
-        <w:pStyle w:val="UnityBody"/>
-        <w:spacing w:before="0"/>
-        <w:ind w:left="2160"/>
-      </w:pPr>
-      <w:r>
-        <w:t>Description: The player will not be limited to only using his jump to get to higher locations. There will also be an action available to the playable character that allows him to climb ladders to reach higher points in the game. This event will trigger on collision between the player and the ladder object.</w:t>
-      </w:r>
-    </w:p>
-    <w:p>
-      <w:pPr>
-        <w:pStyle w:val="UnityBody"/>
-        <w:spacing w:before="0"/>
-        <w:ind w:left="2160"/>
-      </w:pPr>
-      <w:r>
-        <w:t>Dependency: FR1, FR4</w:t>
+        <w:t>FR</w:t>
+      </w:r>
+      <w:r>
+        <w:rPr>
+          <w:b/>
+        </w:rPr>
+        <w:t>30</w:t>
+      </w:r>
+    </w:p>
+    <w:p>
+      <w:pPr>
+        <w:pStyle w:val="UnityBody"/>
+        <w:spacing w:before="0"/>
+        <w:ind w:left="2160"/>
+      </w:pPr>
+      <w:r>
+        <w:t xml:space="preserve">Title: </w:t>
+      </w:r>
+      <w:r>
+        <w:t>Generate Enemy Characters</w:t>
+      </w:r>
+    </w:p>
+    <w:p>
+      <w:pPr>
+        <w:pStyle w:val="UnityBody"/>
+        <w:spacing w:before="0"/>
+        <w:ind w:left="2160"/>
+      </w:pPr>
+      <w:r>
+        <w:t xml:space="preserve">Description: The game should </w:t>
+      </w:r>
+      <w:r>
+        <w:t>generate the enemy objects</w:t>
+      </w:r>
+      <w:r>
+        <w:t>,</w:t>
+      </w:r>
+      <w:r>
+        <w:t xml:space="preserve"> </w:t>
+      </w:r>
+      <w:r>
+        <w:t>with specific spawn points</w:t>
+      </w:r>
+      <w:r>
+        <w:t>,</w:t>
+      </w:r>
+      <w:r>
+        <w:t xml:space="preserve"> </w:t>
+      </w:r>
+      <w:r>
+        <w:t>that the player must face in the game world.</w:t>
+      </w:r>
+      <w:r>
+        <w:t xml:space="preserve"> This includes the audio/visual cues &amp; elements as well as the enemy’s artificial intelligence.</w:t>
+      </w:r>
+    </w:p>
+    <w:p>
+      <w:pPr>
+        <w:pStyle w:val="UnityBody"/>
+        <w:spacing w:before="0"/>
+        <w:ind w:left="2160"/>
+      </w:pPr>
+      <w:r>
+        <w:t>Dependency</w:t>
+      </w:r>
+      <w:r>
+        <w:t>:</w:t>
+      </w:r>
+      <w:r>
+        <w:t xml:space="preserve"> </w:t>
+      </w:r>
+      <w:r>
+        <w:t>FR1, FR2, FR3, FR4, FR8, FR13</w:t>
+      </w:r>
+      <w:r>
+        <w:t>, FR14</w:t>
       </w:r>
     </w:p>
     <w:p>
@@ -5044,7 +5264,10 @@
         </w:numPr>
       </w:pPr>
       <w:r>
-        <w:t>Functional Requirement 2.3</w:t>
+        <w:t>Functional Requirement 2.</w:t>
+      </w:r>
+      <w:r>
+        <w:t>19</w:t>
       </w:r>
     </w:p>
     <w:p>
@@ -5060,73 +5283,46 @@
         <w:rPr>
           <w:b/>
         </w:rPr>
-        <w:t>FR</w:t>
-      </w:r>
-      <w:r>
-        <w:rPr>
-          <w:b/>
-        </w:rPr>
-        <w:t>6</w:t>
-      </w:r>
-    </w:p>
-    <w:p>
-      <w:pPr>
-        <w:pStyle w:val="UnityBody"/>
-        <w:spacing w:before="0"/>
-        <w:ind w:left="2160"/>
-      </w:pPr>
-      <w:r>
-        <w:t xml:space="preserve">Title: </w:t>
-      </w:r>
-      <w:r>
-        <w:t>Generate Enemy Characters</w:t>
-      </w:r>
-    </w:p>
-    <w:p>
-      <w:pPr>
-        <w:pStyle w:val="UnityBody"/>
-        <w:spacing w:before="0"/>
-        <w:ind w:left="2160"/>
-      </w:pPr>
-      <w:r>
-        <w:t xml:space="preserve">Description: The game should </w:t>
-      </w:r>
-      <w:r>
-        <w:t>generate the enemy objects</w:t>
-      </w:r>
-      <w:r>
-        <w:t>,</w:t>
-      </w:r>
-      <w:r>
-        <w:t xml:space="preserve"> </w:t>
-      </w:r>
-      <w:r>
-        <w:t>with specific spawn points</w:t>
-      </w:r>
-      <w:r>
-        <w:t>,</w:t>
-      </w:r>
-      <w:r>
-        <w:t xml:space="preserve"> </w:t>
-      </w:r>
-      <w:r>
-        <w:t>that the player must face in the game world.</w:t>
-      </w:r>
-      <w:r>
-        <w:t xml:space="preserve"> This includes the audio/visual cues &amp; elements as well as the enemy’s artificial intelligence.</w:t>
-      </w:r>
-    </w:p>
-    <w:p>
-      <w:pPr>
-        <w:pStyle w:val="UnityBody"/>
-        <w:spacing w:before="0"/>
-        <w:ind w:left="2160"/>
-      </w:pPr>
-      <w:r>
-        <w:t xml:space="preserve">Dependency: FR1, </w:t>
-      </w:r>
-      <w:r>
-        <w:t>FR4</w:t>
+        <w:t>FR31</w:t>
+      </w:r>
+    </w:p>
+    <w:p>
+      <w:pPr>
+        <w:pStyle w:val="UnityBody"/>
+        <w:spacing w:before="0"/>
+        <w:ind w:left="2160"/>
+      </w:pPr>
+      <w:r>
+        <w:t>Title: Place Enemies in Spawn Points</w:t>
+      </w:r>
+    </w:p>
+    <w:p>
+      <w:pPr>
+        <w:pStyle w:val="UnityBody"/>
+        <w:spacing w:before="0"/>
+        <w:ind w:left="2160"/>
+      </w:pPr>
+      <w:r>
+        <w:t xml:space="preserve">Description: When the enemy is created, it is to be placed in the appropriate spawning location as mentioned in the island functional requirement. These locations are physical locations on the island. The enemy character will stay at their designated area until </w:t>
+      </w:r>
+      <w:r>
+        <w:t>player character interaction is detected.</w:t>
+      </w:r>
+    </w:p>
+    <w:p>
+      <w:pPr>
+        <w:pStyle w:val="UnityBody"/>
+        <w:spacing w:before="0"/>
+        <w:ind w:left="2160"/>
+      </w:pPr>
+      <w:r>
+        <w:t xml:space="preserve">Dependency: </w:t>
+      </w:r>
+      <w:r>
+        <w:t>FR1, FR2, FR3, FR4, FR8, FR13, FR14</w:t>
+      </w:r>
+      <w:r>
+        <w:t>, FR30</w:t>
       </w:r>
     </w:p>
     <w:p>
@@ -5138,7 +5334,7 @@
         </w:numPr>
       </w:pPr>
       <w:r>
-        <w:t>Functional Requirement 2.3</w:t>
+        <w:t>Functional Requirement 2.20</w:t>
       </w:r>
     </w:p>
     <w:p>
@@ -5154,40 +5350,67 @@
         <w:rPr>
           <w:b/>
         </w:rPr>
-        <w:t>FR6</w:t>
-      </w:r>
-    </w:p>
-    <w:p>
-      <w:pPr>
-        <w:pStyle w:val="UnityBody"/>
-        <w:spacing w:before="0"/>
-        <w:ind w:left="2160"/>
-      </w:pPr>
-      <w:r>
-        <w:t>Title: Place Enemies in Spawn Points</w:t>
-      </w:r>
-    </w:p>
-    <w:p>
-      <w:pPr>
-        <w:pStyle w:val="UnityBody"/>
-        <w:spacing w:before="0"/>
-        <w:ind w:left="2160"/>
-      </w:pPr>
-      <w:r>
-        <w:t xml:space="preserve">Description: When the enemy is created, it is to be placed in the appropriate spawning location as mentioned in the island functional requirement. These locations are physical locations on the island. The enemy character will stay at their designated area until </w:t>
-      </w:r>
-      <w:r>
-        <w:t>player character interaction is detected.</w:t>
-      </w:r>
-    </w:p>
-    <w:p>
-      <w:pPr>
-        <w:pStyle w:val="UnityBody"/>
-        <w:spacing w:before="0"/>
-        <w:ind w:left="2160"/>
-      </w:pPr>
-      <w:r>
-        <w:t>Dependency: FR1, FR4</w:t>
+        <w:t>FR32</w:t>
+      </w:r>
+    </w:p>
+    <w:p>
+      <w:pPr>
+        <w:pStyle w:val="UnityBody"/>
+        <w:spacing w:before="0"/>
+        <w:ind w:left="2160"/>
+      </w:pPr>
+      <w:r>
+        <w:t>Title: Enemy Combat Triggered</w:t>
+      </w:r>
+    </w:p>
+    <w:p>
+      <w:pPr>
+        <w:pStyle w:val="UnityBody"/>
+        <w:spacing w:before="0"/>
+        <w:ind w:left="2160"/>
+      </w:pPr>
+      <w:r>
+        <w:t xml:space="preserve">Description: If the player character comes within </w:t>
+      </w:r>
+      <w:r>
+        <w:t>range of</w:t>
+      </w:r>
+      <w:r>
+        <w:t xml:space="preserve"> the enemy character</w:t>
+      </w:r>
+      <w:r>
+        <w:t xml:space="preserve"> or the enemy character spawn point</w:t>
+      </w:r>
+      <w:r>
+        <w:t xml:space="preserve">, the enemy character will activate the combat and artificial intelligence scripts to begin the combat actions of the enemy character. </w:t>
+      </w:r>
+    </w:p>
+    <w:p>
+      <w:pPr>
+        <w:pStyle w:val="UnityBody"/>
+        <w:spacing w:before="0"/>
+        <w:ind w:left="2160"/>
+      </w:pPr>
+      <w:r>
+        <w:t xml:space="preserve">Dependency: </w:t>
+      </w:r>
+      <w:r>
+        <w:t xml:space="preserve">FR1, FR2, FR3, FR4, FR8, FR13, </w:t>
+      </w:r>
+      <w:r>
+        <w:t xml:space="preserve">FR14, </w:t>
+      </w:r>
+      <w:r>
+        <w:t xml:space="preserve">FR18, </w:t>
+      </w:r>
+      <w:r>
+        <w:t xml:space="preserve">FR19, </w:t>
+      </w:r>
+      <w:r>
+        <w:t>FR20</w:t>
+      </w:r>
+      <w:r>
+        <w:t>, FR22, FR30, FR31</w:t>
       </w:r>
     </w:p>
     <w:p>
@@ -5199,7 +5422,7 @@
         </w:numPr>
       </w:pPr>
       <w:r>
-        <w:t>Functional Requirement 2.3</w:t>
+        <w:t>Functional Requirement 2.21</w:t>
       </w:r>
     </w:p>
     <w:p>
@@ -5215,49 +5438,41 @@
         <w:rPr>
           <w:b/>
         </w:rPr>
-        <w:t>FR6</w:t>
-      </w:r>
-    </w:p>
-    <w:p>
-      <w:pPr>
-        <w:pStyle w:val="UnityBody"/>
-        <w:spacing w:before="0"/>
-        <w:ind w:left="2160"/>
-      </w:pPr>
-      <w:r>
-        <w:t>Title: Enemy Combat Triggered</w:t>
-      </w:r>
-    </w:p>
-    <w:p>
-      <w:pPr>
-        <w:pStyle w:val="UnityBody"/>
-        <w:spacing w:before="0"/>
-        <w:ind w:left="2160"/>
-      </w:pPr>
-      <w:r>
-        <w:t xml:space="preserve">Description: If the player character comes within </w:t>
-      </w:r>
-      <w:r>
-        <w:t>range of</w:t>
-      </w:r>
-      <w:r>
-        <w:t xml:space="preserve"> the enemy character</w:t>
-      </w:r>
-      <w:r>
-        <w:t xml:space="preserve"> or the enemy character spawn point</w:t>
-      </w:r>
-      <w:r>
-        <w:t xml:space="preserve">, the enemy character will activate the combat and artificial intelligence scripts to begin the combat actions of the enemy character. </w:t>
-      </w:r>
-    </w:p>
-    <w:p>
-      <w:pPr>
-        <w:pStyle w:val="UnityBody"/>
-        <w:spacing w:before="0"/>
-        <w:ind w:left="2160"/>
-      </w:pPr>
-      <w:r>
-        <w:t>Dependency: FR1, FR4</w:t>
+        <w:t>FR33</w:t>
+      </w:r>
+    </w:p>
+    <w:p>
+      <w:pPr>
+        <w:pStyle w:val="UnityBody"/>
+        <w:spacing w:before="0"/>
+        <w:ind w:left="2160"/>
+      </w:pPr>
+      <w:r>
+        <w:t>Title: Enemy Combat Deactivated</w:t>
+      </w:r>
+    </w:p>
+    <w:p>
+      <w:pPr>
+        <w:pStyle w:val="UnityBody"/>
+        <w:spacing w:before="0"/>
+        <w:ind w:left="2160"/>
+      </w:pPr>
+      <w:r>
+        <w:lastRenderedPageBreak/>
+        <w:t>Description: The enemy character will exit out of combat if either the player character dies or if the player character exits the maximum range of the enemy. When either case happens, the enemy character will return to their spawn point and their health will be returned to full.</w:t>
+      </w:r>
+    </w:p>
+    <w:p>
+      <w:pPr>
+        <w:pStyle w:val="UnityBody"/>
+        <w:spacing w:before="0"/>
+        <w:ind w:left="2160"/>
+      </w:pPr>
+      <w:r>
+        <w:t xml:space="preserve">Dependency: </w:t>
+      </w:r>
+      <w:r>
+        <w:t>FR1, FR2, FR3, FR4, FR8, FR13, FR14, FR18, FR19, FR20, FR22, FR30, FR31</w:t>
       </w:r>
     </w:p>
     <w:p>
@@ -5269,8 +5484,7 @@
         </w:numPr>
       </w:pPr>
       <w:r>
-        <w:lastRenderedPageBreak/>
-        <w:t>Functional Requirement 2.3</w:t>
+        <w:t>Functional Requirement 2.22</w:t>
       </w:r>
     </w:p>
     <w:p>
@@ -5286,37 +5500,43 @@
         <w:rPr>
           <w:b/>
         </w:rPr>
-        <w:t>FR6</w:t>
-      </w:r>
-    </w:p>
-    <w:p>
-      <w:pPr>
-        <w:pStyle w:val="UnityBody"/>
-        <w:spacing w:before="0"/>
-        <w:ind w:left="2160"/>
-      </w:pPr>
-      <w:r>
-        <w:t>Title: Enemy Combat Deactivated</w:t>
-      </w:r>
-    </w:p>
-    <w:p>
-      <w:pPr>
-        <w:pStyle w:val="UnityBody"/>
-        <w:spacing w:before="0"/>
-        <w:ind w:left="2160"/>
-      </w:pPr>
-      <w:r>
-        <w:t>Description: The enemy character will exit out of combat if either the player character dies or if the player character exits the maximum range of the enemy. When either case happens, the enemy character will return to their spawn point and their health will be returned to full.</w:t>
-      </w:r>
-    </w:p>
-    <w:p>
-      <w:pPr>
-        <w:pStyle w:val="UnityBody"/>
-        <w:spacing w:before="0"/>
-        <w:ind w:left="2160"/>
-      </w:pPr>
-      <w:r>
-        <w:t>Dependency: FR1, FR4</w:t>
+        <w:t>FR34</w:t>
+      </w:r>
+    </w:p>
+    <w:p>
+      <w:pPr>
+        <w:pStyle w:val="UnityBody"/>
+        <w:spacing w:before="0"/>
+        <w:ind w:left="2160"/>
+      </w:pPr>
+      <w:r>
+        <w:t>Title: Enemy Basic Attack</w:t>
+      </w:r>
+    </w:p>
+    <w:p>
+      <w:pPr>
+        <w:pStyle w:val="UnityBody"/>
+        <w:spacing w:before="0"/>
+        <w:ind w:left="2160"/>
+      </w:pPr>
+      <w:r>
+        <w:t>Description: Similar to the player character, the enemy character will be able to perform a basic attack against the character. On successful execution of the enemy attack that strikes a character that is not blocking, the enemy will award damage points equal to 10% of the player character’s health bar.</w:t>
+      </w:r>
+      <w:r>
+        <w:t xml:space="preserve"> If the enemy strikes the player character while he is blocking no damage points are awarded to the player character.</w:t>
+      </w:r>
+    </w:p>
+    <w:p>
+      <w:pPr>
+        <w:pStyle w:val="UnityBody"/>
+        <w:spacing w:before="0"/>
+        <w:ind w:left="2160"/>
+      </w:pPr>
+      <w:r>
+        <w:t xml:space="preserve">Dependency: </w:t>
+      </w:r>
+      <w:r>
+        <w:t>FR1, FR2, FR3, FR4, FR8, FR13, FR14, FR30, FR31</w:t>
       </w:r>
     </w:p>
     <w:p>
@@ -5328,7 +5548,7 @@
         </w:numPr>
       </w:pPr>
       <w:r>
-        <w:t>Functional Requirement 2.3</w:t>
+        <w:t>Functional Requirement 2.23</w:t>
       </w:r>
     </w:p>
     <w:p>
@@ -5344,40 +5564,40 @@
         <w:rPr>
           <w:b/>
         </w:rPr>
-        <w:t>FR6</w:t>
-      </w:r>
-    </w:p>
-    <w:p>
-      <w:pPr>
-        <w:pStyle w:val="UnityBody"/>
-        <w:spacing w:before="0"/>
-        <w:ind w:left="2160"/>
-      </w:pPr>
-      <w:r>
-        <w:t>Title: Enemy Basic Attack</w:t>
-      </w:r>
-    </w:p>
-    <w:p>
-      <w:pPr>
-        <w:pStyle w:val="UnityBody"/>
-        <w:spacing w:before="0"/>
-        <w:ind w:left="2160"/>
-      </w:pPr>
-      <w:r>
-        <w:t>Description: Similar to the player character, the enemy character will be able to perform a basic attack against the character. On successful execution of the enemy attack that strikes a character that is not blocking, the enemy will award damage points equal to 10% of the player character’s health bar.</w:t>
-      </w:r>
-      <w:r>
-        <w:t xml:space="preserve"> If the enemy strikes the player character while he is blocking no damage points are awarded to the player character.</w:t>
-      </w:r>
-    </w:p>
-    <w:p>
-      <w:pPr>
-        <w:pStyle w:val="UnityBody"/>
-        <w:spacing w:before="0"/>
-        <w:ind w:left="2160"/>
-      </w:pPr>
-      <w:r>
-        <w:t>Dependency: FR1, FR4</w:t>
+        <w:t>FR35</w:t>
+      </w:r>
+    </w:p>
+    <w:p>
+      <w:pPr>
+        <w:pStyle w:val="UnityBody"/>
+        <w:spacing w:before="0"/>
+        <w:ind w:left="2160"/>
+      </w:pPr>
+      <w:r>
+        <w:t>Title: Enemy Special Attack</w:t>
+      </w:r>
+    </w:p>
+    <w:p>
+      <w:pPr>
+        <w:pStyle w:val="UnityBody"/>
+        <w:spacing w:before="0"/>
+        <w:ind w:left="2160"/>
+      </w:pPr>
+      <w:r>
+        <w:t xml:space="preserve">Description: In addition to the enemy character’s basic attack, it may also execute a more advanced attack that deals twice as much (20% of the player character’s health) damage as the enemy character’s basic attack. The enemy character may use this attack at-will.  </w:t>
+      </w:r>
+    </w:p>
+    <w:p>
+      <w:pPr>
+        <w:pStyle w:val="UnityBody"/>
+        <w:spacing w:before="0"/>
+        <w:ind w:left="2160"/>
+      </w:pPr>
+      <w:r>
+        <w:t xml:space="preserve">Dependency: </w:t>
+      </w:r>
+      <w:r>
+        <w:t>FR1, FR2, FR3, FR4, FR8, FR13, FR14, FR30, FR31</w:t>
       </w:r>
     </w:p>
     <w:p>
@@ -5389,7 +5609,7 @@
         </w:numPr>
       </w:pPr>
       <w:r>
-        <w:t>Functional Requirement 2.3</w:t>
+        <w:t>Functional Requirement 2.24</w:t>
       </w:r>
     </w:p>
     <w:p>
@@ -5405,37 +5625,49 @@
         <w:rPr>
           <w:b/>
         </w:rPr>
-        <w:t>FR6</w:t>
-      </w:r>
-    </w:p>
-    <w:p>
-      <w:pPr>
-        <w:pStyle w:val="UnityBody"/>
-        <w:spacing w:before="0"/>
-        <w:ind w:left="2160"/>
-      </w:pPr>
-      <w:r>
-        <w:t>Title: Enemy Special Attack</w:t>
-      </w:r>
-    </w:p>
-    <w:p>
-      <w:pPr>
-        <w:pStyle w:val="UnityBody"/>
-        <w:spacing w:before="0"/>
-        <w:ind w:left="2160"/>
-      </w:pPr>
-      <w:r>
-        <w:t xml:space="preserve">Description: In addition to the enemy character’s basic attack, it may also execute a more advanced attack that deals twice as much (20% of the player character’s health) damage as the enemy character’s basic attack. The enemy character may use this attack at-will.  </w:t>
-      </w:r>
-    </w:p>
-    <w:p>
-      <w:pPr>
-        <w:pStyle w:val="UnityBody"/>
-        <w:spacing w:before="0"/>
-        <w:ind w:left="2160"/>
-      </w:pPr>
-      <w:r>
-        <w:t>Dependency: FR1, FR4</w:t>
+        <w:t>FR36</w:t>
+      </w:r>
+    </w:p>
+    <w:p>
+      <w:pPr>
+        <w:pStyle w:val="UnityBody"/>
+        <w:spacing w:before="0"/>
+        <w:ind w:left="2160"/>
+      </w:pPr>
+      <w:r>
+        <w:t>Title: Enemy Death</w:t>
+      </w:r>
+    </w:p>
+    <w:p>
+      <w:pPr>
+        <w:pStyle w:val="UnityBody"/>
+        <w:spacing w:before="0"/>
+        <w:ind w:left="2160"/>
+      </w:pPr>
+      <w:r>
+        <w:t xml:space="preserve">Description: Upon the enemy’s current health reaching 0%, the enemy will then be pronounced dead. This will cause the enemy character to trigger its death animation and it will be removed from the playable game area. This particular enemy character will not return to the game until a new game is started.  </w:t>
+      </w:r>
+    </w:p>
+    <w:p>
+      <w:pPr>
+        <w:pStyle w:val="UnityBody"/>
+        <w:spacing w:before="0"/>
+        <w:ind w:left="2160"/>
+      </w:pPr>
+      <w:r>
+        <w:t xml:space="preserve">Dependency: </w:t>
+      </w:r>
+      <w:r>
+        <w:t xml:space="preserve">FR1, FR2, FR3, FR4, FR8, FR13, FR14, </w:t>
+      </w:r>
+      <w:r>
+        <w:t xml:space="preserve">FR18, FR19, FR20, FR22, </w:t>
+      </w:r>
+      <w:r>
+        <w:t xml:space="preserve">FR24, </w:t>
+      </w:r>
+      <w:r>
+        <w:t>FR30, FR31</w:t>
       </w:r>
     </w:p>
     <w:p>
@@ -5447,7 +5679,10 @@
         </w:numPr>
       </w:pPr>
       <w:r>
-        <w:t>Functional Requirement 2.3</w:t>
+        <w:t>Func</w:t>
+      </w:r>
+      <w:r>
+        <w:t>tional Requirement 2.25</w:t>
       </w:r>
     </w:p>
     <w:p>
@@ -5463,38 +5698,58 @@
         <w:rPr>
           <w:b/>
         </w:rPr>
-        <w:t>FR6</w:t>
-      </w:r>
-    </w:p>
-    <w:p>
-      <w:pPr>
-        <w:pStyle w:val="UnityBody"/>
-        <w:spacing w:before="0"/>
-        <w:ind w:left="2160"/>
-      </w:pPr>
-      <w:r>
-        <w:t>Title: Enemy Death</w:t>
-      </w:r>
-    </w:p>
-    <w:p>
-      <w:pPr>
-        <w:pStyle w:val="UnityBody"/>
-        <w:spacing w:before="0"/>
-        <w:ind w:left="2160"/>
-      </w:pPr>
-      <w:r>
-        <w:t xml:space="preserve">Description: Upon the enemy’s current health reaching 0%, the enemy will then be pronounced dead. This will cause the enemy character to trigger its death animation and it will be removed from the playable game area. This particular enemy character will not return to the game until a new game is started.  </w:t>
-      </w:r>
-    </w:p>
-    <w:p>
-      <w:pPr>
-        <w:pStyle w:val="UnityBody"/>
-        <w:spacing w:before="0"/>
-        <w:ind w:left="2160"/>
-      </w:pPr>
-      <w:r>
-        <w:t>Dependency: FR1, FR4</w:t>
-      </w:r>
+        <w:t>FR37</w:t>
+      </w:r>
+    </w:p>
+    <w:p>
+      <w:pPr>
+        <w:pStyle w:val="UnityBody"/>
+        <w:spacing w:before="0"/>
+        <w:ind w:left="2160"/>
+      </w:pPr>
+      <w:r>
+        <w:t>Title: Enemy Drops Essence</w:t>
+      </w:r>
+    </w:p>
+    <w:p>
+      <w:pPr>
+        <w:pStyle w:val="UnityBody"/>
+        <w:spacing w:before="0"/>
+        <w:ind w:left="2160"/>
+      </w:pPr>
+      <w:r>
+        <w:t xml:space="preserve">Description: When the enemy character dies it will drop 5 individual Essences. These Essences will persist in the game world until the enemy character comes into contact with them.  </w:t>
+      </w:r>
+    </w:p>
+    <w:p>
+      <w:pPr>
+        <w:pStyle w:val="UnityBody"/>
+        <w:spacing w:before="0"/>
+        <w:ind w:left="2160"/>
+      </w:pPr>
+      <w:r>
+        <w:t xml:space="preserve">Dependency: </w:t>
+      </w:r>
+      <w:r>
+        <w:t>FR1, FR2, FR3, FR4, FR8, FR13, FR14, FR30, FR31</w:t>
+      </w:r>
+      <w:r>
+        <w:t>, FR36</w:t>
+      </w:r>
+    </w:p>
+    <w:p>
+      <w:pPr>
+        <w:pStyle w:val="UnityBody"/>
+        <w:spacing w:before="0"/>
+        <w:ind w:left="2160"/>
+      </w:pPr>
+    </w:p>
+    <w:p>
+      <w:pPr>
+        <w:pStyle w:val="UnityBody"/>
+        <w:spacing w:before="0"/>
+        <w:ind w:left="2160"/>
+      </w:pPr>
     </w:p>
     <w:p>
       <w:pPr>
@@ -5505,7 +5760,7 @@
         </w:numPr>
       </w:pPr>
       <w:r>
-        <w:t>Functional Requirement 2.3</w:t>
+        <w:t>Functional Requirement 2.26</w:t>
       </w:r>
     </w:p>
     <w:p>
@@ -5521,58 +5776,56 @@
         <w:rPr>
           <w:b/>
         </w:rPr>
-        <w:t>FR6</w:t>
-      </w:r>
-    </w:p>
-    <w:p>
-      <w:pPr>
-        <w:pStyle w:val="UnityBody"/>
-        <w:spacing w:before="0"/>
-        <w:ind w:left="2160"/>
-      </w:pPr>
-      <w:r>
-        <w:t>Title: Enemy Drops Essence</w:t>
-      </w:r>
-    </w:p>
-    <w:p>
-      <w:pPr>
-        <w:pStyle w:val="UnityBody"/>
-        <w:spacing w:before="0"/>
-        <w:ind w:left="2160"/>
-      </w:pPr>
-      <w:r>
-        <w:t>Description: When the enemy character dies it will drop 5 individual Essences. These Essences will persist in the game world until the enemy character comes into contact with them.</w:t>
-      </w:r>
-      <w:bookmarkStart w:id="16" w:name="_GoBack"/>
-      <w:bookmarkEnd w:id="16"/>
-      <w:r>
-        <w:t xml:space="preserve">  </w:t>
-      </w:r>
-    </w:p>
-    <w:p>
-      <w:pPr>
-        <w:pStyle w:val="UnityBody"/>
-        <w:spacing w:before="0"/>
-        <w:ind w:left="2160"/>
-      </w:pPr>
-      <w:r>
-        <w:lastRenderedPageBreak/>
-        <w:t>Dependency: FR1, FR4</w:t>
-      </w:r>
-    </w:p>
-    <w:p>
-      <w:pPr>
-        <w:pStyle w:val="UnityBody"/>
-        <w:spacing w:before="0"/>
-        <w:ind w:left="2160"/>
-      </w:pPr>
-    </w:p>
-    <w:p>
-      <w:pPr>
-        <w:pStyle w:val="UnityBody"/>
-        <w:spacing w:before="0"/>
-        <w:ind w:left="2160"/>
-      </w:pPr>
+        <w:t>FR38</w:t>
+      </w:r>
+    </w:p>
+    <w:p>
+      <w:pPr>
+        <w:pStyle w:val="UnityBody"/>
+        <w:spacing w:before="0"/>
+        <w:ind w:left="2160"/>
+      </w:pPr>
+      <w:r>
+        <w:t>Title: Generate Non-Playable Character</w:t>
+      </w:r>
+    </w:p>
+    <w:p>
+      <w:pPr>
+        <w:pStyle w:val="UnityBody"/>
+        <w:spacing w:before="0"/>
+        <w:ind w:left="2160"/>
+      </w:pPr>
+      <w:r>
+        <w:t xml:space="preserve">Description: </w:t>
+      </w:r>
+      <w:r>
+        <w:t>Upon successful load of the game world, t</w:t>
+      </w:r>
+      <w:r>
+        <w:t xml:space="preserve">he game should generate the non-playable character model in the game </w:t>
+      </w:r>
+      <w:r>
+        <w:t>in the appropriate location</w:t>
+      </w:r>
+      <w:r>
+        <w:t>.</w:t>
+      </w:r>
+    </w:p>
+    <w:p>
+      <w:pPr>
+        <w:pStyle w:val="UnityBody"/>
+        <w:spacing w:before="0"/>
+        <w:ind w:left="2160"/>
+      </w:pPr>
+      <w:r>
+        <w:t xml:space="preserve">Dependency: </w:t>
+      </w:r>
+      <w:r>
+        <w:t>FR1, FR2, FR3, FR4, FR8, FR13</w:t>
+      </w:r>
+      <w:r>
+        <w:t>,</w:t>
+      </w:r>
     </w:p>
     <w:p>
       <w:pPr>
@@ -5583,7 +5836,7 @@
         </w:numPr>
       </w:pPr>
       <w:r>
-        <w:t>Functional Requirement 2.4</w:t>
+        <w:t>Functional Requirement 2.27</w:t>
       </w:r>
     </w:p>
     <w:p>
@@ -5599,41 +5852,48 @@
         <w:rPr>
           <w:b/>
         </w:rPr>
-        <w:t>FR7</w:t>
-      </w:r>
-    </w:p>
-    <w:p>
-      <w:pPr>
-        <w:pStyle w:val="UnityBody"/>
-        <w:spacing w:before="0"/>
-        <w:ind w:left="2160"/>
-      </w:pPr>
-      <w:r>
-        <w:t>Title: Generate Non-Playable Character</w:t>
-      </w:r>
-    </w:p>
-    <w:p>
-      <w:pPr>
-        <w:pStyle w:val="UnityBody"/>
-        <w:spacing w:before="0"/>
-        <w:ind w:left="2160"/>
-      </w:pPr>
-      <w:r>
-        <w:t>Description: The game should generate the non-playable character model in the game world that the player can interact with</w:t>
-      </w:r>
-      <w:r>
-        <w:t>.</w:t>
-      </w:r>
-    </w:p>
-    <w:p>
-      <w:pPr>
-        <w:pStyle w:val="UnityBody"/>
-        <w:spacing w:before="0"/>
-        <w:ind w:left="2160"/>
-      </w:pPr>
-      <w:r>
-        <w:t>Dependency: FR1, FR4</w:t>
-      </w:r>
+        <w:t>FR39</w:t>
+      </w:r>
+    </w:p>
+    <w:p>
+      <w:pPr>
+        <w:pStyle w:val="UnityBody"/>
+        <w:spacing w:before="0"/>
+        <w:ind w:left="2160"/>
+      </w:pPr>
+      <w:r>
+        <w:t>Title: Non-Playable Character Dialogue</w:t>
+      </w:r>
+    </w:p>
+    <w:p>
+      <w:pPr>
+        <w:pStyle w:val="UnityBody"/>
+        <w:spacing w:before="0"/>
+        <w:ind w:left="2160"/>
+      </w:pPr>
+      <w:r>
+        <w:t xml:space="preserve">Description: When the player character interacts with the NPC in-game, there will be a dialogue box that appears on screen displaying text from the NPC to the player character. </w:t>
+      </w:r>
+    </w:p>
+    <w:p>
+      <w:pPr>
+        <w:pStyle w:val="UnityBody"/>
+        <w:spacing w:before="0"/>
+        <w:ind w:left="2160"/>
+      </w:pPr>
+      <w:r>
+        <w:t xml:space="preserve">Dependency: </w:t>
+      </w:r>
+      <w:r>
+        <w:t>FR1, FR2, FR3, FR4, FR8, FR13</w:t>
+      </w:r>
+    </w:p>
+    <w:p>
+      <w:pPr>
+        <w:pStyle w:val="UnityBody"/>
+        <w:spacing w:before="0"/>
+        <w:ind w:left="2160"/>
+      </w:pPr>
     </w:p>
     <w:p>
       <w:pPr>
@@ -5644,7 +5904,7 @@
         </w:numPr>
       </w:pPr>
       <w:r>
-        <w:t>Functional Requirement 2.5</w:t>
+        <w:t>Functional Requirement 2.28</w:t>
       </w:r>
     </w:p>
     <w:p>
@@ -5660,7 +5920,7 @@
         <w:rPr>
           <w:b/>
         </w:rPr>
-        <w:t>FR8</w:t>
+        <w:t>FR40</w:t>
       </w:r>
     </w:p>
     <w:p>
@@ -5680,17 +5940,26 @@
         <w:ind w:left="2160"/>
       </w:pPr>
       <w:r>
-        <w:t>Description: The screen should show the player character’s health &amp; stamina as well as a depiction of the current items the player is holding.</w:t>
-      </w:r>
-    </w:p>
-    <w:p>
-      <w:pPr>
-        <w:pStyle w:val="UnityBody"/>
-        <w:spacing w:before="0"/>
-        <w:ind w:left="2160"/>
-      </w:pPr>
-      <w:r>
-        <w:t>Dependency: FR1, FR4, FR5</w:t>
+        <w:t xml:space="preserve">Description: The </w:t>
+      </w:r>
+      <w:r>
+        <w:t>on-screen heads-up-display will be a static display on the game screen that depicts the player character’s health, stamina, currently equipped weapon &amp; shield, the current count of collected Essences, and the current count of available potions.</w:t>
+      </w:r>
+    </w:p>
+    <w:p>
+      <w:pPr>
+        <w:pStyle w:val="UnityBody"/>
+        <w:spacing w:before="0"/>
+        <w:ind w:left="2160"/>
+      </w:pPr>
+      <w:r>
+        <w:t xml:space="preserve">Dependency: </w:t>
+      </w:r>
+      <w:r>
+        <w:t>FR1, FR2, FR3, FR4, FR8</w:t>
+      </w:r>
+      <w:r>
+        <w:t>, FR13, FR18, FR19</w:t>
       </w:r>
     </w:p>
     <w:p>
@@ -5702,7 +5971,7 @@
         </w:numPr>
       </w:pPr>
       <w:r>
-        <w:t>Functional Requirement 2.6</w:t>
+        <w:t>Functional Requirement 2.29</w:t>
       </w:r>
     </w:p>
     <w:p>
@@ -5718,79 +5987,331 @@
         <w:rPr>
           <w:b/>
         </w:rPr>
-        <w:t>FR9</w:t>
-      </w:r>
-    </w:p>
-    <w:p>
-      <w:pPr>
-        <w:pStyle w:val="UnityBody"/>
-        <w:spacing w:before="0"/>
-        <w:ind w:left="2160"/>
-      </w:pPr>
-      <w:r>
-        <w:t>Title: Give User Control of Playable Character</w:t>
-      </w:r>
-    </w:p>
-    <w:p>
-      <w:pPr>
-        <w:pStyle w:val="UnityBody"/>
-        <w:spacing w:before="0"/>
-        <w:ind w:left="2160"/>
-      </w:pPr>
-      <w:r>
-        <w:t>Description: The game should map the default control scheme to the playable character. This means that the playable character will be able to move, attack, defend, or interact with the world following the player’s input.</w:t>
-      </w:r>
-    </w:p>
-    <w:p>
-      <w:pPr>
-        <w:pStyle w:val="UnityBody"/>
-        <w:spacing w:before="0"/>
-        <w:ind w:left="2160"/>
-      </w:pPr>
-      <w:r>
-        <w:t>Dependency: FR1, FR4, FR5</w:t>
-      </w:r>
-    </w:p>
-    <w:p>
-      <w:pPr>
-        <w:pStyle w:val="UnityBody"/>
-        <w:spacing w:before="0"/>
-        <w:ind w:left="2160"/>
-      </w:pPr>
-    </w:p>
-    <w:p>
-      <w:pPr>
-        <w:pStyle w:val="UnityBody"/>
-        <w:spacing w:before="0"/>
-        <w:ind w:left="2160"/>
-      </w:pPr>
-    </w:p>
-    <w:p>
-      <w:pPr>
-        <w:pStyle w:val="UnityBody"/>
-        <w:spacing w:before="0"/>
-        <w:ind w:left="2160"/>
-      </w:pPr>
-    </w:p>
-    <w:p>
-      <w:pPr>
-        <w:pStyle w:val="UnityBody"/>
-        <w:spacing w:before="0"/>
-        <w:ind w:left="2160"/>
-      </w:pPr>
-    </w:p>
-    <w:p>
-      <w:pPr>
-        <w:pStyle w:val="UnityBody"/>
-        <w:spacing w:before="0"/>
-        <w:ind w:left="2160"/>
-      </w:pPr>
-    </w:p>
-    <w:p>
-      <w:pPr>
-        <w:pStyle w:val="UnityBody"/>
-        <w:ind w:left="2160"/>
-      </w:pPr>
+        <w:t>FR41</w:t>
+      </w:r>
+    </w:p>
+    <w:p>
+      <w:pPr>
+        <w:pStyle w:val="UnityBody"/>
+        <w:spacing w:before="0"/>
+        <w:ind w:left="2160"/>
+      </w:pPr>
+      <w:r>
+        <w:t>Title: Enemy Health &amp; Stamina Bar</w:t>
+      </w:r>
+    </w:p>
+    <w:p>
+      <w:pPr>
+        <w:pStyle w:val="UnityBody"/>
+        <w:spacing w:before="0"/>
+        <w:ind w:left="2160"/>
+      </w:pPr>
+      <w:r>
+        <w:t xml:space="preserve">Description: </w:t>
+      </w:r>
+      <w:r>
+        <w:t>The health and stamina bar for the player character will always be persistent in the top left corner of the screen showing the current values for health and stamina usable by the player. These bars will increase and decrease on gain/loss of health/stamina.</w:t>
+      </w:r>
+    </w:p>
+    <w:p>
+      <w:pPr>
+        <w:pStyle w:val="UnityBody"/>
+        <w:spacing w:before="0"/>
+        <w:ind w:left="2160"/>
+      </w:pPr>
+      <w:r>
+        <w:t xml:space="preserve">Dependency: </w:t>
+      </w:r>
+      <w:r>
+        <w:t>FR1, FR2, FR3, FR4, FR8, FR13, FR18, FR19</w:t>
+      </w:r>
+      <w:r>
+        <w:t>, FR40</w:t>
+      </w:r>
+    </w:p>
+    <w:p>
+      <w:pPr>
+        <w:pStyle w:val="UnityBody"/>
+        <w:numPr>
+          <w:ilvl w:val="3"/>
+          <w:numId w:val="3"/>
+        </w:numPr>
+      </w:pPr>
+      <w:r>
+        <w:t>Functional Requirement 2.30</w:t>
+      </w:r>
+    </w:p>
+    <w:p>
+      <w:pPr>
+        <w:pStyle w:val="UnityBody"/>
+        <w:spacing w:before="0"/>
+        <w:ind w:left="2160"/>
+      </w:pPr>
+      <w:r>
+        <w:t xml:space="preserve">ID: </w:t>
+      </w:r>
+      <w:r>
+        <w:rPr>
+          <w:b/>
+        </w:rPr>
+        <w:t>FR42</w:t>
+      </w:r>
+    </w:p>
+    <w:p>
+      <w:pPr>
+        <w:pStyle w:val="UnityBody"/>
+        <w:spacing w:before="0"/>
+        <w:ind w:left="2160"/>
+      </w:pPr>
+      <w:r>
+        <w:t>Title: Currently Equipped Items</w:t>
+      </w:r>
+    </w:p>
+    <w:p>
+      <w:pPr>
+        <w:pStyle w:val="UnityBody"/>
+        <w:spacing w:before="0"/>
+        <w:ind w:left="2160"/>
+      </w:pPr>
+      <w:r>
+        <w:t xml:space="preserve">Description: The bottom right of the heads-up-display will be reserved for static </w:t>
+      </w:r>
+      <w:r>
+        <w:t xml:space="preserve">images representing the player character’s currently equipped items. </w:t>
+      </w:r>
+    </w:p>
+    <w:p>
+      <w:pPr>
+        <w:pStyle w:val="UnityBody"/>
+        <w:spacing w:before="0"/>
+        <w:ind w:left="2160"/>
+      </w:pPr>
+      <w:r>
+        <w:t xml:space="preserve">Dependency: </w:t>
+      </w:r>
+      <w:r>
+        <w:t>FR1, FR2, FR3, FR4, FR8, FR13, FR18, FR19</w:t>
+      </w:r>
+    </w:p>
+    <w:p>
+      <w:pPr>
+        <w:pStyle w:val="UnityBody"/>
+        <w:numPr>
+          <w:ilvl w:val="3"/>
+          <w:numId w:val="3"/>
+        </w:numPr>
+      </w:pPr>
+      <w:r>
+        <w:t>Functional Requirement 2.31</w:t>
+      </w:r>
+    </w:p>
+    <w:p>
+      <w:pPr>
+        <w:pStyle w:val="UnityBody"/>
+        <w:spacing w:before="0"/>
+        <w:ind w:left="2160"/>
+      </w:pPr>
+      <w:r>
+        <w:lastRenderedPageBreak/>
+        <w:t xml:space="preserve">ID: </w:t>
+      </w:r>
+      <w:r>
+        <w:rPr>
+          <w:b/>
+        </w:rPr>
+        <w:t>FR43</w:t>
+      </w:r>
+    </w:p>
+    <w:p>
+      <w:pPr>
+        <w:pStyle w:val="UnityBody"/>
+        <w:spacing w:before="0"/>
+        <w:ind w:left="2160"/>
+      </w:pPr>
+      <w:r>
+        <w:t>Title: Current Amount of Collected Essences</w:t>
+      </w:r>
+    </w:p>
+    <w:p>
+      <w:pPr>
+        <w:pStyle w:val="UnityBody"/>
+        <w:spacing w:before="0"/>
+        <w:ind w:left="2160"/>
+      </w:pPr>
+      <w:r>
+        <w:t xml:space="preserve">Description: </w:t>
+      </w:r>
+      <w:r>
+        <w:t>Located above the Currently Equipped Items display will be a counter of the currently collected Essences, gained from killing enemy characters.</w:t>
+      </w:r>
+    </w:p>
+    <w:p>
+      <w:pPr>
+        <w:pStyle w:val="UnityBody"/>
+        <w:spacing w:before="0"/>
+        <w:ind w:left="2160"/>
+      </w:pPr>
+      <w:r>
+        <w:t xml:space="preserve">Dependency: </w:t>
+      </w:r>
+      <w:r>
+        <w:t>FR1, FR2, FR3, FR4, FR8, FR13, FR18, FR19</w:t>
+      </w:r>
+    </w:p>
+    <w:p>
+      <w:pPr>
+        <w:pStyle w:val="UnityBody"/>
+        <w:numPr>
+          <w:ilvl w:val="3"/>
+          <w:numId w:val="3"/>
+        </w:numPr>
+      </w:pPr>
+      <w:r>
+        <w:t>Functional Requirement 2.32</w:t>
+      </w:r>
+    </w:p>
+    <w:p>
+      <w:pPr>
+        <w:pStyle w:val="UnityBody"/>
+        <w:spacing w:before="0"/>
+        <w:ind w:left="2160"/>
+      </w:pPr>
+      <w:r>
+        <w:t xml:space="preserve">ID: </w:t>
+      </w:r>
+      <w:r>
+        <w:rPr>
+          <w:b/>
+        </w:rPr>
+        <w:t>FR44</w:t>
+      </w:r>
+    </w:p>
+    <w:p>
+      <w:pPr>
+        <w:pStyle w:val="UnityBody"/>
+        <w:spacing w:before="0"/>
+        <w:ind w:left="2160"/>
+      </w:pPr>
+      <w:r>
+        <w:t xml:space="preserve">Title: Current Amount of </w:t>
+      </w:r>
+      <w:r>
+        <w:t>Available Potions</w:t>
+      </w:r>
+    </w:p>
+    <w:p>
+      <w:pPr>
+        <w:pStyle w:val="UnityBody"/>
+        <w:spacing w:before="0"/>
+        <w:ind w:left="2160"/>
+      </w:pPr>
+      <w:r>
+        <w:t xml:space="preserve">Description: Located </w:t>
+      </w:r>
+      <w:r>
+        <w:t xml:space="preserve">below the Current Amount of Collected Essences will be a counter of the current amount of potions that player may use to regain health. </w:t>
+      </w:r>
+    </w:p>
+    <w:p>
+      <w:pPr>
+        <w:pStyle w:val="UnityBody"/>
+        <w:spacing w:before="0"/>
+        <w:ind w:left="2160"/>
+      </w:pPr>
+      <w:r>
+        <w:t xml:space="preserve">Dependency: </w:t>
+      </w:r>
+      <w:r>
+        <w:t>FR1, FR2, FR3, FR4, FR8, FR13, FR18, FR19</w:t>
+      </w:r>
+    </w:p>
+    <w:p>
+      <w:pPr>
+        <w:pStyle w:val="UnityBody"/>
+        <w:numPr>
+          <w:ilvl w:val="3"/>
+          <w:numId w:val="3"/>
+        </w:numPr>
+      </w:pPr>
+      <w:r>
+        <w:t>Functional Requirement 2.33</w:t>
+      </w:r>
+    </w:p>
+    <w:p>
+      <w:pPr>
+        <w:pStyle w:val="UnityBody"/>
+        <w:spacing w:before="0"/>
+        <w:ind w:left="2160"/>
+      </w:pPr>
+      <w:r>
+        <w:t xml:space="preserve">ID: </w:t>
+      </w:r>
+      <w:r>
+        <w:rPr>
+          <w:b/>
+        </w:rPr>
+        <w:t>FR45</w:t>
+      </w:r>
+    </w:p>
+    <w:p>
+      <w:pPr>
+        <w:pStyle w:val="UnityBody"/>
+        <w:spacing w:before="0"/>
+        <w:ind w:left="2160"/>
+      </w:pPr>
+      <w:r>
+        <w:t>Title: Pause</w:t>
+      </w:r>
+      <w:r>
+        <w:t xml:space="preserve"> Game</w:t>
+      </w:r>
+      <w:r>
+        <w:t xml:space="preserve"> and In-Game Menu</w:t>
+      </w:r>
+    </w:p>
+    <w:p>
+      <w:pPr>
+        <w:pStyle w:val="UnityBody"/>
+        <w:spacing w:before="0"/>
+        <w:ind w:left="2160"/>
+      </w:pPr>
+      <w:r>
+        <w:t xml:space="preserve">Description: At any time during the game, the player may press the Escape key to effectively stop the gameplay and bring up the in-game options menu. This game menu will allow the user to return to the main menu, restart the </w:t>
+      </w:r>
+      <w:r>
+        <w:t>game, or continue the game.</w:t>
+      </w:r>
+      <w:r>
+        <w:t xml:space="preserve"> </w:t>
+      </w:r>
+    </w:p>
+    <w:p>
+      <w:pPr>
+        <w:pStyle w:val="UnityBody"/>
+        <w:spacing w:before="0"/>
+        <w:ind w:left="2160"/>
+      </w:pPr>
+      <w:r>
+        <w:t xml:space="preserve">Dependency: </w:t>
+      </w:r>
+      <w:r>
+        <w:t xml:space="preserve">FR1, FR2, FR3, FR4, </w:t>
+      </w:r>
+      <w:r>
+        <w:t xml:space="preserve">FR5, </w:t>
+      </w:r>
+      <w:r>
+        <w:t>FR8, FR13</w:t>
+      </w:r>
+    </w:p>
+    <w:p>
+      <w:pPr>
+        <w:pStyle w:val="UnityBody"/>
+        <w:spacing w:before="0"/>
+        <w:ind w:left="2160"/>
+      </w:pPr>
+      <w:bookmarkStart w:id="16" w:name="_GoBack"/>
+      <w:bookmarkEnd w:id="16"/>
       <w:r>
         <w:t xml:space="preserve"> </w:t>
       </w:r>
@@ -5925,7 +6446,6 @@
         <w:ind w:left="2160"/>
       </w:pPr>
       <w:r>
-        <w:lastRenderedPageBreak/>
         <w:t xml:space="preserve">ID: </w:t>
       </w:r>
       <w:r>
@@ -5996,13 +6516,6 @@
     <w:p>
       <w:pPr>
         <w:pStyle w:val="UnityBody"/>
-        <w:spacing w:before="0"/>
-        <w:ind w:left="2160"/>
-      </w:pPr>
-    </w:p>
-    <w:p>
-      <w:pPr>
-        <w:pStyle w:val="UnityBody"/>
         <w:numPr>
           <w:ilvl w:val="2"/>
           <w:numId w:val="3"/>
@@ -6021,6 +6534,7 @@
         </w:numPr>
       </w:pPr>
       <w:r>
+        <w:lastRenderedPageBreak/>
         <w:t>Non-Functional Requirement 2.1</w:t>
       </w:r>
     </w:p>
@@ -6520,25 +7034,41 @@
           <w:tcPr>
             <w:tcW w:w="2394" w:type="dxa"/>
           </w:tcPr>
-          <w:p/>
+          <w:p>
+            <w:r>
+              <w:t>1.1</w:t>
+            </w:r>
+          </w:p>
         </w:tc>
         <w:tc>
           <w:tcPr>
             <w:tcW w:w="2394" w:type="dxa"/>
           </w:tcPr>
-          <w:p/>
+          <w:p>
+            <w:r>
+              <w:t>2/18/2015</w:t>
+            </w:r>
+          </w:p>
         </w:tc>
         <w:tc>
           <w:tcPr>
             <w:tcW w:w="2394" w:type="dxa"/>
           </w:tcPr>
-          <w:p/>
+          <w:p>
+            <w:r>
+              <w:t>Jonathan Nabors</w:t>
+            </w:r>
+          </w:p>
         </w:tc>
         <w:tc>
           <w:tcPr>
             <w:tcW w:w="2268" w:type="dxa"/>
           </w:tcPr>
-          <w:p/>
+          <w:p>
+            <w:r>
+              <w:t>Updated FRQ/NFRQ</w:t>
+            </w:r>
+          </w:p>
         </w:tc>
       </w:tr>
       <w:tr>
@@ -6712,7 +7242,7 @@
       <w:rPr>
         <w:noProof/>
       </w:rPr>
-      <w:t>17</w:t>
+      <w:t>18</w:t>
     </w:r>
     <w:r>
       <w:fldChar w:fldCharType="end"/>
@@ -10571,7 +11101,7 @@
 </file>
 
 <file path=customXml/itemProps1.xml><?xml version="1.0" encoding="utf-8"?>
-<ds:datastoreItem xmlns:ds="http://schemas.openxmlformats.org/officeDocument/2006/customXml" ds:itemID="{12507490-7B1F-4AE5-BDDD-4B9D52E69EE8}">
+<ds:datastoreItem xmlns:ds="http://schemas.openxmlformats.org/officeDocument/2006/customXml" ds:itemID="{DF5D4E83-67AE-4E3A-B624-26BD740E422D}">
   <ds:schemaRefs>
     <ds:schemaRef ds:uri="http://schemas.openxmlformats.org/officeDocument/2006/bibliography"/>
   </ds:schemaRefs>

</xml_diff>

<commit_message>
Updated Document with Func/Non-Func reqs + the DFD.
</commit_message>
<xml_diff>
--- a/Documentation/UnitySRS.docx
+++ b/Documentation/UnitySRS.docx
@@ -4054,10 +4054,7 @@
         <w:t xml:space="preserve">Dependency: </w:t>
       </w:r>
       <w:r>
-        <w:t>FR1, FR2, FR3, FR4, FR8</w:t>
-      </w:r>
-      <w:r>
-        <w:t>, FR13</w:t>
+        <w:t>FR1, FR2, FR3, FR4, FR8, FR13</w:t>
       </w:r>
     </w:p>
     <w:p>
@@ -4444,10 +4441,7 @@
         <w:t xml:space="preserve">Dependency: </w:t>
       </w:r>
       <w:r>
-        <w:t>FR1, FR2, FR3, FR4, FR8, FR13</w:t>
-      </w:r>
-      <w:r>
-        <w:t>, FR18</w:t>
+        <w:t>FR1, FR2, FR3, FR4, FR8, FR13, FR18</w:t>
       </w:r>
     </w:p>
     <w:p>
@@ -4645,19 +4639,13 @@
         <w:t xml:space="preserve">Dependency: </w:t>
       </w:r>
       <w:r>
-        <w:t>FR1, FR2, FR3, FR4, FR8, FR13, FR18</w:t>
-      </w:r>
-      <w:r>
-        <w:t>,</w:t>
+        <w:t>FR1, FR2, FR3, FR4, FR8, FR13, FR18,</w:t>
       </w:r>
       <w:r>
         <w:t xml:space="preserve"> </w:t>
       </w:r>
       <w:r>
-        <w:t>FR19</w:t>
-      </w:r>
-      <w:r>
-        <w:t>,</w:t>
+        <w:t>FR19,</w:t>
       </w:r>
       <w:r>
         <w:t xml:space="preserve"> FR20</w:t>
@@ -5079,10 +5067,7 @@
         <w:t xml:space="preserve">FR19, </w:t>
       </w:r>
       <w:r>
-        <w:t>FR20</w:t>
-      </w:r>
-      <w:r>
-        <w:t>, FR22</w:t>
+        <w:t>FR20, FR22</w:t>
       </w:r>
     </w:p>
     <w:p>
@@ -5249,10 +5234,7 @@
         <w:t xml:space="preserve"> </w:t>
       </w:r>
       <w:r>
-        <w:t>FR1, FR2, FR3, FR4, FR8, FR13</w:t>
-      </w:r>
-      <w:r>
-        <w:t>, FR14</w:t>
+        <w:t>FR1, FR2, FR3, FR4, FR8, FR13, FR14</w:t>
       </w:r>
     </w:p>
     <w:p>
@@ -5395,22 +5377,7 @@
         <w:t xml:space="preserve">Dependency: </w:t>
       </w:r>
       <w:r>
-        <w:t xml:space="preserve">FR1, FR2, FR3, FR4, FR8, FR13, </w:t>
-      </w:r>
-      <w:r>
-        <w:t xml:space="preserve">FR14, </w:t>
-      </w:r>
-      <w:r>
-        <w:t xml:space="preserve">FR18, </w:t>
-      </w:r>
-      <w:r>
-        <w:t xml:space="preserve">FR19, </w:t>
-      </w:r>
-      <w:r>
-        <w:t>FR20</w:t>
-      </w:r>
-      <w:r>
-        <w:t>, FR22, FR30, FR31</w:t>
+        <w:t>FR1, FR2, FR3, FR4, FR8, FR13, FR14, FR18, FR19, FR20, FR22, FR30, FR31</w:t>
       </w:r>
     </w:p>
     <w:p>
@@ -6023,10 +5990,7 @@
         <w:t xml:space="preserve">Dependency: </w:t>
       </w:r>
       <w:r>
-        <w:t>FR1, FR2, FR3, FR4, FR8, FR13, FR18, FR19</w:t>
-      </w:r>
-      <w:r>
-        <w:t>, FR40</w:t>
+        <w:t>FR1, FR2, FR3, FR4, FR8, FR13, FR18, FR19, FR40</w:t>
       </w:r>
     </w:p>
     <w:p>
@@ -6310,8 +6274,6 @@
         <w:spacing w:before="0"/>
         <w:ind w:left="2160"/>
       </w:pPr>
-      <w:bookmarkStart w:id="16" w:name="_GoBack"/>
-      <w:bookmarkEnd w:id="16"/>
       <w:r>
         <w:t xml:space="preserve"> </w:t>
       </w:r>
@@ -6321,11 +6283,11 @@
         <w:pStyle w:val="UnitySubHeadingFinal"/>
         <w:ind w:left="810" w:hanging="450"/>
       </w:pPr>
-      <w:bookmarkStart w:id="17" w:name="_Toc411465394"/>
+      <w:bookmarkStart w:id="16" w:name="_Toc411465394"/>
       <w:r>
         <w:t>Non-Functional Requirements</w:t>
       </w:r>
-      <w:bookmarkEnd w:id="17"/>
+      <w:bookmarkEnd w:id="16"/>
     </w:p>
     <w:p>
       <w:pPr>
@@ -6395,7 +6357,10 @@
         <w:t>Title:</w:t>
       </w:r>
       <w:r>
-        <w:t xml:space="preserve"> Main Screen</w:t>
+        <w:t xml:space="preserve"> Main </w:t>
+      </w:r>
+      <w:r>
+        <w:t>Menu</w:t>
       </w:r>
       <w:r>
         <w:t xml:space="preserve"> Load Time</w:t>
@@ -6408,7 +6373,13 @@
         <w:ind w:left="2160"/>
       </w:pPr>
       <w:r>
-        <w:t xml:space="preserve">Description: Upon loading the game, the time required by the system to launch the main menu should be less than one minute. </w:t>
+        <w:t xml:space="preserve">Description: Upon </w:t>
+      </w:r>
+      <w:r>
+        <w:t>running the game from the installation package</w:t>
+      </w:r>
+      <w:r>
+        <w:t xml:space="preserve">, the time required by the system to launch the main menu should be less than one minute. </w:t>
       </w:r>
       <w:r>
         <w:t>Splash screens will be used to mask the loading.</w:t>
@@ -6424,7 +6395,7 @@
         <w:t xml:space="preserve">Dependency: </w:t>
       </w:r>
       <w:r>
-        <w:t>FR1</w:t>
+        <w:t>FR1, FR2, FR3, FR4</w:t>
       </w:r>
     </w:p>
     <w:p>
@@ -6468,10 +6439,236 @@
         <w:ind w:left="2160"/>
       </w:pPr>
       <w:r>
+        <w:t>Title: Main Menu Response Time</w:t>
+      </w:r>
+    </w:p>
+    <w:p>
+      <w:pPr>
+        <w:pStyle w:val="UnityBody"/>
+        <w:spacing w:before="0"/>
+        <w:ind w:left="2160"/>
+      </w:pPr>
+      <w:r>
+        <w:t>Description: When the main menu has been reached, the player should be able to select any of the available choices from the main menu screen and see the response from this selection in under 3 seconds. This will include triggering the opening of the specified option, but does not extend to the times required to start or exit a new game.</w:t>
+      </w:r>
+    </w:p>
+    <w:p>
+      <w:pPr>
+        <w:pStyle w:val="UnityBody"/>
+        <w:spacing w:before="0"/>
+        <w:ind w:left="2160"/>
+      </w:pPr>
+      <w:r>
+        <w:lastRenderedPageBreak/>
+        <w:t xml:space="preserve">Dependency: </w:t>
+      </w:r>
+      <w:r>
+        <w:t>FR1, FR2, FR3, FR4</w:t>
+      </w:r>
+    </w:p>
+    <w:p>
+      <w:pPr>
+        <w:pStyle w:val="UnityBody"/>
+        <w:numPr>
+          <w:ilvl w:val="3"/>
+          <w:numId w:val="3"/>
+        </w:numPr>
+      </w:pPr>
+      <w:r>
+        <w:t>Non-Functional Requirement 1.3</w:t>
+      </w:r>
+    </w:p>
+    <w:p>
+      <w:pPr>
+        <w:pStyle w:val="UnityBody"/>
+        <w:spacing w:before="0"/>
+        <w:ind w:left="2160"/>
+      </w:pPr>
+      <w:r>
+        <w:t xml:space="preserve">ID: </w:t>
+      </w:r>
+      <w:r>
+        <w:rPr>
+          <w:b/>
+        </w:rPr>
+        <w:t>N</w:t>
+      </w:r>
+      <w:r>
+        <w:rPr>
+          <w:b/>
+        </w:rPr>
+        <w:t>FR3</w:t>
+      </w:r>
+    </w:p>
+    <w:p>
+      <w:pPr>
+        <w:pStyle w:val="UnityBody"/>
+        <w:spacing w:before="0"/>
+        <w:ind w:left="2160"/>
+      </w:pPr>
+      <w:r>
+        <w:t>Title: Option Menu Response Time</w:t>
+      </w:r>
+    </w:p>
+    <w:p>
+      <w:pPr>
+        <w:pStyle w:val="UnityBody"/>
+        <w:spacing w:before="0"/>
+        <w:ind w:left="2160"/>
+      </w:pPr>
+      <w:r>
+        <w:t xml:space="preserve">Description: If the player selects the options button from the main menu, the game should bring the player to the options menu in less than 5 seconds. </w:t>
+      </w:r>
+    </w:p>
+    <w:p>
+      <w:pPr>
+        <w:pStyle w:val="UnityBody"/>
+        <w:spacing w:before="0"/>
+        <w:ind w:left="2160"/>
+      </w:pPr>
+      <w:r>
+        <w:t xml:space="preserve">Dependency: </w:t>
+      </w:r>
+      <w:r>
+        <w:t>FR1, FR2, FR3, FR4</w:t>
+      </w:r>
+      <w:r>
+        <w:t>, FR5</w:t>
+      </w:r>
+    </w:p>
+    <w:p>
+      <w:pPr>
+        <w:pStyle w:val="UnityBody"/>
+        <w:numPr>
+          <w:ilvl w:val="3"/>
+          <w:numId w:val="3"/>
+        </w:numPr>
+      </w:pPr>
+      <w:r>
+        <w:t>Non-Functional Requirement 1.4</w:t>
+      </w:r>
+    </w:p>
+    <w:p>
+      <w:pPr>
+        <w:pStyle w:val="UnityBody"/>
+        <w:spacing w:before="0"/>
+        <w:ind w:left="2160"/>
+      </w:pPr>
+      <w:r>
+        <w:t xml:space="preserve">ID: </w:t>
+      </w:r>
+      <w:r>
+        <w:rPr>
+          <w:b/>
+        </w:rPr>
+        <w:t>N</w:t>
+      </w:r>
+      <w:r>
+        <w:rPr>
+          <w:b/>
+        </w:rPr>
+        <w:t>FR4</w:t>
+      </w:r>
+    </w:p>
+    <w:p>
+      <w:pPr>
+        <w:pStyle w:val="UnityBody"/>
+        <w:spacing w:before="0"/>
+        <w:ind w:left="2160"/>
+      </w:pPr>
+      <w:r>
+        <w:t xml:space="preserve">Title: Option </w:t>
+      </w:r>
+      <w:r>
+        <w:t>Selection</w:t>
+      </w:r>
+      <w:r>
+        <w:t xml:space="preserve"> Time</w:t>
+      </w:r>
+    </w:p>
+    <w:p>
+      <w:pPr>
+        <w:pStyle w:val="UnityBody"/>
+        <w:spacing w:before="0"/>
+        <w:ind w:left="2160"/>
+      </w:pPr>
+      <w:r>
+        <w:t xml:space="preserve">Description: </w:t>
+      </w:r>
+      <w:r>
+        <w:t xml:space="preserve">Each selection in the office menu will cause the game to reload. These options are stated in the functional requirements above. When one of these options is selected, the </w:t>
+      </w:r>
+      <w:r>
+        <w:t>game will reflect these new visual settings in under 30 seconds.</w:t>
+      </w:r>
+      <w:r>
+        <w:t xml:space="preserve"> </w:t>
+      </w:r>
+    </w:p>
+    <w:p>
+      <w:pPr>
+        <w:pStyle w:val="UnityBody"/>
+        <w:spacing w:before="0"/>
+        <w:ind w:left="2160"/>
+      </w:pPr>
+      <w:r>
+        <w:t xml:space="preserve">Dependency: </w:t>
+      </w:r>
+      <w:r>
+        <w:t>FR1, FR2, FR3, FR4, FR5</w:t>
+      </w:r>
+    </w:p>
+    <w:p>
+      <w:pPr>
+        <w:pStyle w:val="UnityBody"/>
+        <w:numPr>
+          <w:ilvl w:val="3"/>
+          <w:numId w:val="3"/>
+        </w:numPr>
+      </w:pPr>
+      <w:r>
+        <w:t>Non-Functional Requirement 1.5</w:t>
+      </w:r>
+    </w:p>
+    <w:p>
+      <w:pPr>
+        <w:pStyle w:val="UnityBody"/>
+        <w:spacing w:before="0"/>
+        <w:ind w:left="2160"/>
+      </w:pPr>
+      <w:r>
+        <w:t xml:space="preserve">ID: </w:t>
+      </w:r>
+      <w:r>
+        <w:rPr>
+          <w:b/>
+        </w:rPr>
+        <w:t>N</w:t>
+      </w:r>
+      <w:r>
+        <w:rPr>
+          <w:b/>
+        </w:rPr>
+        <w:t>FR5</w:t>
+      </w:r>
+    </w:p>
+    <w:p>
+      <w:pPr>
+        <w:pStyle w:val="UnityBody"/>
+        <w:spacing w:before="0"/>
+        <w:ind w:left="2160"/>
+      </w:pPr>
+      <w:r>
         <w:t>Title:</w:t>
       </w:r>
       <w:r>
-        <w:t xml:space="preserve"> Game</w:t>
+        <w:t xml:space="preserve"> </w:t>
+      </w:r>
+      <w:r>
+        <w:t xml:space="preserve">Start </w:t>
+      </w:r>
+      <w:r>
+        <w:t>Game</w:t>
       </w:r>
       <w:r>
         <w:t xml:space="preserve"> Load Time</w:t>
@@ -6487,7 +6684,13 @@
         <w:t xml:space="preserve">Description: </w:t>
       </w:r>
       <w:r>
-        <w:t>After pressing ‘Start’ on the main screen, the time to take the player into the game world should be less than three minutes.</w:t>
+        <w:t xml:space="preserve">After pressing ‘Start’ on the main screen, the time to take the player into the game world should be less than </w:t>
+      </w:r>
+      <w:r>
+        <w:t>one minute</w:t>
+      </w:r>
+      <w:r>
+        <w:t>.</w:t>
       </w:r>
       <w:r>
         <w:t xml:space="preserve"> </w:t>
@@ -6503,7 +6706,101 @@
         <w:t xml:space="preserve">Dependency: </w:t>
       </w:r>
       <w:r>
-        <w:t>FR1, FR2</w:t>
+        <w:t>FR1, FR2, FR3, FR4, FR5</w:t>
+      </w:r>
+      <w:r>
+        <w:t>, FR8</w:t>
+      </w:r>
+    </w:p>
+    <w:p>
+      <w:pPr>
+        <w:pStyle w:val="UnityBody"/>
+        <w:numPr>
+          <w:ilvl w:val="3"/>
+          <w:numId w:val="3"/>
+        </w:numPr>
+      </w:pPr>
+      <w:r>
+        <w:t>Non-Functional Requirement 1.6</w:t>
+      </w:r>
+    </w:p>
+    <w:p>
+      <w:pPr>
+        <w:pStyle w:val="UnityBody"/>
+        <w:spacing w:before="0"/>
+        <w:ind w:left="2160"/>
+      </w:pPr>
+      <w:r>
+        <w:t xml:space="preserve">ID: </w:t>
+      </w:r>
+      <w:r>
+        <w:rPr>
+          <w:b/>
+        </w:rPr>
+        <w:t>N</w:t>
+      </w:r>
+      <w:r>
+        <w:rPr>
+          <w:b/>
+        </w:rPr>
+        <w:t>FR6</w:t>
+      </w:r>
+    </w:p>
+    <w:p>
+      <w:pPr>
+        <w:pStyle w:val="UnityBody"/>
+        <w:spacing w:before="0"/>
+        <w:ind w:left="2160"/>
+      </w:pPr>
+      <w:r>
+        <w:t xml:space="preserve">Title: </w:t>
+      </w:r>
+      <w:r>
+        <w:t>Exit</w:t>
+      </w:r>
+      <w:r>
+        <w:t xml:space="preserve"> </w:t>
+      </w:r>
+      <w:r>
+        <w:t>Game</w:t>
+      </w:r>
+      <w:r>
+        <w:t xml:space="preserve"> Time</w:t>
+      </w:r>
+    </w:p>
+    <w:p>
+      <w:pPr>
+        <w:pStyle w:val="UnityBody"/>
+        <w:spacing w:before="0"/>
+        <w:ind w:left="2160"/>
+      </w:pPr>
+      <w:r>
+        <w:t>Description: After pressing ‘</w:t>
+      </w:r>
+      <w:r>
+        <w:t>Exit to Desktop’</w:t>
+      </w:r>
+      <w:r>
+        <w:t xml:space="preserve"> on the main screen, the time to take the player </w:t>
+      </w:r>
+      <w:r>
+        <w:t>out of their game and back to their desktop should be less than 15 seconds.</w:t>
+      </w:r>
+    </w:p>
+    <w:p>
+      <w:pPr>
+        <w:pStyle w:val="UnityBody"/>
+        <w:spacing w:before="0"/>
+        <w:ind w:left="2160"/>
+      </w:pPr>
+      <w:r>
+        <w:t xml:space="preserve">Dependency: </w:t>
+      </w:r>
+      <w:r>
+        <w:t>FR1, FR2, FR3, FR4, FR5</w:t>
+      </w:r>
+      <w:r>
+        <w:t>, FR12</w:t>
       </w:r>
     </w:p>
     <w:p>
@@ -6534,7 +6831,6 @@
         </w:numPr>
       </w:pPr>
       <w:r>
-        <w:lastRenderedPageBreak/>
         <w:t>Non-Functional Requirement 2.1</w:t>
       </w:r>
     </w:p>
@@ -6557,7 +6853,7 @@
         <w:rPr>
           <w:b/>
         </w:rPr>
-        <w:t>FR3</w:t>
+        <w:t>FR7</w:t>
       </w:r>
     </w:p>
     <w:p>
@@ -6570,10 +6866,13 @@
         <w:t xml:space="preserve">Title: </w:t>
       </w:r>
       <w:r>
-        <w:t>Character Reaction</w:t>
-      </w:r>
-      <w:r>
-        <w:t xml:space="preserve"> from Damage Sources</w:t>
+        <w:t>Island</w:t>
+      </w:r>
+      <w:r>
+        <w:t xml:space="preserve"> </w:t>
+      </w:r>
+      <w:r>
+        <w:t>Load Time</w:t>
       </w:r>
     </w:p>
     <w:p>
@@ -6586,29 +6885,32 @@
         <w:t xml:space="preserve">Description: </w:t>
       </w:r>
       <w:r>
-        <w:t xml:space="preserve">During gameplay if the character comes into physical contact with a harmful or destructive force the player should notice the consequences of these actions in </w:t>
-      </w:r>
-      <w:r>
-        <w:t>no more than three seconds</w:t>
-      </w:r>
-      <w:r>
-        <w:t xml:space="preserve">. </w:t>
-      </w:r>
-    </w:p>
-    <w:p>
-      <w:pPr>
-        <w:pStyle w:val="UnityBody"/>
-        <w:spacing w:before="0"/>
-        <w:ind w:left="2160"/>
-      </w:pPr>
-      <w:r>
-        <w:t>Dependency: FR1</w:t>
-      </w:r>
-      <w:r>
-        <w:t>, FR4, FR5</w:t>
-      </w:r>
-      <w:r>
-        <w:t>, FR8</w:t>
+        <w:t xml:space="preserve">When the game has </w:t>
+      </w:r>
+      <w:r>
+        <w:t>begun, the island and all of its assets mentioned in the functional requirements should be loaded in less than 10 seconds</w:t>
+      </w:r>
+      <w:r>
+        <w:t>.</w:t>
+      </w:r>
+      <w:r>
+        <w:t xml:space="preserve"> This includes the spawn points for enemies, the music, the day/night cycle, and all of the island’s terrain. </w:t>
+      </w:r>
+      <w:r>
+        <w:t xml:space="preserve"> </w:t>
+      </w:r>
+    </w:p>
+    <w:p>
+      <w:pPr>
+        <w:pStyle w:val="UnityBody"/>
+        <w:spacing w:before="0"/>
+        <w:ind w:left="2160"/>
+      </w:pPr>
+      <w:r>
+        <w:t xml:space="preserve">Dependency: </w:t>
+      </w:r>
+      <w:r>
+        <w:t>FR1, FR2, FR3, FR4, FR8, FR13</w:t>
       </w:r>
     </w:p>
     <w:p>
@@ -6642,56 +6944,52 @@
         <w:rPr>
           <w:b/>
         </w:rPr>
-        <w:t>FR4</w:t>
-      </w:r>
-    </w:p>
-    <w:p>
-      <w:pPr>
-        <w:pStyle w:val="UnityBody"/>
-        <w:spacing w:before="0"/>
-        <w:ind w:left="2160"/>
-      </w:pPr>
-      <w:r>
-        <w:t>Title: Character Death</w:t>
-      </w:r>
-    </w:p>
-    <w:p>
-      <w:pPr>
-        <w:pStyle w:val="UnityBody"/>
-        <w:spacing w:before="0"/>
-        <w:ind w:left="2160"/>
-      </w:pPr>
-      <w:r>
-        <w:t xml:space="preserve">Description: Upon a player’s health pool reaching zero, which will happen when a player interacts with harmful events, the player character should “die” </w:t>
-      </w:r>
-      <w:r>
-        <w:t xml:space="preserve">within </w:t>
-      </w:r>
-      <w:r>
-        <w:t xml:space="preserve">three seconds </w:t>
-      </w:r>
-      <w:r>
-        <w:t xml:space="preserve">of the health bar in the HUD reaching zero </w:t>
-      </w:r>
-      <w:r>
-        <w:t xml:space="preserve">and the game should </w:t>
-      </w:r>
-      <w:r>
-        <w:t>notify the user that the game has ended and return the user back to the main menu</w:t>
-      </w:r>
-      <w:r>
-        <w:t xml:space="preserve">.  </w:t>
-      </w:r>
-    </w:p>
-    <w:p>
-      <w:pPr>
-        <w:pStyle w:val="UnityBody"/>
-        <w:spacing w:before="0"/>
-        <w:ind w:left="2160"/>
-      </w:pPr>
-      <w:r>
-        <w:t>Dependency: FR1, FR4, FR5</w:t>
-      </w:r>
+        <w:t>FR8</w:t>
+      </w:r>
+    </w:p>
+    <w:p>
+      <w:pPr>
+        <w:pStyle w:val="UnityBody"/>
+        <w:spacing w:before="0"/>
+        <w:ind w:left="2160"/>
+      </w:pPr>
+      <w:r>
+        <w:lastRenderedPageBreak/>
+        <w:t>Title: Character Load Time</w:t>
+      </w:r>
+    </w:p>
+    <w:p>
+      <w:pPr>
+        <w:pStyle w:val="UnityBody"/>
+        <w:spacing w:before="0"/>
+        <w:ind w:left="2160"/>
+      </w:pPr>
+      <w:r>
+        <w:t xml:space="preserve">Description: When the game has loaded the island and assets, the time it should take to show the model of the player character as well as assigning all scripts, items, and controls should be less than 5 seconds from the island being visible. </w:t>
+      </w:r>
+    </w:p>
+    <w:p>
+      <w:pPr>
+        <w:pStyle w:val="UnityBody"/>
+        <w:spacing w:before="0"/>
+        <w:ind w:left="2160"/>
+      </w:pPr>
+      <w:r>
+        <w:t xml:space="preserve">Dependency: </w:t>
+      </w:r>
+      <w:r>
+        <w:t>FR1, FR2, FR3, FR4, FR8, FR13</w:t>
+      </w:r>
+      <w:r>
+        <w:t>, FR18, FR19</w:t>
+      </w:r>
+    </w:p>
+    <w:p>
+      <w:pPr>
+        <w:pStyle w:val="UnityBody"/>
+        <w:spacing w:before="0"/>
+        <w:ind w:left="2160"/>
+      </w:pPr>
     </w:p>
     <w:p>
       <w:pPr>
@@ -6724,68 +7022,621 @@
         <w:rPr>
           <w:b/>
         </w:rPr>
-        <w:t>FR5</w:t>
-      </w:r>
-    </w:p>
-    <w:p>
-      <w:pPr>
-        <w:pStyle w:val="UnityBody"/>
-        <w:spacing w:before="0"/>
-        <w:ind w:left="2160"/>
-      </w:pPr>
-      <w:r>
-        <w:t xml:space="preserve">Title: Triggered In-Game </w:t>
-      </w:r>
-      <w:r>
-        <w:t>Events</w:t>
-      </w:r>
-    </w:p>
-    <w:p>
-      <w:pPr>
-        <w:pStyle w:val="UnityBody"/>
-        <w:spacing w:before="0"/>
-        <w:ind w:left="2160"/>
-      </w:pPr>
-      <w:r>
-        <w:t>Description: The game features many in-game events that are triggered upon the player entering a predefined zone or range of a certain object or enemy. Upon triggering the entrance or exit of these zones the game should be able to react to these triggers in no more than three seconds.</w:t>
-      </w:r>
-    </w:p>
-    <w:p>
-      <w:pPr>
-        <w:pStyle w:val="UnityBody"/>
-        <w:spacing w:before="0"/>
-        <w:ind w:left="2160"/>
-      </w:pPr>
-      <w:r>
-        <w:t>Dependency: FR1, FR4, FR5, FR6, FR7, FR9</w:t>
-      </w:r>
-    </w:p>
-    <w:p>
-      <w:pPr>
-        <w:pStyle w:val="UnityBody"/>
-        <w:spacing w:before="0"/>
-        <w:ind w:left="2160"/>
-      </w:pPr>
-    </w:p>
-    <w:p>
-      <w:pPr>
-        <w:pStyle w:val="UnityBody"/>
-        <w:spacing w:before="0"/>
-        <w:ind w:left="2160"/>
-      </w:pPr>
-    </w:p>
-    <w:p>
-      <w:pPr>
-        <w:pStyle w:val="UnityBody"/>
-        <w:spacing w:before="0"/>
-        <w:ind w:left="2160"/>
-      </w:pPr>
-    </w:p>
-    <w:p>
-      <w:pPr>
-        <w:pStyle w:val="UnityBody"/>
-        <w:ind w:left="2160"/>
-      </w:pPr>
+        <w:t>FR9</w:t>
+      </w:r>
+    </w:p>
+    <w:p>
+      <w:pPr>
+        <w:pStyle w:val="UnityBody"/>
+        <w:spacing w:before="0"/>
+        <w:ind w:left="2160"/>
+      </w:pPr>
+      <w:r>
+        <w:t>Title: Character Reaction from Damage Sources</w:t>
+      </w:r>
+    </w:p>
+    <w:p>
+      <w:pPr>
+        <w:pStyle w:val="UnityBody"/>
+        <w:spacing w:before="0"/>
+        <w:ind w:left="2160"/>
+      </w:pPr>
+      <w:r>
+        <w:t xml:space="preserve">Description: During gameplay if the character comes into physical contact with a harmful or destructive force the player should notice the consequences of these actions in no more than </w:t>
+      </w:r>
+      <w:r>
+        <w:t>one second</w:t>
+      </w:r>
+      <w:r>
+        <w:t xml:space="preserve">. </w:t>
+      </w:r>
+    </w:p>
+    <w:p>
+      <w:pPr>
+        <w:pStyle w:val="UnityBody"/>
+        <w:spacing w:before="0"/>
+        <w:ind w:left="2160"/>
+      </w:pPr>
+      <w:r>
+        <w:t xml:space="preserve">Dependency: </w:t>
+      </w:r>
+      <w:r>
+        <w:t>FR1, FR2, FR3, FR4, FR8, FR13, FR18, FR19</w:t>
+      </w:r>
+    </w:p>
+    <w:p>
+      <w:pPr>
+        <w:pStyle w:val="UnityBody"/>
+        <w:numPr>
+          <w:ilvl w:val="3"/>
+          <w:numId w:val="3"/>
+        </w:numPr>
+      </w:pPr>
+      <w:r>
+        <w:t>Non-Functional Requirement 2.4</w:t>
+      </w:r>
+    </w:p>
+    <w:p>
+      <w:pPr>
+        <w:pStyle w:val="UnityBody"/>
+        <w:spacing w:before="0"/>
+        <w:ind w:left="2160"/>
+      </w:pPr>
+      <w:r>
+        <w:t xml:space="preserve">ID: </w:t>
+      </w:r>
+      <w:r>
+        <w:rPr>
+          <w:b/>
+        </w:rPr>
+        <w:t>N</w:t>
+      </w:r>
+      <w:r>
+        <w:rPr>
+          <w:b/>
+        </w:rPr>
+        <w:t>FR10</w:t>
+      </w:r>
+    </w:p>
+    <w:p>
+      <w:pPr>
+        <w:pStyle w:val="UnityBody"/>
+        <w:spacing w:before="0"/>
+        <w:ind w:left="2160"/>
+      </w:pPr>
+      <w:r>
+        <w:t xml:space="preserve">Title: Character </w:t>
+      </w:r>
+      <w:r>
+        <w:t>Movement Reaction Time</w:t>
+      </w:r>
+    </w:p>
+    <w:p>
+      <w:pPr>
+        <w:pStyle w:val="UnityBody"/>
+        <w:spacing w:before="0"/>
+        <w:ind w:left="2160"/>
+      </w:pPr>
+      <w:r>
+        <w:t xml:space="preserve">Description: </w:t>
+      </w:r>
+      <w:r>
+        <w:t>When the player is given control of the player character via the control scheme, each press of the appropriate button should be handled and displayed on-screen in less than one second. This is to ensure smooth, fast gameplay.</w:t>
+      </w:r>
+      <w:r>
+        <w:t xml:space="preserve"> </w:t>
+      </w:r>
+    </w:p>
+    <w:p>
+      <w:pPr>
+        <w:pStyle w:val="UnityBody"/>
+        <w:spacing w:before="0"/>
+        <w:ind w:left="2160"/>
+      </w:pPr>
+      <w:r>
+        <w:t xml:space="preserve">Dependency: </w:t>
+      </w:r>
+      <w:r>
+        <w:t>FR1, FR2, FR3, FR4, FR8, FR13, FR18, FR19</w:t>
+      </w:r>
+      <w:r>
+        <w:t>, FR20, FR22</w:t>
+      </w:r>
+    </w:p>
+    <w:p>
+      <w:pPr>
+        <w:pStyle w:val="UnityBody"/>
+        <w:numPr>
+          <w:ilvl w:val="3"/>
+          <w:numId w:val="3"/>
+        </w:numPr>
+      </w:pPr>
+      <w:r>
+        <w:t>Non-Functional Requirement 2.5</w:t>
+      </w:r>
+    </w:p>
+    <w:p>
+      <w:pPr>
+        <w:pStyle w:val="UnityBody"/>
+        <w:spacing w:before="0"/>
+        <w:ind w:left="2160"/>
+      </w:pPr>
+      <w:r>
+        <w:t xml:space="preserve">ID: </w:t>
+      </w:r>
+      <w:r>
+        <w:rPr>
+          <w:b/>
+        </w:rPr>
+        <w:t>N</w:t>
+      </w:r>
+      <w:r>
+        <w:rPr>
+          <w:b/>
+        </w:rPr>
+        <w:t>FR11</w:t>
+      </w:r>
+    </w:p>
+    <w:p>
+      <w:pPr>
+        <w:pStyle w:val="UnityBody"/>
+        <w:spacing w:before="0"/>
+        <w:ind w:left="2160"/>
+      </w:pPr>
+      <w:r>
+        <w:t>Title: Character Death</w:t>
+      </w:r>
+    </w:p>
+    <w:p>
+      <w:pPr>
+        <w:pStyle w:val="UnityBody"/>
+        <w:spacing w:before="0"/>
+        <w:ind w:left="2160"/>
+      </w:pPr>
+      <w:r>
+        <w:t xml:space="preserve">Description: Upon a player’s health pool reaching zero, which will happen when a player interacts with harmful events, the player character should “die” </w:t>
+      </w:r>
+      <w:r>
+        <w:t xml:space="preserve">within </w:t>
+      </w:r>
+      <w:r>
+        <w:t xml:space="preserve">two </w:t>
+      </w:r>
+      <w:r>
+        <w:t xml:space="preserve">seconds </w:t>
+      </w:r>
+      <w:r>
+        <w:t xml:space="preserve">of the health bar in the HUD reaching zero </w:t>
+      </w:r>
+      <w:r>
+        <w:t xml:space="preserve">and the game should </w:t>
+      </w:r>
+      <w:r>
+        <w:t>notify the user that the game has ended and return the user back to the main menu</w:t>
+      </w:r>
+      <w:r>
+        <w:t xml:space="preserve">.  </w:t>
+      </w:r>
+    </w:p>
+    <w:p>
+      <w:pPr>
+        <w:pStyle w:val="UnityBody"/>
+        <w:spacing w:before="0"/>
+        <w:ind w:left="2160"/>
+      </w:pPr>
+      <w:r>
+        <w:t xml:space="preserve">Dependency: </w:t>
+      </w:r>
+      <w:r>
+        <w:t>FR1, FR2, FR3, FR4, FR8, FR13, FR18, FR19</w:t>
+      </w:r>
+      <w:r>
+        <w:t>, FR27</w:t>
+      </w:r>
+    </w:p>
+    <w:p>
+      <w:pPr>
+        <w:pStyle w:val="UnityBody"/>
+        <w:numPr>
+          <w:ilvl w:val="3"/>
+          <w:numId w:val="3"/>
+        </w:numPr>
+      </w:pPr>
+      <w:r>
+        <w:t>Non-Functional Requirement 2.6</w:t>
+      </w:r>
+    </w:p>
+    <w:p>
+      <w:pPr>
+        <w:pStyle w:val="UnityBody"/>
+        <w:spacing w:before="0"/>
+        <w:ind w:left="2160"/>
+      </w:pPr>
+      <w:r>
+        <w:t xml:space="preserve">ID: </w:t>
+      </w:r>
+      <w:r>
+        <w:rPr>
+          <w:b/>
+        </w:rPr>
+        <w:t>N</w:t>
+      </w:r>
+      <w:r>
+        <w:rPr>
+          <w:b/>
+        </w:rPr>
+        <w:t>FR12</w:t>
+      </w:r>
+    </w:p>
+    <w:p>
+      <w:pPr>
+        <w:pStyle w:val="UnityBody"/>
+        <w:spacing w:before="0"/>
+        <w:ind w:left="2160"/>
+      </w:pPr>
+      <w:r>
+        <w:t xml:space="preserve">Title: </w:t>
+      </w:r>
+      <w:r>
+        <w:t>Enemy</w:t>
+      </w:r>
+      <w:r>
+        <w:t xml:space="preserve"> </w:t>
+      </w:r>
+      <w:r>
+        <w:t>Triggers</w:t>
+      </w:r>
+    </w:p>
+    <w:p>
+      <w:pPr>
+        <w:pStyle w:val="UnityBody"/>
+        <w:spacing w:before="0"/>
+        <w:ind w:left="2160"/>
+      </w:pPr>
+      <w:r>
+        <w:t xml:space="preserve">Description: </w:t>
+      </w:r>
+      <w:r>
+        <w:t>When the player character enters to one of the designated spawning zones of the enemy character, the enemy character should appear on-screen from their spawn location in less than 3 seconds. Some enemies are located underground and some are on-ground. This does not take into account any animations that may take the enemy from one location to another, but instead ensures the enemy AI has been loaded and physical movement can begin for the enemy character.</w:t>
+      </w:r>
+      <w:r>
+        <w:t xml:space="preserve">  </w:t>
+      </w:r>
+    </w:p>
+    <w:p>
+      <w:pPr>
+        <w:pStyle w:val="UnityBody"/>
+        <w:spacing w:before="0"/>
+        <w:ind w:left="2160"/>
+      </w:pPr>
+      <w:r>
+        <w:t xml:space="preserve">Dependency: </w:t>
+      </w:r>
+      <w:r>
+        <w:t>FR1, FR2, FR3, FR4, FR8, FR13, FR14, FR30</w:t>
+      </w:r>
+    </w:p>
+    <w:p>
+      <w:pPr>
+        <w:pStyle w:val="UnityBody"/>
+        <w:numPr>
+          <w:ilvl w:val="3"/>
+          <w:numId w:val="3"/>
+        </w:numPr>
+      </w:pPr>
+      <w:r>
+        <w:lastRenderedPageBreak/>
+        <w:t>Non-Functional Requirement 2.7</w:t>
+      </w:r>
+    </w:p>
+    <w:p>
+      <w:pPr>
+        <w:pStyle w:val="UnityBody"/>
+        <w:spacing w:before="0"/>
+        <w:ind w:left="2160"/>
+      </w:pPr>
+      <w:r>
+        <w:t xml:space="preserve">ID: </w:t>
+      </w:r>
+      <w:r>
+        <w:rPr>
+          <w:b/>
+        </w:rPr>
+        <w:t>N</w:t>
+      </w:r>
+      <w:r>
+        <w:rPr>
+          <w:b/>
+        </w:rPr>
+        <w:t>FR13</w:t>
+      </w:r>
+    </w:p>
+    <w:p>
+      <w:pPr>
+        <w:pStyle w:val="UnityBody"/>
+        <w:spacing w:before="0"/>
+        <w:ind w:left="2160"/>
+      </w:pPr>
+      <w:r>
+        <w:t xml:space="preserve">Title: Enemy </w:t>
+      </w:r>
+      <w:r>
+        <w:t>Death</w:t>
+      </w:r>
+    </w:p>
+    <w:p>
+      <w:pPr>
+        <w:pStyle w:val="UnityBody"/>
+        <w:spacing w:before="0"/>
+        <w:ind w:left="2160"/>
+      </w:pPr>
+      <w:r>
+        <w:t xml:space="preserve">Description: </w:t>
+      </w:r>
+      <w:r>
+        <w:t>If the enemy character’s health value</w:t>
+      </w:r>
+      <w:r>
+        <w:t xml:space="preserve"> reaches 0, the enemy character will be pronounced dead</w:t>
+      </w:r>
+      <w:r>
+        <w:t xml:space="preserve">.  </w:t>
+      </w:r>
+      <w:r>
+        <w:t>Acting in regards to the functional requirement, the enemy will begin his death animation and actions in under one second and his model will be removed from the game area in less than ten seconds.</w:t>
+      </w:r>
+    </w:p>
+    <w:p>
+      <w:pPr>
+        <w:pStyle w:val="UnityBody"/>
+        <w:spacing w:before="0"/>
+        <w:ind w:left="2160"/>
+      </w:pPr>
+      <w:r>
+        <w:t xml:space="preserve">Dependency: </w:t>
+      </w:r>
+      <w:r>
+        <w:t>FR1, FR2, FR3, FR4, FR8, FR13, FR14, FR30</w:t>
+      </w:r>
+      <w:r>
+        <w:t>, 36</w:t>
+      </w:r>
+    </w:p>
+    <w:p>
+      <w:pPr>
+        <w:pStyle w:val="UnityBody"/>
+        <w:numPr>
+          <w:ilvl w:val="3"/>
+          <w:numId w:val="3"/>
+        </w:numPr>
+      </w:pPr>
+      <w:r>
+        <w:t>Non-Functional Requirement 2.8</w:t>
+      </w:r>
+    </w:p>
+    <w:p>
+      <w:pPr>
+        <w:pStyle w:val="UnityBody"/>
+        <w:spacing w:before="0"/>
+        <w:ind w:left="2160"/>
+      </w:pPr>
+      <w:r>
+        <w:t xml:space="preserve">ID: </w:t>
+      </w:r>
+      <w:r>
+        <w:rPr>
+          <w:b/>
+        </w:rPr>
+        <w:t>N</w:t>
+      </w:r>
+      <w:r>
+        <w:rPr>
+          <w:b/>
+        </w:rPr>
+        <w:t>FR14</w:t>
+      </w:r>
+    </w:p>
+    <w:p>
+      <w:pPr>
+        <w:pStyle w:val="UnityBody"/>
+        <w:spacing w:before="0"/>
+        <w:ind w:left="2160"/>
+      </w:pPr>
+      <w:r>
+        <w:t xml:space="preserve">Title: </w:t>
+      </w:r>
+      <w:r>
+        <w:t>Non-Playable Character Load</w:t>
+      </w:r>
+    </w:p>
+    <w:p>
+      <w:pPr>
+        <w:pStyle w:val="UnityBody"/>
+        <w:spacing w:before="0"/>
+        <w:ind w:left="2160"/>
+      </w:pPr>
+      <w:r>
+        <w:t xml:space="preserve">Description: </w:t>
+      </w:r>
+      <w:r>
+        <w:t>When the island has successfully loaded into the game, the non-playable-character should load and appear on-screen in less than 3 seconds.</w:t>
+      </w:r>
+    </w:p>
+    <w:p>
+      <w:pPr>
+        <w:pStyle w:val="UnityBody"/>
+        <w:spacing w:before="0"/>
+        <w:ind w:left="2160"/>
+      </w:pPr>
+      <w:r>
+        <w:t xml:space="preserve">Dependency: </w:t>
+      </w:r>
+      <w:r>
+        <w:t>FR1, FR2, FR3, FR4, FR8, FR13</w:t>
+      </w:r>
+    </w:p>
+    <w:p>
+      <w:pPr>
+        <w:pStyle w:val="UnityBody"/>
+        <w:numPr>
+          <w:ilvl w:val="3"/>
+          <w:numId w:val="3"/>
+        </w:numPr>
+      </w:pPr>
+      <w:r>
+        <w:t>Non-Functional Requirement 2.9</w:t>
+      </w:r>
+    </w:p>
+    <w:p>
+      <w:pPr>
+        <w:pStyle w:val="UnityBody"/>
+        <w:spacing w:before="0"/>
+        <w:ind w:left="2160"/>
+      </w:pPr>
+      <w:r>
+        <w:t xml:space="preserve">ID: </w:t>
+      </w:r>
+      <w:r>
+        <w:rPr>
+          <w:b/>
+        </w:rPr>
+        <w:t>N</w:t>
+      </w:r>
+      <w:r>
+        <w:rPr>
+          <w:b/>
+        </w:rPr>
+        <w:t>FR15</w:t>
+      </w:r>
+    </w:p>
+    <w:p>
+      <w:pPr>
+        <w:pStyle w:val="UnityBody"/>
+        <w:spacing w:before="0"/>
+        <w:ind w:left="2160"/>
+      </w:pPr>
+      <w:r>
+        <w:t xml:space="preserve">Title: Non-Player Character </w:t>
+      </w:r>
+      <w:r>
+        <w:t>Interaction</w:t>
+      </w:r>
+    </w:p>
+    <w:p>
+      <w:pPr>
+        <w:pStyle w:val="UnityBody"/>
+        <w:spacing w:before="0"/>
+        <w:ind w:left="2160"/>
+      </w:pPr>
+      <w:r>
+        <w:t xml:space="preserve">Description: </w:t>
+      </w:r>
+      <w:r>
+        <w:t>After the non-playable-character has loaded into the game world, each time that the player character interacts with the NPC, the reaction time should be no less than three seconds to show the dialogue windows generated by the NPC.</w:t>
+      </w:r>
+    </w:p>
+    <w:p>
+      <w:pPr>
+        <w:pStyle w:val="UnityBody"/>
+        <w:spacing w:before="0"/>
+        <w:ind w:left="2160"/>
+      </w:pPr>
+      <w:r>
+        <w:t xml:space="preserve">Dependency: </w:t>
+      </w:r>
+      <w:r>
+        <w:t>FR1, FR2, FR3, FR4, FR8, FR13</w:t>
+      </w:r>
+      <w:r>
+        <w:t>, FR38, FR</w:t>
+      </w:r>
+      <w:bookmarkStart w:id="17" w:name="_GoBack"/>
+      <w:bookmarkEnd w:id="17"/>
+      <w:r>
+        <w:t>39</w:t>
+      </w:r>
+    </w:p>
+    <w:p>
+      <w:pPr>
+        <w:pStyle w:val="UnityBody"/>
+        <w:numPr>
+          <w:ilvl w:val="3"/>
+          <w:numId w:val="3"/>
+        </w:numPr>
+      </w:pPr>
+      <w:r>
+        <w:t>Non-Functional Requirement 2.10</w:t>
+      </w:r>
+    </w:p>
+    <w:p>
+      <w:pPr>
+        <w:pStyle w:val="UnityBody"/>
+        <w:spacing w:before="0"/>
+        <w:ind w:left="2160"/>
+      </w:pPr>
+      <w:r>
+        <w:t xml:space="preserve">ID: </w:t>
+      </w:r>
+      <w:r>
+        <w:rPr>
+          <w:b/>
+        </w:rPr>
+        <w:t>N</w:t>
+      </w:r>
+      <w:r>
+        <w:rPr>
+          <w:b/>
+        </w:rPr>
+        <w:t>FR16</w:t>
+      </w:r>
+    </w:p>
+    <w:p>
+      <w:pPr>
+        <w:pStyle w:val="UnityBody"/>
+        <w:spacing w:before="0"/>
+        <w:ind w:left="2160"/>
+      </w:pPr>
+      <w:r>
+        <w:t xml:space="preserve">Title: </w:t>
+      </w:r>
+      <w:r>
+        <w:t>Environment Triggers</w:t>
+      </w:r>
+    </w:p>
+    <w:p>
+      <w:pPr>
+        <w:pStyle w:val="UnityBody"/>
+        <w:spacing w:before="0"/>
+        <w:ind w:left="2160"/>
+      </w:pPr>
+      <w:r>
+        <w:t>Description: The game features many in-game events that are triggered upon the player entering a predefined zone or range of a certain object or enemy. Upon triggering the entrance or exit of these zones</w:t>
+      </w:r>
+      <w:r>
+        <w:t>, such as requesting to climb a ladder or open a treasure chest,</w:t>
+      </w:r>
+      <w:r>
+        <w:t xml:space="preserve"> the game should be able to react to these triggers in </w:t>
+      </w:r>
+      <w:r>
+        <w:t>less than three</w:t>
+      </w:r>
+      <w:r>
+        <w:t xml:space="preserve"> seconds.</w:t>
+      </w:r>
+    </w:p>
+    <w:p>
+      <w:pPr>
+        <w:pStyle w:val="UnityBody"/>
+        <w:spacing w:before="0"/>
+        <w:ind w:left="2160"/>
+      </w:pPr>
+      <w:r>
+        <w:t xml:space="preserve">Dependency: </w:t>
+      </w:r>
+      <w:r>
+        <w:t>FR1, FR2, FR3, FR4, FR8, FR13</w:t>
+      </w:r>
     </w:p>
     <w:p>
       <w:pPr>
@@ -6962,6 +7813,7 @@
         </w:numPr>
       </w:pPr>
       <w:r>
+        <w:lastRenderedPageBreak/>
         <w:t xml:space="preserve"> </w:t>
       </w:r>
       <w:bookmarkStart w:id="19" w:name="_Toc411465396"/>
@@ -7115,9 +7967,66 @@
     <w:p>
       <w:pPr>
         <w:pStyle w:val="UnityBody"/>
+        <w:ind w:left="360"/>
       </w:pPr>
       <w:r>
         <w:t>Material including referenced documentation the web or elsewhere, as well as alternative designs or items/ideas for future improvements.</w:t>
+      </w:r>
+    </w:p>
+    <w:p>
+      <w:pPr>
+        <w:pStyle w:val="UnitySubHeadingFinal"/>
+      </w:pPr>
+      <w:r>
+        <w:lastRenderedPageBreak/>
+        <w:t xml:space="preserve"> Data Flow Diagram</w:t>
+      </w:r>
+    </w:p>
+    <w:p>
+      <w:pPr>
+        <w:pStyle w:val="UnitySubHeadingFinal"/>
+        <w:numPr>
+          <w:ilvl w:val="0"/>
+          <w:numId w:val="0"/>
+        </w:numPr>
+        <w:ind w:left="720"/>
+      </w:pPr>
+    </w:p>
+    <w:p>
+      <w:pPr>
+        <w:pStyle w:val="UnitySubHeadingFinal"/>
+        <w:numPr>
+          <w:ilvl w:val="0"/>
+          <w:numId w:val="0"/>
+        </w:numPr>
+        <w:ind w:left="720"/>
+      </w:pPr>
+      <w:r>
+        <w:object w:dxaOrig="11730" w:dyaOrig="10351">
+          <v:shapetype id="_x0000_t75" coordsize="21600,21600" o:spt="75" o:preferrelative="t" path="m@4@5l@4@11@9@11@9@5xe" filled="f" stroked="f">
+            <v:stroke joinstyle="miter"/>
+            <v:formulas>
+              <v:f eqn="if lineDrawn pixelLineWidth 0"/>
+              <v:f eqn="sum @0 1 0"/>
+              <v:f eqn="sum 0 0 @1"/>
+              <v:f eqn="prod @2 1 2"/>
+              <v:f eqn="prod @3 21600 pixelWidth"/>
+              <v:f eqn="prod @3 21600 pixelHeight"/>
+              <v:f eqn="sum @0 0 1"/>
+              <v:f eqn="prod @6 1 2"/>
+              <v:f eqn="prod @7 21600 pixelWidth"/>
+              <v:f eqn="sum @8 21600 0"/>
+              <v:f eqn="prod @7 21600 pixelHeight"/>
+              <v:f eqn="sum @10 21600 0"/>
+            </v:formulas>
+            <v:path o:extrusionok="f" gradientshapeok="t" o:connecttype="rect"/>
+            <o:lock v:ext="edit" aspectratio="t"/>
+          </v:shapetype>
+          <v:shape id="_x0000_i1025" type="#_x0000_t75" style="width:467.25pt;height:412.5pt" o:ole="">
+            <v:imagedata r:id="rId8" o:title=""/>
+          </v:shape>
+          <o:OLEObject Type="Embed" ProgID="Visio.Drawing.15" ShapeID="_x0000_i1025" DrawAspect="Content" ObjectID="_1485849626" r:id="rId9"/>
+        </w:object>
       </w:r>
     </w:p>
     <w:p>
@@ -7140,8 +8049,8 @@
       </w:pPr>
     </w:p>
     <w:sectPr>
-      <w:headerReference w:type="default" r:id="rId8"/>
-      <w:footerReference w:type="default" r:id="rId9"/>
+      <w:headerReference w:type="default" r:id="rId10"/>
+      <w:footerReference w:type="default" r:id="rId11"/>
       <w:pgSz w:w="12240" w:h="15840"/>
       <w:pgMar w:top="1440" w:right="1440" w:bottom="1440" w:left="1440" w:header="720" w:footer="720" w:gutter="0"/>
       <w:cols w:space="720"/>
@@ -7242,7 +8151,7 @@
       <w:rPr>
         <w:noProof/>
       </w:rPr>
-      <w:t>18</w:t>
+      <w:t>21</w:t>
     </w:r>
     <w:r>
       <w:fldChar w:fldCharType="end"/>
@@ -11101,7 +12010,7 @@
 </file>
 
 <file path=customXml/itemProps1.xml><?xml version="1.0" encoding="utf-8"?>
-<ds:datastoreItem xmlns:ds="http://schemas.openxmlformats.org/officeDocument/2006/customXml" ds:itemID="{DF5D4E83-67AE-4E3A-B624-26BD740E422D}">
+<ds:datastoreItem xmlns:ds="http://schemas.openxmlformats.org/officeDocument/2006/customXml" ds:itemID="{46344730-D859-4B6C-AAA6-0C5CB6E5A727}">
   <ds:schemaRefs>
     <ds:schemaRef ds:uri="http://schemas.openxmlformats.org/officeDocument/2006/bibliography"/>
   </ds:schemaRefs>

</xml_diff>

<commit_message>
Further updates to the document.
</commit_message>
<xml_diff>
--- a/Documentation/UnitySRS.docx
+++ b/Documentation/UnitySRS.docx
@@ -34,7 +34,21 @@
         <w:rPr>
           <w:sz w:val="24"/>
         </w:rPr>
-        <w:t>Members: Anthony Jamora, Jonny Nabors, Thomas Burke</w:t>
+        <w:t xml:space="preserve">Members: Anthony </w:t>
+      </w:r>
+      <w:proofErr w:type="spellStart"/>
+      <w:r>
+        <w:rPr>
+          <w:sz w:val="24"/>
+        </w:rPr>
+        <w:t>Jamora</w:t>
+      </w:r>
+      <w:proofErr w:type="spellEnd"/>
+      <w:r>
+        <w:rPr>
+          <w:sz w:val="24"/>
+        </w:rPr>
+        <w:t>, Jonny Nabors, Thomas Burke</w:t>
       </w:r>
     </w:p>
     <w:p>
@@ -313,7 +327,7 @@
       <w:r>
         <w:fldChar w:fldCharType="separate"/>
       </w:r>
-      <w:hyperlink w:anchor="_Toc412377221" w:history="1">
+      <w:hyperlink w:anchor="_Toc412384847" w:history="1">
         <w:r>
           <w:rPr>
             <w:rStyle w:val="Hyperlink"/>
@@ -358,7 +372,7 @@
             <w:noProof/>
             <w:webHidden/>
           </w:rPr>
-          <w:instrText xml:space="preserve"> PAGEREF _Toc412377221 \h </w:instrText>
+          <w:instrText xml:space="preserve"> PAGEREF _Toc412384847 \h </w:instrText>
         </w:r>
         <w:r>
           <w:rPr>
@@ -378,7 +392,7 @@
             <w:noProof/>
             <w:webHidden/>
           </w:rPr>
-          <w:t>4</w:t>
+          <w:t>7</w:t>
         </w:r>
         <w:r>
           <w:rPr>
@@ -405,7 +419,7 @@
           <w:lang w:eastAsia="en-US"/>
         </w:rPr>
       </w:pPr>
-      <w:hyperlink w:anchor="_Toc412377222" w:history="1">
+      <w:hyperlink w:anchor="_Toc412384848" w:history="1">
         <w:r>
           <w:rPr>
             <w:rStyle w:val="Hyperlink"/>
@@ -450,7 +464,7 @@
             <w:noProof/>
             <w:webHidden/>
           </w:rPr>
-          <w:instrText xml:space="preserve"> PAGEREF _Toc412377222 \h </w:instrText>
+          <w:instrText xml:space="preserve"> PAGEREF _Toc412384848 \h </w:instrText>
         </w:r>
         <w:r>
           <w:rPr>
@@ -470,7 +484,7 @@
             <w:noProof/>
             <w:webHidden/>
           </w:rPr>
-          <w:t>4</w:t>
+          <w:t>7</w:t>
         </w:r>
         <w:r>
           <w:rPr>
@@ -497,7 +511,7 @@
           <w:lang w:eastAsia="en-US"/>
         </w:rPr>
       </w:pPr>
-      <w:hyperlink w:anchor="_Toc412377223" w:history="1">
+      <w:hyperlink w:anchor="_Toc412384849" w:history="1">
         <w:r>
           <w:rPr>
             <w:rStyle w:val="Hyperlink"/>
@@ -542,7 +556,7 @@
             <w:noProof/>
             <w:webHidden/>
           </w:rPr>
-          <w:instrText xml:space="preserve"> PAGEREF _Toc412377223 \h </w:instrText>
+          <w:instrText xml:space="preserve"> PAGEREF _Toc412384849 \h </w:instrText>
         </w:r>
         <w:r>
           <w:rPr>
@@ -562,7 +576,7 @@
             <w:noProof/>
             <w:webHidden/>
           </w:rPr>
-          <w:t>4</w:t>
+          <w:t>7</w:t>
         </w:r>
         <w:r>
           <w:rPr>
@@ -589,7 +603,7 @@
           <w:lang w:eastAsia="en-US"/>
         </w:rPr>
       </w:pPr>
-      <w:hyperlink w:anchor="_Toc412377224" w:history="1">
+      <w:hyperlink w:anchor="_Toc412384850" w:history="1">
         <w:r>
           <w:rPr>
             <w:rStyle w:val="Hyperlink"/>
@@ -634,7 +648,7 @@
             <w:noProof/>
             <w:webHidden/>
           </w:rPr>
-          <w:instrText xml:space="preserve"> PAGEREF _Toc412377224 \h </w:instrText>
+          <w:instrText xml:space="preserve"> PAGEREF _Toc412384850 \h </w:instrText>
         </w:r>
         <w:r>
           <w:rPr>
@@ -654,7 +668,7 @@
             <w:noProof/>
             <w:webHidden/>
           </w:rPr>
-          <w:t>4</w:t>
+          <w:t>7</w:t>
         </w:r>
         <w:r>
           <w:rPr>
@@ -681,7 +695,7 @@
           <w:lang w:eastAsia="en-US"/>
         </w:rPr>
       </w:pPr>
-      <w:hyperlink w:anchor="_Toc412377225" w:history="1">
+      <w:hyperlink w:anchor="_Toc412384851" w:history="1">
         <w:r>
           <w:rPr>
             <w:rStyle w:val="Hyperlink"/>
@@ -726,7 +740,7 @@
             <w:noProof/>
             <w:webHidden/>
           </w:rPr>
-          <w:instrText xml:space="preserve"> PAGEREF _Toc412377225 \h </w:instrText>
+          <w:instrText xml:space="preserve"> PAGEREF _Toc412384851 \h </w:instrText>
         </w:r>
         <w:r>
           <w:rPr>
@@ -746,7 +760,7 @@
             <w:noProof/>
             <w:webHidden/>
           </w:rPr>
-          <w:t>4</w:t>
+          <w:t>7</w:t>
         </w:r>
         <w:r>
           <w:rPr>
@@ -773,7 +787,7 @@
           <w:lang w:eastAsia="en-US"/>
         </w:rPr>
       </w:pPr>
-      <w:hyperlink w:anchor="_Toc412377226" w:history="1">
+      <w:hyperlink w:anchor="_Toc412384852" w:history="1">
         <w:r>
           <w:rPr>
             <w:rStyle w:val="Hyperlink"/>
@@ -818,7 +832,7 @@
             <w:noProof/>
             <w:webHidden/>
           </w:rPr>
-          <w:instrText xml:space="preserve"> PAGEREF _Toc412377226 \h </w:instrText>
+          <w:instrText xml:space="preserve"> PAGEREF _Toc412384852 \h </w:instrText>
         </w:r>
         <w:r>
           <w:rPr>
@@ -838,7 +852,7 @@
             <w:noProof/>
             <w:webHidden/>
           </w:rPr>
-          <w:t>4</w:t>
+          <w:t>7</w:t>
         </w:r>
         <w:r>
           <w:rPr>
@@ -865,7 +879,7 @@
           <w:lang w:eastAsia="en-US"/>
         </w:rPr>
       </w:pPr>
-      <w:hyperlink w:anchor="_Toc412377227" w:history="1">
+      <w:hyperlink w:anchor="_Toc412384853" w:history="1">
         <w:r>
           <w:rPr>
             <w:rStyle w:val="Hyperlink"/>
@@ -910,7 +924,7 @@
             <w:noProof/>
             <w:webHidden/>
           </w:rPr>
-          <w:instrText xml:space="preserve"> PAGEREF _Toc412377227 \h </w:instrText>
+          <w:instrText xml:space="preserve"> PAGEREF _Toc412384853 \h </w:instrText>
         </w:r>
         <w:r>
           <w:rPr>
@@ -930,7 +944,7 @@
             <w:noProof/>
             <w:webHidden/>
           </w:rPr>
-          <w:t>5</w:t>
+          <w:t>8</w:t>
         </w:r>
         <w:r>
           <w:rPr>
@@ -957,7 +971,7 @@
           <w:lang w:eastAsia="en-US"/>
         </w:rPr>
       </w:pPr>
-      <w:hyperlink w:anchor="_Toc412377228" w:history="1">
+      <w:hyperlink w:anchor="_Toc412384854" w:history="1">
         <w:r>
           <w:rPr>
             <w:rStyle w:val="Hyperlink"/>
@@ -1002,7 +1016,7 @@
             <w:noProof/>
             <w:webHidden/>
           </w:rPr>
-          <w:instrText xml:space="preserve"> PAGEREF _Toc412377228 \h </w:instrText>
+          <w:instrText xml:space="preserve"> PAGEREF _Toc412384854 \h </w:instrText>
         </w:r>
         <w:r>
           <w:rPr>
@@ -1022,7 +1036,7 @@
             <w:noProof/>
             <w:webHidden/>
           </w:rPr>
-          <w:t>5</w:t>
+          <w:t>8</w:t>
         </w:r>
         <w:r>
           <w:rPr>
@@ -1049,7 +1063,7 @@
           <w:lang w:eastAsia="en-US"/>
         </w:rPr>
       </w:pPr>
-      <w:hyperlink w:anchor="_Toc412377229" w:history="1">
+      <w:hyperlink w:anchor="_Toc412384855" w:history="1">
         <w:r>
           <w:rPr>
             <w:rStyle w:val="Hyperlink"/>
@@ -1094,7 +1108,7 @@
             <w:noProof/>
             <w:webHidden/>
           </w:rPr>
-          <w:instrText xml:space="preserve"> PAGEREF _Toc412377229 \h </w:instrText>
+          <w:instrText xml:space="preserve"> PAGEREF _Toc412384855 \h </w:instrText>
         </w:r>
         <w:r>
           <w:rPr>
@@ -1114,7 +1128,7 @@
             <w:noProof/>
             <w:webHidden/>
           </w:rPr>
-          <w:t>5</w:t>
+          <w:t>8</w:t>
         </w:r>
         <w:r>
           <w:rPr>
@@ -1141,7 +1155,7 @@
           <w:lang w:eastAsia="en-US"/>
         </w:rPr>
       </w:pPr>
-      <w:hyperlink w:anchor="_Toc412377230" w:history="1">
+      <w:hyperlink w:anchor="_Toc412384856" w:history="1">
         <w:r>
           <w:rPr>
             <w:rStyle w:val="Hyperlink"/>
@@ -1186,7 +1200,7 @@
             <w:noProof/>
             <w:webHidden/>
           </w:rPr>
-          <w:instrText xml:space="preserve"> PAGEREF _Toc412377230 \h </w:instrText>
+          <w:instrText xml:space="preserve"> PAGEREF _Toc412384856 \h </w:instrText>
         </w:r>
         <w:r>
           <w:rPr>
@@ -1206,7 +1220,7 @@
             <w:noProof/>
             <w:webHidden/>
           </w:rPr>
-          <w:t>6</w:t>
+          <w:t>9</w:t>
         </w:r>
         <w:r>
           <w:rPr>
@@ -1233,7 +1247,7 @@
           <w:lang w:eastAsia="en-US"/>
         </w:rPr>
       </w:pPr>
-      <w:hyperlink w:anchor="_Toc412377231" w:history="1">
+      <w:hyperlink w:anchor="_Toc412384857" w:history="1">
         <w:r>
           <w:rPr>
             <w:rStyle w:val="Hyperlink"/>
@@ -1278,7 +1292,7 @@
             <w:noProof/>
             <w:webHidden/>
           </w:rPr>
-          <w:instrText xml:space="preserve"> PAGEREF _Toc412377231 \h </w:instrText>
+          <w:instrText xml:space="preserve"> PAGEREF _Toc412384857 \h </w:instrText>
         </w:r>
         <w:r>
           <w:rPr>
@@ -1298,7 +1312,7 @@
             <w:noProof/>
             <w:webHidden/>
           </w:rPr>
-          <w:t>7</w:t>
+          <w:t>10</w:t>
         </w:r>
         <w:r>
           <w:rPr>
@@ -1325,7 +1339,7 @@
           <w:lang w:eastAsia="en-US"/>
         </w:rPr>
       </w:pPr>
-      <w:hyperlink w:anchor="_Toc412377232" w:history="1">
+      <w:hyperlink w:anchor="_Toc412384858" w:history="1">
         <w:r>
           <w:rPr>
             <w:rStyle w:val="Hyperlink"/>
@@ -1370,7 +1384,7 @@
             <w:noProof/>
             <w:webHidden/>
           </w:rPr>
-          <w:instrText xml:space="preserve"> PAGEREF _Toc412377232 \h </w:instrText>
+          <w:instrText xml:space="preserve"> PAGEREF _Toc412384858 \h </w:instrText>
         </w:r>
         <w:r>
           <w:rPr>
@@ -1390,7 +1404,7 @@
             <w:noProof/>
             <w:webHidden/>
           </w:rPr>
-          <w:t>7</w:t>
+          <w:t>10</w:t>
         </w:r>
         <w:r>
           <w:rPr>
@@ -1417,7 +1431,7 @@
           <w:lang w:eastAsia="en-US"/>
         </w:rPr>
       </w:pPr>
-      <w:hyperlink w:anchor="_Toc412377233" w:history="1">
+      <w:hyperlink w:anchor="_Toc412384859" w:history="1">
         <w:r>
           <w:rPr>
             <w:rStyle w:val="Hyperlink"/>
@@ -1462,7 +1476,7 @@
             <w:noProof/>
             <w:webHidden/>
           </w:rPr>
-          <w:instrText xml:space="preserve"> PAGEREF _Toc412377233 \h </w:instrText>
+          <w:instrText xml:space="preserve"> PAGEREF _Toc412384859 \h </w:instrText>
         </w:r>
         <w:r>
           <w:rPr>
@@ -1482,7 +1496,7 @@
             <w:noProof/>
             <w:webHidden/>
           </w:rPr>
-          <w:t>8</w:t>
+          <w:t>11</w:t>
         </w:r>
         <w:r>
           <w:rPr>
@@ -1509,7 +1523,7 @@
           <w:lang w:eastAsia="en-US"/>
         </w:rPr>
       </w:pPr>
-      <w:hyperlink w:anchor="_Toc412377234" w:history="1">
+      <w:hyperlink w:anchor="_Toc412384860" w:history="1">
         <w:r>
           <w:rPr>
             <w:rStyle w:val="Hyperlink"/>
@@ -1554,7 +1568,7 @@
             <w:noProof/>
             <w:webHidden/>
           </w:rPr>
-          <w:instrText xml:space="preserve"> PAGEREF _Toc412377234 \h </w:instrText>
+          <w:instrText xml:space="preserve"> PAGEREF _Toc412384860 \h </w:instrText>
         </w:r>
         <w:r>
           <w:rPr>
@@ -1574,7 +1588,7 @@
             <w:noProof/>
             <w:webHidden/>
           </w:rPr>
-          <w:t>8</w:t>
+          <w:t>11</w:t>
         </w:r>
         <w:r>
           <w:rPr>
@@ -1601,7 +1615,7 @@
           <w:lang w:eastAsia="en-US"/>
         </w:rPr>
       </w:pPr>
-      <w:hyperlink w:anchor="_Toc412377235" w:history="1">
+      <w:hyperlink w:anchor="_Toc412384861" w:history="1">
         <w:r>
           <w:rPr>
             <w:rStyle w:val="Hyperlink"/>
@@ -1646,7 +1660,7 @@
             <w:noProof/>
             <w:webHidden/>
           </w:rPr>
-          <w:instrText xml:space="preserve"> PAGEREF _Toc412377235 \h </w:instrText>
+          <w:instrText xml:space="preserve"> PAGEREF _Toc412384861 \h </w:instrText>
         </w:r>
         <w:r>
           <w:rPr>
@@ -1666,7 +1680,7 @@
             <w:noProof/>
             <w:webHidden/>
           </w:rPr>
-          <w:t>17</w:t>
+          <w:t>20</w:t>
         </w:r>
         <w:r>
           <w:rPr>
@@ -1693,7 +1707,7 @@
           <w:lang w:eastAsia="en-US"/>
         </w:rPr>
       </w:pPr>
-      <w:hyperlink w:anchor="_Toc412377236" w:history="1">
+      <w:hyperlink w:anchor="_Toc412384862" w:history="1">
         <w:r>
           <w:rPr>
             <w:rStyle w:val="Hyperlink"/>
@@ -1738,7 +1752,7 @@
             <w:noProof/>
             <w:webHidden/>
           </w:rPr>
-          <w:instrText xml:space="preserve"> PAGEREF _Toc412377236 \h </w:instrText>
+          <w:instrText xml:space="preserve"> PAGEREF _Toc412384862 \h </w:instrText>
         </w:r>
         <w:r>
           <w:rPr>
@@ -1758,7 +1772,7 @@
             <w:noProof/>
             <w:webHidden/>
           </w:rPr>
-          <w:t>20</w:t>
+          <w:t>23</w:t>
         </w:r>
         <w:r>
           <w:rPr>
@@ -1785,7 +1799,7 @@
           <w:lang w:eastAsia="en-US"/>
         </w:rPr>
       </w:pPr>
-      <w:hyperlink w:anchor="_Toc412377237" w:history="1">
+      <w:hyperlink w:anchor="_Toc412384863" w:history="1">
         <w:r>
           <w:rPr>
             <w:rStyle w:val="Hyperlink"/>
@@ -1830,7 +1844,7 @@
             <w:noProof/>
             <w:webHidden/>
           </w:rPr>
-          <w:instrText xml:space="preserve"> PAGEREF _Toc412377237 \h </w:instrText>
+          <w:instrText xml:space="preserve"> PAGEREF _Toc412384863 \h </w:instrText>
         </w:r>
         <w:r>
           <w:rPr>
@@ -1850,7 +1864,7 @@
             <w:noProof/>
             <w:webHidden/>
           </w:rPr>
-          <w:t>21</w:t>
+          <w:t>24</w:t>
         </w:r>
         <w:r>
           <w:rPr>
@@ -1877,7 +1891,7 @@
           <w:lang w:eastAsia="en-US"/>
         </w:rPr>
       </w:pPr>
-      <w:hyperlink w:anchor="_Toc412377238" w:history="1">
+      <w:hyperlink w:anchor="_Toc412384864" w:history="1">
         <w:r>
           <w:rPr>
             <w:rStyle w:val="Hyperlink"/>
@@ -1922,7 +1936,7 @@
             <w:noProof/>
             <w:webHidden/>
           </w:rPr>
-          <w:instrText xml:space="preserve"> PAGEREF _Toc412377238 \h </w:instrText>
+          <w:instrText xml:space="preserve"> PAGEREF _Toc412384864 \h </w:instrText>
         </w:r>
         <w:r>
           <w:rPr>
@@ -1942,7 +1956,7 @@
             <w:noProof/>
             <w:webHidden/>
           </w:rPr>
-          <w:t>21</w:t>
+          <w:t>24</w:t>
         </w:r>
         <w:r>
           <w:rPr>
@@ -1969,7 +1983,7 @@
           <w:lang w:eastAsia="en-US"/>
         </w:rPr>
       </w:pPr>
-      <w:hyperlink w:anchor="_Toc412377239" w:history="1">
+      <w:hyperlink w:anchor="_Toc412384865" w:history="1">
         <w:r>
           <w:rPr>
             <w:rStyle w:val="Hyperlink"/>
@@ -1993,21 +2007,7 @@
             <w:rStyle w:val="Hyperlink"/>
             <w:noProof/>
           </w:rPr>
-          <w:t>Data</w:t>
-        </w:r>
-        <w:r>
-          <w:rPr>
-            <w:rStyle w:val="Hyperlink"/>
-            <w:noProof/>
-          </w:rPr>
-          <w:t xml:space="preserve"> </w:t>
-        </w:r>
-        <w:r>
-          <w:rPr>
-            <w:rStyle w:val="Hyperlink"/>
-            <w:noProof/>
-          </w:rPr>
-          <w:t>Flow Diagram</w:t>
+          <w:t>Game Flow Diagram</w:t>
         </w:r>
         <w:r>
           <w:rPr>
@@ -2028,7 +2028,7 @@
             <w:noProof/>
             <w:webHidden/>
           </w:rPr>
-          <w:instrText xml:space="preserve"> PAGEREF _Toc412377239 \h </w:instrText>
+          <w:instrText xml:space="preserve"> PAGEREF _Toc412384865 \h </w:instrText>
         </w:r>
         <w:r>
           <w:rPr>
@@ -2048,7 +2048,7 @@
             <w:noProof/>
             <w:webHidden/>
           </w:rPr>
-          <w:t>22</w:t>
+          <w:t>25</w:t>
         </w:r>
         <w:r>
           <w:rPr>
@@ -2075,7 +2075,7 @@
           <w:lang w:eastAsia="en-US"/>
         </w:rPr>
       </w:pPr>
-      <w:hyperlink w:anchor="_Toc412377241" w:history="1">
+      <w:hyperlink w:anchor="_Toc412384867" w:history="1">
         <w:r>
           <w:rPr>
             <w:rStyle w:val="Hyperlink"/>
@@ -2099,6 +2099,185 @@
             <w:rStyle w:val="Hyperlink"/>
             <w:noProof/>
           </w:rPr>
+          <w:t>Input Module Flowchart</w:t>
+        </w:r>
+        <w:r>
+          <w:rPr>
+            <w:noProof/>
+            <w:webHidden/>
+          </w:rPr>
+          <w:tab/>
+        </w:r>
+        <w:r>
+          <w:rPr>
+            <w:noProof/>
+            <w:webHidden/>
+          </w:rPr>
+          <w:fldChar w:fldCharType="begin"/>
+        </w:r>
+        <w:r>
+          <w:rPr>
+            <w:noProof/>
+            <w:webHidden/>
+          </w:rPr>
+          <w:instrText xml:space="preserve"> PAGEREF _Toc412384867 \h </w:instrText>
+        </w:r>
+        <w:r>
+          <w:rPr>
+            <w:noProof/>
+            <w:webHidden/>
+          </w:rPr>
+        </w:r>
+        <w:r>
+          <w:rPr>
+            <w:noProof/>
+            <w:webHidden/>
+          </w:rPr>
+          <w:fldChar w:fldCharType="separate"/>
+        </w:r>
+        <w:r>
+          <w:rPr>
+            <w:noProof/>
+            <w:webHidden/>
+          </w:rPr>
+          <w:t>26</w:t>
+        </w:r>
+        <w:r>
+          <w:rPr>
+            <w:noProof/>
+            <w:webHidden/>
+          </w:rPr>
+          <w:fldChar w:fldCharType="end"/>
+        </w:r>
+      </w:hyperlink>
+    </w:p>
+    <w:p>
+      <w:pPr>
+        <w:pStyle w:val="TOC2"/>
+        <w:tabs>
+          <w:tab w:val="right" w:leader="dot" w:pos="9350"/>
+        </w:tabs>
+        <w:rPr>
+          <w:rFonts w:asciiTheme="minorHAnsi" w:eastAsiaTheme="minorEastAsia" w:hAnsiTheme="minorHAnsi" w:cstheme="minorBidi"/>
+          <w:noProof/>
+          <w:color w:val="auto"/>
+          <w:sz w:val="22"/>
+          <w:szCs w:val="22"/>
+          <w:lang w:eastAsia="en-US"/>
+        </w:rPr>
+      </w:pPr>
+      <w:hyperlink w:anchor="_Toc412384869" w:history="1">
+        <w:r>
+          <w:rPr>
+            <w:rStyle w:val="Hyperlink"/>
+            <w:noProof/>
+          </w:rPr>
+          <w:t xml:space="preserve">6.3 </w:t>
+        </w:r>
+        <w:r>
+          <w:rPr>
+            <w:rStyle w:val="Hyperlink"/>
+            <w:noProof/>
+          </w:rPr>
+          <w:t xml:space="preserve">   </w:t>
+        </w:r>
+        <w:r>
+          <w:rPr>
+            <w:rStyle w:val="Hyperlink"/>
+            <w:noProof/>
+          </w:rPr>
+          <w:t>Script Lifecycle Flowchart</w:t>
+        </w:r>
+        <w:r>
+          <w:rPr>
+            <w:noProof/>
+            <w:webHidden/>
+          </w:rPr>
+          <w:tab/>
+        </w:r>
+        <w:r>
+          <w:rPr>
+            <w:noProof/>
+            <w:webHidden/>
+          </w:rPr>
+          <w:fldChar w:fldCharType="begin"/>
+        </w:r>
+        <w:r>
+          <w:rPr>
+            <w:noProof/>
+            <w:webHidden/>
+          </w:rPr>
+          <w:instrText xml:space="preserve"> PAGEREF _Toc412384869 \h </w:instrText>
+        </w:r>
+        <w:r>
+          <w:rPr>
+            <w:noProof/>
+            <w:webHidden/>
+          </w:rPr>
+        </w:r>
+        <w:r>
+          <w:rPr>
+            <w:noProof/>
+            <w:webHidden/>
+          </w:rPr>
+          <w:fldChar w:fldCharType="separate"/>
+        </w:r>
+        <w:r>
+          <w:rPr>
+            <w:noProof/>
+            <w:webHidden/>
+          </w:rPr>
+          <w:t>27</w:t>
+        </w:r>
+        <w:r>
+          <w:rPr>
+            <w:noProof/>
+            <w:webHidden/>
+          </w:rPr>
+          <w:fldChar w:fldCharType="end"/>
+        </w:r>
+      </w:hyperlink>
+    </w:p>
+    <w:p>
+      <w:pPr>
+        <w:pStyle w:val="TOC2"/>
+        <w:tabs>
+          <w:tab w:val="left" w:pos="880"/>
+          <w:tab w:val="right" w:leader="dot" w:pos="9350"/>
+        </w:tabs>
+        <w:rPr>
+          <w:rFonts w:asciiTheme="minorHAnsi" w:eastAsiaTheme="minorEastAsia" w:hAnsiTheme="minorHAnsi" w:cstheme="minorBidi"/>
+          <w:noProof/>
+          <w:color w:val="auto"/>
+          <w:sz w:val="22"/>
+          <w:szCs w:val="22"/>
+          <w:lang w:eastAsia="en-US"/>
+        </w:rPr>
+      </w:pPr>
+      <w:hyperlink w:anchor="_Toc412384870" w:history="1">
+        <w:r>
+          <w:rPr>
+            <w:rStyle w:val="Hyperlink"/>
+            <w:noProof/>
+          </w:rPr>
+          <w:t>6.4</w:t>
+        </w:r>
+        <w:r>
+          <w:rPr>
+            <w:rFonts w:asciiTheme="minorHAnsi" w:eastAsiaTheme="minorEastAsia" w:hAnsiTheme="minorHAnsi" w:cstheme="minorBidi"/>
+            <w:noProof/>
+            <w:color w:val="auto"/>
+            <w:sz w:val="22"/>
+            <w:szCs w:val="22"/>
+            <w:lang w:eastAsia="en-US"/>
+          </w:rPr>
+          <w:tab/>
+        </w:r>
+        <w:r>
+          <w:rPr>
+            <w:rStyle w:val="Hyperlink"/>
+            <w:noProof/>
+          </w:rPr>
           <w:t>Release Schedule</w:t>
         </w:r>
         <w:r>
@@ -2120,7 +2299,7 @@
             <w:noProof/>
             <w:webHidden/>
           </w:rPr>
-          <w:instrText xml:space="preserve"> PAGEREF _Toc412377241 \h </w:instrText>
+          <w:instrText xml:space="preserve"> PAGEREF _Toc412384870 \h </w:instrText>
         </w:r>
         <w:r>
           <w:rPr>
@@ -2140,7 +2319,7 @@
             <w:noProof/>
             <w:webHidden/>
           </w:rPr>
-          <w:t>22</w:t>
+          <w:t>28</w:t>
         </w:r>
         <w:r>
           <w:rPr>
@@ -2209,7 +2388,7 @@
           <w:numId w:val="3"/>
         </w:numPr>
       </w:pPr>
-      <w:bookmarkStart w:id="0" w:name="_Toc412377221"/>
+      <w:bookmarkStart w:id="0" w:name="_Toc412384847"/>
       <w:r>
         <w:t>Introduction</w:t>
       </w:r>
@@ -2222,7 +2401,7 @@
       <w:r>
         <w:t xml:space="preserve"> </w:t>
       </w:r>
-      <w:bookmarkStart w:id="1" w:name="_Toc412377222"/>
+      <w:bookmarkStart w:id="1" w:name="_Toc412384848"/>
       <w:r>
         <w:t>Purpose</w:t>
       </w:r>
@@ -2244,7 +2423,7 @@
       <w:r>
         <w:t xml:space="preserve"> </w:t>
       </w:r>
-      <w:bookmarkStart w:id="2" w:name="_Toc412377223"/>
+      <w:bookmarkStart w:id="2" w:name="_Toc412384849"/>
       <w:r>
         <w:t>Problem Description</w:t>
       </w:r>
@@ -2266,7 +2445,7 @@
       <w:pPr>
         <w:pStyle w:val="UnitySubHeadingFinal"/>
       </w:pPr>
-      <w:bookmarkStart w:id="3" w:name="_Toc412377224"/>
+      <w:bookmarkStart w:id="3" w:name="_Toc412384850"/>
       <w:r>
         <w:t>Project Scope</w:t>
       </w:r>
@@ -2297,7 +2476,7 @@
       <w:pPr>
         <w:pStyle w:val="UnitySubHeadingFinal"/>
       </w:pPr>
-      <w:bookmarkStart w:id="4" w:name="_Toc412377225"/>
+      <w:bookmarkStart w:id="4" w:name="_Toc412384851"/>
       <w:r>
         <w:t>Glossary</w:t>
       </w:r>
@@ -2393,7 +2572,7 @@
         <w:jc w:val="both"/>
       </w:pPr>
       <w:bookmarkStart w:id="5" w:name="h.gjdgxs" w:colFirst="0" w:colLast="0"/>
-      <w:bookmarkStart w:id="6" w:name="_Toc412377226"/>
+      <w:bookmarkStart w:id="6" w:name="_Toc412384852"/>
       <w:bookmarkEnd w:id="5"/>
       <w:r>
         <w:t>General Description</w:t>
@@ -2417,7 +2596,7 @@
         <w:lastRenderedPageBreak/>
         <w:t xml:space="preserve"> </w:t>
       </w:r>
-      <w:bookmarkStart w:id="7" w:name="_Toc412377227"/>
+      <w:bookmarkStart w:id="7" w:name="_Toc412384853"/>
       <w:r>
         <w:t>Product Perspective</w:t>
       </w:r>
@@ -2463,7 +2642,7 @@
       <w:r>
         <w:t xml:space="preserve"> </w:t>
       </w:r>
-      <w:bookmarkStart w:id="8" w:name="_Toc412377228"/>
+      <w:bookmarkStart w:id="8" w:name="_Toc412384854"/>
       <w:r>
         <w:t>Product Functions</w:t>
       </w:r>
@@ -2495,7 +2674,7 @@
       <w:r>
         <w:t xml:space="preserve"> </w:t>
       </w:r>
-      <w:bookmarkStart w:id="10" w:name="_Toc412377229"/>
+      <w:bookmarkStart w:id="10" w:name="_Toc412384855"/>
       <w:r>
         <w:t>Main Features</w:t>
       </w:r>
@@ -2963,7 +3142,7 @@
       <w:r>
         <w:t xml:space="preserve"> </w:t>
       </w:r>
-      <w:bookmarkStart w:id="11" w:name="_Toc412377230"/>
+      <w:bookmarkStart w:id="11" w:name="_Toc412384856"/>
       <w:r>
         <w:t>Additional Features</w:t>
       </w:r>
@@ -3058,7 +3237,7 @@
       <w:pPr>
         <w:pStyle w:val="UnitySubHeadingFinal"/>
       </w:pPr>
-      <w:bookmarkStart w:id="12" w:name="_Toc412377231"/>
+      <w:bookmarkStart w:id="12" w:name="_Toc412384857"/>
       <w:r>
         <w:t>Users/Perspectives</w:t>
       </w:r>
@@ -3088,7 +3267,7 @@
       <w:r>
         <w:t xml:space="preserve"> </w:t>
       </w:r>
-      <w:bookmarkStart w:id="13" w:name="_Toc412377232"/>
+      <w:bookmarkStart w:id="13" w:name="_Toc412384858"/>
       <w:r>
         <w:t>Constraints</w:t>
       </w:r>
@@ -3258,7 +3437,7 @@
           <w:numId w:val="3"/>
         </w:numPr>
       </w:pPr>
-      <w:bookmarkStart w:id="14" w:name="_Toc412377233"/>
+      <w:bookmarkStart w:id="14" w:name="_Toc412384859"/>
       <w:r>
         <w:lastRenderedPageBreak/>
         <w:t>Game Features</w:t>
@@ -3290,7 +3469,7 @@
         <w:pStyle w:val="UnitySubHeadingFinal"/>
         <w:ind w:left="810" w:hanging="450"/>
       </w:pPr>
-      <w:bookmarkStart w:id="15" w:name="_Toc412377234"/>
+      <w:bookmarkStart w:id="15" w:name="_Toc412384860"/>
       <w:r>
         <w:t>Functional Requirements</w:t>
       </w:r>
@@ -6496,7 +6675,7 @@
         <w:pStyle w:val="UnitySubHeadingFinal"/>
         <w:ind w:left="810" w:hanging="450"/>
       </w:pPr>
-      <w:bookmarkStart w:id="16" w:name="_Toc412377235"/>
+      <w:bookmarkStart w:id="16" w:name="_Toc412384861"/>
       <w:r>
         <w:t>Non-Functional Requirements</w:t>
       </w:r>
@@ -7788,7 +7967,7 @@
           <w:numId w:val="3"/>
         </w:numPr>
       </w:pPr>
-      <w:bookmarkStart w:id="17" w:name="_Toc412377236"/>
+      <w:bookmarkStart w:id="17" w:name="_Toc412384862"/>
       <w:r>
         <w:t>References</w:t>
       </w:r>
@@ -7951,7 +8130,7 @@
       <w:r>
         <w:t xml:space="preserve"> </w:t>
       </w:r>
-      <w:bookmarkStart w:id="18" w:name="_Toc412377237"/>
+      <w:bookmarkStart w:id="18" w:name="_Toc412384863"/>
       <w:r>
         <w:t>Document Revision History</w:t>
       </w:r>
@@ -7965,15 +8144,15 @@
         <w:tblLook w:val="04A0" w:firstRow="1" w:lastRow="0" w:firstColumn="1" w:lastColumn="0" w:noHBand="0" w:noVBand="1"/>
       </w:tblPr>
       <w:tblGrid>
-        <w:gridCol w:w="2394"/>
-        <w:gridCol w:w="2394"/>
-        <w:gridCol w:w="2394"/>
-        <w:gridCol w:w="2268"/>
+        <w:gridCol w:w="1255"/>
+        <w:gridCol w:w="1260"/>
+        <w:gridCol w:w="2070"/>
+        <w:gridCol w:w="4865"/>
       </w:tblGrid>
       <w:tr>
         <w:tc>
           <w:tcPr>
-            <w:tcW w:w="2394" w:type="dxa"/>
+            <w:tcW w:w="1255" w:type="dxa"/>
             <w:shd w:val="clear" w:color="auto" w:fill="E7E6E6" w:themeFill="background2"/>
           </w:tcPr>
           <w:p>
@@ -7984,7 +8163,7 @@
         </w:tc>
         <w:tc>
           <w:tcPr>
-            <w:tcW w:w="2394" w:type="dxa"/>
+            <w:tcW w:w="1260" w:type="dxa"/>
             <w:shd w:val="clear" w:color="auto" w:fill="E7E6E6" w:themeFill="background2"/>
           </w:tcPr>
           <w:p>
@@ -7995,7 +8174,7 @@
         </w:tc>
         <w:tc>
           <w:tcPr>
-            <w:tcW w:w="2394" w:type="dxa"/>
+            <w:tcW w:w="2070" w:type="dxa"/>
             <w:shd w:val="clear" w:color="auto" w:fill="E7E6E6" w:themeFill="background2"/>
           </w:tcPr>
           <w:p>
@@ -8006,7 +8185,7 @@
         </w:tc>
         <w:tc>
           <w:tcPr>
-            <w:tcW w:w="2268" w:type="dxa"/>
+            <w:tcW w:w="4865" w:type="dxa"/>
             <w:shd w:val="clear" w:color="auto" w:fill="E7E6E6" w:themeFill="background2"/>
           </w:tcPr>
           <w:p>
@@ -8019,7 +8198,7 @@
       <w:tr>
         <w:tc>
           <w:tcPr>
-            <w:tcW w:w="2394" w:type="dxa"/>
+            <w:tcW w:w="1255" w:type="dxa"/>
           </w:tcPr>
           <w:p>
             <w:r>
@@ -8029,7 +8208,7 @@
         </w:tc>
         <w:tc>
           <w:tcPr>
-            <w:tcW w:w="2394" w:type="dxa"/>
+            <w:tcW w:w="1260" w:type="dxa"/>
           </w:tcPr>
           <w:p>
             <w:r>
@@ -8039,7 +8218,7 @@
         </w:tc>
         <w:tc>
           <w:tcPr>
-            <w:tcW w:w="2394" w:type="dxa"/>
+            <w:tcW w:w="2070" w:type="dxa"/>
           </w:tcPr>
           <w:p>
             <w:r>
@@ -8049,7 +8228,7 @@
         </w:tc>
         <w:tc>
           <w:tcPr>
-            <w:tcW w:w="2268" w:type="dxa"/>
+            <w:tcW w:w="4865" w:type="dxa"/>
           </w:tcPr>
           <w:p>
             <w:r>
@@ -8061,27 +8240,43 @@
       <w:tr>
         <w:tc>
           <w:tcPr>
-            <w:tcW w:w="2394" w:type="dxa"/>
-          </w:tcPr>
-          <w:p/>
-        </w:tc>
-        <w:tc>
-          <w:tcPr>
-            <w:tcW w:w="2394" w:type="dxa"/>
-          </w:tcPr>
-          <w:p/>
-        </w:tc>
-        <w:tc>
-          <w:tcPr>
-            <w:tcW w:w="2394" w:type="dxa"/>
-          </w:tcPr>
-          <w:p/>
-        </w:tc>
-        <w:tc>
-          <w:tcPr>
-            <w:tcW w:w="2268" w:type="dxa"/>
-          </w:tcPr>
-          <w:p/>
+            <w:tcW w:w="1255" w:type="dxa"/>
+          </w:tcPr>
+          <w:p>
+            <w:r>
+              <w:t>1.2</w:t>
+            </w:r>
+          </w:p>
+        </w:tc>
+        <w:tc>
+          <w:tcPr>
+            <w:tcW w:w="1260" w:type="dxa"/>
+          </w:tcPr>
+          <w:p>
+            <w:r>
+              <w:t>2/22/2015</w:t>
+            </w:r>
+          </w:p>
+        </w:tc>
+        <w:tc>
+          <w:tcPr>
+            <w:tcW w:w="2070" w:type="dxa"/>
+          </w:tcPr>
+          <w:p>
+            <w:r>
+              <w:t>Jonathan Nabors</w:t>
+            </w:r>
+          </w:p>
+        </w:tc>
+        <w:tc>
+          <w:tcPr>
+            <w:tcW w:w="4865" w:type="dxa"/>
+          </w:tcPr>
+          <w:p>
+            <w:r>
+              <w:t>Release Plan, Input Module, Script Flowchart</w:t>
+            </w:r>
+          </w:p>
         </w:tc>
       </w:tr>
     </w:tbl>
@@ -8093,7 +8288,7 @@
           <w:numId w:val="3"/>
         </w:numPr>
       </w:pPr>
-      <w:bookmarkStart w:id="19" w:name="_Toc412377238"/>
+      <w:bookmarkStart w:id="19" w:name="_Toc412384864"/>
       <w:r>
         <w:t>Appendix</w:t>
       </w:r>
@@ -8106,6 +8301,9 @@
       </w:pPr>
       <w:r>
         <w:t>Material including referenced documentation the web or elsewhere, as well as alternative designs or items/ideas for future improvements.</w:t>
+      </w:r>
+      <w:r>
+        <w:t xml:space="preserve"> </w:t>
       </w:r>
     </w:p>
     <w:p>
@@ -8116,7 +8314,7 @@
         <w:lastRenderedPageBreak/>
         <w:t xml:space="preserve"> </w:t>
       </w:r>
-      <w:bookmarkStart w:id="20" w:name="_Toc412377239"/>
+      <w:bookmarkStart w:id="20" w:name="_Toc412384865"/>
       <w:r>
         <w:t>Game</w:t>
       </w:r>
@@ -8129,6 +8327,8 @@
     <w:bookmarkStart w:id="22" w:name="_Toc412377240"/>
     <w:bookmarkEnd w:id="21"/>
     <w:bookmarkEnd w:id="22"/>
+    <w:bookmarkStart w:id="23" w:name="_Toc412384866"/>
+    <w:bookmarkEnd w:id="23"/>
     <w:p>
       <w:pPr>
         <w:pStyle w:val="UnitySubHeadingFinal"/>
@@ -8159,27 +8359,11 @@
             <v:path o:extrusionok="f" gradientshapeok="t" o:connecttype="rect"/>
             <o:lock v:ext="edit" aspectratio="t"/>
           </v:shapetype>
-          <v:shape id="_x0000_i1025" type="#_x0000_t75" style="width:467.25pt;height:412.5pt" o:ole="">
+          <v:shape id="_x0000_i1027" type="#_x0000_t75" style="width:467.25pt;height:412.5pt" o:ole="">
             <v:imagedata r:id="rId8" o:title=""/>
           </v:shape>
-          <o:OLEObject Type="Embed" ProgID="Visio.Drawing.15" ShapeID="_x0000_i1025" DrawAspect="Content" ObjectID="_1486120360" r:id="rId9"/>
+          <o:OLEObject Type="Embed" ProgID="Visio.Drawing.15" ShapeID="_x0000_i1027" DrawAspect="Content" ObjectID="_1486126814" r:id="rId9"/>
         </w:object>
-      </w:r>
-    </w:p>
-    <w:p>
-      <w:pPr>
-        <w:pStyle w:val="UnitySubHeadingFinal"/>
-      </w:pPr>
-      <w:r>
-        <w:t>Script Life</w:t>
-      </w:r>
-    </w:p>
-    <w:p>
-      <w:pPr>
-        <w:pStyle w:val="UnitySubHeadingFinal"/>
-      </w:pPr>
-      <w:r>
-        <w:t>Script Lifecycle Flowchart</w:t>
       </w:r>
     </w:p>
     <w:p>
@@ -8191,53 +8375,146 @@
         </w:numPr>
         <w:ind w:left="720"/>
       </w:pPr>
+    </w:p>
+    <w:p>
+      <w:pPr>
+        <w:pStyle w:val="UnitySubHeadingFinal"/>
+        <w:numPr>
+          <w:ilvl w:val="0"/>
+          <w:numId w:val="0"/>
+        </w:numPr>
+        <w:ind w:left="720"/>
+      </w:pPr>
+    </w:p>
+    <w:p>
+      <w:pPr>
+        <w:pStyle w:val="UnitySubHeadingFinal"/>
+        <w:numPr>
+          <w:ilvl w:val="0"/>
+          <w:numId w:val="0"/>
+        </w:numPr>
+        <w:ind w:left="720"/>
+      </w:pPr>
+    </w:p>
+    <w:p>
+      <w:pPr>
+        <w:pStyle w:val="UnitySubHeadingFinal"/>
+        <w:numPr>
+          <w:ilvl w:val="0"/>
+          <w:numId w:val="0"/>
+        </w:numPr>
+        <w:ind w:left="720"/>
+      </w:pPr>
+    </w:p>
+    <w:p>
+      <w:pPr>
+        <w:pStyle w:val="UnitySubHeadingFinal"/>
+        <w:numPr>
+          <w:ilvl w:val="0"/>
+          <w:numId w:val="0"/>
+        </w:numPr>
+        <w:ind w:left="720"/>
+      </w:pPr>
+    </w:p>
+    <w:p>
+      <w:pPr>
+        <w:pStyle w:val="UnitySubHeadingFinal"/>
+        <w:numPr>
+          <w:ilvl w:val="0"/>
+          <w:numId w:val="0"/>
+        </w:numPr>
+        <w:ind w:left="720"/>
+      </w:pPr>
+    </w:p>
+    <w:p>
+      <w:pPr>
+        <w:pStyle w:val="UnitySubHeadingFinal"/>
+      </w:pPr>
+      <w:bookmarkStart w:id="24" w:name="_Toc412384867"/>
       <w:r>
         <w:lastRenderedPageBreak/>
+        <w:t>Input Module Flowchart</w:t>
+      </w:r>
+      <w:bookmarkEnd w:id="24"/>
+    </w:p>
+    <w:bookmarkStart w:id="25" w:name="_GoBack"/>
+    <w:bookmarkStart w:id="26" w:name="_Toc412384868"/>
+    <w:bookmarkEnd w:id="26"/>
+    <w:p>
+      <w:pPr>
+        <w:pStyle w:val="UnitySubHeadingFinal"/>
+        <w:numPr>
+          <w:ilvl w:val="0"/>
+          <w:numId w:val="0"/>
+        </w:numPr>
+      </w:pPr>
+      <w:r>
+        <w:object w:dxaOrig="11326" w:dyaOrig="7276">
+          <v:shape id="_x0000_i1025" type="#_x0000_t75" style="width:468pt;height:300.75pt" o:ole="">
+            <v:imagedata r:id="rId10" o:title=""/>
+          </v:shape>
+          <o:OLEObject Type="Embed" ProgID="Visio.Drawing.15" ShapeID="_x0000_i1025" DrawAspect="Content" ObjectID="_1486126815" r:id="rId11"/>
+        </w:object>
+      </w:r>
+      <w:bookmarkEnd w:id="25"/>
+    </w:p>
+    <w:p>
+      <w:pPr>
+        <w:pStyle w:val="UnitySubHeadingFinal"/>
+        <w:numPr>
+          <w:ilvl w:val="0"/>
+          <w:numId w:val="0"/>
+        </w:numPr>
+        <w:ind w:left="634"/>
+        <w:jc w:val="left"/>
+      </w:pPr>
+      <w:bookmarkStart w:id="27" w:name="_Toc412384869"/>
+      <w:r>
+        <w:lastRenderedPageBreak/>
+        <w:t>6.3 Script Lifecycle Flowchart</w:t>
+      </w:r>
+      <w:r>
+        <w:br/>
+      </w:r>
+      <w:r>
         <w:pict>
-          <v:shape id="_x0000_i1026" type="#_x0000_t75" style="width:463.5pt;height:9in">
-            <v:imagedata r:id="rId10" o:title="monobehaviour_flowchart_png"/>
+          <v:shape id="_x0000_i1026" type="#_x0000_t75" style="width:410.25pt;height:573pt">
+            <v:imagedata r:id="rId12" o:title="monobehaviour_flowchart_png"/>
           </v:shape>
         </w:pict>
       </w:r>
-    </w:p>
-    <w:p>
-      <w:pPr>
-        <w:pStyle w:val="UnityBody"/>
-      </w:pPr>
+      <w:bookmarkEnd w:id="27"/>
+    </w:p>
+    <w:p>
+      <w:pPr>
+        <w:pStyle w:val="UnityBody"/>
+      </w:pPr>
+      <w:r>
+        <w:t xml:space="preserve">Source: </w:t>
+      </w:r>
+      <w:hyperlink r:id="rId13" w:history="1">
+        <w:r>
+          <w:rPr>
+            <w:rStyle w:val="Hyperlink"/>
+          </w:rPr>
+          <w:t>http://docs.unity3d.com/Manual/ExecutionOrder.html</w:t>
+        </w:r>
+      </w:hyperlink>
+    </w:p>
+    <w:p>
+      <w:pPr>
+        <w:pStyle w:val="UnitySubHeadingFinal"/>
+        <w:numPr>
+          <w:ilvl w:val="1"/>
+          <w:numId w:val="4"/>
+        </w:numPr>
+      </w:pPr>
+      <w:bookmarkStart w:id="28" w:name="_Toc412384870"/>
       <w:r>
         <w:lastRenderedPageBreak/>
-        <w:t xml:space="preserve">Source: </w:t>
-      </w:r>
-      <w:hyperlink r:id="rId11" w:history="1">
-        <w:r>
-          <w:rPr>
-            <w:rStyle w:val="Hyperlink"/>
-          </w:rPr>
-          <w:t>http://docs.unity3d.com</w:t>
-        </w:r>
-        <w:r>
-          <w:rPr>
-            <w:rStyle w:val="Hyperlink"/>
-          </w:rPr>
-          <w:t>/</w:t>
-        </w:r>
-        <w:r>
-          <w:rPr>
-            <w:rStyle w:val="Hyperlink"/>
-          </w:rPr>
-          <w:t>Manual/ExecutionOrder.html</w:t>
-        </w:r>
-      </w:hyperlink>
-    </w:p>
-    <w:p>
-      <w:pPr>
-        <w:pStyle w:val="UnitySubHeadingFinal"/>
-      </w:pPr>
-      <w:bookmarkStart w:id="23" w:name="_Toc412377241"/>
-      <w:r>
         <w:t>Release Schedule</w:t>
       </w:r>
-      <w:bookmarkEnd w:id="23"/>
+      <w:bookmarkEnd w:id="28"/>
     </w:p>
     <w:tbl>
       <w:tblPr>
@@ -11903,17 +12180,7 @@
                 <w:szCs w:val="24"/>
                 <w:lang w:eastAsia="en-US"/>
               </w:rPr>
-              <w:t>FR1, FR2, FR</w:t>
-            </w:r>
-            <w:bookmarkStart w:id="24" w:name="_GoBack"/>
-            <w:bookmarkEnd w:id="24"/>
-            <w:r>
-              <w:rPr>
-                <w:rFonts w:ascii="Calibri" w:eastAsia="Times New Roman" w:hAnsi="Calibri" w:cs="Times New Roman"/>
-                <w:szCs w:val="24"/>
-                <w:lang w:eastAsia="en-US"/>
-              </w:rPr>
-              <w:t>3, FR4, FR8, FR13, FR18, FR19</w:t>
+              <w:t>FR1, FR2, FR3, FR4, FR8, FR13, FR18, FR19</w:t>
             </w:r>
           </w:p>
         </w:tc>
@@ -16478,8 +16745,8 @@
       </w:pPr>
     </w:p>
     <w:sectPr>
-      <w:headerReference w:type="default" r:id="rId12"/>
-      <w:footerReference w:type="default" r:id="rId13"/>
+      <w:headerReference w:type="default" r:id="rId14"/>
+      <w:footerReference w:type="default" r:id="rId15"/>
       <w:pgSz w:w="12240" w:h="15840"/>
       <w:pgMar w:top="1440" w:right="1440" w:bottom="1440" w:left="1440" w:header="720" w:footer="720" w:gutter="0"/>
       <w:cols w:space="720"/>
@@ -16580,7 +16847,7 @@
       <w:rPr>
         <w:noProof/>
       </w:rPr>
-      <w:t>25</w:t>
+      <w:t>22</w:t>
     </w:r>
     <w:r>
       <w:fldChar w:fldCharType="end"/>
@@ -17068,9 +17335,9 @@
   </w:abstractNum>
   <w:abstractNum w:abstractNumId="4">
     <w:nsid w:val="1C00586A"/>
-    <w:multiLevelType w:val="hybridMultilevel"/>
-    <w:tmpl w:val="7C9C0F02"/>
-    <w:lvl w:ilvl="0" w:tplc="ADD4303A">
+    <w:multiLevelType w:val="multilevel"/>
+    <w:tmpl w:val="FA58AB06"/>
+    <w:lvl w:ilvl="0">
       <w:start w:val="1"/>
       <w:numFmt w:val="decimal"/>
       <w:lvlText w:val="%1."/>
@@ -17082,77 +17349,109 @@
         <w:rFonts w:hint="default"/>
       </w:rPr>
     </w:lvl>
-    <w:lvl w:ilvl="1" w:tplc="04090019" w:tentative="1">
-      <w:start w:val="1"/>
-      <w:numFmt w:val="lowerLetter"/>
-      <w:lvlText w:val="%2."/>
+    <w:lvl w:ilvl="1">
+      <w:start w:val="4"/>
+      <w:numFmt w:val="decimal"/>
+      <w:isLgl/>
+      <w:lvlText w:val="%1.%2"/>
       <w:lvlJc w:val="left"/>
       <w:pPr>
-        <w:ind w:left="2160" w:hanging="360"/>
-      </w:pPr>
+        <w:ind w:left="1440" w:hanging="360"/>
+      </w:pPr>
+      <w:rPr>
+        <w:rFonts w:hint="default"/>
+      </w:rPr>
     </w:lvl>
-    <w:lvl w:ilvl="2" w:tplc="0409001B" w:tentative="1">
-      <w:start w:val="1"/>
-      <w:numFmt w:val="lowerRoman"/>
-      <w:lvlText w:val="%3."/>
-      <w:lvlJc w:val="right"/>
-      <w:pPr>
-        <w:ind w:left="2880" w:hanging="180"/>
-      </w:pPr>
-    </w:lvl>
-    <w:lvl w:ilvl="3" w:tplc="0409000F" w:tentative="1">
+    <w:lvl w:ilvl="2">
       <w:start w:val="1"/>
       <w:numFmt w:val="decimal"/>
-      <w:lvlText w:val="%4."/>
+      <w:isLgl/>
+      <w:lvlText w:val="%1.%2.%3"/>
       <w:lvlJc w:val="left"/>
       <w:pPr>
-        <w:ind w:left="3600" w:hanging="360"/>
-      </w:pPr>
+        <w:ind w:left="1800" w:hanging="720"/>
+      </w:pPr>
+      <w:rPr>
+        <w:rFonts w:hint="default"/>
+      </w:rPr>
     </w:lvl>
-    <w:lvl w:ilvl="4" w:tplc="04090019" w:tentative="1">
-      <w:start w:val="1"/>
-      <w:numFmt w:val="lowerLetter"/>
-      <w:lvlText w:val="%5."/>
-      <w:lvlJc w:val="left"/>
-      <w:pPr>
-        <w:ind w:left="4320" w:hanging="360"/>
-      </w:pPr>
-    </w:lvl>
-    <w:lvl w:ilvl="5" w:tplc="0409001B" w:tentative="1">
-      <w:start w:val="1"/>
-      <w:numFmt w:val="lowerRoman"/>
-      <w:lvlText w:val="%6."/>
-      <w:lvlJc w:val="right"/>
-      <w:pPr>
-        <w:ind w:left="5040" w:hanging="180"/>
-      </w:pPr>
-    </w:lvl>
-    <w:lvl w:ilvl="6" w:tplc="0409000F" w:tentative="1">
+    <w:lvl w:ilvl="3">
       <w:start w:val="1"/>
       <w:numFmt w:val="decimal"/>
-      <w:lvlText w:val="%7."/>
+      <w:isLgl/>
+      <w:lvlText w:val="%1.%2.%3.%4"/>
       <w:lvlJc w:val="left"/>
       <w:pPr>
-        <w:ind w:left="5760" w:hanging="360"/>
-      </w:pPr>
+        <w:ind w:left="2160" w:hanging="1080"/>
+      </w:pPr>
+      <w:rPr>
+        <w:rFonts w:hint="default"/>
+      </w:rPr>
     </w:lvl>
-    <w:lvl w:ilvl="7" w:tplc="04090019" w:tentative="1">
+    <w:lvl w:ilvl="4">
       <w:start w:val="1"/>
-      <w:numFmt w:val="lowerLetter"/>
-      <w:lvlText w:val="%8."/>
+      <w:numFmt w:val="decimal"/>
+      <w:isLgl/>
+      <w:lvlText w:val="%1.%2.%3.%4.%5"/>
       <w:lvlJc w:val="left"/>
       <w:pPr>
-        <w:ind w:left="6480" w:hanging="360"/>
-      </w:pPr>
+        <w:ind w:left="2160" w:hanging="1080"/>
+      </w:pPr>
+      <w:rPr>
+        <w:rFonts w:hint="default"/>
+      </w:rPr>
     </w:lvl>
-    <w:lvl w:ilvl="8" w:tplc="0409001B" w:tentative="1">
+    <w:lvl w:ilvl="5">
       <w:start w:val="1"/>
-      <w:numFmt w:val="lowerRoman"/>
-      <w:lvlText w:val="%9."/>
-      <w:lvlJc w:val="right"/>
-      <w:pPr>
-        <w:ind w:left="7200" w:hanging="180"/>
-      </w:pPr>
+      <w:numFmt w:val="decimal"/>
+      <w:isLgl/>
+      <w:lvlText w:val="%1.%2.%3.%4.%5.%6"/>
+      <w:lvlJc w:val="left"/>
+      <w:pPr>
+        <w:ind w:left="2520" w:hanging="1440"/>
+      </w:pPr>
+      <w:rPr>
+        <w:rFonts w:hint="default"/>
+      </w:rPr>
+    </w:lvl>
+    <w:lvl w:ilvl="6">
+      <w:start w:val="1"/>
+      <w:numFmt w:val="decimal"/>
+      <w:isLgl/>
+      <w:lvlText w:val="%1.%2.%3.%4.%5.%6.%7"/>
+      <w:lvlJc w:val="left"/>
+      <w:pPr>
+        <w:ind w:left="2520" w:hanging="1440"/>
+      </w:pPr>
+      <w:rPr>
+        <w:rFonts w:hint="default"/>
+      </w:rPr>
+    </w:lvl>
+    <w:lvl w:ilvl="7">
+      <w:start w:val="1"/>
+      <w:numFmt w:val="decimal"/>
+      <w:isLgl/>
+      <w:lvlText w:val="%1.%2.%3.%4.%5.%6.%7.%8"/>
+      <w:lvlJc w:val="left"/>
+      <w:pPr>
+        <w:ind w:left="2880" w:hanging="1800"/>
+      </w:pPr>
+      <w:rPr>
+        <w:rFonts w:hint="default"/>
+      </w:rPr>
+    </w:lvl>
+    <w:lvl w:ilvl="8">
+      <w:start w:val="1"/>
+      <w:numFmt w:val="decimal"/>
+      <w:isLgl/>
+      <w:lvlText w:val="%1.%2.%3.%4.%5.%6.%7.%8.%9"/>
+      <w:lvlJc w:val="left"/>
+      <w:pPr>
+        <w:ind w:left="2880" w:hanging="1800"/>
+      </w:pPr>
+      <w:rPr>
+        <w:rFonts w:hint="default"/>
+      </w:rPr>
     </w:lvl>
   </w:abstractNum>
   <w:abstractNum w:abstractNumId="5">
@@ -17381,7 +17680,7 @@
       <w:lvlText w:val="%1.%2"/>
       <w:lvlJc w:val="left"/>
       <w:pPr>
-        <w:ind w:left="720" w:hanging="360"/>
+        <w:ind w:left="630" w:hanging="360"/>
       </w:pPr>
       <w:rPr>
         <w:rFonts w:hint="default"/>
@@ -20451,7 +20750,7 @@
 </file>
 
 <file path=customXml/itemProps1.xml><?xml version="1.0" encoding="utf-8"?>
-<ds:datastoreItem xmlns:ds="http://schemas.openxmlformats.org/officeDocument/2006/customXml" ds:itemID="{7BD81B68-ED8B-47CA-AB34-321A5E3B1205}">
+<ds:datastoreItem xmlns:ds="http://schemas.openxmlformats.org/officeDocument/2006/customXml" ds:itemID="{93BB0D83-117A-4D7F-AFF5-BEA856E0CF38}">
   <ds:schemaRefs>
     <ds:schemaRef ds:uri="http://schemas.openxmlformats.org/officeDocument/2006/bibliography"/>
   </ds:schemaRefs>

</xml_diff>

<commit_message>
added two FR and adjusted some content
</commit_message>
<xml_diff>
--- a/Documentation/UnitySRS.docx
+++ b/Documentation/UnitySRS.docx
@@ -34,21 +34,7 @@
         <w:rPr>
           <w:sz w:val="24"/>
         </w:rPr>
-        <w:t xml:space="preserve">Members: Anthony </w:t>
-      </w:r>
-      <w:proofErr w:type="spellStart"/>
-      <w:r>
-        <w:rPr>
-          <w:sz w:val="24"/>
-        </w:rPr>
-        <w:t>Jamora</w:t>
-      </w:r>
-      <w:proofErr w:type="spellEnd"/>
-      <w:r>
-        <w:rPr>
-          <w:sz w:val="24"/>
-        </w:rPr>
-        <w:t>, Jonny Nabors, Thomas Burke</w:t>
+        <w:t>Members: Anthony Jamora, Jonny Nabors, Thomas Burke</w:t>
       </w:r>
     </w:p>
     <w:p>
@@ -314,7 +300,6 @@
           <w:color w:val="auto"/>
           <w:sz w:val="22"/>
           <w:szCs w:val="22"/>
-          <w:lang w:eastAsia="en-US"/>
         </w:rPr>
       </w:pPr>
       <w:r>
@@ -327,7 +312,7 @@
       <w:r>
         <w:fldChar w:fldCharType="separate"/>
       </w:r>
-      <w:hyperlink w:anchor="_Toc412384847" w:history="1">
+      <w:hyperlink w:anchor="_Toc412391310" w:history="1">
         <w:r>
           <w:rPr>
             <w:rStyle w:val="Hyperlink"/>
@@ -342,7 +327,6 @@
             <w:color w:val="auto"/>
             <w:sz w:val="22"/>
             <w:szCs w:val="22"/>
-            <w:lang w:eastAsia="en-US"/>
           </w:rPr>
           <w:tab/>
         </w:r>
@@ -372,7 +356,7 @@
             <w:noProof/>
             <w:webHidden/>
           </w:rPr>
-          <w:instrText xml:space="preserve"> PAGEREF _Toc412384847 \h </w:instrText>
+          <w:instrText xml:space="preserve"> PAGEREF _Toc412391310 \h </w:instrText>
         </w:r>
         <w:r>
           <w:rPr>
@@ -392,7 +376,7 @@
             <w:noProof/>
             <w:webHidden/>
           </w:rPr>
-          <w:t>7</w:t>
+          <w:t>3</w:t>
         </w:r>
         <w:r>
           <w:rPr>
@@ -416,10 +400,9 @@
           <w:color w:val="auto"/>
           <w:sz w:val="22"/>
           <w:szCs w:val="22"/>
-          <w:lang w:eastAsia="en-US"/>
         </w:rPr>
       </w:pPr>
-      <w:hyperlink w:anchor="_Toc412384848" w:history="1">
+      <w:hyperlink w:anchor="_Toc412391311" w:history="1">
         <w:r>
           <w:rPr>
             <w:rStyle w:val="Hyperlink"/>
@@ -434,7 +417,6 @@
             <w:color w:val="auto"/>
             <w:sz w:val="22"/>
             <w:szCs w:val="22"/>
-            <w:lang w:eastAsia="en-US"/>
           </w:rPr>
           <w:tab/>
         </w:r>
@@ -464,7 +446,7 @@
             <w:noProof/>
             <w:webHidden/>
           </w:rPr>
-          <w:instrText xml:space="preserve"> PAGEREF _Toc412384848 \h </w:instrText>
+          <w:instrText xml:space="preserve"> PAGEREF _Toc412391311 \h </w:instrText>
         </w:r>
         <w:r>
           <w:rPr>
@@ -484,7 +466,7 @@
             <w:noProof/>
             <w:webHidden/>
           </w:rPr>
-          <w:t>7</w:t>
+          <w:t>3</w:t>
         </w:r>
         <w:r>
           <w:rPr>
@@ -508,10 +490,9 @@
           <w:color w:val="auto"/>
           <w:sz w:val="22"/>
           <w:szCs w:val="22"/>
-          <w:lang w:eastAsia="en-US"/>
         </w:rPr>
       </w:pPr>
-      <w:hyperlink w:anchor="_Toc412384849" w:history="1">
+      <w:hyperlink w:anchor="_Toc412391312" w:history="1">
         <w:r>
           <w:rPr>
             <w:rStyle w:val="Hyperlink"/>
@@ -526,7 +507,6 @@
             <w:color w:val="auto"/>
             <w:sz w:val="22"/>
             <w:szCs w:val="22"/>
-            <w:lang w:eastAsia="en-US"/>
           </w:rPr>
           <w:tab/>
         </w:r>
@@ -556,7 +536,7 @@
             <w:noProof/>
             <w:webHidden/>
           </w:rPr>
-          <w:instrText xml:space="preserve"> PAGEREF _Toc412384849 \h </w:instrText>
+          <w:instrText xml:space="preserve"> PAGEREF _Toc412391312 \h </w:instrText>
         </w:r>
         <w:r>
           <w:rPr>
@@ -576,7 +556,7 @@
             <w:noProof/>
             <w:webHidden/>
           </w:rPr>
-          <w:t>7</w:t>
+          <w:t>3</w:t>
         </w:r>
         <w:r>
           <w:rPr>
@@ -600,10 +580,9 @@
           <w:color w:val="auto"/>
           <w:sz w:val="22"/>
           <w:szCs w:val="22"/>
-          <w:lang w:eastAsia="en-US"/>
         </w:rPr>
       </w:pPr>
-      <w:hyperlink w:anchor="_Toc412384850" w:history="1">
+      <w:hyperlink w:anchor="_Toc412391313" w:history="1">
         <w:r>
           <w:rPr>
             <w:rStyle w:val="Hyperlink"/>
@@ -618,7 +597,6 @@
             <w:color w:val="auto"/>
             <w:sz w:val="22"/>
             <w:szCs w:val="22"/>
-            <w:lang w:eastAsia="en-US"/>
           </w:rPr>
           <w:tab/>
         </w:r>
@@ -648,7 +626,7 @@
             <w:noProof/>
             <w:webHidden/>
           </w:rPr>
-          <w:instrText xml:space="preserve"> PAGEREF _Toc412384850 \h </w:instrText>
+          <w:instrText xml:space="preserve"> PAGEREF _Toc412391313 \h </w:instrText>
         </w:r>
         <w:r>
           <w:rPr>
@@ -668,7 +646,7 @@
             <w:noProof/>
             <w:webHidden/>
           </w:rPr>
-          <w:t>7</w:t>
+          <w:t>3</w:t>
         </w:r>
         <w:r>
           <w:rPr>
@@ -692,10 +670,9 @@
           <w:color w:val="auto"/>
           <w:sz w:val="22"/>
           <w:szCs w:val="22"/>
-          <w:lang w:eastAsia="en-US"/>
         </w:rPr>
       </w:pPr>
-      <w:hyperlink w:anchor="_Toc412384851" w:history="1">
+      <w:hyperlink w:anchor="_Toc412391314" w:history="1">
         <w:r>
           <w:rPr>
             <w:rStyle w:val="Hyperlink"/>
@@ -710,7 +687,6 @@
             <w:color w:val="auto"/>
             <w:sz w:val="22"/>
             <w:szCs w:val="22"/>
-            <w:lang w:eastAsia="en-US"/>
           </w:rPr>
           <w:tab/>
         </w:r>
@@ -740,7 +716,7 @@
             <w:noProof/>
             <w:webHidden/>
           </w:rPr>
-          <w:instrText xml:space="preserve"> PAGEREF _Toc412384851 \h </w:instrText>
+          <w:instrText xml:space="preserve"> PAGEREF _Toc412391314 \h </w:instrText>
         </w:r>
         <w:r>
           <w:rPr>
@@ -760,7 +736,7 @@
             <w:noProof/>
             <w:webHidden/>
           </w:rPr>
-          <w:t>7</w:t>
+          <w:t>3</w:t>
         </w:r>
         <w:r>
           <w:rPr>
@@ -784,10 +760,9 @@
           <w:color w:val="auto"/>
           <w:sz w:val="22"/>
           <w:szCs w:val="22"/>
-          <w:lang w:eastAsia="en-US"/>
         </w:rPr>
       </w:pPr>
-      <w:hyperlink w:anchor="_Toc412384852" w:history="1">
+      <w:hyperlink w:anchor="_Toc412391315" w:history="1">
         <w:r>
           <w:rPr>
             <w:rStyle w:val="Hyperlink"/>
@@ -802,7 +777,6 @@
             <w:color w:val="auto"/>
             <w:sz w:val="22"/>
             <w:szCs w:val="22"/>
-            <w:lang w:eastAsia="en-US"/>
           </w:rPr>
           <w:tab/>
         </w:r>
@@ -832,7 +806,7 @@
             <w:noProof/>
             <w:webHidden/>
           </w:rPr>
-          <w:instrText xml:space="preserve"> PAGEREF _Toc412384852 \h </w:instrText>
+          <w:instrText xml:space="preserve"> PAGEREF _Toc412391315 \h </w:instrText>
         </w:r>
         <w:r>
           <w:rPr>
@@ -852,7 +826,7 @@
             <w:noProof/>
             <w:webHidden/>
           </w:rPr>
-          <w:t>7</w:t>
+          <w:t>3</w:t>
         </w:r>
         <w:r>
           <w:rPr>
@@ -876,10 +850,9 @@
           <w:color w:val="auto"/>
           <w:sz w:val="22"/>
           <w:szCs w:val="22"/>
-          <w:lang w:eastAsia="en-US"/>
         </w:rPr>
       </w:pPr>
-      <w:hyperlink w:anchor="_Toc412384853" w:history="1">
+      <w:hyperlink w:anchor="_Toc412391316" w:history="1">
         <w:r>
           <w:rPr>
             <w:rStyle w:val="Hyperlink"/>
@@ -894,7 +867,6 @@
             <w:color w:val="auto"/>
             <w:sz w:val="22"/>
             <w:szCs w:val="22"/>
-            <w:lang w:eastAsia="en-US"/>
           </w:rPr>
           <w:tab/>
         </w:r>
@@ -924,7 +896,7 @@
             <w:noProof/>
             <w:webHidden/>
           </w:rPr>
-          <w:instrText xml:space="preserve"> PAGEREF _Toc412384853 \h </w:instrText>
+          <w:instrText xml:space="preserve"> PAGEREF _Toc412391316 \h </w:instrText>
         </w:r>
         <w:r>
           <w:rPr>
@@ -944,7 +916,7 @@
             <w:noProof/>
             <w:webHidden/>
           </w:rPr>
-          <w:t>8</w:t>
+          <w:t>4</w:t>
         </w:r>
         <w:r>
           <w:rPr>
@@ -968,10 +940,9 @@
           <w:color w:val="auto"/>
           <w:sz w:val="22"/>
           <w:szCs w:val="22"/>
-          <w:lang w:eastAsia="en-US"/>
         </w:rPr>
       </w:pPr>
-      <w:hyperlink w:anchor="_Toc412384854" w:history="1">
+      <w:hyperlink w:anchor="_Toc412391317" w:history="1">
         <w:r>
           <w:rPr>
             <w:rStyle w:val="Hyperlink"/>
@@ -986,7 +957,6 @@
             <w:color w:val="auto"/>
             <w:sz w:val="22"/>
             <w:szCs w:val="22"/>
-            <w:lang w:eastAsia="en-US"/>
           </w:rPr>
           <w:tab/>
         </w:r>
@@ -1016,7 +986,7 @@
             <w:noProof/>
             <w:webHidden/>
           </w:rPr>
-          <w:instrText xml:space="preserve"> PAGEREF _Toc412384854 \h </w:instrText>
+          <w:instrText xml:space="preserve"> PAGEREF _Toc412391317 \h </w:instrText>
         </w:r>
         <w:r>
           <w:rPr>
@@ -1036,7 +1006,7 @@
             <w:noProof/>
             <w:webHidden/>
           </w:rPr>
-          <w:t>8</w:t>
+          <w:t>4</w:t>
         </w:r>
         <w:r>
           <w:rPr>
@@ -1060,10 +1030,9 @@
           <w:color w:val="auto"/>
           <w:sz w:val="22"/>
           <w:szCs w:val="22"/>
-          <w:lang w:eastAsia="en-US"/>
         </w:rPr>
       </w:pPr>
-      <w:hyperlink w:anchor="_Toc412384855" w:history="1">
+      <w:hyperlink w:anchor="_Toc412391318" w:history="1">
         <w:r>
           <w:rPr>
             <w:rStyle w:val="Hyperlink"/>
@@ -1078,7 +1047,6 @@
             <w:color w:val="auto"/>
             <w:sz w:val="22"/>
             <w:szCs w:val="22"/>
-            <w:lang w:eastAsia="en-US"/>
           </w:rPr>
           <w:tab/>
         </w:r>
@@ -1108,7 +1076,7 @@
             <w:noProof/>
             <w:webHidden/>
           </w:rPr>
-          <w:instrText xml:space="preserve"> PAGEREF _Toc412384855 \h </w:instrText>
+          <w:instrText xml:space="preserve"> PAGEREF _Toc412391318 \h </w:instrText>
         </w:r>
         <w:r>
           <w:rPr>
@@ -1128,7 +1096,7 @@
             <w:noProof/>
             <w:webHidden/>
           </w:rPr>
-          <w:t>8</w:t>
+          <w:t>4</w:t>
         </w:r>
         <w:r>
           <w:rPr>
@@ -1152,10 +1120,9 @@
           <w:color w:val="auto"/>
           <w:sz w:val="22"/>
           <w:szCs w:val="22"/>
-          <w:lang w:eastAsia="en-US"/>
         </w:rPr>
       </w:pPr>
-      <w:hyperlink w:anchor="_Toc412384856" w:history="1">
+      <w:hyperlink w:anchor="_Toc412391319" w:history="1">
         <w:r>
           <w:rPr>
             <w:rStyle w:val="Hyperlink"/>
@@ -1170,7 +1137,6 @@
             <w:color w:val="auto"/>
             <w:sz w:val="22"/>
             <w:szCs w:val="22"/>
-            <w:lang w:eastAsia="en-US"/>
           </w:rPr>
           <w:tab/>
         </w:r>
@@ -1200,7 +1166,7 @@
             <w:noProof/>
             <w:webHidden/>
           </w:rPr>
-          <w:instrText xml:space="preserve"> PAGEREF _Toc412384856 \h </w:instrText>
+          <w:instrText xml:space="preserve"> PAGEREF _Toc412391319 \h </w:instrText>
         </w:r>
         <w:r>
           <w:rPr>
@@ -1220,7 +1186,7 @@
             <w:noProof/>
             <w:webHidden/>
           </w:rPr>
-          <w:t>9</w:t>
+          <w:t>5</w:t>
         </w:r>
         <w:r>
           <w:rPr>
@@ -1244,10 +1210,9 @@
           <w:color w:val="auto"/>
           <w:sz w:val="22"/>
           <w:szCs w:val="22"/>
-          <w:lang w:eastAsia="en-US"/>
         </w:rPr>
       </w:pPr>
-      <w:hyperlink w:anchor="_Toc412384857" w:history="1">
+      <w:hyperlink w:anchor="_Toc412391320" w:history="1">
         <w:r>
           <w:rPr>
             <w:rStyle w:val="Hyperlink"/>
@@ -1262,7 +1227,6 @@
             <w:color w:val="auto"/>
             <w:sz w:val="22"/>
             <w:szCs w:val="22"/>
-            <w:lang w:eastAsia="en-US"/>
           </w:rPr>
           <w:tab/>
         </w:r>
@@ -1292,7 +1256,7 @@
             <w:noProof/>
             <w:webHidden/>
           </w:rPr>
-          <w:instrText xml:space="preserve"> PAGEREF _Toc412384857 \h </w:instrText>
+          <w:instrText xml:space="preserve"> PAGEREF _Toc412391320 \h </w:instrText>
         </w:r>
         <w:r>
           <w:rPr>
@@ -1312,7 +1276,7 @@
             <w:noProof/>
             <w:webHidden/>
           </w:rPr>
-          <w:t>10</w:t>
+          <w:t>6</w:t>
         </w:r>
         <w:r>
           <w:rPr>
@@ -1336,10 +1300,9 @@
           <w:color w:val="auto"/>
           <w:sz w:val="22"/>
           <w:szCs w:val="22"/>
-          <w:lang w:eastAsia="en-US"/>
         </w:rPr>
       </w:pPr>
-      <w:hyperlink w:anchor="_Toc412384858" w:history="1">
+      <w:hyperlink w:anchor="_Toc412391321" w:history="1">
         <w:r>
           <w:rPr>
             <w:rStyle w:val="Hyperlink"/>
@@ -1354,7 +1317,6 @@
             <w:color w:val="auto"/>
             <w:sz w:val="22"/>
             <w:szCs w:val="22"/>
-            <w:lang w:eastAsia="en-US"/>
           </w:rPr>
           <w:tab/>
         </w:r>
@@ -1384,7 +1346,7 @@
             <w:noProof/>
             <w:webHidden/>
           </w:rPr>
-          <w:instrText xml:space="preserve"> PAGEREF _Toc412384858 \h </w:instrText>
+          <w:instrText xml:space="preserve"> PAGEREF _Toc412391321 \h </w:instrText>
         </w:r>
         <w:r>
           <w:rPr>
@@ -1404,7 +1366,7 @@
             <w:noProof/>
             <w:webHidden/>
           </w:rPr>
-          <w:t>10</w:t>
+          <w:t>6</w:t>
         </w:r>
         <w:r>
           <w:rPr>
@@ -1428,10 +1390,9 @@
           <w:color w:val="auto"/>
           <w:sz w:val="22"/>
           <w:szCs w:val="22"/>
-          <w:lang w:eastAsia="en-US"/>
         </w:rPr>
       </w:pPr>
-      <w:hyperlink w:anchor="_Toc412384859" w:history="1">
+      <w:hyperlink w:anchor="_Toc412391322" w:history="1">
         <w:r>
           <w:rPr>
             <w:rStyle w:val="Hyperlink"/>
@@ -1446,7 +1407,6 @@
             <w:color w:val="auto"/>
             <w:sz w:val="22"/>
             <w:szCs w:val="22"/>
-            <w:lang w:eastAsia="en-US"/>
           </w:rPr>
           <w:tab/>
         </w:r>
@@ -1476,7 +1436,7 @@
             <w:noProof/>
             <w:webHidden/>
           </w:rPr>
-          <w:instrText xml:space="preserve"> PAGEREF _Toc412384859 \h </w:instrText>
+          <w:instrText xml:space="preserve"> PAGEREF _Toc412391322 \h </w:instrText>
         </w:r>
         <w:r>
           <w:rPr>
@@ -1496,7 +1456,7 @@
             <w:noProof/>
             <w:webHidden/>
           </w:rPr>
-          <w:t>11</w:t>
+          <w:t>7</w:t>
         </w:r>
         <w:r>
           <w:rPr>
@@ -1520,10 +1480,9 @@
           <w:color w:val="auto"/>
           <w:sz w:val="22"/>
           <w:szCs w:val="22"/>
-          <w:lang w:eastAsia="en-US"/>
         </w:rPr>
       </w:pPr>
-      <w:hyperlink w:anchor="_Toc412384860" w:history="1">
+      <w:hyperlink w:anchor="_Toc412391323" w:history="1">
         <w:r>
           <w:rPr>
             <w:rStyle w:val="Hyperlink"/>
@@ -1538,7 +1497,6 @@
             <w:color w:val="auto"/>
             <w:sz w:val="22"/>
             <w:szCs w:val="22"/>
-            <w:lang w:eastAsia="en-US"/>
           </w:rPr>
           <w:tab/>
         </w:r>
@@ -1568,7 +1526,7 @@
             <w:noProof/>
             <w:webHidden/>
           </w:rPr>
-          <w:instrText xml:space="preserve"> PAGEREF _Toc412384860 \h </w:instrText>
+          <w:instrText xml:space="preserve"> PAGEREF _Toc412391323 \h </w:instrText>
         </w:r>
         <w:r>
           <w:rPr>
@@ -1588,7 +1546,7 @@
             <w:noProof/>
             <w:webHidden/>
           </w:rPr>
-          <w:t>11</w:t>
+          <w:t>7</w:t>
         </w:r>
         <w:r>
           <w:rPr>
@@ -1612,10 +1570,9 @@
           <w:color w:val="auto"/>
           <w:sz w:val="22"/>
           <w:szCs w:val="22"/>
-          <w:lang w:eastAsia="en-US"/>
         </w:rPr>
       </w:pPr>
-      <w:hyperlink w:anchor="_Toc412384861" w:history="1">
+      <w:hyperlink w:anchor="_Toc412391324" w:history="1">
         <w:r>
           <w:rPr>
             <w:rStyle w:val="Hyperlink"/>
@@ -1630,7 +1587,6 @@
             <w:color w:val="auto"/>
             <w:sz w:val="22"/>
             <w:szCs w:val="22"/>
-            <w:lang w:eastAsia="en-US"/>
           </w:rPr>
           <w:tab/>
         </w:r>
@@ -1660,7 +1616,7 @@
             <w:noProof/>
             <w:webHidden/>
           </w:rPr>
-          <w:instrText xml:space="preserve"> PAGEREF _Toc412384861 \h </w:instrText>
+          <w:instrText xml:space="preserve"> PAGEREF _Toc412391324 \h </w:instrText>
         </w:r>
         <w:r>
           <w:rPr>
@@ -1680,7 +1636,7 @@
             <w:noProof/>
             <w:webHidden/>
           </w:rPr>
-          <w:t>20</w:t>
+          <w:t>16</w:t>
         </w:r>
         <w:r>
           <w:rPr>
@@ -1704,10 +1660,9 @@
           <w:color w:val="auto"/>
           <w:sz w:val="22"/>
           <w:szCs w:val="22"/>
-          <w:lang w:eastAsia="en-US"/>
         </w:rPr>
       </w:pPr>
-      <w:hyperlink w:anchor="_Toc412384862" w:history="1">
+      <w:hyperlink w:anchor="_Toc412391325" w:history="1">
         <w:r>
           <w:rPr>
             <w:rStyle w:val="Hyperlink"/>
@@ -1722,7 +1677,6 @@
             <w:color w:val="auto"/>
             <w:sz w:val="22"/>
             <w:szCs w:val="22"/>
-            <w:lang w:eastAsia="en-US"/>
           </w:rPr>
           <w:tab/>
         </w:r>
@@ -1752,7 +1706,7 @@
             <w:noProof/>
             <w:webHidden/>
           </w:rPr>
-          <w:instrText xml:space="preserve"> PAGEREF _Toc412384862 \h </w:instrText>
+          <w:instrText xml:space="preserve"> PAGEREF _Toc412391325 \h </w:instrText>
         </w:r>
         <w:r>
           <w:rPr>
@@ -1772,7 +1726,7 @@
             <w:noProof/>
             <w:webHidden/>
           </w:rPr>
-          <w:t>23</w:t>
+          <w:t>19</w:t>
         </w:r>
         <w:r>
           <w:rPr>
@@ -1796,10 +1750,9 @@
           <w:color w:val="auto"/>
           <w:sz w:val="22"/>
           <w:szCs w:val="22"/>
-          <w:lang w:eastAsia="en-US"/>
         </w:rPr>
       </w:pPr>
-      <w:hyperlink w:anchor="_Toc412384863" w:history="1">
+      <w:hyperlink w:anchor="_Toc412391326" w:history="1">
         <w:r>
           <w:rPr>
             <w:rStyle w:val="Hyperlink"/>
@@ -1814,7 +1767,6 @@
             <w:color w:val="auto"/>
             <w:sz w:val="22"/>
             <w:szCs w:val="22"/>
-            <w:lang w:eastAsia="en-US"/>
           </w:rPr>
           <w:tab/>
         </w:r>
@@ -1844,7 +1796,7 @@
             <w:noProof/>
             <w:webHidden/>
           </w:rPr>
-          <w:instrText xml:space="preserve"> PAGEREF _Toc412384863 \h </w:instrText>
+          <w:instrText xml:space="preserve"> PAGEREF _Toc412391326 \h </w:instrText>
         </w:r>
         <w:r>
           <w:rPr>
@@ -1864,7 +1816,7 @@
             <w:noProof/>
             <w:webHidden/>
           </w:rPr>
-          <w:t>24</w:t>
+          <w:t>20</w:t>
         </w:r>
         <w:r>
           <w:rPr>
@@ -1888,10 +1840,9 @@
           <w:color w:val="auto"/>
           <w:sz w:val="22"/>
           <w:szCs w:val="22"/>
-          <w:lang w:eastAsia="en-US"/>
         </w:rPr>
       </w:pPr>
-      <w:hyperlink w:anchor="_Toc412384864" w:history="1">
+      <w:hyperlink w:anchor="_Toc412391327" w:history="1">
         <w:r>
           <w:rPr>
             <w:rStyle w:val="Hyperlink"/>
@@ -1906,7 +1857,6 @@
             <w:color w:val="auto"/>
             <w:sz w:val="22"/>
             <w:szCs w:val="22"/>
-            <w:lang w:eastAsia="en-US"/>
           </w:rPr>
           <w:tab/>
         </w:r>
@@ -1936,7 +1886,7 @@
             <w:noProof/>
             <w:webHidden/>
           </w:rPr>
-          <w:instrText xml:space="preserve"> PAGEREF _Toc412384864 \h </w:instrText>
+          <w:instrText xml:space="preserve"> PAGEREF _Toc412391327 \h </w:instrText>
         </w:r>
         <w:r>
           <w:rPr>
@@ -1956,7 +1906,7 @@
             <w:noProof/>
             <w:webHidden/>
           </w:rPr>
-          <w:t>24</w:t>
+          <w:t>20</w:t>
         </w:r>
         <w:r>
           <w:rPr>
@@ -1980,10 +1930,9 @@
           <w:color w:val="auto"/>
           <w:sz w:val="22"/>
           <w:szCs w:val="22"/>
-          <w:lang w:eastAsia="en-US"/>
         </w:rPr>
       </w:pPr>
-      <w:hyperlink w:anchor="_Toc412384865" w:history="1">
+      <w:hyperlink w:anchor="_Toc412391328" w:history="1">
         <w:r>
           <w:rPr>
             <w:rStyle w:val="Hyperlink"/>
@@ -1998,7 +1947,6 @@
             <w:color w:val="auto"/>
             <w:sz w:val="22"/>
             <w:szCs w:val="22"/>
-            <w:lang w:eastAsia="en-US"/>
           </w:rPr>
           <w:tab/>
         </w:r>
@@ -2028,7 +1976,7 @@
             <w:noProof/>
             <w:webHidden/>
           </w:rPr>
-          <w:instrText xml:space="preserve"> PAGEREF _Toc412384865 \h </w:instrText>
+          <w:instrText xml:space="preserve"> PAGEREF _Toc412391328 \h </w:instrText>
         </w:r>
         <w:r>
           <w:rPr>
@@ -2048,7 +1996,7 @@
             <w:noProof/>
             <w:webHidden/>
           </w:rPr>
-          <w:t>25</w:t>
+          <w:t>21</w:t>
         </w:r>
         <w:r>
           <w:rPr>
@@ -2072,10 +2020,9 @@
           <w:color w:val="auto"/>
           <w:sz w:val="22"/>
           <w:szCs w:val="22"/>
-          <w:lang w:eastAsia="en-US"/>
         </w:rPr>
       </w:pPr>
-      <w:hyperlink w:anchor="_Toc412384867" w:history="1">
+      <w:hyperlink w:anchor="_Toc412391330" w:history="1">
         <w:r>
           <w:rPr>
             <w:rStyle w:val="Hyperlink"/>
@@ -2090,7 +2037,6 @@
             <w:color w:val="auto"/>
             <w:sz w:val="22"/>
             <w:szCs w:val="22"/>
-            <w:lang w:eastAsia="en-US"/>
           </w:rPr>
           <w:tab/>
         </w:r>
@@ -2120,7 +2066,7 @@
             <w:noProof/>
             <w:webHidden/>
           </w:rPr>
-          <w:instrText xml:space="preserve"> PAGEREF _Toc412384867 \h </w:instrText>
+          <w:instrText xml:space="preserve"> PAGEREF _Toc412391330 \h </w:instrText>
         </w:r>
         <w:r>
           <w:rPr>
@@ -2140,7 +2086,7 @@
             <w:noProof/>
             <w:webHidden/>
           </w:rPr>
-          <w:t>26</w:t>
+          <w:t>22</w:t>
         </w:r>
         <w:r>
           <w:rPr>
@@ -2163,30 +2109,15 @@
           <w:color w:val="auto"/>
           <w:sz w:val="22"/>
           <w:szCs w:val="22"/>
-          <w:lang w:eastAsia="en-US"/>
         </w:rPr>
       </w:pPr>
-      <w:hyperlink w:anchor="_Toc412384869" w:history="1">
+      <w:hyperlink w:anchor="_Toc412391332" w:history="1">
         <w:r>
           <w:rPr>
             <w:rStyle w:val="Hyperlink"/>
             <w:noProof/>
           </w:rPr>
-          <w:t xml:space="preserve">6.3 </w:t>
-        </w:r>
-        <w:r>
-          <w:rPr>
-            <w:rStyle w:val="Hyperlink"/>
-            <w:noProof/>
-          </w:rPr>
-          <w:t xml:space="preserve">   </w:t>
-        </w:r>
-        <w:r>
-          <w:rPr>
-            <w:rStyle w:val="Hyperlink"/>
-            <w:noProof/>
-          </w:rPr>
-          <w:t>Script Lifecycle Flowchart</w:t>
+          <w:t>6.3 Script Lifecycle Flowchart</w:t>
         </w:r>
         <w:r>
           <w:rPr>
@@ -2207,7 +2138,7 @@
             <w:noProof/>
             <w:webHidden/>
           </w:rPr>
-          <w:instrText xml:space="preserve"> PAGEREF _Toc412384869 \h </w:instrText>
+          <w:instrText xml:space="preserve"> PAGEREF _Toc412391332 \h </w:instrText>
         </w:r>
         <w:r>
           <w:rPr>
@@ -2227,7 +2158,7 @@
             <w:noProof/>
             <w:webHidden/>
           </w:rPr>
-          <w:t>27</w:t>
+          <w:t>23</w:t>
         </w:r>
         <w:r>
           <w:rPr>
@@ -2251,10 +2182,9 @@
           <w:color w:val="auto"/>
           <w:sz w:val="22"/>
           <w:szCs w:val="22"/>
-          <w:lang w:eastAsia="en-US"/>
         </w:rPr>
       </w:pPr>
-      <w:hyperlink w:anchor="_Toc412384870" w:history="1">
+      <w:hyperlink w:anchor="_Toc412391333" w:history="1">
         <w:r>
           <w:rPr>
             <w:rStyle w:val="Hyperlink"/>
@@ -2269,7 +2199,6 @@
             <w:color w:val="auto"/>
             <w:sz w:val="22"/>
             <w:szCs w:val="22"/>
-            <w:lang w:eastAsia="en-US"/>
           </w:rPr>
           <w:tab/>
         </w:r>
@@ -2299,7 +2228,7 @@
             <w:noProof/>
             <w:webHidden/>
           </w:rPr>
-          <w:instrText xml:space="preserve"> PAGEREF _Toc412384870 \h </w:instrText>
+          <w:instrText xml:space="preserve"> PAGEREF _Toc412391333 \h </w:instrText>
         </w:r>
         <w:r>
           <w:rPr>
@@ -2319,7 +2248,7 @@
             <w:noProof/>
             <w:webHidden/>
           </w:rPr>
-          <w:t>28</w:t>
+          <w:t>24</w:t>
         </w:r>
         <w:r>
           <w:rPr>
@@ -2388,7 +2317,7 @@
           <w:numId w:val="3"/>
         </w:numPr>
       </w:pPr>
-      <w:bookmarkStart w:id="0" w:name="_Toc412384847"/>
+      <w:bookmarkStart w:id="0" w:name="_Toc412391310"/>
       <w:r>
         <w:t>Introduction</w:t>
       </w:r>
@@ -2401,7 +2330,7 @@
       <w:r>
         <w:t xml:space="preserve"> </w:t>
       </w:r>
-      <w:bookmarkStart w:id="1" w:name="_Toc412384848"/>
+      <w:bookmarkStart w:id="1" w:name="_Toc412391311"/>
       <w:r>
         <w:t>Purpose</w:t>
       </w:r>
@@ -2423,7 +2352,7 @@
       <w:r>
         <w:t xml:space="preserve"> </w:t>
       </w:r>
-      <w:bookmarkStart w:id="2" w:name="_Toc412384849"/>
+      <w:bookmarkStart w:id="2" w:name="_Toc412391312"/>
       <w:r>
         <w:t>Problem Description</w:t>
       </w:r>
@@ -2445,7 +2374,7 @@
       <w:pPr>
         <w:pStyle w:val="UnitySubHeadingFinal"/>
       </w:pPr>
-      <w:bookmarkStart w:id="3" w:name="_Toc412384850"/>
+      <w:bookmarkStart w:id="3" w:name="_Toc412391313"/>
       <w:r>
         <w:t>Project Scope</w:t>
       </w:r>
@@ -2476,7 +2405,7 @@
       <w:pPr>
         <w:pStyle w:val="UnitySubHeadingFinal"/>
       </w:pPr>
-      <w:bookmarkStart w:id="4" w:name="_Toc412384851"/>
+      <w:bookmarkStart w:id="4" w:name="_Toc412391314"/>
       <w:r>
         <w:t>Glossary</w:t>
       </w:r>
@@ -2572,7 +2501,7 @@
         <w:jc w:val="both"/>
       </w:pPr>
       <w:bookmarkStart w:id="5" w:name="h.gjdgxs" w:colFirst="0" w:colLast="0"/>
-      <w:bookmarkStart w:id="6" w:name="_Toc412384852"/>
+      <w:bookmarkStart w:id="6" w:name="_Toc412391315"/>
       <w:bookmarkEnd w:id="5"/>
       <w:r>
         <w:t>General Description</w:t>
@@ -2596,7 +2525,7 @@
         <w:lastRenderedPageBreak/>
         <w:t xml:space="preserve"> </w:t>
       </w:r>
-      <w:bookmarkStart w:id="7" w:name="_Toc412384853"/>
+      <w:bookmarkStart w:id="7" w:name="_Toc412391316"/>
       <w:r>
         <w:t>Product Perspective</w:t>
       </w:r>
@@ -2642,7 +2571,7 @@
       <w:r>
         <w:t xml:space="preserve"> </w:t>
       </w:r>
-      <w:bookmarkStart w:id="8" w:name="_Toc412384854"/>
+      <w:bookmarkStart w:id="8" w:name="_Toc412391317"/>
       <w:r>
         <w:t>Product Functions</w:t>
       </w:r>
@@ -2674,7 +2603,7 @@
       <w:r>
         <w:t xml:space="preserve"> </w:t>
       </w:r>
-      <w:bookmarkStart w:id="10" w:name="_Toc412384855"/>
+      <w:bookmarkStart w:id="10" w:name="_Toc412391318"/>
       <w:r>
         <w:t>Main Features</w:t>
       </w:r>
@@ -2990,6 +2919,21 @@
     </w:p>
     <w:p>
       <w:pPr>
+        <w:pStyle w:val="UnityBody"/>
+        <w:numPr>
+          <w:ilvl w:val="0"/>
+          <w:numId w:val="9"/>
+        </w:numPr>
+      </w:pPr>
+      <w:r>
+        <w:t>Upon killing enemies e</w:t>
+      </w:r>
+      <w:r>
+        <w:t>ssences drop after an enemy character is killed and are represented in the form of a glowing item on the ground that the player can collect.</w:t>
+      </w:r>
+    </w:p>
+    <w:p>
+      <w:pPr>
         <w:pStyle w:val="UnitySecondSubHeading"/>
         <w:numPr>
           <w:ilvl w:val="0"/>
@@ -3142,7 +3086,7 @@
       <w:r>
         <w:t xml:space="preserve"> </w:t>
       </w:r>
-      <w:bookmarkStart w:id="11" w:name="_Toc412384856"/>
+      <w:bookmarkStart w:id="11" w:name="_Toc412391319"/>
       <w:r>
         <w:t>Additional Features</w:t>
       </w:r>
@@ -3184,6 +3128,7 @@
         </w:numPr>
       </w:pPr>
       <w:r>
+        <w:lastRenderedPageBreak/>
         <w:t>The player can then load these saved settings at a different time to pick up where they had previously left off.</w:t>
       </w:r>
     </w:p>
@@ -3196,8 +3141,13 @@
         </w:numPr>
       </w:pPr>
       <w:r>
-        <w:lastRenderedPageBreak/>
-        <w:t>Essence System</w:t>
+        <w:t xml:space="preserve">Essence </w:t>
+      </w:r>
+      <w:r>
+        <w:t>Currency S</w:t>
+      </w:r>
+      <w:r>
+        <w:t>ystem</w:t>
       </w:r>
     </w:p>
     <w:p>
@@ -3209,35 +3159,17 @@
         </w:numPr>
       </w:pPr>
       <w:r>
-        <w:t>Upon killing enemies, play</w:t>
-      </w:r>
-      <w:r>
-        <w:t xml:space="preserve">ers can absorb their “essence” </w:t>
-      </w:r>
-      <w:r>
-        <w:t>to be used for purchasing upgrades and special abilities</w:t>
-      </w:r>
-      <w:r>
-        <w:t>. Essences drop after an enemy character is killed and are represented in the form of a glowing item on the ground that the player can collect.</w:t>
-      </w:r>
-    </w:p>
-    <w:p>
-      <w:pPr>
-        <w:pStyle w:val="UnityBody"/>
-        <w:numPr>
-          <w:ilvl w:val="0"/>
-          <w:numId w:val="17"/>
-        </w:numPr>
-      </w:pPr>
-      <w:r>
-        <w:t>The player can redeem these essences at the non-playable character to buy upgrades to various statistics of the playable character, such as increased attack speed or reduced damage taken from enemies.</w:t>
+        <w:t xml:space="preserve">The player can redeem </w:t>
+      </w:r>
+      <w:r>
+        <w:t>essences at the non-playable character to buy upgrades to various statistics of the playable character, such as increased attack speed or reduced damage taken from enemies.</w:t>
       </w:r>
     </w:p>
     <w:p>
       <w:pPr>
         <w:pStyle w:val="UnitySubHeadingFinal"/>
       </w:pPr>
-      <w:bookmarkStart w:id="12" w:name="_Toc412384857"/>
+      <w:bookmarkStart w:id="12" w:name="_Toc412391320"/>
       <w:r>
         <w:t>Users/Perspectives</w:t>
       </w:r>
@@ -3267,7 +3199,7 @@
       <w:r>
         <w:t xml:space="preserve"> </w:t>
       </w:r>
-      <w:bookmarkStart w:id="13" w:name="_Toc412384858"/>
+      <w:bookmarkStart w:id="13" w:name="_Toc412391321"/>
       <w:r>
         <w:t>Constraints</w:t>
       </w:r>
@@ -3351,7 +3283,10 @@
       </w:r>
       <w:r>
         <w:tab/>
-        <w:t>-Intel HD Graphics 4400 Series</w:t>
+        <w:t>-Intel HD Graphics 40</w:t>
+      </w:r>
+      <w:r>
+        <w:t>00 Series</w:t>
       </w:r>
     </w:p>
     <w:p>
@@ -3437,7 +3372,7 @@
           <w:numId w:val="3"/>
         </w:numPr>
       </w:pPr>
-      <w:bookmarkStart w:id="14" w:name="_Toc412384859"/>
+      <w:bookmarkStart w:id="14" w:name="_Toc412391322"/>
       <w:r>
         <w:lastRenderedPageBreak/>
         <w:t>Game Features</w:t>
@@ -3469,7 +3404,7 @@
         <w:pStyle w:val="UnitySubHeadingFinal"/>
         <w:ind w:left="810" w:hanging="450"/>
       </w:pPr>
-      <w:bookmarkStart w:id="15" w:name="_Toc412384860"/>
+      <w:bookmarkStart w:id="15" w:name="_Toc412391323"/>
       <w:r>
         <w:t>Functional Requirements</w:t>
       </w:r>
@@ -6663,6 +6598,210 @@
     <w:p>
       <w:pPr>
         <w:pStyle w:val="UnityBody"/>
+        <w:numPr>
+          <w:ilvl w:val="3"/>
+          <w:numId w:val="3"/>
+        </w:numPr>
+      </w:pPr>
+      <w:r>
+        <w:t>Functional Requirement 2.33</w:t>
+      </w:r>
+    </w:p>
+    <w:p>
+      <w:pPr>
+        <w:pStyle w:val="UnityBody"/>
+        <w:spacing w:before="0"/>
+        <w:ind w:left="2160"/>
+      </w:pPr>
+      <w:r>
+        <w:t xml:space="preserve">ID: </w:t>
+      </w:r>
+      <w:r>
+        <w:rPr>
+          <w:b/>
+        </w:rPr>
+        <w:t>FR46</w:t>
+      </w:r>
+    </w:p>
+    <w:p>
+      <w:pPr>
+        <w:pStyle w:val="UnityBody"/>
+        <w:spacing w:before="0"/>
+        <w:ind w:left="2160"/>
+      </w:pPr>
+      <w:r>
+        <w:t>Title: In-Game Menu – Exit Game Prompt</w:t>
+      </w:r>
+    </w:p>
+    <w:p>
+      <w:pPr>
+        <w:pStyle w:val="UnityBody"/>
+        <w:spacing w:before="0"/>
+        <w:ind w:left="2160"/>
+      </w:pPr>
+      <w:r>
+        <w:t>Description: From within the In-Game Menu the player shall be prompted a confirmation warning before attempting to exit the game. If the user decides yes, any game progress data shall be lost. Otherwise return the user back to the in-game menu.</w:t>
+      </w:r>
+    </w:p>
+    <w:p>
+      <w:pPr>
+        <w:pStyle w:val="UnityBody"/>
+        <w:spacing w:before="0"/>
+        <w:ind w:left="2160"/>
+      </w:pPr>
+      <w:r>
+        <w:t>Dependency: FR1, FR2, FR3, FR4, FR5, FR8, FR13</w:t>
+      </w:r>
+    </w:p>
+    <w:p>
+      <w:pPr>
+        <w:pStyle w:val="UnityBody"/>
+        <w:numPr>
+          <w:ilvl w:val="3"/>
+          <w:numId w:val="3"/>
+        </w:numPr>
+      </w:pPr>
+      <w:r>
+        <w:t>Functional Requirement 2.33</w:t>
+      </w:r>
+    </w:p>
+    <w:p>
+      <w:pPr>
+        <w:pStyle w:val="UnityBody"/>
+        <w:spacing w:before="0"/>
+        <w:ind w:left="2160"/>
+      </w:pPr>
+      <w:r>
+        <w:t xml:space="preserve">ID: </w:t>
+      </w:r>
+      <w:r>
+        <w:rPr>
+          <w:b/>
+        </w:rPr>
+        <w:t>FR47</w:t>
+      </w:r>
+    </w:p>
+    <w:p>
+      <w:pPr>
+        <w:pStyle w:val="UnityBody"/>
+        <w:spacing w:before="0"/>
+        <w:ind w:left="2160"/>
+      </w:pPr>
+      <w:r>
+        <w:t>Title: Main Menu – Exit Game Prompt</w:t>
+      </w:r>
+    </w:p>
+    <w:p>
+      <w:pPr>
+        <w:pStyle w:val="UnityBody"/>
+        <w:spacing w:before="0"/>
+        <w:ind w:left="2160"/>
+      </w:pPr>
+      <w:r>
+        <w:t>Description: From within the In-Game Menu the player shall be prompted a confirmation warning before attempting to exit the game. If the user decides yes, any game progress data shall be lost. Otherwise return the user back to the in-game menu.</w:t>
+      </w:r>
+    </w:p>
+    <w:p>
+      <w:pPr>
+        <w:pStyle w:val="UnityBody"/>
+        <w:spacing w:before="0"/>
+        <w:ind w:left="2160"/>
+      </w:pPr>
+      <w:r>
+        <w:t>Dependency: FR1, FR2, FR3, FR4, FR5, FR8, FR13</w:t>
+      </w:r>
+    </w:p>
+    <w:p>
+      <w:pPr>
+        <w:pStyle w:val="UnityBody"/>
+        <w:numPr>
+          <w:ilvl w:val="3"/>
+          <w:numId w:val="3"/>
+        </w:numPr>
+      </w:pPr>
+      <w:r>
+        <w:t>Functional Requirement 2.33</w:t>
+      </w:r>
+    </w:p>
+    <w:p>
+      <w:pPr>
+        <w:pStyle w:val="UnityBody"/>
+        <w:spacing w:before="0"/>
+        <w:ind w:left="2160"/>
+      </w:pPr>
+      <w:r>
+        <w:t xml:space="preserve">ID: </w:t>
+      </w:r>
+      <w:r>
+        <w:rPr>
+          <w:b/>
+        </w:rPr>
+        <w:t>FR48</w:t>
+      </w:r>
+    </w:p>
+    <w:p>
+      <w:pPr>
+        <w:pStyle w:val="UnityBody"/>
+        <w:spacing w:before="0"/>
+        <w:ind w:left="2160"/>
+      </w:pPr>
+      <w:r>
+        <w:lastRenderedPageBreak/>
+        <w:t>Title: In-Game Menu</w:t>
+      </w:r>
+      <w:r>
+        <w:t xml:space="preserve"> –</w:t>
+      </w:r>
+      <w:r>
+        <w:t xml:space="preserve">Return to Main Menu </w:t>
+      </w:r>
+      <w:r>
+        <w:t>Prompt</w:t>
+      </w:r>
+    </w:p>
+    <w:p>
+      <w:pPr>
+        <w:pStyle w:val="UnityBody"/>
+        <w:spacing w:before="0"/>
+        <w:ind w:left="2160"/>
+      </w:pPr>
+      <w:r>
+        <w:t xml:space="preserve">Description: From within the In-Game Menu the player shall be prompted a confirmation warning before attempting to </w:t>
+      </w:r>
+      <w:proofErr w:type="gramStart"/>
+      <w:r>
+        <w:t>returning</w:t>
+      </w:r>
+      <w:proofErr w:type="gramEnd"/>
+      <w:r>
+        <w:t xml:space="preserve"> to the Main Menu</w:t>
+      </w:r>
+      <w:bookmarkStart w:id="16" w:name="_GoBack"/>
+      <w:bookmarkEnd w:id="16"/>
+      <w:r>
+        <w:t>. If the user decides yes, any game progress data shall be lost. Otherwise return the user back to the in-game menu.</w:t>
+      </w:r>
+    </w:p>
+    <w:p>
+      <w:pPr>
+        <w:pStyle w:val="UnityBody"/>
+        <w:spacing w:before="0"/>
+        <w:ind w:left="2160"/>
+      </w:pPr>
+      <w:r>
+        <w:t>Dependency: FR1, FR2, FR3, FR4, FR5, FR8, FR13</w:t>
+      </w:r>
+    </w:p>
+    <w:p>
+      <w:pPr>
+        <w:pStyle w:val="UnityBody"/>
+        <w:spacing w:before="0"/>
+        <w:ind w:left="2160"/>
+      </w:pPr>
+    </w:p>
+    <w:p>
+      <w:pPr>
+        <w:pStyle w:val="UnityBody"/>
         <w:spacing w:before="0"/>
         <w:ind w:left="2160"/>
       </w:pPr>
@@ -6675,11 +6814,11 @@
         <w:pStyle w:val="UnitySubHeadingFinal"/>
         <w:ind w:left="810" w:hanging="450"/>
       </w:pPr>
-      <w:bookmarkStart w:id="16" w:name="_Toc412384861"/>
+      <w:bookmarkStart w:id="17" w:name="_Toc412391324"/>
       <w:r>
         <w:t>Non-Functional Requirements</w:t>
       </w:r>
-      <w:bookmarkEnd w:id="16"/>
+      <w:bookmarkEnd w:id="17"/>
     </w:p>
     <w:p>
       <w:pPr>
@@ -6841,11 +6980,7 @@
         <w:ind w:left="2160"/>
       </w:pPr>
       <w:r>
-        <w:t xml:space="preserve">Description: When the main menu has been reached, the player should be able to select any of the available choices from the main menu screen and see the response from this selection in under 3 seconds. This will </w:t>
-      </w:r>
-      <w:r>
-        <w:lastRenderedPageBreak/>
-        <w:t>include triggering the opening of the specified option, but does not extend to the times required to start or exit a new game.</w:t>
+        <w:t>Description: When the main menu has been reached, the player should be able to select any of the available choices from the main menu screen and see the response from this selection in under 3 seconds. This will include triggering the opening of the specified option, but does not extend to the times required to start or exit a new game.</w:t>
       </w:r>
     </w:p>
     <w:p>
@@ -6979,7 +7114,11 @@
         <w:ind w:left="2160"/>
       </w:pPr>
       <w:r>
-        <w:t xml:space="preserve">Description: Each selection in the office menu will cause the game to reload. These options are stated in the functional requirements above. When one of these options is selected, the </w:t>
+        <w:t xml:space="preserve">Description: Each selection in the office menu will cause the game to reload. These options are stated in the functional requirements above. </w:t>
+      </w:r>
+      <w:r>
+        <w:lastRenderedPageBreak/>
+        <w:t xml:space="preserve">When one of these options is selected, the </w:t>
       </w:r>
       <w:r>
         <w:t>game will reflect these new visual settings in under 30 seconds.</w:t>
@@ -7278,7 +7417,6 @@
         </w:numPr>
       </w:pPr>
       <w:r>
-        <w:lastRenderedPageBreak/>
         <w:t>Non-Functional Requirement 2.2</w:t>
       </w:r>
     </w:p>
@@ -7414,6 +7552,7 @@
         <w:ind w:left="2160"/>
       </w:pPr>
       <w:r>
+        <w:lastRenderedPageBreak/>
         <w:t xml:space="preserve">Dependency: </w:t>
       </w:r>
       <w:r>
@@ -7641,11 +7780,7 @@
         <w:ind w:left="2160"/>
       </w:pPr>
       <w:r>
-        <w:t xml:space="preserve">Description: When the player character enters to one of the designated spawning zones of the enemy character, the enemy character should appear on-screen from their spawn location in less than 3 seconds. Some enemies are located underground and some are on-ground. This does not take into account any animations that may take the enemy </w:t>
-      </w:r>
-      <w:r>
-        <w:lastRenderedPageBreak/>
-        <w:t xml:space="preserve">from one location to another, but instead ensures the enemy AI has been loaded and physical movement can begin for the enemy character.  </w:t>
+        <w:t xml:space="preserve">Description: When the player character enters to one of the designated spawning zones of the enemy character, the enemy character should appear on-screen from their spawn location in less than 3 seconds. Some enemies are located underground and some are on-ground. This does not take into account any animations that may take the enemy from one location to another, but instead ensures the enemy AI has been loaded and physical movement can begin for the enemy character.  </w:t>
       </w:r>
     </w:p>
     <w:p>
@@ -7788,6 +7923,7 @@
         <w:ind w:left="2160"/>
       </w:pPr>
       <w:r>
+        <w:lastRenderedPageBreak/>
         <w:t>Description: When the island has successfully loaded into the game, the non-playable-character should load and appear on-screen in less than 3 seconds.</w:t>
       </w:r>
     </w:p>
@@ -7967,11 +8103,11 @@
           <w:numId w:val="3"/>
         </w:numPr>
       </w:pPr>
-      <w:bookmarkStart w:id="17" w:name="_Toc412384862"/>
+      <w:bookmarkStart w:id="18" w:name="_Toc412391325"/>
       <w:r>
         <w:t>References</w:t>
       </w:r>
-      <w:bookmarkEnd w:id="17"/>
+      <w:bookmarkEnd w:id="18"/>
     </w:p>
     <w:tbl>
       <w:tblPr>
@@ -8130,11 +8266,11 @@
       <w:r>
         <w:t xml:space="preserve"> </w:t>
       </w:r>
-      <w:bookmarkStart w:id="18" w:name="_Toc412384863"/>
+      <w:bookmarkStart w:id="19" w:name="_Toc412391326"/>
       <w:r>
         <w:t>Document Revision History</w:t>
       </w:r>
-      <w:bookmarkEnd w:id="18"/>
+      <w:bookmarkEnd w:id="19"/>
     </w:p>
     <w:tbl>
       <w:tblPr>
@@ -8288,11 +8424,11 @@
           <w:numId w:val="3"/>
         </w:numPr>
       </w:pPr>
-      <w:bookmarkStart w:id="19" w:name="_Toc412384864"/>
+      <w:bookmarkStart w:id="20" w:name="_Toc412391327"/>
       <w:r>
         <w:t>Appendix</w:t>
       </w:r>
-      <w:bookmarkEnd w:id="19"/>
+      <w:bookmarkEnd w:id="20"/>
     </w:p>
     <w:p>
       <w:pPr>
@@ -8314,21 +8450,23 @@
         <w:lastRenderedPageBreak/>
         <w:t xml:space="preserve"> </w:t>
       </w:r>
-      <w:bookmarkStart w:id="20" w:name="_Toc412384865"/>
+      <w:bookmarkStart w:id="21" w:name="_Toc412391328"/>
       <w:r>
         <w:t>Game</w:t>
       </w:r>
       <w:r>
         <w:t xml:space="preserve"> Flow Diagram</w:t>
       </w:r>
-      <w:bookmarkEnd w:id="20"/>
-    </w:p>
-    <w:bookmarkStart w:id="21" w:name="_Toc412367655"/>
-    <w:bookmarkStart w:id="22" w:name="_Toc412377240"/>
-    <w:bookmarkEnd w:id="21"/>
+      <w:bookmarkEnd w:id="21"/>
+    </w:p>
+    <w:bookmarkStart w:id="22" w:name="_Toc412367655"/>
+    <w:bookmarkStart w:id="23" w:name="_Toc412377240"/>
+    <w:bookmarkStart w:id="24" w:name="_Toc412384866"/>
+    <w:bookmarkStart w:id="25" w:name="_Toc412391329"/>
     <w:bookmarkEnd w:id="22"/>
-    <w:bookmarkStart w:id="23" w:name="_Toc412384866"/>
     <w:bookmarkEnd w:id="23"/>
+    <w:bookmarkEnd w:id="24"/>
+    <w:bookmarkEnd w:id="25"/>
     <w:p>
       <w:pPr>
         <w:pStyle w:val="UnitySubHeadingFinal"/>
@@ -8359,10 +8497,10 @@
             <v:path o:extrusionok="f" gradientshapeok="t" o:connecttype="rect"/>
             <o:lock v:ext="edit" aspectratio="t"/>
           </v:shapetype>
-          <v:shape id="_x0000_i1027" type="#_x0000_t75" style="width:467.25pt;height:412.5pt" o:ole="">
+          <v:shape id="_x0000_i1025" type="#_x0000_t75" style="width:467.2pt;height:412.45pt" o:ole="">
             <v:imagedata r:id="rId8" o:title=""/>
           </v:shape>
-          <o:OLEObject Type="Embed" ProgID="Visio.Drawing.15" ShapeID="_x0000_i1027" DrawAspect="Content" ObjectID="_1486126814" r:id="rId9"/>
+          <o:OLEObject Type="Embed" ProgID="Visio.Drawing.15" ShapeID="_x0000_i1025" DrawAspect="Content" ObjectID="_1486134048" r:id="rId9"/>
         </w:object>
       </w:r>
     </w:p>
@@ -8430,16 +8568,17 @@
       <w:pPr>
         <w:pStyle w:val="UnitySubHeadingFinal"/>
       </w:pPr>
-      <w:bookmarkStart w:id="24" w:name="_Toc412384867"/>
+      <w:bookmarkStart w:id="26" w:name="_Toc412391330"/>
       <w:r>
         <w:lastRenderedPageBreak/>
         <w:t>Input Module Flowchart</w:t>
       </w:r>
-      <w:bookmarkEnd w:id="24"/>
-    </w:p>
-    <w:bookmarkStart w:id="25" w:name="_GoBack"/>
-    <w:bookmarkStart w:id="26" w:name="_Toc412384868"/>
-    <w:bookmarkEnd w:id="26"/>
+      <w:bookmarkEnd w:id="26"/>
+    </w:p>
+    <w:bookmarkStart w:id="27" w:name="_Toc412384868"/>
+    <w:bookmarkStart w:id="28" w:name="_Toc412391331"/>
+    <w:bookmarkEnd w:id="27"/>
+    <w:bookmarkEnd w:id="28"/>
     <w:p>
       <w:pPr>
         <w:pStyle w:val="UnitySubHeadingFinal"/>
@@ -8450,13 +8589,12 @@
       </w:pPr>
       <w:r>
         <w:object w:dxaOrig="11326" w:dyaOrig="7276">
-          <v:shape id="_x0000_i1025" type="#_x0000_t75" style="width:468pt;height:300.75pt" o:ole="">
+          <v:shape id="_x0000_i1026" type="#_x0000_t75" style="width:468pt;height:300.5pt" o:ole="">
             <v:imagedata r:id="rId10" o:title=""/>
           </v:shape>
-          <o:OLEObject Type="Embed" ProgID="Visio.Drawing.15" ShapeID="_x0000_i1025" DrawAspect="Content" ObjectID="_1486126815" r:id="rId11"/>
+          <o:OLEObject Type="Embed" ProgID="Visio.Drawing.15" ShapeID="_x0000_i1026" DrawAspect="Content" ObjectID="_1486134049" r:id="rId11"/>
         </w:object>
       </w:r>
-      <w:bookmarkEnd w:id="25"/>
     </w:p>
     <w:p>
       <w:pPr>
@@ -8468,7 +8606,7 @@
         <w:ind w:left="634"/>
         <w:jc w:val="left"/>
       </w:pPr>
-      <w:bookmarkStart w:id="27" w:name="_Toc412384869"/>
+      <w:bookmarkStart w:id="29" w:name="_Toc412391332"/>
       <w:r>
         <w:lastRenderedPageBreak/>
         <w:t>6.3 Script Lifecycle Flowchart</w:t>
@@ -8478,12 +8616,12 @@
       </w:r>
       <w:r>
         <w:pict>
-          <v:shape id="_x0000_i1026" type="#_x0000_t75" style="width:410.25pt;height:573pt">
+          <v:shape id="_x0000_i1027" type="#_x0000_t75" style="width:410.85pt;height:573.65pt">
             <v:imagedata r:id="rId12" o:title="monobehaviour_flowchart_png"/>
           </v:shape>
         </w:pict>
       </w:r>
-      <w:bookmarkEnd w:id="27"/>
+      <w:bookmarkEnd w:id="29"/>
     </w:p>
     <w:p>
       <w:pPr>
@@ -8509,12 +8647,12 @@
           <w:numId w:val="4"/>
         </w:numPr>
       </w:pPr>
-      <w:bookmarkStart w:id="28" w:name="_Toc412384870"/>
+      <w:bookmarkStart w:id="30" w:name="_Toc412391333"/>
       <w:r>
         <w:lastRenderedPageBreak/>
         <w:t>Release Schedule</w:t>
       </w:r>
-      <w:bookmarkEnd w:id="28"/>
+      <w:bookmarkEnd w:id="30"/>
     </w:p>
     <w:tbl>
       <w:tblPr>
@@ -16847,7 +16985,7 @@
       <w:rPr>
         <w:noProof/>
       </w:rPr>
-      <w:t>22</w:t>
+      <w:t>25</w:t>
     </w:r>
     <w:r>
       <w:fldChar w:fldCharType="end"/>
@@ -19266,8 +19404,11 @@
     <w:tblPr>
       <w:tblStyleRowBandSize w:val="1"/>
       <w:tblStyleColBandSize w:val="1"/>
+      <w:tblInd w:w="0" w:type="dxa"/>
       <w:tblCellMar>
+        <w:top w:w="0" w:type="dxa"/>
         <w:left w:w="115" w:type="dxa"/>
+        <w:bottom w:w="0" w:type="dxa"/>
         <w:right w:w="115" w:type="dxa"/>
       </w:tblCellMar>
     </w:tblPr>
@@ -19445,8 +19586,11 @@
     <w:tblPr>
       <w:tblStyleRowBandSize w:val="1"/>
       <w:tblStyleColBandSize w:val="1"/>
+      <w:tblInd w:w="0" w:type="dxa"/>
       <w:tblCellMar>
+        <w:top w:w="0" w:type="dxa"/>
         <w:left w:w="115" w:type="dxa"/>
+        <w:bottom w:w="0" w:type="dxa"/>
         <w:right w:w="115" w:type="dxa"/>
       </w:tblCellMar>
     </w:tblPr>
@@ -19627,8 +19771,11 @@
     <w:tblPr>
       <w:tblStyleRowBandSize w:val="1"/>
       <w:tblStyleColBandSize w:val="1"/>
+      <w:tblInd w:w="0" w:type="dxa"/>
       <w:tblCellMar>
+        <w:top w:w="0" w:type="dxa"/>
         <w:left w:w="115" w:type="dxa"/>
+        <w:bottom w:w="0" w:type="dxa"/>
         <w:right w:w="115" w:type="dxa"/>
       </w:tblCellMar>
     </w:tblPr>
@@ -19827,6 +19974,7 @@
       <w:lang w:eastAsia="en-US"/>
     </w:rPr>
     <w:tblPr>
+      <w:tblInd w:w="0" w:type="dxa"/>
       <w:tblBorders>
         <w:top w:val="single" w:sz="4" w:space="0" w:color="auto"/>
         <w:left w:val="single" w:sz="4" w:space="0" w:color="auto"/>
@@ -19835,6 +19983,12 @@
         <w:insideH w:val="single" w:sz="4" w:space="0" w:color="auto"/>
         <w:insideV w:val="single" w:sz="4" w:space="0" w:color="auto"/>
       </w:tblBorders>
+      <w:tblCellMar>
+        <w:top w:w="0" w:type="dxa"/>
+        <w:left w:w="108" w:type="dxa"/>
+        <w:bottom w:w="0" w:type="dxa"/>
+        <w:right w:w="108" w:type="dxa"/>
+      </w:tblCellMar>
     </w:tblPr>
   </w:style>
   <w:style w:type="paragraph" w:styleId="Header">
@@ -20750,7 +20904,7 @@
 </file>
 
 <file path=customXml/itemProps1.xml><?xml version="1.0" encoding="utf-8"?>
-<ds:datastoreItem xmlns:ds="http://schemas.openxmlformats.org/officeDocument/2006/customXml" ds:itemID="{93BB0D83-117A-4D7F-AFF5-BEA856E0CF38}">
+<ds:datastoreItem xmlns:ds="http://schemas.openxmlformats.org/officeDocument/2006/customXml" ds:itemID="{C139175C-D636-4CAF-8B2C-9F218EC75C23}">
   <ds:schemaRefs>
     <ds:schemaRef ds:uri="http://schemas.openxmlformats.org/officeDocument/2006/bibliography"/>
   </ds:schemaRefs>

</xml_diff>